<commit_message>
Exercise 1 done, solution for it added.
</commit_message>
<xml_diff>
--- a/lab-guide.docx
+++ b/lab-guide.docx
@@ -5,6 +5,9 @@
   <w:body>
     <w:p>
       <w:r>
+        <w:rPr>
+          <w:noProof/>
+        </w:rPr>
         <w:drawing>
           <wp:inline distT="0" distB="0" distL="0" distR="0">
             <wp:extent cx="6580739" cy="2552951"/>
@@ -23,10 +26,10 @@
                     </pic:cNvPicPr>
                   </pic:nvPicPr>
                   <pic:blipFill>
-                    <a:blip r:embed="rId8">
+                    <a:blip r:embed="rId7">
                       <a:extLst>
                         <a:ext uri="{28A0092B-C50C-407E-A947-70E740481C1C}">
-                          <a14:useLocalDpi xmlns="" xmlns:wpc="http://schemas.microsoft.com/office/word/2010/wordprocessingCanvas" xmlns:mo="http://schemas.microsoft.com/office/mac/office/2008/main" xmlns:mc="http://schemas.openxmlformats.org/markup-compatibility/2006" xmlns:mv="urn:schemas-microsoft-com:mac:vml" xmlns:o="urn:schemas-microsoft-com:office:office" xmlns:v="urn:schemas-microsoft-com:vml" xmlns:wp14="http://schemas.microsoft.com/office/word/2010/wordprocessingDrawing" xmlns:w10="urn:schemas-microsoft-com:office:word" xmlns:w="http://schemas.openxmlformats.org/wordprocessingml/2006/main" xmlns:w14="http://schemas.microsoft.com/office/word/2010/wordml" xmlns:wpg="http://schemas.microsoft.com/office/word/2010/wordprocessingGroup" xmlns:wpi="http://schemas.microsoft.com/office/word/2010/wordprocessingInk" xmlns:wps="http://schemas.microsoft.com/office/word/2010/wordprocessingShape" xmlns:a14="http://schemas.microsoft.com/office/drawing/2010/main" xmlns:pic="http://schemas.openxmlformats.org/drawingml/2006/picture" xmlns:a="http://schemas.openxmlformats.org/drawingml/2006/main" xmlns:wne="http://schemas.microsoft.com/office/word/2006/wordml" xmlns:wp="http://schemas.openxmlformats.org/drawingml/2006/wordprocessingDrawing" xmlns:m="http://schemas.openxmlformats.org/officeDocument/2006/math" xmlns:r="http://schemas.openxmlformats.org/officeDocument/2006/relationships" xmlns:ve="http://schemas.openxmlformats.org/markup-compatibility/2006" val="0"/>
+                          <a14:useLocalDpi xmlns="" xmlns:wpc="http://schemas.microsoft.com/office/word/2010/wordprocessingCanvas" xmlns:mo="http://schemas.microsoft.com/office/mac/office/2008/main" xmlns:mc="http://schemas.openxmlformats.org/markup-compatibility/2006" xmlns:mv="urn:schemas-microsoft-com:mac:vml" xmlns:o="urn:schemas-microsoft-com:office:office" xmlns:v="urn:schemas-microsoft-com:vml" xmlns:wp14="http://schemas.microsoft.com/office/word/2010/wordprocessingDrawing" xmlns:w10="urn:schemas-microsoft-com:office:word" xmlns:w="http://schemas.openxmlformats.org/wordprocessingml/2006/main" xmlns:w14="http://schemas.microsoft.com/office/word/2010/wordml" xmlns:wpg="http://schemas.microsoft.com/office/word/2010/wordprocessingGroup" xmlns:wpi="http://schemas.microsoft.com/office/word/2010/wordprocessingInk" xmlns:wps="http://schemas.microsoft.com/office/word/2010/wordprocessingShape" xmlns:a14="http://schemas.microsoft.com/office/drawing/2010/main" xmlns:pic="http://schemas.openxmlformats.org/drawingml/2006/picture" xmlns:a="http://schemas.openxmlformats.org/drawingml/2006/main" xmlns:wne="http://schemas.microsoft.com/office/word/2006/wordml" xmlns:wp="http://schemas.openxmlformats.org/drawingml/2006/wordprocessingDrawing" xmlns:m="http://schemas.openxmlformats.org/officeDocument/2006/math" xmlns:r="http://schemas.openxmlformats.org/officeDocument/2006/relationships" xmlns:ve="http://schemas.openxmlformats.org/markup-compatibility/2006" xmlns:arto="http://schemas.microsoft.com/office/word/2006/arto" val="0"/>
                         </a:ext>
                       </a:extLst>
                     </a:blip>
@@ -87,7 +90,23 @@
                 <w:color w:val="000000"/>
                 <w:sz w:val="28"/>
               </w:rPr>
-              <w:t>Hands-on Lab Title Here Arial 14pts in black</w:t>
+              <w:t xml:space="preserve">Developing JAX-RS Web Applications Utilizing Server-Sent Events and </w:t>
+            </w:r>
+            <w:proofErr w:type="spellStart"/>
+            <w:r>
+              <w:rPr>
+                <w:color w:val="000000"/>
+                <w:sz w:val="28"/>
+              </w:rPr>
+              <w:t>WebSocket</w:t>
+            </w:r>
+            <w:proofErr w:type="spellEnd"/>
+            <w:r>
+              <w:rPr>
+                <w:color w:val="000000"/>
+                <w:sz w:val="28"/>
+              </w:rPr>
+              <w:t xml:space="preserve"> </w:t>
             </w:r>
           </w:p>
           <w:p>
@@ -117,8 +136,16 @@
               <w:rPr>
                 <w:color w:val="000000"/>
               </w:rPr>
-              <w:t>Martin Matula</w:t>
+              <w:t xml:space="preserve">Martin </w:t>
             </w:r>
+            <w:proofErr w:type="spellStart"/>
+            <w:r>
+              <w:rPr>
+                <w:color w:val="000000"/>
+              </w:rPr>
+              <w:t>Matula</w:t>
+            </w:r>
+            <w:proofErr w:type="spellEnd"/>
           </w:p>
           <w:p>
             <w:pPr>
@@ -133,7 +160,14 @@
                 <w:color w:val="000000"/>
                 <w:sz w:val="20"/>
               </w:rPr>
-              <w:t>Sr. Dev. Manager</w:t>
+              <w:t>Sr. Development</w:t>
+            </w:r>
+            <w:r>
+              <w:rPr>
+                <w:color w:val="000000"/>
+                <w:sz w:val="20"/>
+              </w:rPr>
+              <w:t xml:space="preserve"> Manager</w:t>
             </w:r>
           </w:p>
           <w:p>
@@ -805,7 +839,37 @@
     </w:p>
     <w:p>
       <w:r>
-        <w:t>We are going</w:t>
+        <w:t xml:space="preserve">In this lab we are going to demonstrate some of the new up-coming features of </w:t>
+      </w:r>
+      <w:proofErr w:type="spellStart"/>
+      <w:r>
+        <w:t>JavaEE</w:t>
+      </w:r>
+      <w:proofErr w:type="spellEnd"/>
+      <w:r>
+        <w:t xml:space="preserve"> 7 as well as value-add features we are working on for </w:t>
+      </w:r>
+      <w:proofErr w:type="spellStart"/>
+      <w:r>
+        <w:t>GlassFish</w:t>
+      </w:r>
+      <w:proofErr w:type="spellEnd"/>
+      <w:r>
+        <w:t xml:space="preserve">, the </w:t>
+      </w:r>
+      <w:proofErr w:type="spellStart"/>
+      <w:r>
+        <w:t>J</w:t>
+      </w:r>
+      <w:r>
+        <w:t>avaEE</w:t>
+      </w:r>
+      <w:proofErr w:type="spellEnd"/>
+      <w:r>
+        <w:t xml:space="preserve"> reference implementation. We will </w:t>
+      </w:r>
+      <w:r>
+        <w:t xml:space="preserve">develop a web application that allows users to collaboratively draw simple pictures. </w:t>
       </w:r>
     </w:p>
     <w:p>
@@ -1009,6 +1073,14 @@
       </w:r>
     </w:p>
     <w:p>
+      <w:pPr>
+        <w:pStyle w:val="Heading2"/>
+      </w:pPr>
+      <w:r>
+        <w:t>Step 1: Exploring the Initial Project</w:t>
+      </w:r>
+    </w:p>
+    <w:p>
       <w:r>
         <w:t>Let’s first look at what’s already in the project:</w:t>
       </w:r>
@@ -1067,7 +1139,2126 @@
         <w:t xml:space="preserve"> directory.</w:t>
       </w:r>
     </w:p>
+    <w:p>
+      <w:pPr>
+        <w:pStyle w:val="ListParagraph"/>
+        <w:numPr>
+          <w:ilvl w:val="0"/>
+          <w:numId w:val="1"/>
+        </w:numPr>
+      </w:pPr>
+      <w:r>
+        <w:t xml:space="preserve">Expand “Drawing Board Web Application”/”Web Pages” folder in the project view. This folder contains the front-end of our application. It utilizes </w:t>
+      </w:r>
+      <w:proofErr w:type="spellStart"/>
+      <w:r>
+        <w:t>AngularJS</w:t>
+      </w:r>
+      <w:proofErr w:type="spellEnd"/>
+      <w:r>
+        <w:t xml:space="preserve"> JavaScript framework. The main entry point to the application is the index.html, which loads the framework scripts and style sheets. We define two views – main.html for working with the list of drawings and drawing.html for working with a single drawing. </w:t>
+      </w:r>
+      <w:r>
+        <w:t>Most of the application-specific front-end logic is implemented in</w:t>
+      </w:r>
+      <w:r>
+        <w:t xml:space="preserve"> </w:t>
+      </w:r>
+      <w:proofErr w:type="spellStart"/>
+      <w:r>
+        <w:t>controller.js</w:t>
+      </w:r>
+      <w:proofErr w:type="spellEnd"/>
+      <w:r>
+        <w:t xml:space="preserve"> file, where we define controllers for these two views. The controllers take care of </w:t>
+      </w:r>
+      <w:r>
+        <w:t xml:space="preserve">interacting with the backend, receiving </w:t>
+      </w:r>
+      <w:r>
+        <w:t xml:space="preserve">the server-sent events as well as opening </w:t>
+      </w:r>
+      <w:proofErr w:type="spellStart"/>
+      <w:r>
+        <w:t>WebSocket</w:t>
+      </w:r>
+      <w:proofErr w:type="spellEnd"/>
+      <w:r>
+        <w:t xml:space="preserve"> connections.</w:t>
+      </w:r>
+      <w:r>
+        <w:t xml:space="preserve"> Detailed description of the JavaScript part of the application is beyond the scope of this hands-on-lab, as we are focusing on building the back-end part in Java.</w:t>
+      </w:r>
+    </w:p>
+    <w:p>
+      <w:pPr>
+        <w:pStyle w:val="ListParagraph"/>
+        <w:numPr>
+          <w:ilvl w:val="0"/>
+          <w:numId w:val="1"/>
+        </w:numPr>
+      </w:pPr>
+      <w:r>
+        <w:t xml:space="preserve">Expand “Source Packages” node of the project. You can see the project currently has one Java package with two classes. </w:t>
+      </w:r>
+      <w:proofErr w:type="spellStart"/>
+      <w:r>
+        <w:t>DataProvider</w:t>
+      </w:r>
+      <w:proofErr w:type="spellEnd"/>
+      <w:r>
+        <w:t xml:space="preserve"> class is a simple utility class serving as an in-memory data store for drawings. It defines operations for creating, retrieving, updating and deleting the drawings. The second class in the package defines Java representation of a drawing.</w:t>
+      </w:r>
+    </w:p>
+    <w:p>
+      <w:pPr>
+        <w:pStyle w:val="ListParagraph"/>
+        <w:numPr>
+          <w:ilvl w:val="0"/>
+          <w:numId w:val="1"/>
+        </w:numPr>
+      </w:pPr>
+      <w:r>
+        <w:t xml:space="preserve">Let’s run the project to see how the initial page looks like. To do that, first </w:t>
+      </w:r>
+      <w:proofErr w:type="spellStart"/>
+      <w:r>
+        <w:t>rightclick</w:t>
+      </w:r>
+      <w:proofErr w:type="spellEnd"/>
+      <w:r>
+        <w:t xml:space="preserve"> on the project node and choose “Clean and Build” in the pop-up menu, then right-click again and choose “Run”. The </w:t>
+      </w:r>
+      <w:proofErr w:type="spellStart"/>
+      <w:r>
+        <w:t>NetBeans</w:t>
+      </w:r>
+      <w:proofErr w:type="spellEnd"/>
+      <w:r>
+        <w:t xml:space="preserve"> will start </w:t>
+      </w:r>
+      <w:proofErr w:type="spellStart"/>
+      <w:r>
+        <w:t>GlassFish</w:t>
+      </w:r>
+      <w:proofErr w:type="spellEnd"/>
+      <w:r>
+        <w:t xml:space="preserve">, deploy our application and open a web browser at the application URL (in this case </w:t>
+      </w:r>
+      <w:hyperlink r:id="rId8" w:history="1">
+        <w:r>
+          <w:rPr>
+            <w:rStyle w:val="Hyperlink"/>
+          </w:rPr>
+          <w:t>http://localhost:8080/drawingboard/</w:t>
+        </w:r>
+      </w:hyperlink>
+      <w:r>
+        <w:t>).</w:t>
+      </w:r>
+    </w:p>
+    <w:p>
+      <w:pPr>
+        <w:pStyle w:val="ListParagraph"/>
+        <w:numPr>
+          <w:ilvl w:val="0"/>
+          <w:numId w:val="1"/>
+        </w:numPr>
+      </w:pPr>
+      <w:r>
+        <w:t xml:space="preserve">The initial screen of the application has a text field where you can enter a name for a new drawing and hit Enter or click the </w:t>
+      </w:r>
+      <w:proofErr w:type="gramStart"/>
+      <w:r>
+        <w:t>New</w:t>
+      </w:r>
+      <w:proofErr w:type="gramEnd"/>
+      <w:r>
+        <w:t xml:space="preserve"> button to issue a command to create a new drawing with that name. This will not work at the moment, as we haven’t exposed the </w:t>
+      </w:r>
+      <w:proofErr w:type="spellStart"/>
+      <w:r>
+        <w:t>RESTful</w:t>
+      </w:r>
+      <w:proofErr w:type="spellEnd"/>
+      <w:r>
+        <w:t xml:space="preserve"> API the front-end tries to use to create a new drawing.</w:t>
+      </w:r>
+    </w:p>
+    <w:p>
+      <w:pPr>
+        <w:pStyle w:val="ListParagraph"/>
+        <w:numPr>
+          <w:ilvl w:val="0"/>
+          <w:numId w:val="1"/>
+        </w:numPr>
+      </w:pPr>
+      <w:r>
+        <w:t>You can confirm that the front-end makes HTTP requests to the back-end by enabling the network monitoring in Chrome browser. To do that, choose View-&gt;Developer-&gt;Developer Tools in the Chrome application menu. The Developer Tools will show up at the bottom of the browser window. Switch to the Network tab.</w:t>
+      </w:r>
+    </w:p>
+    <w:p>
+      <w:pPr>
+        <w:pStyle w:val="ListParagraph"/>
+        <w:numPr>
+          <w:ilvl w:val="0"/>
+          <w:numId w:val="1"/>
+        </w:numPr>
+      </w:pPr>
+      <w:r>
+        <w:t xml:space="preserve">Now, type something into the Drawing Name text field of our application (e.g. “test”) and hit Enter. In the Network tab of Developer Tools you should see the </w:t>
+      </w:r>
+      <w:r>
+        <w:t>frond-end made HTTP POST request to /</w:t>
+      </w:r>
+      <w:proofErr w:type="spellStart"/>
+      <w:r>
+        <w:t>drawingboard/api/drawings</w:t>
+      </w:r>
+      <w:proofErr w:type="spellEnd"/>
+      <w:r>
+        <w:t xml:space="preserve"> URL, but the server responded with “404 – Not Found” status code, since we haven’t exposed anything at that URI yet.</w:t>
+      </w:r>
+    </w:p>
+    <w:p>
+      <w:pPr>
+        <w:pStyle w:val="ListParagraph"/>
+        <w:numPr>
+          <w:ilvl w:val="0"/>
+          <w:numId w:val="1"/>
+        </w:numPr>
+      </w:pPr>
+      <w:r>
+        <w:t>Once done, close the Developer Tools pane.</w:t>
+      </w:r>
+    </w:p>
     <w:p/>
+    <w:p>
+      <w:pPr>
+        <w:pStyle w:val="Heading2"/>
+      </w:pPr>
+      <w:r>
+        <w:t>Step 2: Adding JAX-RS Resources</w:t>
+      </w:r>
+    </w:p>
+    <w:p>
+      <w:r>
+        <w:t xml:space="preserve">Now we are going to expose the </w:t>
+      </w:r>
+      <w:proofErr w:type="spellStart"/>
+      <w:r>
+        <w:t>RESTful</w:t>
+      </w:r>
+      <w:proofErr w:type="spellEnd"/>
+      <w:r>
+        <w:t xml:space="preserve"> API.</w:t>
+      </w:r>
+      <w:r>
+        <w:t xml:space="preserve"> Here is how we want the API to look like:</w:t>
+      </w:r>
+    </w:p>
+    <w:tbl>
+      <w:tblPr>
+        <w:tblStyle w:val="TableGrid"/>
+        <w:tblW w:w="0" w:type="auto"/>
+        <w:tblLook w:val="00BF"/>
+      </w:tblPr>
+      <w:tblGrid>
+        <w:gridCol w:w="4099"/>
+        <w:gridCol w:w="1821"/>
+        <w:gridCol w:w="4664"/>
+      </w:tblGrid>
+      <w:tr>
+        <w:tc>
+          <w:tcPr>
+            <w:tcW w:w="4099" w:type="dxa"/>
+          </w:tcPr>
+          <w:p>
+            <w:r>
+              <w:t>URI</w:t>
+            </w:r>
+          </w:p>
+        </w:tc>
+        <w:tc>
+          <w:tcPr>
+            <w:tcW w:w="1821" w:type="dxa"/>
+          </w:tcPr>
+          <w:p>
+            <w:r>
+              <w:t xml:space="preserve">HTTP </w:t>
+            </w:r>
+            <w:r>
+              <w:t>Method</w:t>
+            </w:r>
+          </w:p>
+        </w:tc>
+        <w:tc>
+          <w:tcPr>
+            <w:tcW w:w="4664" w:type="dxa"/>
+          </w:tcPr>
+          <w:p>
+            <w:r>
+              <w:t>Description</w:t>
+            </w:r>
+          </w:p>
+        </w:tc>
+      </w:tr>
+      <w:tr>
+        <w:tc>
+          <w:tcPr>
+            <w:tcW w:w="4099" w:type="dxa"/>
+          </w:tcPr>
+          <w:p>
+            <w:r>
+              <w:t>&lt;</w:t>
+            </w:r>
+            <w:proofErr w:type="spellStart"/>
+            <w:proofErr w:type="gramStart"/>
+            <w:r>
+              <w:t>app</w:t>
+            </w:r>
+            <w:proofErr w:type="gramEnd"/>
+            <w:r>
+              <w:t>_context</w:t>
+            </w:r>
+            <w:proofErr w:type="spellEnd"/>
+            <w:r>
+              <w:t>&gt;/</w:t>
+            </w:r>
+            <w:proofErr w:type="spellStart"/>
+            <w:r>
+              <w:t>api</w:t>
+            </w:r>
+            <w:proofErr w:type="spellEnd"/>
+            <w:r>
+              <w:t>/drawings</w:t>
+            </w:r>
+          </w:p>
+        </w:tc>
+        <w:tc>
+          <w:tcPr>
+            <w:tcW w:w="1821" w:type="dxa"/>
+          </w:tcPr>
+          <w:p>
+            <w:r>
+              <w:t>POST</w:t>
+            </w:r>
+          </w:p>
+        </w:tc>
+        <w:tc>
+          <w:tcPr>
+            <w:tcW w:w="4664" w:type="dxa"/>
+          </w:tcPr>
+          <w:p>
+            <w:r>
+              <w:t>Creates a new drawing</w:t>
+            </w:r>
+          </w:p>
+        </w:tc>
+      </w:tr>
+      <w:tr>
+        <w:tc>
+          <w:tcPr>
+            <w:tcW w:w="4099" w:type="dxa"/>
+          </w:tcPr>
+          <w:p>
+            <w:r>
+              <w:t>&lt;</w:t>
+            </w:r>
+            <w:proofErr w:type="spellStart"/>
+            <w:proofErr w:type="gramStart"/>
+            <w:r>
+              <w:t>app</w:t>
+            </w:r>
+            <w:proofErr w:type="gramEnd"/>
+            <w:r>
+              <w:t>_context</w:t>
+            </w:r>
+            <w:proofErr w:type="spellEnd"/>
+            <w:r>
+              <w:t>&gt;/</w:t>
+            </w:r>
+            <w:proofErr w:type="spellStart"/>
+            <w:r>
+              <w:t>api</w:t>
+            </w:r>
+            <w:proofErr w:type="spellEnd"/>
+            <w:r>
+              <w:t>/drawings</w:t>
+            </w:r>
+          </w:p>
+        </w:tc>
+        <w:tc>
+          <w:tcPr>
+            <w:tcW w:w="1821" w:type="dxa"/>
+          </w:tcPr>
+          <w:p>
+            <w:r>
+              <w:t>GET</w:t>
+            </w:r>
+          </w:p>
+        </w:tc>
+        <w:tc>
+          <w:tcPr>
+            <w:tcW w:w="4664" w:type="dxa"/>
+          </w:tcPr>
+          <w:p>
+            <w:r>
+              <w:t>Retrieves the list of all drawings</w:t>
+            </w:r>
+          </w:p>
+        </w:tc>
+      </w:tr>
+      <w:tr>
+        <w:tc>
+          <w:tcPr>
+            <w:tcW w:w="4099" w:type="dxa"/>
+          </w:tcPr>
+          <w:p>
+            <w:r>
+              <w:t>&lt;</w:t>
+            </w:r>
+            <w:proofErr w:type="spellStart"/>
+            <w:proofErr w:type="gramStart"/>
+            <w:r>
+              <w:t>app</w:t>
+            </w:r>
+            <w:proofErr w:type="gramEnd"/>
+            <w:r>
+              <w:t>_context</w:t>
+            </w:r>
+            <w:proofErr w:type="spellEnd"/>
+            <w:r>
+              <w:t>&gt;/</w:t>
+            </w:r>
+            <w:proofErr w:type="spellStart"/>
+            <w:r>
+              <w:t>api</w:t>
+            </w:r>
+            <w:proofErr w:type="spellEnd"/>
+            <w:r>
+              <w:t>/drawings/{id}</w:t>
+            </w:r>
+          </w:p>
+        </w:tc>
+        <w:tc>
+          <w:tcPr>
+            <w:tcW w:w="1821" w:type="dxa"/>
+          </w:tcPr>
+          <w:p>
+            <w:r>
+              <w:t>DELETE</w:t>
+            </w:r>
+          </w:p>
+        </w:tc>
+        <w:tc>
+          <w:tcPr>
+            <w:tcW w:w="4664" w:type="dxa"/>
+          </w:tcPr>
+          <w:p>
+            <w:r>
+              <w:t>Deletes a drawing with id = {id}</w:t>
+            </w:r>
+          </w:p>
+        </w:tc>
+      </w:tr>
+    </w:tbl>
+    <w:p/>
+    <w:p>
+      <w:pPr>
+        <w:pStyle w:val="ListParagraph"/>
+        <w:numPr>
+          <w:ilvl w:val="0"/>
+          <w:numId w:val="4"/>
+        </w:numPr>
+      </w:pPr>
+      <w:r>
+        <w:t>First, we need to add a dependency on Jersey libraries to our project. Double-click “Project Files”-&gt;</w:t>
+      </w:r>
+      <w:proofErr w:type="spellStart"/>
+      <w:r>
+        <w:t>pom.xml</w:t>
+      </w:r>
+      <w:proofErr w:type="spellEnd"/>
+      <w:r>
+        <w:t xml:space="preserve"> file to open it and add the following dependencies just before the closing &lt;/project&gt; tag:</w:t>
+      </w:r>
+    </w:p>
+    <w:p>
+      <w:pPr>
+        <w:pStyle w:val="Code"/>
+      </w:pPr>
+      <w:r>
+        <w:t>&lt;</w:t>
+      </w:r>
+      <w:proofErr w:type="gramStart"/>
+      <w:r>
+        <w:t>dependencies</w:t>
+      </w:r>
+      <w:proofErr w:type="gramEnd"/>
+      <w:r>
+        <w:t>&gt;</w:t>
+      </w:r>
+    </w:p>
+    <w:p>
+      <w:pPr>
+        <w:pStyle w:val="Code"/>
+      </w:pPr>
+      <w:r>
+        <w:t xml:space="preserve">    </w:t>
+      </w:r>
+      <w:r>
+        <w:t>&lt;</w:t>
+      </w:r>
+      <w:proofErr w:type="gramStart"/>
+      <w:r>
+        <w:t>dependency</w:t>
+      </w:r>
+      <w:proofErr w:type="gramEnd"/>
+      <w:r>
+        <w:t>&gt;</w:t>
+      </w:r>
+    </w:p>
+    <w:p>
+      <w:pPr>
+        <w:pStyle w:val="Code"/>
+      </w:pPr>
+      <w:r>
+        <w:t xml:space="preserve">    </w:t>
+      </w:r>
+      <w:r>
+        <w:t xml:space="preserve">    </w:t>
+      </w:r>
+      <w:r>
+        <w:t>&lt;</w:t>
+      </w:r>
+      <w:proofErr w:type="spellStart"/>
+      <w:proofErr w:type="gramStart"/>
+      <w:r>
+        <w:t>groupId</w:t>
+      </w:r>
+      <w:proofErr w:type="spellEnd"/>
+      <w:proofErr w:type="gramEnd"/>
+      <w:r>
+        <w:t>&gt;</w:t>
+      </w:r>
+      <w:proofErr w:type="spellStart"/>
+      <w:r>
+        <w:t>org.glassfish.jersey.core</w:t>
+      </w:r>
+      <w:proofErr w:type="spellEnd"/>
+      <w:r>
+        <w:t>&lt;/</w:t>
+      </w:r>
+      <w:proofErr w:type="spellStart"/>
+      <w:r>
+        <w:t>groupId</w:t>
+      </w:r>
+      <w:proofErr w:type="spellEnd"/>
+      <w:r>
+        <w:t>&gt;</w:t>
+      </w:r>
+    </w:p>
+    <w:p>
+      <w:pPr>
+        <w:pStyle w:val="Code"/>
+      </w:pPr>
+      <w:r>
+        <w:t xml:space="preserve">    </w:t>
+      </w:r>
+      <w:r>
+        <w:t xml:space="preserve">    &lt;</w:t>
+      </w:r>
+      <w:proofErr w:type="spellStart"/>
+      <w:proofErr w:type="gramStart"/>
+      <w:r>
+        <w:t>artifactId</w:t>
+      </w:r>
+      <w:proofErr w:type="spellEnd"/>
+      <w:proofErr w:type="gramEnd"/>
+      <w:r>
+        <w:t>&gt;jersey-server&lt;/</w:t>
+      </w:r>
+      <w:proofErr w:type="spellStart"/>
+      <w:r>
+        <w:t>artifactId</w:t>
+      </w:r>
+      <w:proofErr w:type="spellEnd"/>
+      <w:r>
+        <w:t>&gt;</w:t>
+      </w:r>
+    </w:p>
+    <w:p>
+      <w:pPr>
+        <w:pStyle w:val="Code"/>
+      </w:pPr>
+      <w:r>
+        <w:t xml:space="preserve">    </w:t>
+      </w:r>
+      <w:r>
+        <w:t xml:space="preserve">    </w:t>
+      </w:r>
+      <w:r>
+        <w:t>&lt;</w:t>
+      </w:r>
+      <w:proofErr w:type="gramStart"/>
+      <w:r>
+        <w:t>version</w:t>
+      </w:r>
+      <w:proofErr w:type="gramEnd"/>
+      <w:r>
+        <w:t>&gt;${</w:t>
+      </w:r>
+      <w:proofErr w:type="spellStart"/>
+      <w:r>
+        <w:t>jersey.version</w:t>
+      </w:r>
+      <w:proofErr w:type="spellEnd"/>
+      <w:r>
+        <w:t>}&lt;/version&gt;</w:t>
+      </w:r>
+    </w:p>
+    <w:p>
+      <w:pPr>
+        <w:pStyle w:val="Code"/>
+      </w:pPr>
+      <w:r>
+        <w:t xml:space="preserve">    </w:t>
+      </w:r>
+      <w:r>
+        <w:t xml:space="preserve">    &lt;</w:t>
+      </w:r>
+      <w:proofErr w:type="gramStart"/>
+      <w:r>
+        <w:t>scope</w:t>
+      </w:r>
+      <w:proofErr w:type="gramEnd"/>
+      <w:r>
+        <w:t>&gt;provided&lt;/scope&gt;</w:t>
+      </w:r>
+    </w:p>
+    <w:p>
+      <w:pPr>
+        <w:pStyle w:val="Code"/>
+      </w:pPr>
+      <w:r>
+        <w:t xml:space="preserve">    </w:t>
+      </w:r>
+      <w:r>
+        <w:t>&lt;/dependency&gt;</w:t>
+      </w:r>
+    </w:p>
+    <w:p>
+      <w:pPr>
+        <w:pStyle w:val="Code"/>
+      </w:pPr>
+      <w:r>
+        <w:t xml:space="preserve">    </w:t>
+      </w:r>
+      <w:r>
+        <w:t>&lt;</w:t>
+      </w:r>
+      <w:proofErr w:type="gramStart"/>
+      <w:r>
+        <w:t>dependency</w:t>
+      </w:r>
+      <w:proofErr w:type="gramEnd"/>
+      <w:r>
+        <w:t>&gt;</w:t>
+      </w:r>
+    </w:p>
+    <w:p>
+      <w:pPr>
+        <w:pStyle w:val="Code"/>
+      </w:pPr>
+      <w:r>
+        <w:t xml:space="preserve">    </w:t>
+      </w:r>
+      <w:r>
+        <w:t xml:space="preserve">    </w:t>
+      </w:r>
+      <w:r>
+        <w:t>&lt;</w:t>
+      </w:r>
+      <w:proofErr w:type="spellStart"/>
+      <w:proofErr w:type="gramStart"/>
+      <w:r>
+        <w:t>groupId</w:t>
+      </w:r>
+      <w:proofErr w:type="spellEnd"/>
+      <w:proofErr w:type="gramEnd"/>
+      <w:r>
+        <w:t>&gt;</w:t>
+      </w:r>
+      <w:proofErr w:type="spellStart"/>
+      <w:r>
+        <w:t>org.glassfish.jersey.media</w:t>
+      </w:r>
+      <w:proofErr w:type="spellEnd"/>
+      <w:r>
+        <w:t>&lt;/</w:t>
+      </w:r>
+      <w:proofErr w:type="spellStart"/>
+      <w:r>
+        <w:t>groupId</w:t>
+      </w:r>
+      <w:proofErr w:type="spellEnd"/>
+      <w:r>
+        <w:t>&gt;</w:t>
+      </w:r>
+    </w:p>
+    <w:p>
+      <w:pPr>
+        <w:pStyle w:val="Code"/>
+      </w:pPr>
+      <w:r>
+        <w:t xml:space="preserve">    </w:t>
+      </w:r>
+      <w:r>
+        <w:t xml:space="preserve">    &lt;</w:t>
+      </w:r>
+      <w:proofErr w:type="spellStart"/>
+      <w:proofErr w:type="gramStart"/>
+      <w:r>
+        <w:t>artifactId</w:t>
+      </w:r>
+      <w:proofErr w:type="spellEnd"/>
+      <w:proofErr w:type="gramEnd"/>
+      <w:r>
+        <w:t>&gt;jersey-media-</w:t>
+      </w:r>
+      <w:proofErr w:type="spellStart"/>
+      <w:r>
+        <w:t>moxy</w:t>
+      </w:r>
+      <w:proofErr w:type="spellEnd"/>
+      <w:r>
+        <w:t>&lt;/</w:t>
+      </w:r>
+      <w:proofErr w:type="spellStart"/>
+      <w:r>
+        <w:t>artifactId</w:t>
+      </w:r>
+      <w:proofErr w:type="spellEnd"/>
+      <w:r>
+        <w:t>&gt;</w:t>
+      </w:r>
+    </w:p>
+    <w:p>
+      <w:pPr>
+        <w:pStyle w:val="Code"/>
+      </w:pPr>
+      <w:r>
+        <w:t xml:space="preserve">    </w:t>
+      </w:r>
+      <w:r>
+        <w:t xml:space="preserve">    </w:t>
+      </w:r>
+      <w:r>
+        <w:t>&lt;</w:t>
+      </w:r>
+      <w:proofErr w:type="gramStart"/>
+      <w:r>
+        <w:t>version</w:t>
+      </w:r>
+      <w:proofErr w:type="gramEnd"/>
+      <w:r>
+        <w:t>&gt;${</w:t>
+      </w:r>
+      <w:proofErr w:type="spellStart"/>
+      <w:r>
+        <w:t>jersey.version</w:t>
+      </w:r>
+      <w:proofErr w:type="spellEnd"/>
+      <w:r>
+        <w:t>}&lt;/version&gt;</w:t>
+      </w:r>
+    </w:p>
+    <w:p>
+      <w:pPr>
+        <w:pStyle w:val="Code"/>
+      </w:pPr>
+      <w:r>
+        <w:t xml:space="preserve">    </w:t>
+      </w:r>
+      <w:r>
+        <w:t xml:space="preserve">    &lt;</w:t>
+      </w:r>
+      <w:proofErr w:type="gramStart"/>
+      <w:r>
+        <w:t>scope</w:t>
+      </w:r>
+      <w:proofErr w:type="gramEnd"/>
+      <w:r>
+        <w:t>&gt;provided&lt;/scope&gt;</w:t>
+      </w:r>
+    </w:p>
+    <w:p>
+      <w:pPr>
+        <w:pStyle w:val="Code"/>
+      </w:pPr>
+      <w:r>
+        <w:t xml:space="preserve">    </w:t>
+      </w:r>
+      <w:r>
+        <w:t>&lt;/dependency&gt;</w:t>
+      </w:r>
+    </w:p>
+    <w:p>
+      <w:pPr>
+        <w:pStyle w:val="Code"/>
+      </w:pPr>
+      <w:r>
+        <w:t>&lt;/dependencies&gt;</w:t>
+      </w:r>
+    </w:p>
+    <w:p>
+      <w:pPr>
+        <w:pStyle w:val="ListParagraph"/>
+      </w:pPr>
+      <w:r>
+        <w:t>The dependency on jersey-server is needed so that we can use the JAX-RS and Jersey server-side API in our applicatio</w:t>
+      </w:r>
+      <w:r>
+        <w:t xml:space="preserve">n. We are going to use </w:t>
+      </w:r>
+      <w:proofErr w:type="spellStart"/>
+      <w:r>
+        <w:t>MOXy</w:t>
+      </w:r>
+      <w:proofErr w:type="spellEnd"/>
+      <w:r>
+        <w:t xml:space="preserve"> to map Java objects (particularly the Drawing bean) to/from JSON, hence the dependency on jersey-media-</w:t>
+      </w:r>
+      <w:proofErr w:type="spellStart"/>
+      <w:r>
+        <w:t>moxy</w:t>
+      </w:r>
+      <w:proofErr w:type="spellEnd"/>
+      <w:r>
+        <w:t>.</w:t>
+      </w:r>
+      <w:r>
+        <w:t xml:space="preserve"> Both dependencies have the scope set to "provided", which means the respective jars won't be bund</w:t>
+      </w:r>
+      <w:r>
+        <w:t>led in the application war file</w:t>
+      </w:r>
+      <w:r>
+        <w:t xml:space="preserve">. This is because </w:t>
+      </w:r>
+      <w:proofErr w:type="spellStart"/>
+      <w:r>
+        <w:t>GlassFish</w:t>
+      </w:r>
+      <w:proofErr w:type="spellEnd"/>
+      <w:r>
+        <w:t xml:space="preserve"> (our target deployment server) already contains these libraries out of the box, so no need to include them in the war.</w:t>
+      </w:r>
+    </w:p>
+    <w:p>
+      <w:pPr>
+        <w:pStyle w:val="ListParagraph"/>
+        <w:numPr>
+          <w:ilvl w:val="0"/>
+          <w:numId w:val="4"/>
+        </w:numPr>
+      </w:pPr>
+      <w:r>
+        <w:t>Let’s rebuild the project (right-click on the project, click on “Clean and Build” in the pop-up menu) to get these new dependencies downloaded from maven.</w:t>
+      </w:r>
+    </w:p>
+    <w:p>
+      <w:pPr>
+        <w:pStyle w:val="ListParagraph"/>
+        <w:numPr>
+          <w:ilvl w:val="0"/>
+          <w:numId w:val="4"/>
+        </w:numPr>
+      </w:pPr>
+      <w:r>
+        <w:t xml:space="preserve">Now, create a new </w:t>
+      </w:r>
+      <w:proofErr w:type="spellStart"/>
+      <w:r>
+        <w:t>DrawingsResource</w:t>
+      </w:r>
+      <w:proofErr w:type="spellEnd"/>
+      <w:r>
+        <w:t xml:space="preserve"> class (right-click on the </w:t>
+      </w:r>
+      <w:proofErr w:type="spellStart"/>
+      <w:r>
+        <w:t>com.mycompany.drawingboard</w:t>
+      </w:r>
+      <w:proofErr w:type="spellEnd"/>
+      <w:r>
+        <w:t xml:space="preserve"> package and choose New-&gt;Java Class in the pop-up menu)</w:t>
+      </w:r>
+      <w:r>
+        <w:t>.</w:t>
+      </w:r>
+    </w:p>
+    <w:p>
+      <w:pPr>
+        <w:pStyle w:val="ListParagraph"/>
+        <w:numPr>
+          <w:ilvl w:val="0"/>
+          <w:numId w:val="4"/>
+        </w:numPr>
+      </w:pPr>
+      <w:r>
+        <w:t>We will expose this class at “</w:t>
+      </w:r>
+      <w:r>
+        <w:t xml:space="preserve">drawings” URI (relative to the JAX-RS application URI). To do that, </w:t>
+      </w:r>
+      <w:r>
+        <w:t xml:space="preserve">annotate the class with </w:t>
+      </w:r>
+      <w:proofErr w:type="gramStart"/>
+      <w:r>
+        <w:t>@Path(</w:t>
+      </w:r>
+      <w:proofErr w:type="gramEnd"/>
+      <w:r>
+        <w:t>“</w:t>
+      </w:r>
+      <w:r>
+        <w:t>drawings”)</w:t>
+      </w:r>
+      <w:r>
+        <w:t xml:space="preserve"> (add import for </w:t>
+      </w:r>
+      <w:proofErr w:type="spellStart"/>
+      <w:r>
+        <w:t>javax.ws.rs.Path</w:t>
+      </w:r>
+      <w:proofErr w:type="spellEnd"/>
+      <w:r>
+        <w:t>)</w:t>
+      </w:r>
+      <w:r>
+        <w:t>.</w:t>
+      </w:r>
+    </w:p>
+    <w:p>
+      <w:pPr>
+        <w:pStyle w:val="ListParagraph"/>
+        <w:numPr>
+          <w:ilvl w:val="0"/>
+          <w:numId w:val="4"/>
+        </w:numPr>
+      </w:pPr>
+      <w:r>
+        <w:t>Attach also @Consumes and @Produces annotations to the class to indicate the class expects/returns JSON messages:</w:t>
+      </w:r>
+    </w:p>
+    <w:p>
+      <w:pPr>
+        <w:pStyle w:val="Code"/>
+      </w:pPr>
+      <w:proofErr w:type="gramStart"/>
+      <w:r>
+        <w:t>@Path(</w:t>
+      </w:r>
+      <w:proofErr w:type="gramEnd"/>
+      <w:r>
+        <w:t>"drawings")</w:t>
+      </w:r>
+    </w:p>
+    <w:p>
+      <w:pPr>
+        <w:pStyle w:val="Code"/>
+      </w:pPr>
+      <w:proofErr w:type="gramStart"/>
+      <w:r>
+        <w:t>@Consumes(</w:t>
+      </w:r>
+      <w:proofErr w:type="spellStart"/>
+      <w:proofErr w:type="gramEnd"/>
+      <w:r>
+        <w:t>MediaType.APPLICATION_JSON</w:t>
+      </w:r>
+      <w:proofErr w:type="spellEnd"/>
+      <w:r>
+        <w:t>)</w:t>
+      </w:r>
+    </w:p>
+    <w:p>
+      <w:pPr>
+        <w:pStyle w:val="Code"/>
+      </w:pPr>
+      <w:proofErr w:type="gramStart"/>
+      <w:r>
+        <w:t>@Produces(</w:t>
+      </w:r>
+      <w:proofErr w:type="spellStart"/>
+      <w:proofErr w:type="gramEnd"/>
+      <w:r>
+        <w:t>MediaType.APPLICATION_JSON</w:t>
+      </w:r>
+      <w:proofErr w:type="spellEnd"/>
+      <w:r>
+        <w:t>)</w:t>
+      </w:r>
+    </w:p>
+    <w:p>
+      <w:pPr>
+        <w:pStyle w:val="Code"/>
+      </w:pPr>
+      <w:proofErr w:type="gramStart"/>
+      <w:r>
+        <w:t>public</w:t>
+      </w:r>
+      <w:proofErr w:type="gramEnd"/>
+      <w:r>
+        <w:t xml:space="preserve"> class </w:t>
+      </w:r>
+      <w:proofErr w:type="spellStart"/>
+      <w:r>
+        <w:t>DrawingsResource</w:t>
+      </w:r>
+      <w:proofErr w:type="spellEnd"/>
+      <w:r>
+        <w:t xml:space="preserve"> {</w:t>
+      </w:r>
+    </w:p>
+    <w:p>
+      <w:pPr>
+        <w:pStyle w:val="Code"/>
+      </w:pPr>
+      <w:r>
+        <w:t>}</w:t>
+      </w:r>
+    </w:p>
+    <w:p>
+      <w:pPr>
+        <w:pStyle w:val="ListParagraph"/>
+        <w:numPr>
+          <w:ilvl w:val="0"/>
+          <w:numId w:val="4"/>
+        </w:numPr>
+      </w:pPr>
+      <w:r>
+        <w:t>Let’s add a method named “</w:t>
+      </w:r>
+      <w:proofErr w:type="gramStart"/>
+      <w:r>
+        <w:t>create(</w:t>
+      </w:r>
+      <w:proofErr w:type="gramEnd"/>
+      <w:r>
+        <w:t>)” that will be used to create new drawings. We’ll map it to HTTP POST.</w:t>
+      </w:r>
+      <w:r>
+        <w:t xml:space="preserve"> The method will return "201 – Created" response with "Location" HTTP header set to the URI of the newly created drawing:</w:t>
+      </w:r>
+    </w:p>
+    <w:p>
+      <w:pPr>
+        <w:pStyle w:val="Code"/>
+      </w:pPr>
+      <w:r>
+        <w:t>@POST</w:t>
+      </w:r>
+    </w:p>
+    <w:p>
+      <w:pPr>
+        <w:pStyle w:val="Code"/>
+      </w:pPr>
+      <w:proofErr w:type="gramStart"/>
+      <w:r>
+        <w:t>public</w:t>
+      </w:r>
+      <w:proofErr w:type="gramEnd"/>
+      <w:r>
+        <w:t xml:space="preserve"> Response create(@Context </w:t>
+      </w:r>
+      <w:proofErr w:type="spellStart"/>
+      <w:r>
+        <w:t>UriInfo</w:t>
+      </w:r>
+      <w:proofErr w:type="spellEnd"/>
+      <w:r>
+        <w:t xml:space="preserve"> </w:t>
+      </w:r>
+      <w:proofErr w:type="spellStart"/>
+      <w:r>
+        <w:t>uriInfo</w:t>
+      </w:r>
+      <w:proofErr w:type="spellEnd"/>
+      <w:r>
+        <w:t xml:space="preserve">, Drawing </w:t>
+      </w:r>
+      <w:proofErr w:type="spellStart"/>
+      <w:r>
+        <w:t>drawing</w:t>
+      </w:r>
+      <w:proofErr w:type="spellEnd"/>
+      <w:r>
+        <w:t>) {</w:t>
+      </w:r>
+    </w:p>
+    <w:p>
+      <w:pPr>
+        <w:pStyle w:val="Code"/>
+      </w:pPr>
+      <w:r>
+        <w:t xml:space="preserve">    </w:t>
+      </w:r>
+      <w:proofErr w:type="gramStart"/>
+      <w:r>
+        <w:t>return</w:t>
+      </w:r>
+      <w:proofErr w:type="gramEnd"/>
+      <w:r>
+        <w:t xml:space="preserve"> </w:t>
+      </w:r>
+      <w:proofErr w:type="spellStart"/>
+      <w:r>
+        <w:t>Response.created</w:t>
+      </w:r>
+      <w:proofErr w:type="spellEnd"/>
+      <w:r>
+        <w:t>(</w:t>
+      </w:r>
+      <w:proofErr w:type="spellStart"/>
+      <w:r>
+        <w:t>uriInfo.getBaseUriBuilder</w:t>
+      </w:r>
+      <w:proofErr w:type="spellEnd"/>
+      <w:r>
+        <w:t>()</w:t>
+      </w:r>
+    </w:p>
+    <w:p>
+      <w:pPr>
+        <w:pStyle w:val="Code"/>
+      </w:pPr>
+      <w:r>
+        <w:t xml:space="preserve">            </w:t>
+      </w:r>
+      <w:proofErr w:type="gramStart"/>
+      <w:r>
+        <w:t>.path</w:t>
+      </w:r>
+      <w:proofErr w:type="gramEnd"/>
+      <w:r>
+        <w:t>(</w:t>
+      </w:r>
+      <w:proofErr w:type="spellStart"/>
+      <w:r>
+        <w:t>DrawingsResource.class</w:t>
+      </w:r>
+      <w:proofErr w:type="spellEnd"/>
+      <w:r>
+        <w:t>, "</w:t>
+      </w:r>
+      <w:proofErr w:type="spellStart"/>
+      <w:r>
+        <w:t>getDrawing</w:t>
+      </w:r>
+      <w:proofErr w:type="spellEnd"/>
+      <w:r>
+        <w:t>")</w:t>
+      </w:r>
+    </w:p>
+    <w:p>
+      <w:pPr>
+        <w:pStyle w:val="Code"/>
+      </w:pPr>
+      <w:r>
+        <w:t xml:space="preserve">            </w:t>
+      </w:r>
+      <w:proofErr w:type="gramStart"/>
+      <w:r>
+        <w:t>.build</w:t>
+      </w:r>
+      <w:proofErr w:type="gramEnd"/>
+      <w:r>
+        <w:t>(</w:t>
+      </w:r>
+      <w:proofErr w:type="spellStart"/>
+      <w:r>
+        <w:t>DataProvider.createDrawing</w:t>
+      </w:r>
+      <w:proofErr w:type="spellEnd"/>
+      <w:r>
+        <w:t>(drawing))</w:t>
+      </w:r>
+    </w:p>
+    <w:p>
+      <w:pPr>
+        <w:pStyle w:val="Code"/>
+      </w:pPr>
+      <w:r>
+        <w:t xml:space="preserve">        </w:t>
+      </w:r>
+      <w:proofErr w:type="gramStart"/>
+      <w:r>
+        <w:t>).build</w:t>
+      </w:r>
+      <w:proofErr w:type="gramEnd"/>
+      <w:r>
+        <w:t>();</w:t>
+      </w:r>
+    </w:p>
+    <w:p>
+      <w:pPr>
+        <w:pStyle w:val="Code"/>
+      </w:pPr>
+      <w:r>
+        <w:t>}</w:t>
+      </w:r>
+    </w:p>
+    <w:p>
+      <w:pPr>
+        <w:pStyle w:val="ListParagraph"/>
+      </w:pPr>
+      <w:r>
+        <w:t>Note</w:t>
+      </w:r>
+      <w:proofErr w:type="gramStart"/>
+      <w:r>
+        <w:t>,</w:t>
+      </w:r>
+      <w:proofErr w:type="gramEnd"/>
+      <w:r>
+        <w:t xml:space="preserve"> we are using JAX-RS @Context annotation to inject </w:t>
+      </w:r>
+      <w:proofErr w:type="spellStart"/>
+      <w:r>
+        <w:t>UriInfo</w:t>
+      </w:r>
+      <w:proofErr w:type="spellEnd"/>
+      <w:r>
+        <w:t xml:space="preserve">, which provides contextual request-specific information about the request URI. The class provides us with the base URI of our application. We use it to construct the full URI of the newly created drawing. The </w:t>
+      </w:r>
+      <w:r>
+        <w:t>second</w:t>
+      </w:r>
+      <w:r>
+        <w:t xml:space="preserve"> method parameter will receive the content of the HTTP request converted to an instance of Drawi</w:t>
+      </w:r>
+      <w:r>
+        <w:t>ng object (using JSON un-</w:t>
+      </w:r>
+      <w:proofErr w:type="spellStart"/>
+      <w:r>
+        <w:t>marshall</w:t>
+      </w:r>
+      <w:r>
+        <w:t>er</w:t>
+      </w:r>
+      <w:proofErr w:type="spellEnd"/>
+      <w:r>
+        <w:t xml:space="preserve"> provided by </w:t>
+      </w:r>
+      <w:proofErr w:type="spellStart"/>
+      <w:r>
+        <w:t>MOXy</w:t>
+      </w:r>
+      <w:proofErr w:type="spellEnd"/>
+      <w:r>
+        <w:t xml:space="preserve"> library).</w:t>
+      </w:r>
+    </w:p>
+    <w:p>
+      <w:pPr>
+        <w:pStyle w:val="ListParagraph"/>
+        <w:numPr>
+          <w:ilvl w:val="0"/>
+          <w:numId w:val="4"/>
+        </w:numPr>
+      </w:pPr>
+      <w:r>
+        <w:t>Now, add a "</w:t>
+      </w:r>
+      <w:proofErr w:type="gramStart"/>
+      <w:r>
+        <w:t>get(</w:t>
+      </w:r>
+      <w:proofErr w:type="gramEnd"/>
+      <w:r>
+        <w:t>)" method that returns the list of all drawings (mapped to HTTP GET):</w:t>
+      </w:r>
+    </w:p>
+    <w:p>
+      <w:pPr>
+        <w:pStyle w:val="Code"/>
+      </w:pPr>
+      <w:r>
+        <w:t>@GET</w:t>
+      </w:r>
+    </w:p>
+    <w:p>
+      <w:pPr>
+        <w:pStyle w:val="Code"/>
+      </w:pPr>
+      <w:proofErr w:type="gramStart"/>
+      <w:r>
+        <w:t>public</w:t>
+      </w:r>
+      <w:proofErr w:type="gramEnd"/>
+      <w:r>
+        <w:t xml:space="preserve"> List&lt;Drawing&gt; get() {</w:t>
+      </w:r>
+    </w:p>
+    <w:p>
+      <w:pPr>
+        <w:pStyle w:val="Code"/>
+      </w:pPr>
+      <w:r>
+        <w:t xml:space="preserve">    </w:t>
+      </w:r>
+      <w:proofErr w:type="gramStart"/>
+      <w:r>
+        <w:t>return</w:t>
+      </w:r>
+      <w:proofErr w:type="gramEnd"/>
+      <w:r>
+        <w:t xml:space="preserve"> </w:t>
+      </w:r>
+      <w:proofErr w:type="spellStart"/>
+      <w:r>
+        <w:t>DataProvider.getAllDrawings</w:t>
+      </w:r>
+      <w:proofErr w:type="spellEnd"/>
+      <w:r>
+        <w:t>();</w:t>
+      </w:r>
+    </w:p>
+    <w:p>
+      <w:pPr>
+        <w:pStyle w:val="Code"/>
+      </w:pPr>
+      <w:r>
+        <w:t>}</w:t>
+      </w:r>
+    </w:p>
+    <w:p>
+      <w:pPr>
+        <w:pStyle w:val="ListParagraph"/>
+      </w:pPr>
+      <w:r>
+        <w:t xml:space="preserve">As you can see, the method simply returns List&lt;Drawing&gt; - this is possible thanks to the concept of JAX-RS message body writers/readers that you can plug in to implement mapping to/from a specific media type to a java type (in this case we will be utilizing </w:t>
+      </w:r>
+      <w:proofErr w:type="spellStart"/>
+      <w:r>
+        <w:t>MOXy</w:t>
+      </w:r>
+      <w:proofErr w:type="spellEnd"/>
+      <w:r>
+        <w:t xml:space="preserve"> message body writer that knows how to convert Java objects into JSON strings).</w:t>
+      </w:r>
+    </w:p>
+    <w:p>
+      <w:pPr>
+        <w:pStyle w:val="ListParagraph"/>
+        <w:numPr>
+          <w:ilvl w:val="0"/>
+          <w:numId w:val="4"/>
+        </w:numPr>
+      </w:pPr>
+      <w:r>
+        <w:t>The third resource method we are going to add is the "</w:t>
+      </w:r>
+      <w:proofErr w:type="gramStart"/>
+      <w:r>
+        <w:t>delete(</w:t>
+      </w:r>
+      <w:proofErr w:type="gramEnd"/>
+      <w:r>
+        <w:t xml:space="preserve">)" method. It is actually going to be what we call a </w:t>
+      </w:r>
+      <w:r>
+        <w:rPr>
+          <w:b/>
+        </w:rPr>
+        <w:t>sub-resource</w:t>
+      </w:r>
+      <w:r>
+        <w:t xml:space="preserve"> method, because it will be exposed at a URI containing one additional path element – the drawing ID. So the method itself is going to be annotated with @Path annotation:</w:t>
+      </w:r>
+    </w:p>
+    <w:p>
+      <w:pPr>
+        <w:pStyle w:val="Code"/>
+      </w:pPr>
+      <w:proofErr w:type="gramStart"/>
+      <w:r>
+        <w:t>@Path(</w:t>
+      </w:r>
+      <w:proofErr w:type="gramEnd"/>
+      <w:r>
+        <w:t>"{id</w:t>
+      </w:r>
+      <w:r>
+        <w:t>:[0-9]+</w:t>
+      </w:r>
+      <w:r>
+        <w:t>}")</w:t>
+      </w:r>
+    </w:p>
+    <w:p>
+      <w:pPr>
+        <w:pStyle w:val="Code"/>
+      </w:pPr>
+      <w:r>
+        <w:t>@DELETE</w:t>
+      </w:r>
+    </w:p>
+    <w:p>
+      <w:pPr>
+        <w:pStyle w:val="Code"/>
+      </w:pPr>
+      <w:proofErr w:type="gramStart"/>
+      <w:r>
+        <w:t>@Consumes(</w:t>
+      </w:r>
+      <w:proofErr w:type="gramEnd"/>
+      <w:r>
+        <w:t>"*/*")</w:t>
+      </w:r>
+    </w:p>
+    <w:p>
+      <w:pPr>
+        <w:pStyle w:val="Code"/>
+      </w:pPr>
+      <w:proofErr w:type="gramStart"/>
+      <w:r>
+        <w:t>public</w:t>
+      </w:r>
+      <w:proofErr w:type="gramEnd"/>
+      <w:r>
+        <w:t xml:space="preserve"> void delete(@</w:t>
+      </w:r>
+      <w:proofErr w:type="spellStart"/>
+      <w:r>
+        <w:t>PathParam</w:t>
+      </w:r>
+      <w:proofErr w:type="spellEnd"/>
+      <w:r>
+        <w:t xml:space="preserve">("id") </w:t>
+      </w:r>
+      <w:proofErr w:type="spellStart"/>
+      <w:r>
+        <w:t>int</w:t>
+      </w:r>
+      <w:proofErr w:type="spellEnd"/>
+      <w:r>
+        <w:t xml:space="preserve"> </w:t>
+      </w:r>
+      <w:proofErr w:type="spellStart"/>
+      <w:r>
+        <w:t>drawingId</w:t>
+      </w:r>
+      <w:proofErr w:type="spellEnd"/>
+      <w:r>
+        <w:t>) {</w:t>
+      </w:r>
+    </w:p>
+    <w:p>
+      <w:pPr>
+        <w:pStyle w:val="Code"/>
+      </w:pPr>
+      <w:r>
+        <w:t xml:space="preserve">    </w:t>
+      </w:r>
+      <w:proofErr w:type="gramStart"/>
+      <w:r>
+        <w:t>if</w:t>
+      </w:r>
+      <w:proofErr w:type="gramEnd"/>
+      <w:r>
+        <w:t xml:space="preserve"> (!</w:t>
+      </w:r>
+      <w:proofErr w:type="spellStart"/>
+      <w:r>
+        <w:t>DataProvider.deleteDrawing</w:t>
+      </w:r>
+      <w:proofErr w:type="spellEnd"/>
+      <w:r>
+        <w:t>(</w:t>
+      </w:r>
+      <w:proofErr w:type="spellStart"/>
+      <w:r>
+        <w:t>drawingId</w:t>
+      </w:r>
+      <w:proofErr w:type="spellEnd"/>
+      <w:r>
+        <w:t>)) {</w:t>
+      </w:r>
+    </w:p>
+    <w:p>
+      <w:pPr>
+        <w:pStyle w:val="Code"/>
+      </w:pPr>
+      <w:r>
+        <w:t xml:space="preserve">        </w:t>
+      </w:r>
+      <w:proofErr w:type="gramStart"/>
+      <w:r>
+        <w:t>throw</w:t>
+      </w:r>
+      <w:proofErr w:type="gramEnd"/>
+      <w:r>
+        <w:t xml:space="preserve"> new </w:t>
+      </w:r>
+      <w:proofErr w:type="spellStart"/>
+      <w:r>
+        <w:t>NotFoundException</w:t>
+      </w:r>
+      <w:proofErr w:type="spellEnd"/>
+      <w:r>
+        <w:t>();</w:t>
+      </w:r>
+    </w:p>
+    <w:p>
+      <w:pPr>
+        <w:pStyle w:val="Code"/>
+      </w:pPr>
+      <w:r>
+        <w:t xml:space="preserve">    }</w:t>
+      </w:r>
+    </w:p>
+    <w:p>
+      <w:pPr>
+        <w:pStyle w:val="Code"/>
+      </w:pPr>
+      <w:r>
+        <w:t>}</w:t>
+      </w:r>
+    </w:p>
+    <w:p>
+      <w:pPr>
+        <w:pStyle w:val="ListParagraph"/>
+      </w:pPr>
+      <w:r>
+        <w:t>As you can see, we are utilizing so called path parameter in this method. We use regular expression in the definition of the path parameter named "id" to indicate the parameter should only match path elements that contain numbers. So, a HTTP DELETE request to a URI like "…/drawings/1234" would match this resource method taking "1234" as the value of the "id" path parameter, however "…/drawings/</w:t>
+      </w:r>
+      <w:proofErr w:type="spellStart"/>
+      <w:r>
+        <w:t>abc</w:t>
+      </w:r>
+      <w:proofErr w:type="spellEnd"/>
+      <w:r>
+        <w:t>" will not match.</w:t>
+      </w:r>
+    </w:p>
+    <w:p>
+      <w:pPr>
+        <w:pStyle w:val="ListParagraph"/>
+      </w:pPr>
+      <w:r>
+        <w:t xml:space="preserve">Also note that the method utilizes </w:t>
+      </w:r>
+      <w:proofErr w:type="spellStart"/>
+      <w:proofErr w:type="gramStart"/>
+      <w:r>
+        <w:t>NotFoundException</w:t>
+      </w:r>
+      <w:proofErr w:type="spellEnd"/>
+      <w:r>
+        <w:t>(</w:t>
+      </w:r>
+      <w:proofErr w:type="gramEnd"/>
+      <w:r>
+        <w:t>) which is new to JAX-RS 2.0 and when thrown, produces "404 – Not Found" response code. Our method throws it when no drawing with the given ID was found.</w:t>
+      </w:r>
+    </w:p>
+    <w:p>
+      <w:pPr>
+        <w:pStyle w:val="ListParagraph"/>
+        <w:numPr>
+          <w:ilvl w:val="0"/>
+          <w:numId w:val="4"/>
+        </w:numPr>
+      </w:pPr>
+      <w:r>
+        <w:t xml:space="preserve">Finally we need to add a JAX-RS application class to our project that encapsulates the JAX-RS </w:t>
+      </w:r>
+      <w:r>
+        <w:t>runtime configuration for our project. Add a new class named "</w:t>
+      </w:r>
+      <w:proofErr w:type="spellStart"/>
+      <w:r>
+        <w:t>JaxrsApplication</w:t>
+      </w:r>
+      <w:proofErr w:type="spellEnd"/>
+      <w:r>
+        <w:t xml:space="preserve">", annotate it with </w:t>
+      </w:r>
+      <w:proofErr w:type="gramStart"/>
+      <w:r>
+        <w:t>@</w:t>
+      </w:r>
+      <w:proofErr w:type="spellStart"/>
+      <w:r>
+        <w:t>ApplicationPath</w:t>
+      </w:r>
+      <w:proofErr w:type="spellEnd"/>
+      <w:r>
+        <w:t>(</w:t>
+      </w:r>
+      <w:proofErr w:type="gramEnd"/>
+      <w:r>
+        <w:t>"</w:t>
+      </w:r>
+      <w:proofErr w:type="spellStart"/>
+      <w:r>
+        <w:t>api</w:t>
+      </w:r>
+      <w:proofErr w:type="spellEnd"/>
+      <w:r>
+        <w:t>"), make it extend "</w:t>
+      </w:r>
+      <w:proofErr w:type="spellStart"/>
+      <w:r>
+        <w:t>ResourceConfig</w:t>
+      </w:r>
+      <w:proofErr w:type="spellEnd"/>
+      <w:r>
+        <w:t>" class, which is a Jersey API class that provides some useful functionality additional to what the default JAX-RS API Application class provides (such as package scanning, notion of properties, etc.). The resulting class should look as follows:</w:t>
+      </w:r>
+    </w:p>
+    <w:p>
+      <w:pPr>
+        <w:pStyle w:val="Code"/>
+      </w:pPr>
+      <w:proofErr w:type="gramStart"/>
+      <w:r>
+        <w:t>@</w:t>
+      </w:r>
+      <w:proofErr w:type="spellStart"/>
+      <w:r>
+        <w:t>ApplicationPath</w:t>
+      </w:r>
+      <w:proofErr w:type="spellEnd"/>
+      <w:r>
+        <w:t>(</w:t>
+      </w:r>
+      <w:proofErr w:type="gramEnd"/>
+      <w:r>
+        <w:t>"</w:t>
+      </w:r>
+      <w:proofErr w:type="spellStart"/>
+      <w:r>
+        <w:t>api</w:t>
+      </w:r>
+      <w:proofErr w:type="spellEnd"/>
+      <w:r>
+        <w:t>")</w:t>
+      </w:r>
+    </w:p>
+    <w:p>
+      <w:pPr>
+        <w:pStyle w:val="Code"/>
+      </w:pPr>
+      <w:proofErr w:type="gramStart"/>
+      <w:r>
+        <w:t>public</w:t>
+      </w:r>
+      <w:proofErr w:type="gramEnd"/>
+      <w:r>
+        <w:t xml:space="preserve"> class </w:t>
+      </w:r>
+      <w:proofErr w:type="spellStart"/>
+      <w:r>
+        <w:t>JaxrsApplication</w:t>
+      </w:r>
+      <w:proofErr w:type="spellEnd"/>
+      <w:r>
+        <w:t xml:space="preserve"> extends </w:t>
+      </w:r>
+      <w:proofErr w:type="spellStart"/>
+      <w:r>
+        <w:t>ResourceConfig</w:t>
+      </w:r>
+      <w:proofErr w:type="spellEnd"/>
+      <w:r>
+        <w:t xml:space="preserve"> {</w:t>
+      </w:r>
+    </w:p>
+    <w:p>
+      <w:pPr>
+        <w:pStyle w:val="Code"/>
+      </w:pPr>
+      <w:r>
+        <w:t xml:space="preserve">    </w:t>
+      </w:r>
+      <w:proofErr w:type="gramStart"/>
+      <w:r>
+        <w:t>public</w:t>
+      </w:r>
+      <w:proofErr w:type="gramEnd"/>
+      <w:r>
+        <w:t xml:space="preserve"> </w:t>
+      </w:r>
+      <w:proofErr w:type="spellStart"/>
+      <w:r>
+        <w:t>JaxrsApplication</w:t>
+      </w:r>
+      <w:proofErr w:type="spellEnd"/>
+      <w:r>
+        <w:t>() {</w:t>
+      </w:r>
+    </w:p>
+    <w:p>
+      <w:pPr>
+        <w:pStyle w:val="Code"/>
+      </w:pPr>
+      <w:r>
+        <w:t xml:space="preserve">        </w:t>
+      </w:r>
+      <w:proofErr w:type="gramStart"/>
+      <w:r>
+        <w:t>super</w:t>
+      </w:r>
+      <w:proofErr w:type="gramEnd"/>
+      <w:r>
+        <w:t>(</w:t>
+      </w:r>
+      <w:proofErr w:type="spellStart"/>
+      <w:r>
+        <w:t>DrawingsResource.class</w:t>
+      </w:r>
+      <w:proofErr w:type="spellEnd"/>
+      <w:r>
+        <w:t>);</w:t>
+      </w:r>
+    </w:p>
+    <w:p>
+      <w:pPr>
+        <w:pStyle w:val="Code"/>
+      </w:pPr>
+      <w:r>
+        <w:t xml:space="preserve">        </w:t>
+      </w:r>
+      <w:proofErr w:type="spellStart"/>
+      <w:proofErr w:type="gramStart"/>
+      <w:r>
+        <w:t>addBinders</w:t>
+      </w:r>
+      <w:proofErr w:type="spellEnd"/>
+      <w:proofErr w:type="gramEnd"/>
+      <w:r>
+        <w:t xml:space="preserve">(new </w:t>
+      </w:r>
+      <w:proofErr w:type="spellStart"/>
+      <w:r>
+        <w:t>MoxyJsonBinder</w:t>
+      </w:r>
+      <w:proofErr w:type="spellEnd"/>
+      <w:r>
+        <w:t>());</w:t>
+      </w:r>
+    </w:p>
+    <w:p>
+      <w:pPr>
+        <w:pStyle w:val="Code"/>
+      </w:pPr>
+      <w:r>
+        <w:t xml:space="preserve">    }</w:t>
+      </w:r>
+    </w:p>
+    <w:p>
+      <w:pPr>
+        <w:pStyle w:val="Code"/>
+      </w:pPr>
+      <w:r>
+        <w:t>}</w:t>
+      </w:r>
+    </w:p>
+    <w:p>
+      <w:pPr>
+        <w:pStyle w:val="ListParagraph"/>
+      </w:pPr>
+      <w:r>
+        <w:t xml:space="preserve">As you can see, in the constructor of the class we are passing the resource class to the constructor of the super class – this tells the JAX-RS application what classes it should recognize as resources or providers. We are registering the JSON-related </w:t>
+      </w:r>
+      <w:proofErr w:type="spellStart"/>
+      <w:r>
+        <w:t>MOXy</w:t>
+      </w:r>
+      <w:proofErr w:type="spellEnd"/>
+      <w:r>
+        <w:t xml:space="preserve"> providers by a single call </w:t>
+      </w:r>
+      <w:proofErr w:type="spellStart"/>
+      <w:proofErr w:type="gramStart"/>
+      <w:r>
+        <w:t>addBinders</w:t>
+      </w:r>
+      <w:proofErr w:type="spellEnd"/>
+      <w:r>
+        <w:t>(</w:t>
+      </w:r>
+      <w:proofErr w:type="gramEnd"/>
+      <w:r>
+        <w:t>) – binder is a Jersey proprietary concept that can be used for registering a set of co-related JAX-RS providers as a single "feature".</w:t>
+      </w:r>
+    </w:p>
+    <w:p>
+      <w:pPr>
+        <w:pStyle w:val="ListParagraph"/>
+        <w:numPr>
+          <w:ilvl w:val="0"/>
+          <w:numId w:val="4"/>
+        </w:numPr>
+      </w:pPr>
+      <w:r>
+        <w:t xml:space="preserve">We are done with </w:t>
+      </w:r>
+      <w:r>
+        <w:t>the implementation part, let's rebuild and run the application to try it out (right-click on the project, do Clean and Build and then Run).</w:t>
+      </w:r>
+    </w:p>
+    <w:p>
+      <w:pPr>
+        <w:pStyle w:val="ListParagraph"/>
+        <w:numPr>
+          <w:ilvl w:val="0"/>
+          <w:numId w:val="4"/>
+        </w:numPr>
+      </w:pPr>
+      <w:r>
+        <w:t xml:space="preserve">Once the application page opens in the browser, try entering some text into the Drawing Name text field and hit Enter. It will still look like nothing happened, since we haven't implemented the server-sent events part that would notify the JavaScript front-end that a new drawing was added, however, if you hit </w:t>
+      </w:r>
+      <w:proofErr w:type="gramStart"/>
+      <w:r>
+        <w:t>Refresh</w:t>
+      </w:r>
+      <w:proofErr w:type="gramEnd"/>
+      <w:r>
+        <w:t xml:space="preserve"> in your browser, you should see the new drawing is there. This confirms our </w:t>
+      </w:r>
+      <w:proofErr w:type="spellStart"/>
+      <w:r>
+        <w:t>RESTful</w:t>
+      </w:r>
+      <w:proofErr w:type="spellEnd"/>
+      <w:r>
+        <w:t xml:space="preserve"> API works and the front-end is able to use it to create and retrieve drawings. You can try clicking the "x" next to the drawing to delete it and refresh again to see the changes.</w:t>
+      </w:r>
+    </w:p>
+    <w:p>
+      <w:pPr>
+        <w:pStyle w:val="ListParagraph"/>
+        <w:numPr>
+          <w:ilvl w:val="0"/>
+          <w:numId w:val="4"/>
+        </w:numPr>
+      </w:pPr>
+      <w:r>
+        <w:t xml:space="preserve">We can also test the API directly (instead of using the front-end of our application). To retrieve the list of drawings in JSON format, you can enter the URI of our </w:t>
+      </w:r>
+      <w:proofErr w:type="spellStart"/>
+      <w:r>
+        <w:t>DrawingsResource</w:t>
+      </w:r>
+      <w:proofErr w:type="spellEnd"/>
+      <w:r>
+        <w:t xml:space="preserve"> (</w:t>
+      </w:r>
+      <w:hyperlink r:id="rId9" w:history="1">
+        <w:r>
+          <w:rPr>
+            <w:rStyle w:val="Hyperlink"/>
+          </w:rPr>
+          <w:t>http://localhost:8080/drawingboard/api/drawings</w:t>
+        </w:r>
+      </w:hyperlink>
+      <w:r>
+        <w:t>) directly into the address bar of the browser and hit enter. That will send an HTTP GET request to our resource and you should see the JSON string representing the list of drawings.</w:t>
+      </w:r>
+    </w:p>
+    <w:p>
+      <w:pPr>
+        <w:pStyle w:val="ListParagraph"/>
+        <w:numPr>
+          <w:ilvl w:val="0"/>
+          <w:numId w:val="4"/>
+        </w:numPr>
+      </w:pPr>
+      <w:r>
+        <w:t xml:space="preserve">To directly make POST and DELETE requests to our REST API you can utilize the Postman Chrome add-on that's installed on your machine. To try adding a new drawing, you can enter </w:t>
+      </w:r>
+      <w:hyperlink r:id="rId10" w:history="1">
+        <w:r>
+          <w:rPr>
+            <w:rStyle w:val="Hyperlink"/>
+          </w:rPr>
+          <w:t>http://localhost:8080/drawingboard-api/drawings</w:t>
+        </w:r>
+      </w:hyperlink>
+      <w:r>
+        <w:t xml:space="preserve"> address</w:t>
+      </w:r>
+      <w:r>
+        <w:t xml:space="preserve"> into the request URL field of P</w:t>
+      </w:r>
+      <w:r>
+        <w:t xml:space="preserve">ostman, switch the method to POST, </w:t>
+      </w:r>
+      <w:r>
+        <w:t>click on the Headers button and add "Content-Type" header set to "application/</w:t>
+      </w:r>
+      <w:proofErr w:type="spellStart"/>
+      <w:r>
+        <w:t>json</w:t>
+      </w:r>
+      <w:proofErr w:type="spellEnd"/>
+      <w:r>
+        <w:t xml:space="preserve">", </w:t>
+      </w:r>
+      <w:r>
+        <w:t>switch to "raw" view of the message entity to be able to enter a JSON string and type in the following for example:</w:t>
+      </w:r>
+    </w:p>
+    <w:p>
+      <w:pPr>
+        <w:pStyle w:val="Code"/>
+      </w:pPr>
+      <w:r>
+        <w:t>{"</w:t>
+      </w:r>
+      <w:proofErr w:type="gramStart"/>
+      <w:r>
+        <w:t>name</w:t>
+      </w:r>
+      <w:proofErr w:type="gramEnd"/>
+      <w:r>
+        <w:t>" : "my drawing"}</w:t>
+      </w:r>
+    </w:p>
+    <w:p>
+      <w:pPr>
+        <w:pStyle w:val="ListParagraph"/>
+      </w:pPr>
+      <w:r>
+        <w:t xml:space="preserve">After you click the Send button, this will create a new drawing named "my drawing". Feel free to try DELETE as well and </w:t>
+      </w:r>
+      <w:r>
+        <w:t xml:space="preserve">to </w:t>
+      </w:r>
+      <w:r>
+        <w:t>experiment further.</w:t>
+      </w:r>
+    </w:p>
+    <w:p>
+      <w:r>
+        <w:t xml:space="preserve">This concludes the first exercise where you learned how to expose simple </w:t>
+      </w:r>
+      <w:proofErr w:type="spellStart"/>
+      <w:r>
+        <w:t>RESTful</w:t>
+      </w:r>
+      <w:proofErr w:type="spellEnd"/>
+      <w:r>
+        <w:t xml:space="preserve"> API from your application using JAX-RS and Jersey. In the following exercise we are going to add support for change notifications using Jersey's implementation of the HTML5 concept called Server-Sent Events.</w:t>
+      </w:r>
+    </w:p>
+    <w:p>
+      <w:pPr>
+        <w:pStyle w:val="Heading1"/>
+      </w:pPr>
+      <w:r>
+        <w:br w:type="column"/>
+      </w:r>
+      <w:bookmarkStart w:id="3" w:name="_Toc210131004"/>
+      <w:r>
+        <w:t>Exercise 2: Adding Server-Sent Events</w:t>
+      </w:r>
+      <w:bookmarkEnd w:id="3"/>
+    </w:p>
+    <w:p>
+      <w:r>
+        <w:t>Now that we have the basic REST API working, it is time to add the SSE notifications, so that the front-end gets automatically updated whenever someone adds/removes a drawing.</w:t>
+      </w:r>
+    </w:p>
+    <w:p>
+      <w:pPr>
+        <w:pStyle w:val="ListParagraph"/>
+        <w:numPr>
+          <w:ilvl w:val="0"/>
+          <w:numId w:val="11"/>
+        </w:numPr>
+      </w:pPr>
+      <w:r>
+        <w:t>The SSE support for Jersey resides in jersey-media-</w:t>
+      </w:r>
+      <w:proofErr w:type="spellStart"/>
+      <w:r>
+        <w:t>sse</w:t>
+      </w:r>
+      <w:proofErr w:type="spellEnd"/>
+      <w:r>
+        <w:t xml:space="preserve"> maven module, so let's add this dependency to our application </w:t>
+      </w:r>
+      <w:proofErr w:type="spellStart"/>
+      <w:r>
+        <w:t>pom.xml</w:t>
+      </w:r>
+      <w:proofErr w:type="spellEnd"/>
+      <w:r>
+        <w:t xml:space="preserve"> file by copy-pasting the following into the &lt;dependencies&gt; section of that file:</w:t>
+      </w:r>
+    </w:p>
+    <w:p>
+      <w:pPr>
+        <w:pStyle w:val="Code"/>
+      </w:pPr>
+      <w:r>
+        <w:t>&lt;</w:t>
+      </w:r>
+      <w:proofErr w:type="gramStart"/>
+      <w:r>
+        <w:t>dependency</w:t>
+      </w:r>
+      <w:proofErr w:type="gramEnd"/>
+      <w:r>
+        <w:t>&gt;</w:t>
+      </w:r>
+    </w:p>
+    <w:p>
+      <w:pPr>
+        <w:pStyle w:val="Code"/>
+      </w:pPr>
+      <w:r>
+        <w:t xml:space="preserve">    &lt;</w:t>
+      </w:r>
+      <w:proofErr w:type="spellStart"/>
+      <w:proofErr w:type="gramStart"/>
+      <w:r>
+        <w:t>groupId</w:t>
+      </w:r>
+      <w:proofErr w:type="spellEnd"/>
+      <w:proofErr w:type="gramEnd"/>
+      <w:r>
+        <w:t>&gt;</w:t>
+      </w:r>
+      <w:proofErr w:type="spellStart"/>
+      <w:r>
+        <w:t>org.glassfish.jersey.media</w:t>
+      </w:r>
+      <w:proofErr w:type="spellEnd"/>
+      <w:r>
+        <w:t>&lt;/</w:t>
+      </w:r>
+      <w:proofErr w:type="spellStart"/>
+      <w:r>
+        <w:t>groupId</w:t>
+      </w:r>
+      <w:proofErr w:type="spellEnd"/>
+      <w:r>
+        <w:t>&gt;</w:t>
+      </w:r>
+    </w:p>
+    <w:p>
+      <w:pPr>
+        <w:pStyle w:val="Code"/>
+      </w:pPr>
+      <w:r>
+        <w:t xml:space="preserve">    &lt;</w:t>
+      </w:r>
+      <w:proofErr w:type="spellStart"/>
+      <w:proofErr w:type="gramStart"/>
+      <w:r>
+        <w:t>artifactId</w:t>
+      </w:r>
+      <w:proofErr w:type="spellEnd"/>
+      <w:proofErr w:type="gramEnd"/>
+      <w:r>
+        <w:t>&gt;jersey-media-</w:t>
+      </w:r>
+      <w:proofErr w:type="spellStart"/>
+      <w:r>
+        <w:t>sse</w:t>
+      </w:r>
+      <w:proofErr w:type="spellEnd"/>
+      <w:r>
+        <w:t>&lt;/</w:t>
+      </w:r>
+      <w:proofErr w:type="spellStart"/>
+      <w:r>
+        <w:t>artifactId</w:t>
+      </w:r>
+      <w:proofErr w:type="spellEnd"/>
+      <w:r>
+        <w:t>&gt;</w:t>
+      </w:r>
+    </w:p>
+    <w:p>
+      <w:pPr>
+        <w:pStyle w:val="Code"/>
+      </w:pPr>
+      <w:r>
+        <w:t xml:space="preserve">    &lt;</w:t>
+      </w:r>
+      <w:proofErr w:type="gramStart"/>
+      <w:r>
+        <w:t>version</w:t>
+      </w:r>
+      <w:proofErr w:type="gramEnd"/>
+      <w:r>
+        <w:t>&gt;${</w:t>
+      </w:r>
+      <w:proofErr w:type="spellStart"/>
+      <w:r>
+        <w:t>jersey.version</w:t>
+      </w:r>
+      <w:proofErr w:type="spellEnd"/>
+      <w:r>
+        <w:t>}&lt;/version&gt;</w:t>
+      </w:r>
+    </w:p>
+    <w:p>
+      <w:pPr>
+        <w:pStyle w:val="Code"/>
+      </w:pPr>
+      <w:r>
+        <w:t xml:space="preserve">    &lt;</w:t>
+      </w:r>
+      <w:proofErr w:type="gramStart"/>
+      <w:r>
+        <w:t>scope</w:t>
+      </w:r>
+      <w:proofErr w:type="gramEnd"/>
+      <w:r>
+        <w:t>&gt;provided&lt;/scope&gt;</w:t>
+      </w:r>
+    </w:p>
+    <w:p>
+      <w:pPr>
+        <w:pStyle w:val="Code"/>
+      </w:pPr>
+      <w:r>
+        <w:t>&lt;/dependency&gt;</w:t>
+      </w:r>
+    </w:p>
+    <w:p>
+      <w:pPr>
+        <w:pStyle w:val="ListParagraph"/>
+        <w:numPr>
+          <w:ilvl w:val="0"/>
+          <w:numId w:val="11"/>
+        </w:numPr>
+      </w:pPr>
+      <w:r>
+        <w:t>Rebuild the project so that the dependency gets downloaded (right-click the project and choose Build).</w:t>
+      </w:r>
+    </w:p>
+    <w:p>
+      <w:pPr>
+        <w:pStyle w:val="ListParagraph"/>
+        <w:numPr>
+          <w:ilvl w:val="0"/>
+          <w:numId w:val="11"/>
+        </w:numPr>
+      </w:pPr>
+    </w:p>
     <w:p>
       <w:pPr>
         <w:pStyle w:val="ListParagraph"/>
@@ -1079,124 +3270,26 @@
       <w:proofErr w:type="spellStart"/>
       <w:proofErr w:type="gramStart"/>
       <w:r>
-        <w:t>projit</w:t>
-      </w:r>
-      <w:proofErr w:type="spellEnd"/>
-      <w:proofErr w:type="gramEnd"/>
-      <w:r>
-        <w:t xml:space="preserve"> co v </w:t>
-      </w:r>
-      <w:proofErr w:type="spellStart"/>
-      <w:r>
-        <w:t>aplikaci</w:t>
-      </w:r>
-      <w:proofErr w:type="spellEnd"/>
-      <w:r>
-        <w:t xml:space="preserve"> je</w:t>
-      </w:r>
-    </w:p>
-    <w:p>
-      <w:pPr>
-        <w:pStyle w:val="ListParagraph"/>
-        <w:numPr>
-          <w:ilvl w:val="1"/>
-          <w:numId w:val="2"/>
-        </w:numPr>
-      </w:pPr>
-      <w:proofErr w:type="spellStart"/>
-      <w:proofErr w:type="gramStart"/>
-      <w:r>
-        <w:t>ze</w:t>
-      </w:r>
-      <w:proofErr w:type="spellEnd"/>
-      <w:proofErr w:type="gramEnd"/>
-      <w:r>
-        <w:t xml:space="preserve"> je tam </w:t>
-      </w:r>
-      <w:proofErr w:type="spellStart"/>
-      <w:r>
-        <w:t>uz</w:t>
-      </w:r>
-      <w:proofErr w:type="spellEnd"/>
-      <w:r>
-        <w:t xml:space="preserve"> dependence </w:t>
-      </w:r>
-      <w:proofErr w:type="spellStart"/>
-      <w:r>
-        <w:t>na</w:t>
-      </w:r>
-      <w:proofErr w:type="spellEnd"/>
-      <w:r>
-        <w:t xml:space="preserve"> jersey</w:t>
-      </w:r>
-    </w:p>
-    <w:p>
-      <w:pPr>
-        <w:pStyle w:val="ListParagraph"/>
-        <w:numPr>
-          <w:ilvl w:val="1"/>
-          <w:numId w:val="2"/>
-        </w:numPr>
-      </w:pPr>
-      <w:proofErr w:type="gramStart"/>
-      <w:r>
-        <w:t>static</w:t>
-      </w:r>
-      <w:proofErr w:type="gramEnd"/>
-      <w:r>
-        <w:t xml:space="preserve"> content handler</w:t>
-      </w:r>
-    </w:p>
-    <w:p>
-      <w:pPr>
-        <w:pStyle w:val="ListParagraph"/>
-        <w:numPr>
-          <w:ilvl w:val="1"/>
-          <w:numId w:val="2"/>
-        </w:numPr>
-      </w:pPr>
-      <w:proofErr w:type="spellStart"/>
-      <w:proofErr w:type="gramStart"/>
-      <w:r>
-        <w:t>javascripty</w:t>
-      </w:r>
-      <w:proofErr w:type="spellEnd"/>
-      <w:proofErr w:type="gramEnd"/>
-    </w:p>
-    <w:p>
-      <w:pPr>
-        <w:pStyle w:val="ListParagraph"/>
-        <w:numPr>
-          <w:ilvl w:val="1"/>
-          <w:numId w:val="2"/>
-        </w:numPr>
-      </w:pPr>
-      <w:proofErr w:type="spellStart"/>
-      <w:proofErr w:type="gramStart"/>
-      <w:r>
-        <w:t>dataprovider</w:t>
-      </w:r>
-      <w:proofErr w:type="spellEnd"/>
-      <w:proofErr w:type="gramEnd"/>
-    </w:p>
-    <w:p>
-      <w:pPr>
-        <w:pStyle w:val="ListParagraph"/>
-        <w:numPr>
-          <w:ilvl w:val="1"/>
-          <w:numId w:val="2"/>
-        </w:numPr>
-      </w:pPr>
-      <w:proofErr w:type="spellStart"/>
-      <w:proofErr w:type="gramStart"/>
-      <w:r>
-        <w:t>pojo</w:t>
-      </w:r>
-      <w:proofErr w:type="spellEnd"/>
-      <w:proofErr w:type="gramEnd"/>
-      <w:r>
-        <w:t xml:space="preserve"> pro drawings</w:t>
-      </w:r>
+        <w:t>popsat</w:t>
+      </w:r>
+      <w:proofErr w:type="spellEnd"/>
+      <w:proofErr w:type="gramEnd"/>
+      <w:r>
+        <w:t xml:space="preserve"> co </w:t>
+      </w:r>
+      <w:proofErr w:type="spellStart"/>
+      <w:r>
+        <w:t>jsou</w:t>
+      </w:r>
+      <w:proofErr w:type="spellEnd"/>
+      <w:r>
+        <w:t xml:space="preserve"> </w:t>
+      </w:r>
+      <w:proofErr w:type="spellStart"/>
+      <w:r>
+        <w:t>sse</w:t>
+      </w:r>
+      <w:proofErr w:type="spellEnd"/>
     </w:p>
     <w:p>
       <w:pPr>
@@ -1209,32 +3302,16 @@
       <w:proofErr w:type="spellStart"/>
       <w:proofErr w:type="gramStart"/>
       <w:r>
-        <w:t>spustit</w:t>
-      </w:r>
-      <w:proofErr w:type="spellEnd"/>
-      <w:proofErr w:type="gramEnd"/>
-      <w:r>
-        <w:t xml:space="preserve"> – </w:t>
-      </w:r>
-      <w:proofErr w:type="spellStart"/>
-      <w:r>
-        <w:t>overit</w:t>
-      </w:r>
-      <w:proofErr w:type="spellEnd"/>
-      <w:r>
-        <w:t xml:space="preserve">, </w:t>
-      </w:r>
-      <w:proofErr w:type="spellStart"/>
-      <w:r>
-        <w:t>ze</w:t>
-      </w:r>
-      <w:proofErr w:type="spellEnd"/>
-      <w:r>
-        <w:t xml:space="preserve"> to </w:t>
-      </w:r>
-      <w:proofErr w:type="spellStart"/>
-      <w:r>
-        <w:t>nefunguje</w:t>
+        <w:t>pridat</w:t>
+      </w:r>
+      <w:proofErr w:type="spellEnd"/>
+      <w:proofErr w:type="gramEnd"/>
+      <w:r>
+        <w:t xml:space="preserve"> broadcaster do </w:t>
+      </w:r>
+      <w:proofErr w:type="spellStart"/>
+      <w:r>
+        <w:t>dataprovidera</w:t>
       </w:r>
       <w:proofErr w:type="spellEnd"/>
     </w:p>
@@ -1249,24 +3326,32 @@
       <w:proofErr w:type="spellStart"/>
       <w:proofErr w:type="gramStart"/>
       <w:r>
-        <w:t>dodelat</w:t>
-      </w:r>
-      <w:proofErr w:type="spellEnd"/>
-      <w:proofErr w:type="gramEnd"/>
+        <w:t>pridat</w:t>
+      </w:r>
+      <w:proofErr w:type="spellEnd"/>
+      <w:proofErr w:type="gramEnd"/>
+      <w:r>
+        <w:t xml:space="preserve"> resource </w:t>
+      </w:r>
+      <w:proofErr w:type="spellStart"/>
+      <w:r>
+        <w:t>metodu</w:t>
+      </w:r>
+      <w:proofErr w:type="spellEnd"/>
+      <w:r>
+        <w:t xml:space="preserve"> pro </w:t>
+      </w:r>
+      <w:proofErr w:type="spellStart"/>
+      <w:r>
+        <w:t>poslouchani</w:t>
+      </w:r>
+      <w:proofErr w:type="spellEnd"/>
       <w:r>
         <w:t xml:space="preserve"> </w:t>
       </w:r>
       <w:proofErr w:type="spellStart"/>
       <w:r>
-        <w:t>drawingsresource</w:t>
-      </w:r>
-      <w:proofErr w:type="spellEnd"/>
-      <w:r>
-        <w:t xml:space="preserve"> a </w:t>
-      </w:r>
-      <w:proofErr w:type="spellStart"/>
-      <w:r>
-        <w:t>drawingresource</w:t>
+        <w:t>eventu</w:t>
       </w:r>
       <w:proofErr w:type="spellEnd"/>
     </w:p>
@@ -1281,7 +3366,7 @@
       <w:proofErr w:type="spellStart"/>
       <w:proofErr w:type="gramStart"/>
       <w:r>
-        <w:t>dodelat</w:t>
+        <w:t>pridat</w:t>
       </w:r>
       <w:proofErr w:type="spellEnd"/>
       <w:proofErr w:type="gramEnd"/>
@@ -1290,15 +3375,23 @@
       </w:r>
       <w:proofErr w:type="spellStart"/>
       <w:r>
-        <w:t>inicializaci</w:t>
-      </w:r>
-      <w:proofErr w:type="spellEnd"/>
-      <w:r>
-        <w:t xml:space="preserve"> jersey </w:t>
-      </w:r>
-      <w:proofErr w:type="spellStart"/>
-      <w:r>
-        <w:t>handleru</w:t>
+        <w:t>registraci</w:t>
+      </w:r>
+      <w:proofErr w:type="spellEnd"/>
+      <w:r>
+        <w:t xml:space="preserve"> </w:t>
+      </w:r>
+      <w:proofErr w:type="spellStart"/>
+      <w:r>
+        <w:t>channelu</w:t>
+      </w:r>
+      <w:proofErr w:type="spellEnd"/>
+      <w:r>
+        <w:t xml:space="preserve"> do </w:t>
+      </w:r>
+      <w:proofErr w:type="spellStart"/>
+      <w:r>
+        <w:t>providera</w:t>
       </w:r>
       <w:proofErr w:type="spellEnd"/>
     </w:p>
@@ -1313,74 +3406,42 @@
       <w:proofErr w:type="spellStart"/>
       <w:proofErr w:type="gramStart"/>
       <w:r>
-        <w:t>spustit</w:t>
-      </w:r>
-      <w:proofErr w:type="spellEnd"/>
-      <w:proofErr w:type="gramEnd"/>
-      <w:r>
-        <w:t xml:space="preserve">, a </w:t>
-      </w:r>
-      <w:proofErr w:type="spellStart"/>
-      <w:r>
-        <w:t>overit</w:t>
-      </w:r>
-      <w:proofErr w:type="spellEnd"/>
-      <w:r>
-        <w:t xml:space="preserve">, </w:t>
-      </w:r>
-      <w:proofErr w:type="spellStart"/>
-      <w:r>
-        <w:t>ze</w:t>
-      </w:r>
-      <w:proofErr w:type="spellEnd"/>
-      <w:r>
-        <w:t xml:space="preserve"> pres postman to </w:t>
-      </w:r>
-      <w:proofErr w:type="spellStart"/>
-      <w:r>
-        <w:t>funguje</w:t>
-      </w:r>
-      <w:proofErr w:type="spellEnd"/>
-      <w:r>
-        <w:t xml:space="preserve"> (</w:t>
-      </w:r>
-      <w:proofErr w:type="spellStart"/>
-      <w:r>
-        <w:t>rucni</w:t>
-      </w:r>
-      <w:proofErr w:type="spellEnd"/>
-      <w:r>
-        <w:t xml:space="preserve"> refresh </w:t>
-      </w:r>
-      <w:proofErr w:type="spellStart"/>
-      <w:r>
-        <w:t>puvodni</w:t>
-      </w:r>
-      <w:proofErr w:type="spellEnd"/>
+        <w:t>ukazat</w:t>
+      </w:r>
+      <w:proofErr w:type="spellEnd"/>
+      <w:proofErr w:type="gramEnd"/>
       <w:r>
         <w:t xml:space="preserve"> </w:t>
       </w:r>
       <w:proofErr w:type="spellStart"/>
       <w:r>
-        <w:t>stranky</w:t>
-      </w:r>
-      <w:proofErr w:type="spellEnd"/>
-      <w:r>
-        <w:t>)</w:t>
-      </w:r>
-    </w:p>
-    <w:p>
-      <w:pPr>
-        <w:pStyle w:val="Heading1"/>
-      </w:pPr>
-      <w:r>
-        <w:br w:type="column"/>
-      </w:r>
-      <w:bookmarkStart w:id="3" w:name="_Toc210131004"/>
-      <w:r>
-        <w:t>Exercise 2: Adding Server-Sent Events</w:t>
-      </w:r>
-      <w:bookmarkEnd w:id="3"/>
+        <w:t>jak</w:t>
+      </w:r>
+      <w:proofErr w:type="spellEnd"/>
+      <w:r>
+        <w:t xml:space="preserve"> se </w:t>
+      </w:r>
+      <w:proofErr w:type="spellStart"/>
+      <w:r>
+        <w:t>eventy</w:t>
+      </w:r>
+      <w:proofErr w:type="spellEnd"/>
+      <w:r>
+        <w:t xml:space="preserve"> </w:t>
+      </w:r>
+      <w:proofErr w:type="spellStart"/>
+      <w:r>
+        <w:t>poslouchaji</w:t>
+      </w:r>
+      <w:proofErr w:type="spellEnd"/>
+      <w:r>
+        <w:t xml:space="preserve"> v </w:t>
+      </w:r>
+      <w:proofErr w:type="spellStart"/>
+      <w:r>
+        <w:t>javascriptu</w:t>
+      </w:r>
+      <w:proofErr w:type="spellEnd"/>
     </w:p>
     <w:p>
       <w:pPr>
@@ -1393,16 +3454,16 @@
       <w:proofErr w:type="spellStart"/>
       <w:proofErr w:type="gramStart"/>
       <w:r>
-        <w:t>popsat</w:t>
-      </w:r>
-      <w:proofErr w:type="spellEnd"/>
-      <w:proofErr w:type="gramEnd"/>
-      <w:r>
-        <w:t xml:space="preserve"> co </w:t>
-      </w:r>
-      <w:proofErr w:type="spellStart"/>
-      <w:r>
-        <w:t>jsou</w:t>
+        <w:t>spustit</w:t>
+      </w:r>
+      <w:proofErr w:type="spellEnd"/>
+      <w:proofErr w:type="gramEnd"/>
+      <w:r>
+        <w:t xml:space="preserve"> a </w:t>
+      </w:r>
+      <w:proofErr w:type="spellStart"/>
+      <w:r>
+        <w:t>hrat</w:t>
       </w:r>
       <w:proofErr w:type="spellEnd"/>
       <w:r>
@@ -1410,9 +3471,31 @@
       </w:r>
       <w:proofErr w:type="spellStart"/>
       <w:r>
-        <w:t>sse</w:t>
-      </w:r>
-      <w:proofErr w:type="spellEnd"/>
+        <w:t>si</w:t>
+      </w:r>
+      <w:proofErr w:type="spellEnd"/>
+      <w:r>
+        <w:t xml:space="preserve"> s </w:t>
+      </w:r>
+      <w:proofErr w:type="spellStart"/>
+      <w:r>
+        <w:t>tim</w:t>
+      </w:r>
+      <w:proofErr w:type="spellEnd"/>
+    </w:p>
+    <w:p/>
+    <w:p>
+      <w:pPr>
+        <w:pStyle w:val="Heading1"/>
+      </w:pPr>
+      <w:r>
+        <w:br w:type="column"/>
+      </w:r>
+      <w:bookmarkStart w:id="4" w:name="_Toc210131005"/>
+      <w:r>
+        <w:t>Exercise 3: Adding Web Sockets</w:t>
+      </w:r>
+      <w:bookmarkEnd w:id="4"/>
     </w:p>
     <w:p>
       <w:pPr>
@@ -1425,18 +3508,29 @@
       <w:proofErr w:type="spellStart"/>
       <w:proofErr w:type="gramStart"/>
       <w:r>
-        <w:t>pridat</w:t>
-      </w:r>
-      <w:proofErr w:type="spellEnd"/>
-      <w:proofErr w:type="gramEnd"/>
-      <w:r>
-        <w:t xml:space="preserve"> broadcaster do </w:t>
-      </w:r>
-      <w:proofErr w:type="spellStart"/>
-      <w:r>
-        <w:t>dataprovidera</w:t>
-      </w:r>
-      <w:proofErr w:type="spellEnd"/>
+        <w:t>popsat</w:t>
+      </w:r>
+      <w:proofErr w:type="spellEnd"/>
+      <w:proofErr w:type="gramEnd"/>
+      <w:r>
+        <w:t xml:space="preserve"> </w:t>
+      </w:r>
+      <w:proofErr w:type="spellStart"/>
+      <w:r>
+        <w:t>WebSocket</w:t>
+      </w:r>
+      <w:proofErr w:type="spellEnd"/>
+      <w:r>
+        <w:t xml:space="preserve"> API (</w:t>
+      </w:r>
+      <w:proofErr w:type="spellStart"/>
+      <w:r>
+        <w:t>zhruba</w:t>
+      </w:r>
+      <w:proofErr w:type="spellEnd"/>
+      <w:r>
+        <w:t>)</w:t>
+      </w:r>
     </w:p>
     <w:p>
       <w:pPr>
@@ -1446,37 +3540,22 @@
           <w:numId w:val="2"/>
         </w:numPr>
       </w:pPr>
-      <w:proofErr w:type="spellStart"/>
-      <w:proofErr w:type="gramStart"/>
-      <w:r>
-        <w:t>pridat</w:t>
-      </w:r>
-      <w:proofErr w:type="spellEnd"/>
-      <w:proofErr w:type="gramEnd"/>
-      <w:r>
-        <w:t xml:space="preserve"> resource </w:t>
-      </w:r>
-      <w:proofErr w:type="spellStart"/>
-      <w:r>
-        <w:t>metodu</w:t>
-      </w:r>
-      <w:proofErr w:type="spellEnd"/>
-      <w:r>
-        <w:t xml:space="preserve"> pro </w:t>
-      </w:r>
-      <w:proofErr w:type="spellStart"/>
-      <w:r>
-        <w:t>poslouchani</w:t>
-      </w:r>
-      <w:proofErr w:type="spellEnd"/>
+      <w:proofErr w:type="gramStart"/>
+      <w:r>
+        <w:t>k</w:t>
+      </w:r>
+      <w:proofErr w:type="gramEnd"/>
       <w:r>
         <w:t xml:space="preserve"> </w:t>
       </w:r>
       <w:proofErr w:type="spellStart"/>
       <w:r>
-        <w:t>eventu</w:t>
-      </w:r>
-      <w:proofErr w:type="spellEnd"/>
+        <w:t>cemu</w:t>
+      </w:r>
+      <w:proofErr w:type="spellEnd"/>
+      <w:r>
+        <w:t xml:space="preserve"> web socket je</w:t>
+      </w:r>
     </w:p>
     <w:p>
       <w:pPr>
@@ -1498,25 +3577,12 @@
       </w:r>
       <w:proofErr w:type="spellStart"/>
       <w:r>
-        <w:t>registraci</w:t>
-      </w:r>
-      <w:proofErr w:type="spellEnd"/>
-      <w:r>
-        <w:t xml:space="preserve"> </w:t>
-      </w:r>
-      <w:proofErr w:type="spellStart"/>
-      <w:r>
-        <w:t>channelu</w:t>
-      </w:r>
-      <w:proofErr w:type="spellEnd"/>
-      <w:r>
-        <w:t xml:space="preserve"> do </w:t>
-      </w:r>
-      <w:proofErr w:type="spellStart"/>
-      <w:r>
-        <w:t>providera</w:t>
-      </w:r>
-      <w:proofErr w:type="spellEnd"/>
+        <w:t>websocket</w:t>
+      </w:r>
+      <w:proofErr w:type="spellEnd"/>
+      <w:r>
+        <w:t xml:space="preserve"> endpoint</w:t>
+      </w:r>
     </w:p>
     <w:p>
       <w:pPr>
@@ -1529,42 +3595,13 @@
       <w:proofErr w:type="spellStart"/>
       <w:proofErr w:type="gramStart"/>
       <w:r>
-        <w:t>ukazat</w:t>
-      </w:r>
-      <w:proofErr w:type="spellEnd"/>
-      <w:proofErr w:type="gramEnd"/>
-      <w:r>
-        <w:t xml:space="preserve"> </w:t>
-      </w:r>
-      <w:proofErr w:type="spellStart"/>
-      <w:r>
-        <w:t>jak</w:t>
-      </w:r>
-      <w:proofErr w:type="spellEnd"/>
-      <w:r>
-        <w:t xml:space="preserve"> se </w:t>
-      </w:r>
-      <w:proofErr w:type="spellStart"/>
-      <w:r>
-        <w:t>eventy</w:t>
-      </w:r>
-      <w:proofErr w:type="spellEnd"/>
-      <w:r>
-        <w:t xml:space="preserve"> </w:t>
-      </w:r>
-      <w:proofErr w:type="spellStart"/>
-      <w:r>
-        <w:t>poslouchaji</w:t>
-      </w:r>
-      <w:proofErr w:type="spellEnd"/>
-      <w:r>
-        <w:t xml:space="preserve"> v </w:t>
-      </w:r>
-      <w:proofErr w:type="spellStart"/>
-      <w:r>
-        <w:t>javascriptu</w:t>
-      </w:r>
-      <w:proofErr w:type="spellEnd"/>
+        <w:t>pridat</w:t>
+      </w:r>
+      <w:proofErr w:type="spellEnd"/>
+      <w:proofErr w:type="gramEnd"/>
+      <w:r>
+        <w:t xml:space="preserve"> coding</w:t>
+      </w:r>
     </w:p>
     <w:p>
       <w:pPr>
@@ -1577,48 +3614,34 @@
       <w:proofErr w:type="spellStart"/>
       <w:proofErr w:type="gramStart"/>
       <w:r>
-        <w:t>spustit</w:t>
-      </w:r>
-      <w:proofErr w:type="spellEnd"/>
-      <w:proofErr w:type="gramEnd"/>
-      <w:r>
-        <w:t xml:space="preserve"> a </w:t>
-      </w:r>
-      <w:proofErr w:type="spellStart"/>
-      <w:r>
-        <w:t>hrat</w:t>
-      </w:r>
-      <w:proofErr w:type="spellEnd"/>
-      <w:r>
-        <w:t xml:space="preserve"> </w:t>
-      </w:r>
-      <w:proofErr w:type="spellStart"/>
-      <w:r>
-        <w:t>si</w:t>
-      </w:r>
-      <w:proofErr w:type="spellEnd"/>
-      <w:r>
-        <w:t xml:space="preserve"> s </w:t>
-      </w:r>
-      <w:proofErr w:type="spellStart"/>
-      <w:r>
-        <w:t>tim</w:t>
-      </w:r>
-      <w:proofErr w:type="spellEnd"/>
-    </w:p>
-    <w:p/>
-    <w:p>
-      <w:pPr>
-        <w:pStyle w:val="Heading1"/>
-      </w:pPr>
-      <w:r>
-        <w:br w:type="column"/>
-      </w:r>
-      <w:bookmarkStart w:id="4" w:name="_Toc210131005"/>
-      <w:r>
-        <w:t>Exercise 3: Adding Web Sockets</w:t>
-      </w:r>
-      <w:bookmarkEnd w:id="4"/>
+        <w:t>ukazat</w:t>
+      </w:r>
+      <w:proofErr w:type="spellEnd"/>
+      <w:proofErr w:type="gramEnd"/>
+      <w:r>
+        <w:t xml:space="preserve">, </w:t>
+      </w:r>
+      <w:proofErr w:type="spellStart"/>
+      <w:r>
+        <w:t>jak</w:t>
+      </w:r>
+      <w:proofErr w:type="spellEnd"/>
+      <w:r>
+        <w:t xml:space="preserve"> se to </w:t>
+      </w:r>
+      <w:proofErr w:type="spellStart"/>
+      <w:r>
+        <w:t>dela</w:t>
+      </w:r>
+      <w:proofErr w:type="spellEnd"/>
+      <w:r>
+        <w:t xml:space="preserve"> v </w:t>
+      </w:r>
+      <w:proofErr w:type="spellStart"/>
+      <w:r>
+        <w:t>javascriptu</w:t>
+      </w:r>
+      <w:proofErr w:type="spellEnd"/>
     </w:p>
     <w:p>
       <w:pPr>
@@ -1631,29 +3654,40 @@
       <w:proofErr w:type="spellStart"/>
       <w:proofErr w:type="gramStart"/>
       <w:r>
-        <w:t>popsat</w:t>
-      </w:r>
-      <w:proofErr w:type="spellEnd"/>
-      <w:proofErr w:type="gramEnd"/>
+        <w:t>spustit</w:t>
+      </w:r>
+      <w:proofErr w:type="spellEnd"/>
+      <w:proofErr w:type="gramEnd"/>
+      <w:r>
+        <w:t xml:space="preserve"> a </w:t>
+      </w:r>
+      <w:proofErr w:type="spellStart"/>
+      <w:r>
+        <w:t>hrat</w:t>
+      </w:r>
+      <w:proofErr w:type="spellEnd"/>
       <w:r>
         <w:t xml:space="preserve"> </w:t>
       </w:r>
       <w:proofErr w:type="spellStart"/>
       <w:r>
-        <w:t>WebSocket</w:t>
-      </w:r>
-      <w:proofErr w:type="spellEnd"/>
-      <w:r>
-        <w:t xml:space="preserve"> API (</w:t>
-      </w:r>
-      <w:proofErr w:type="spellStart"/>
-      <w:r>
-        <w:t>zhruba</w:t>
-      </w:r>
-      <w:proofErr w:type="spellEnd"/>
-      <w:r>
-        <w:t>)</w:t>
-      </w:r>
+        <w:t>si</w:t>
+      </w:r>
+      <w:proofErr w:type="spellEnd"/>
+    </w:p>
+    <w:p/>
+    <w:p>
+      <w:pPr>
+        <w:pStyle w:val="Heading1"/>
+      </w:pPr>
+      <w:r>
+        <w:br w:type="column"/>
+      </w:r>
+      <w:bookmarkStart w:id="5" w:name="_Toc210131006"/>
+      <w:r>
+        <w:t>Exercise 4: Writing a Simple Java Client</w:t>
+      </w:r>
+      <w:bookmarkEnd w:id="5"/>
     </w:p>
     <w:p>
       <w:pPr>
@@ -1663,22 +3697,101 @@
           <w:numId w:val="2"/>
         </w:numPr>
       </w:pPr>
-      <w:proofErr w:type="gramStart"/>
-      <w:r>
-        <w:t>k</w:t>
-      </w:r>
+      <w:proofErr w:type="spellStart"/>
+      <w:proofErr w:type="gramStart"/>
+      <w:r>
+        <w:t>napsat</w:t>
+      </w:r>
+      <w:proofErr w:type="spellEnd"/>
       <w:proofErr w:type="gramEnd"/>
       <w:r>
         <w:t xml:space="preserve"> </w:t>
       </w:r>
       <w:proofErr w:type="spellStart"/>
       <w:r>
-        <w:t>cemu</w:t>
-      </w:r>
-      <w:proofErr w:type="spellEnd"/>
-      <w:r>
-        <w:t xml:space="preserve"> web socket je</w:t>
-      </w:r>
+        <w:t>od</w:t>
+      </w:r>
+      <w:proofErr w:type="spellEnd"/>
+      <w:r>
+        <w:t xml:space="preserve"> </w:t>
+      </w:r>
+      <w:proofErr w:type="spellStart"/>
+      <w:r>
+        <w:t>piky</w:t>
+      </w:r>
+      <w:proofErr w:type="spellEnd"/>
+      <w:r>
+        <w:t xml:space="preserve"> </w:t>
+      </w:r>
+      <w:proofErr w:type="spellStart"/>
+      <w:r>
+        <w:t>jednoduchou</w:t>
+      </w:r>
+      <w:proofErr w:type="spellEnd"/>
+      <w:r>
+        <w:t xml:space="preserve"> </w:t>
+      </w:r>
+      <w:proofErr w:type="spellStart"/>
+      <w:r>
+        <w:t>klientskou</w:t>
+      </w:r>
+      <w:proofErr w:type="spellEnd"/>
+      <w:r>
+        <w:t xml:space="preserve"> </w:t>
+      </w:r>
+      <w:proofErr w:type="spellStart"/>
+      <w:r>
+        <w:t>aplikaci</w:t>
+      </w:r>
+      <w:proofErr w:type="spellEnd"/>
+      <w:r>
+        <w:t xml:space="preserve">, </w:t>
+      </w:r>
+      <w:proofErr w:type="spellStart"/>
+      <w:r>
+        <w:t>ktera</w:t>
+      </w:r>
+      <w:proofErr w:type="spellEnd"/>
+      <w:r>
+        <w:t xml:space="preserve"> </w:t>
+      </w:r>
+      <w:proofErr w:type="spellStart"/>
+      <w:r>
+        <w:t>posloucha</w:t>
+      </w:r>
+      <w:proofErr w:type="spellEnd"/>
+      <w:r>
+        <w:t xml:space="preserve"> </w:t>
+      </w:r>
+      <w:proofErr w:type="spellStart"/>
+      <w:r>
+        <w:t>eventy</w:t>
+      </w:r>
+      <w:proofErr w:type="spellEnd"/>
+      <w:r>
+        <w:t xml:space="preserve"> a </w:t>
+      </w:r>
+      <w:proofErr w:type="spellStart"/>
+      <w:r>
+        <w:t>pouziva</w:t>
+      </w:r>
+      <w:proofErr w:type="spellEnd"/>
+      <w:r>
+        <w:t xml:space="preserve"> </w:t>
+      </w:r>
+      <w:proofErr w:type="spellStart"/>
+      <w:r>
+        <w:t>jax-rs</w:t>
+      </w:r>
+      <w:proofErr w:type="spellEnd"/>
+      <w:r>
+        <w:t xml:space="preserve"> client </w:t>
+      </w:r>
+      <w:proofErr w:type="spellStart"/>
+      <w:r>
+        <w:t>api</w:t>
+      </w:r>
+      <w:proofErr w:type="spellEnd"/>
     </w:p>
     <w:p>
       <w:pPr>
@@ -1691,10 +3804,18 @@
       <w:proofErr w:type="spellStart"/>
       <w:proofErr w:type="gramStart"/>
       <w:r>
-        <w:t>pridat</w:t>
-      </w:r>
-      <w:proofErr w:type="spellEnd"/>
-      <w:proofErr w:type="gramEnd"/>
+        <w:t>rict</w:t>
+      </w:r>
+      <w:proofErr w:type="spellEnd"/>
+      <w:proofErr w:type="gramEnd"/>
+      <w:r>
+        <w:t xml:space="preserve">, </w:t>
+      </w:r>
+      <w:proofErr w:type="spellStart"/>
+      <w:r>
+        <w:t>ze</w:t>
+      </w:r>
+      <w:proofErr w:type="spellEnd"/>
       <w:r>
         <w:t xml:space="preserve"> </w:t>
       </w:r>
@@ -1704,45 +3825,155 @@
       </w:r>
       <w:proofErr w:type="spellEnd"/>
       <w:r>
-        <w:t xml:space="preserve"> endpoint</w:t>
-      </w:r>
-    </w:p>
-    <w:p>
-      <w:pPr>
-        <w:pStyle w:val="ListParagraph"/>
-        <w:numPr>
-          <w:ilvl w:val="0"/>
-          <w:numId w:val="2"/>
-        </w:numPr>
-      </w:pPr>
-      <w:proofErr w:type="spellStart"/>
-      <w:proofErr w:type="gramStart"/>
-      <w:r>
-        <w:t>pridat</w:t>
-      </w:r>
-      <w:proofErr w:type="spellEnd"/>
-      <w:proofErr w:type="gramEnd"/>
-      <w:r>
-        <w:t xml:space="preserve"> coding</w:t>
-      </w:r>
-    </w:p>
-    <w:p>
-      <w:pPr>
-        <w:pStyle w:val="ListParagraph"/>
-        <w:numPr>
-          <w:ilvl w:val="0"/>
-          <w:numId w:val="2"/>
-        </w:numPr>
-      </w:pPr>
-      <w:proofErr w:type="spellStart"/>
-      <w:proofErr w:type="gramStart"/>
-      <w:r>
-        <w:t>ukazat</w:t>
-      </w:r>
-      <w:proofErr w:type="spellEnd"/>
-      <w:proofErr w:type="gramEnd"/>
-      <w:r>
-        <w:t xml:space="preserve">, </w:t>
+        <w:t xml:space="preserve"> client </w:t>
+      </w:r>
+      <w:proofErr w:type="spellStart"/>
+      <w:r>
+        <w:t>api</w:t>
+      </w:r>
+      <w:proofErr w:type="spellEnd"/>
+      <w:r>
+        <w:t xml:space="preserve"> </w:t>
+      </w:r>
+      <w:proofErr w:type="spellStart"/>
+      <w:r>
+        <w:t>neni</w:t>
+      </w:r>
+      <w:proofErr w:type="spellEnd"/>
+      <w:r>
+        <w:t xml:space="preserve"> v </w:t>
+      </w:r>
+      <w:proofErr w:type="spellStart"/>
+      <w:r>
+        <w:t>tuto</w:t>
+      </w:r>
+      <w:proofErr w:type="spellEnd"/>
+      <w:r>
+        <w:t xml:space="preserve"> </w:t>
+      </w:r>
+      <w:proofErr w:type="spellStart"/>
+      <w:r>
+        <w:t>chvili</w:t>
+      </w:r>
+      <w:proofErr w:type="spellEnd"/>
+      <w:r>
+        <w:t xml:space="preserve"> </w:t>
+      </w:r>
+      <w:proofErr w:type="spellStart"/>
+      <w:r>
+        <w:t>uplne</w:t>
+      </w:r>
+      <w:proofErr w:type="spellEnd"/>
+      <w:r>
+        <w:t xml:space="preserve"> ready</w:t>
+      </w:r>
+    </w:p>
+    <w:p/>
+    <w:p>
+      <w:pPr>
+        <w:pStyle w:val="Heading1"/>
+      </w:pPr>
+      <w:r>
+        <w:br w:type="column"/>
+      </w:r>
+      <w:bookmarkStart w:id="6" w:name="_Toc210131007"/>
+      <w:r>
+        <w:t>Summary</w:t>
+      </w:r>
+      <w:bookmarkEnd w:id="6"/>
+    </w:p>
+    <w:p>
+      <w:proofErr w:type="spellStart"/>
+      <w:r>
+        <w:t>Shrnuti</w:t>
+      </w:r>
+      <w:proofErr w:type="spellEnd"/>
+      <w:r>
+        <w:t xml:space="preserve">, co se </w:t>
+      </w:r>
+      <w:proofErr w:type="spellStart"/>
+      <w:r>
+        <w:t>vsechno</w:t>
+      </w:r>
+      <w:proofErr w:type="spellEnd"/>
+      <w:r>
+        <w:t xml:space="preserve"> </w:t>
+      </w:r>
+      <w:proofErr w:type="spellStart"/>
+      <w:r>
+        <w:t>naucili</w:t>
+      </w:r>
+      <w:proofErr w:type="spellEnd"/>
+      <w:r>
+        <w:t xml:space="preserve"> a </w:t>
+      </w:r>
+      <w:proofErr w:type="spellStart"/>
+      <w:r>
+        <w:t>kde</w:t>
+      </w:r>
+      <w:proofErr w:type="spellEnd"/>
+      <w:r>
+        <w:t xml:space="preserve"> </w:t>
+      </w:r>
+      <w:proofErr w:type="spellStart"/>
+      <w:r>
+        <w:t>ziskat</w:t>
+      </w:r>
+      <w:proofErr w:type="spellEnd"/>
+      <w:r>
+        <w:t xml:space="preserve"> vice </w:t>
+      </w:r>
+      <w:proofErr w:type="spellStart"/>
+      <w:r>
+        <w:t>informaci</w:t>
+      </w:r>
+      <w:proofErr w:type="spellEnd"/>
+    </w:p>
+    <w:p>
+      <w:pPr>
+        <w:pStyle w:val="Heading1"/>
+      </w:pPr>
+      <w:r>
+        <w:br w:type="column"/>
+      </w:r>
+      <w:bookmarkStart w:id="7" w:name="_Toc210131008"/>
+      <w:r>
+        <w:t>Appendix: Setting up the Lab Environment</w:t>
+      </w:r>
+      <w:bookmarkEnd w:id="7"/>
+    </w:p>
+    <w:p>
+      <w:proofErr w:type="spellStart"/>
+      <w:r>
+        <w:t>Popsat</w:t>
+      </w:r>
+      <w:proofErr w:type="spellEnd"/>
+      <w:r>
+        <w:t xml:space="preserve">, co je </w:t>
+      </w:r>
+      <w:proofErr w:type="spellStart"/>
+      <w:r>
+        <w:t>potreba</w:t>
+      </w:r>
+      <w:proofErr w:type="spellEnd"/>
+      <w:r>
+        <w:t xml:space="preserve"> </w:t>
+      </w:r>
+      <w:proofErr w:type="spellStart"/>
+      <w:r>
+        <w:t>mit</w:t>
+      </w:r>
+      <w:proofErr w:type="spellEnd"/>
+      <w:r>
+        <w:t xml:space="preserve"> </w:t>
+      </w:r>
+      <w:proofErr w:type="spellStart"/>
+      <w:r>
+        <w:t>nainstalovane</w:t>
+      </w:r>
+      <w:proofErr w:type="spellEnd"/>
+      <w:r>
+        <w:t xml:space="preserve"> a </w:t>
       </w:r>
       <w:proofErr w:type="spellStart"/>
       <w:r>
@@ -1750,360 +3981,6 @@
       </w:r>
       <w:proofErr w:type="spellEnd"/>
       <w:r>
-        <w:t xml:space="preserve"> se to </w:t>
-      </w:r>
-      <w:proofErr w:type="spellStart"/>
-      <w:r>
-        <w:t>dela</w:t>
-      </w:r>
-      <w:proofErr w:type="spellEnd"/>
-      <w:r>
-        <w:t xml:space="preserve"> v </w:t>
-      </w:r>
-      <w:proofErr w:type="spellStart"/>
-      <w:r>
-        <w:t>javascriptu</w:t>
-      </w:r>
-      <w:proofErr w:type="spellEnd"/>
-    </w:p>
-    <w:p>
-      <w:pPr>
-        <w:pStyle w:val="ListParagraph"/>
-        <w:numPr>
-          <w:ilvl w:val="0"/>
-          <w:numId w:val="2"/>
-        </w:numPr>
-      </w:pPr>
-      <w:proofErr w:type="spellStart"/>
-      <w:proofErr w:type="gramStart"/>
-      <w:r>
-        <w:t>spustit</w:t>
-      </w:r>
-      <w:proofErr w:type="spellEnd"/>
-      <w:proofErr w:type="gramEnd"/>
-      <w:r>
-        <w:t xml:space="preserve"> a </w:t>
-      </w:r>
-      <w:proofErr w:type="spellStart"/>
-      <w:r>
-        <w:t>hrat</w:t>
-      </w:r>
-      <w:proofErr w:type="spellEnd"/>
-      <w:r>
-        <w:t xml:space="preserve"> </w:t>
-      </w:r>
-      <w:proofErr w:type="spellStart"/>
-      <w:r>
-        <w:t>si</w:t>
-      </w:r>
-      <w:proofErr w:type="spellEnd"/>
-    </w:p>
-    <w:p/>
-    <w:p>
-      <w:pPr>
-        <w:pStyle w:val="Heading1"/>
-      </w:pPr>
-      <w:r>
-        <w:br w:type="column"/>
-      </w:r>
-      <w:bookmarkStart w:id="5" w:name="_Toc210131006"/>
-      <w:r>
-        <w:t>Exercise 4: Writing a Simple Java Client</w:t>
-      </w:r>
-      <w:bookmarkEnd w:id="5"/>
-    </w:p>
-    <w:p>
-      <w:pPr>
-        <w:pStyle w:val="ListParagraph"/>
-        <w:numPr>
-          <w:ilvl w:val="0"/>
-          <w:numId w:val="2"/>
-        </w:numPr>
-      </w:pPr>
-      <w:proofErr w:type="spellStart"/>
-      <w:proofErr w:type="gramStart"/>
-      <w:r>
-        <w:t>napsat</w:t>
-      </w:r>
-      <w:proofErr w:type="spellEnd"/>
-      <w:proofErr w:type="gramEnd"/>
-      <w:r>
-        <w:t xml:space="preserve"> </w:t>
-      </w:r>
-      <w:proofErr w:type="spellStart"/>
-      <w:r>
-        <w:t>od</w:t>
-      </w:r>
-      <w:proofErr w:type="spellEnd"/>
-      <w:r>
-        <w:t xml:space="preserve"> </w:t>
-      </w:r>
-      <w:proofErr w:type="spellStart"/>
-      <w:r>
-        <w:t>piky</w:t>
-      </w:r>
-      <w:proofErr w:type="spellEnd"/>
-      <w:r>
-        <w:t xml:space="preserve"> </w:t>
-      </w:r>
-      <w:proofErr w:type="spellStart"/>
-      <w:r>
-        <w:t>jednoduchou</w:t>
-      </w:r>
-      <w:proofErr w:type="spellEnd"/>
-      <w:r>
-        <w:t xml:space="preserve"> </w:t>
-      </w:r>
-      <w:proofErr w:type="spellStart"/>
-      <w:r>
-        <w:t>klientskou</w:t>
-      </w:r>
-      <w:proofErr w:type="spellEnd"/>
-      <w:r>
-        <w:t xml:space="preserve"> </w:t>
-      </w:r>
-      <w:proofErr w:type="spellStart"/>
-      <w:r>
-        <w:t>aplikaci</w:t>
-      </w:r>
-      <w:proofErr w:type="spellEnd"/>
-      <w:r>
-        <w:t xml:space="preserve">, </w:t>
-      </w:r>
-      <w:proofErr w:type="spellStart"/>
-      <w:r>
-        <w:t>ktera</w:t>
-      </w:r>
-      <w:proofErr w:type="spellEnd"/>
-      <w:r>
-        <w:t xml:space="preserve"> </w:t>
-      </w:r>
-      <w:proofErr w:type="spellStart"/>
-      <w:r>
-        <w:t>posloucha</w:t>
-      </w:r>
-      <w:proofErr w:type="spellEnd"/>
-      <w:r>
-        <w:t xml:space="preserve"> </w:t>
-      </w:r>
-      <w:proofErr w:type="spellStart"/>
-      <w:r>
-        <w:t>eventy</w:t>
-      </w:r>
-      <w:proofErr w:type="spellEnd"/>
-      <w:r>
-        <w:t xml:space="preserve"> a </w:t>
-      </w:r>
-      <w:proofErr w:type="spellStart"/>
-      <w:r>
-        <w:t>pouziva</w:t>
-      </w:r>
-      <w:proofErr w:type="spellEnd"/>
-      <w:r>
-        <w:t xml:space="preserve"> </w:t>
-      </w:r>
-      <w:proofErr w:type="spellStart"/>
-      <w:r>
-        <w:t>jax-rs</w:t>
-      </w:r>
-      <w:proofErr w:type="spellEnd"/>
-      <w:r>
-        <w:t xml:space="preserve"> client </w:t>
-      </w:r>
-      <w:proofErr w:type="spellStart"/>
-      <w:r>
-        <w:t>api</w:t>
-      </w:r>
-      <w:proofErr w:type="spellEnd"/>
-    </w:p>
-    <w:p>
-      <w:pPr>
-        <w:pStyle w:val="ListParagraph"/>
-        <w:numPr>
-          <w:ilvl w:val="0"/>
-          <w:numId w:val="2"/>
-        </w:numPr>
-      </w:pPr>
-      <w:proofErr w:type="spellStart"/>
-      <w:proofErr w:type="gramStart"/>
-      <w:r>
-        <w:t>rict</w:t>
-      </w:r>
-      <w:proofErr w:type="spellEnd"/>
-      <w:proofErr w:type="gramEnd"/>
-      <w:r>
-        <w:t xml:space="preserve">, </w:t>
-      </w:r>
-      <w:proofErr w:type="spellStart"/>
-      <w:r>
-        <w:t>ze</w:t>
-      </w:r>
-      <w:proofErr w:type="spellEnd"/>
-      <w:r>
-        <w:t xml:space="preserve"> </w:t>
-      </w:r>
-      <w:proofErr w:type="spellStart"/>
-      <w:r>
-        <w:t>websocket</w:t>
-      </w:r>
-      <w:proofErr w:type="spellEnd"/>
-      <w:r>
-        <w:t xml:space="preserve"> client </w:t>
-      </w:r>
-      <w:proofErr w:type="spellStart"/>
-      <w:r>
-        <w:t>api</w:t>
-      </w:r>
-      <w:proofErr w:type="spellEnd"/>
-      <w:r>
-        <w:t xml:space="preserve"> </w:t>
-      </w:r>
-      <w:proofErr w:type="spellStart"/>
-      <w:r>
-        <w:t>neni</w:t>
-      </w:r>
-      <w:proofErr w:type="spellEnd"/>
-      <w:r>
-        <w:t xml:space="preserve"> v </w:t>
-      </w:r>
-      <w:proofErr w:type="spellStart"/>
-      <w:r>
-        <w:t>tuto</w:t>
-      </w:r>
-      <w:proofErr w:type="spellEnd"/>
-      <w:r>
-        <w:t xml:space="preserve"> </w:t>
-      </w:r>
-      <w:proofErr w:type="spellStart"/>
-      <w:r>
-        <w:t>chvili</w:t>
-      </w:r>
-      <w:proofErr w:type="spellEnd"/>
-      <w:r>
-        <w:t xml:space="preserve"> </w:t>
-      </w:r>
-      <w:proofErr w:type="spellStart"/>
-      <w:r>
-        <w:t>uplne</w:t>
-      </w:r>
-      <w:proofErr w:type="spellEnd"/>
-      <w:r>
-        <w:t xml:space="preserve"> ready</w:t>
-      </w:r>
-    </w:p>
-    <w:p/>
-    <w:p>
-      <w:pPr>
-        <w:pStyle w:val="Heading1"/>
-      </w:pPr>
-      <w:r>
-        <w:br w:type="column"/>
-      </w:r>
-      <w:bookmarkStart w:id="6" w:name="_Toc210131007"/>
-      <w:r>
-        <w:t>Summary</w:t>
-      </w:r>
-      <w:bookmarkEnd w:id="6"/>
-    </w:p>
-    <w:p>
-      <w:proofErr w:type="spellStart"/>
-      <w:r>
-        <w:t>Shrnuti</w:t>
-      </w:r>
-      <w:proofErr w:type="spellEnd"/>
-      <w:r>
-        <w:t xml:space="preserve">, co se </w:t>
-      </w:r>
-      <w:proofErr w:type="spellStart"/>
-      <w:r>
-        <w:t>vsechno</w:t>
-      </w:r>
-      <w:proofErr w:type="spellEnd"/>
-      <w:r>
-        <w:t xml:space="preserve"> </w:t>
-      </w:r>
-      <w:proofErr w:type="spellStart"/>
-      <w:r>
-        <w:t>naucili</w:t>
-      </w:r>
-      <w:proofErr w:type="spellEnd"/>
-      <w:r>
-        <w:t xml:space="preserve"> a </w:t>
-      </w:r>
-      <w:proofErr w:type="spellStart"/>
-      <w:r>
-        <w:t>kde</w:t>
-      </w:r>
-      <w:proofErr w:type="spellEnd"/>
-      <w:r>
-        <w:t xml:space="preserve"> </w:t>
-      </w:r>
-      <w:proofErr w:type="spellStart"/>
-      <w:r>
-        <w:t>ziskat</w:t>
-      </w:r>
-      <w:proofErr w:type="spellEnd"/>
-      <w:r>
-        <w:t xml:space="preserve"> vice </w:t>
-      </w:r>
-      <w:proofErr w:type="spellStart"/>
-      <w:r>
-        <w:t>informaci</w:t>
-      </w:r>
-      <w:proofErr w:type="spellEnd"/>
-    </w:p>
-    <w:p>
-      <w:pPr>
-        <w:pStyle w:val="Heading1"/>
-      </w:pPr>
-      <w:r>
-        <w:br w:type="column"/>
-      </w:r>
-      <w:bookmarkStart w:id="7" w:name="_Toc210131008"/>
-      <w:r>
-        <w:t>Appendix: Setting up the Lab Environment</w:t>
-      </w:r>
-      <w:bookmarkEnd w:id="7"/>
-    </w:p>
-    <w:p>
-      <w:proofErr w:type="spellStart"/>
-      <w:r>
-        <w:t>Popsat</w:t>
-      </w:r>
-      <w:proofErr w:type="spellEnd"/>
-      <w:r>
-        <w:t xml:space="preserve">, co je </w:t>
-      </w:r>
-      <w:proofErr w:type="spellStart"/>
-      <w:r>
-        <w:t>potreba</w:t>
-      </w:r>
-      <w:proofErr w:type="spellEnd"/>
-      <w:r>
-        <w:t xml:space="preserve"> </w:t>
-      </w:r>
-      <w:proofErr w:type="spellStart"/>
-      <w:r>
-        <w:t>mit</w:t>
-      </w:r>
-      <w:proofErr w:type="spellEnd"/>
-      <w:r>
-        <w:t xml:space="preserve"> </w:t>
-      </w:r>
-      <w:proofErr w:type="spellStart"/>
-      <w:r>
-        <w:t>nainstalovane</w:t>
-      </w:r>
-      <w:proofErr w:type="spellEnd"/>
-      <w:r>
-        <w:t xml:space="preserve"> a </w:t>
-      </w:r>
-      <w:proofErr w:type="spellStart"/>
-      <w:r>
-        <w:t>jak</w:t>
-      </w:r>
-      <w:proofErr w:type="spellEnd"/>
-      <w:r>
         <w:t xml:space="preserve"> to </w:t>
       </w:r>
       <w:proofErr w:type="spellStart"/>
@@ -2113,7 +3990,7 @@
       <w:proofErr w:type="spellEnd"/>
     </w:p>
     <w:sectPr>
-      <w:footerReference w:type="default" r:id="rId9"/>
+      <w:footerReference w:type="default" r:id="rId11"/>
       <w:pgSz w:w="12240" w:h="15840"/>
       <w:pgMar w:top="1134" w:right="936" w:bottom="1980" w:left="936" w:footer="504" w:gutter="0"/>
     </w:sectPr>
@@ -2177,7 +4054,7 @@
                   <a:blip r:embed="rId1">
                     <a:extLst>
                       <a:ext uri="{28A0092B-C50C-407E-A947-70E740481C1C}">
-                        <a14:useLocalDpi xmlns="" xmlns:wpc="http://schemas.microsoft.com/office/word/2010/wordprocessingCanvas" xmlns:mo="http://schemas.microsoft.com/office/mac/office/2008/main" xmlns:mc="http://schemas.openxmlformats.org/markup-compatibility/2006" xmlns:mv="urn:schemas-microsoft-com:mac:vml" xmlns:o="urn:schemas-microsoft-com:office:office" xmlns:v="urn:schemas-microsoft-com:vml" xmlns:wp14="http://schemas.microsoft.com/office/word/2010/wordprocessingDrawing" xmlns:w10="urn:schemas-microsoft-com:office:word" xmlns:w="http://schemas.openxmlformats.org/wordprocessingml/2006/main" xmlns:w14="http://schemas.microsoft.com/office/word/2010/wordml" xmlns:wpg="http://schemas.microsoft.com/office/word/2010/wordprocessingGroup" xmlns:wpi="http://schemas.microsoft.com/office/word/2010/wordprocessingInk" xmlns:wps="http://schemas.microsoft.com/office/word/2010/wordprocessingShape" xmlns:a14="http://schemas.microsoft.com/office/drawing/2010/main" xmlns:pic="http://schemas.openxmlformats.org/drawingml/2006/picture" xmlns:a="http://schemas.openxmlformats.org/drawingml/2006/main" xmlns:wne="http://schemas.microsoft.com/office/word/2006/wordml" xmlns:wp="http://schemas.openxmlformats.org/drawingml/2006/wordprocessingDrawing" xmlns:m="http://schemas.openxmlformats.org/officeDocument/2006/math" xmlns:r="http://schemas.openxmlformats.org/officeDocument/2006/relationships" xmlns:ve="http://schemas.openxmlformats.org/markup-compatibility/2006" val="0"/>
+                        <a14:useLocalDpi xmlns="" xmlns:wpc="http://schemas.microsoft.com/office/word/2010/wordprocessingCanvas" xmlns:mo="http://schemas.microsoft.com/office/mac/office/2008/main" xmlns:mc="http://schemas.openxmlformats.org/markup-compatibility/2006" xmlns:mv="urn:schemas-microsoft-com:mac:vml" xmlns:o="urn:schemas-microsoft-com:office:office" xmlns:v="urn:schemas-microsoft-com:vml" xmlns:wp14="http://schemas.microsoft.com/office/word/2010/wordprocessingDrawing" xmlns:w10="urn:schemas-microsoft-com:office:word" xmlns:w="http://schemas.openxmlformats.org/wordprocessingml/2006/main" xmlns:w14="http://schemas.microsoft.com/office/word/2010/wordml" xmlns:wpg="http://schemas.microsoft.com/office/word/2010/wordprocessingGroup" xmlns:wpi="http://schemas.microsoft.com/office/word/2010/wordprocessingInk" xmlns:wps="http://schemas.microsoft.com/office/word/2010/wordprocessingShape" xmlns:a14="http://schemas.microsoft.com/office/drawing/2010/main" xmlns:pic="http://schemas.openxmlformats.org/drawingml/2006/picture" xmlns:a="http://schemas.openxmlformats.org/drawingml/2006/main" xmlns:wne="http://schemas.microsoft.com/office/word/2006/wordml" xmlns:wp="http://schemas.openxmlformats.org/drawingml/2006/wordprocessingDrawing" xmlns:m="http://schemas.openxmlformats.org/officeDocument/2006/math" xmlns:r="http://schemas.openxmlformats.org/officeDocument/2006/relationships" xmlns:ve="http://schemas.openxmlformats.org/markup-compatibility/2006" xmlns:arto="http://schemas.microsoft.com/office/word/2006/arto" val="0"/>
                       </a:ext>
                     </a:extLst>
                   </a:blip>
@@ -2231,6 +4108,264 @@
 <file path=word/numbering.xml><?xml version="1.0" encoding="utf-8"?>
 <w:numbering xmlns:mo="http://schemas.microsoft.com/office/mac/office/2008/main" xmlns:ve="http://schemas.openxmlformats.org/markup-compatibility/2006" xmlns:mv="urn:schemas-microsoft-com:mac:vml" xmlns:o="urn:schemas-microsoft-com:office:office" xmlns:r="http://schemas.openxmlformats.org/officeDocument/2006/relationships" xmlns:m="http://schemas.openxmlformats.org/officeDocument/2006/math" xmlns:v="urn:schemas-microsoft-com:vml" xmlns:wp="http://schemas.openxmlformats.org/drawingml/2006/wordprocessingDrawing" xmlns:w10="urn:schemas-microsoft-com:office:word" xmlns:w="http://schemas.openxmlformats.org/wordprocessingml/2006/main" xmlns:wne="http://schemas.microsoft.com/office/word/2006/wordml">
   <w:abstractNum w:abstractNumId="0">
+    <w:nsid w:val="117321B3"/>
+    <w:multiLevelType w:val="hybridMultilevel"/>
+    <w:tmpl w:val="F85EBD02"/>
+    <w:lvl w:ilvl="0" w:tplc="0409000F">
+      <w:start w:val="1"/>
+      <w:numFmt w:val="decimal"/>
+      <w:lvlText w:val="%1."/>
+      <w:lvlJc w:val="left"/>
+      <w:pPr>
+        <w:ind w:left="720" w:hanging="360"/>
+      </w:pPr>
+    </w:lvl>
+    <w:lvl w:ilvl="1" w:tplc="04090019" w:tentative="1">
+      <w:start w:val="1"/>
+      <w:numFmt w:val="lowerLetter"/>
+      <w:lvlText w:val="%2."/>
+      <w:lvlJc w:val="left"/>
+      <w:pPr>
+        <w:ind w:left="1440" w:hanging="360"/>
+      </w:pPr>
+    </w:lvl>
+    <w:lvl w:ilvl="2" w:tplc="0409001B" w:tentative="1">
+      <w:start w:val="1"/>
+      <w:numFmt w:val="lowerRoman"/>
+      <w:lvlText w:val="%3."/>
+      <w:lvlJc w:val="right"/>
+      <w:pPr>
+        <w:ind w:left="2160" w:hanging="180"/>
+      </w:pPr>
+    </w:lvl>
+    <w:lvl w:ilvl="3" w:tplc="0409000F" w:tentative="1">
+      <w:start w:val="1"/>
+      <w:numFmt w:val="decimal"/>
+      <w:lvlText w:val="%4."/>
+      <w:lvlJc w:val="left"/>
+      <w:pPr>
+        <w:ind w:left="2880" w:hanging="360"/>
+      </w:pPr>
+    </w:lvl>
+    <w:lvl w:ilvl="4" w:tplc="04090019" w:tentative="1">
+      <w:start w:val="1"/>
+      <w:numFmt w:val="lowerLetter"/>
+      <w:lvlText w:val="%5."/>
+      <w:lvlJc w:val="left"/>
+      <w:pPr>
+        <w:ind w:left="3600" w:hanging="360"/>
+      </w:pPr>
+    </w:lvl>
+    <w:lvl w:ilvl="5" w:tplc="0409001B" w:tentative="1">
+      <w:start w:val="1"/>
+      <w:numFmt w:val="lowerRoman"/>
+      <w:lvlText w:val="%6."/>
+      <w:lvlJc w:val="right"/>
+      <w:pPr>
+        <w:ind w:left="4320" w:hanging="180"/>
+      </w:pPr>
+    </w:lvl>
+    <w:lvl w:ilvl="6" w:tplc="0409000F" w:tentative="1">
+      <w:start w:val="1"/>
+      <w:numFmt w:val="decimal"/>
+      <w:lvlText w:val="%7."/>
+      <w:lvlJc w:val="left"/>
+      <w:pPr>
+        <w:ind w:left="5040" w:hanging="360"/>
+      </w:pPr>
+    </w:lvl>
+    <w:lvl w:ilvl="7" w:tplc="04090019" w:tentative="1">
+      <w:start w:val="1"/>
+      <w:numFmt w:val="lowerLetter"/>
+      <w:lvlText w:val="%8."/>
+      <w:lvlJc w:val="left"/>
+      <w:pPr>
+        <w:ind w:left="5760" w:hanging="360"/>
+      </w:pPr>
+    </w:lvl>
+    <w:lvl w:ilvl="8" w:tplc="0409001B" w:tentative="1">
+      <w:start w:val="1"/>
+      <w:numFmt w:val="lowerRoman"/>
+      <w:lvlText w:val="%9."/>
+      <w:lvlJc w:val="right"/>
+      <w:pPr>
+        <w:ind w:left="6480" w:hanging="180"/>
+      </w:pPr>
+    </w:lvl>
+  </w:abstractNum>
+  <w:abstractNum w:abstractNumId="1">
+    <w:nsid w:val="13525D1F"/>
+    <w:multiLevelType w:val="hybridMultilevel"/>
+    <w:tmpl w:val="6A5A74F0"/>
+    <w:lvl w:ilvl="0" w:tplc="0409000F">
+      <w:start w:val="1"/>
+      <w:numFmt w:val="decimal"/>
+      <w:lvlText w:val="%1."/>
+      <w:lvlJc w:val="left"/>
+      <w:pPr>
+        <w:ind w:left="720" w:hanging="360"/>
+      </w:pPr>
+    </w:lvl>
+    <w:lvl w:ilvl="1" w:tplc="04090019" w:tentative="1">
+      <w:start w:val="1"/>
+      <w:numFmt w:val="lowerLetter"/>
+      <w:lvlText w:val="%2."/>
+      <w:lvlJc w:val="left"/>
+      <w:pPr>
+        <w:ind w:left="1440" w:hanging="360"/>
+      </w:pPr>
+    </w:lvl>
+    <w:lvl w:ilvl="2" w:tplc="0409001B" w:tentative="1">
+      <w:start w:val="1"/>
+      <w:numFmt w:val="lowerRoman"/>
+      <w:lvlText w:val="%3."/>
+      <w:lvlJc w:val="right"/>
+      <w:pPr>
+        <w:ind w:left="2160" w:hanging="180"/>
+      </w:pPr>
+    </w:lvl>
+    <w:lvl w:ilvl="3" w:tplc="0409000F" w:tentative="1">
+      <w:start w:val="1"/>
+      <w:numFmt w:val="decimal"/>
+      <w:lvlText w:val="%4."/>
+      <w:lvlJc w:val="left"/>
+      <w:pPr>
+        <w:ind w:left="2880" w:hanging="360"/>
+      </w:pPr>
+    </w:lvl>
+    <w:lvl w:ilvl="4" w:tplc="04090019" w:tentative="1">
+      <w:start w:val="1"/>
+      <w:numFmt w:val="lowerLetter"/>
+      <w:lvlText w:val="%5."/>
+      <w:lvlJc w:val="left"/>
+      <w:pPr>
+        <w:ind w:left="3600" w:hanging="360"/>
+      </w:pPr>
+    </w:lvl>
+    <w:lvl w:ilvl="5" w:tplc="0409001B" w:tentative="1">
+      <w:start w:val="1"/>
+      <w:numFmt w:val="lowerRoman"/>
+      <w:lvlText w:val="%6."/>
+      <w:lvlJc w:val="right"/>
+      <w:pPr>
+        <w:ind w:left="4320" w:hanging="180"/>
+      </w:pPr>
+    </w:lvl>
+    <w:lvl w:ilvl="6" w:tplc="0409000F" w:tentative="1">
+      <w:start w:val="1"/>
+      <w:numFmt w:val="decimal"/>
+      <w:lvlText w:val="%7."/>
+      <w:lvlJc w:val="left"/>
+      <w:pPr>
+        <w:ind w:left="5040" w:hanging="360"/>
+      </w:pPr>
+    </w:lvl>
+    <w:lvl w:ilvl="7" w:tplc="04090019" w:tentative="1">
+      <w:start w:val="1"/>
+      <w:numFmt w:val="lowerLetter"/>
+      <w:lvlText w:val="%8."/>
+      <w:lvlJc w:val="left"/>
+      <w:pPr>
+        <w:ind w:left="5760" w:hanging="360"/>
+      </w:pPr>
+    </w:lvl>
+    <w:lvl w:ilvl="8" w:tplc="0409001B" w:tentative="1">
+      <w:start w:val="1"/>
+      <w:numFmt w:val="lowerRoman"/>
+      <w:lvlText w:val="%9."/>
+      <w:lvlJc w:val="right"/>
+      <w:pPr>
+        <w:ind w:left="6480" w:hanging="180"/>
+      </w:pPr>
+    </w:lvl>
+  </w:abstractNum>
+  <w:abstractNum w:abstractNumId="2">
+    <w:nsid w:val="23A3620E"/>
+    <w:multiLevelType w:val="hybridMultilevel"/>
+    <w:tmpl w:val="B7385E2C"/>
+    <w:lvl w:ilvl="0" w:tplc="0409000F">
+      <w:start w:val="1"/>
+      <w:numFmt w:val="decimal"/>
+      <w:lvlText w:val="%1."/>
+      <w:lvlJc w:val="left"/>
+      <w:pPr>
+        <w:ind w:left="720" w:hanging="360"/>
+      </w:pPr>
+    </w:lvl>
+    <w:lvl w:ilvl="1" w:tplc="04090019" w:tentative="1">
+      <w:start w:val="1"/>
+      <w:numFmt w:val="lowerLetter"/>
+      <w:lvlText w:val="%2."/>
+      <w:lvlJc w:val="left"/>
+      <w:pPr>
+        <w:ind w:left="1440" w:hanging="360"/>
+      </w:pPr>
+    </w:lvl>
+    <w:lvl w:ilvl="2" w:tplc="0409001B" w:tentative="1">
+      <w:start w:val="1"/>
+      <w:numFmt w:val="lowerRoman"/>
+      <w:lvlText w:val="%3."/>
+      <w:lvlJc w:val="right"/>
+      <w:pPr>
+        <w:ind w:left="2160" w:hanging="180"/>
+      </w:pPr>
+    </w:lvl>
+    <w:lvl w:ilvl="3" w:tplc="0409000F" w:tentative="1">
+      <w:start w:val="1"/>
+      <w:numFmt w:val="decimal"/>
+      <w:lvlText w:val="%4."/>
+      <w:lvlJc w:val="left"/>
+      <w:pPr>
+        <w:ind w:left="2880" w:hanging="360"/>
+      </w:pPr>
+    </w:lvl>
+    <w:lvl w:ilvl="4" w:tplc="04090019" w:tentative="1">
+      <w:start w:val="1"/>
+      <w:numFmt w:val="lowerLetter"/>
+      <w:lvlText w:val="%5."/>
+      <w:lvlJc w:val="left"/>
+      <w:pPr>
+        <w:ind w:left="3600" w:hanging="360"/>
+      </w:pPr>
+    </w:lvl>
+    <w:lvl w:ilvl="5" w:tplc="0409001B" w:tentative="1">
+      <w:start w:val="1"/>
+      <w:numFmt w:val="lowerRoman"/>
+      <w:lvlText w:val="%6."/>
+      <w:lvlJc w:val="right"/>
+      <w:pPr>
+        <w:ind w:left="4320" w:hanging="180"/>
+      </w:pPr>
+    </w:lvl>
+    <w:lvl w:ilvl="6" w:tplc="0409000F" w:tentative="1">
+      <w:start w:val="1"/>
+      <w:numFmt w:val="decimal"/>
+      <w:lvlText w:val="%7."/>
+      <w:lvlJc w:val="left"/>
+      <w:pPr>
+        <w:ind w:left="5040" w:hanging="360"/>
+      </w:pPr>
+    </w:lvl>
+    <w:lvl w:ilvl="7" w:tplc="04090019" w:tentative="1">
+      <w:start w:val="1"/>
+      <w:numFmt w:val="lowerLetter"/>
+      <w:lvlText w:val="%8."/>
+      <w:lvlJc w:val="left"/>
+      <w:pPr>
+        <w:ind w:left="5760" w:hanging="360"/>
+      </w:pPr>
+    </w:lvl>
+    <w:lvl w:ilvl="8" w:tplc="0409001B" w:tentative="1">
+      <w:start w:val="1"/>
+      <w:numFmt w:val="lowerRoman"/>
+      <w:lvlText w:val="%9."/>
+      <w:lvlJc w:val="right"/>
+      <w:pPr>
+        <w:ind w:left="6480" w:hanging="180"/>
+      </w:pPr>
+    </w:lvl>
+  </w:abstractNum>
+  <w:abstractNum w:abstractNumId="3">
     <w:nsid w:val="301606FE"/>
     <w:multiLevelType w:val="hybridMultilevel"/>
     <w:tmpl w:val="D2F0F750"/>
@@ -2316,7 +4451,233 @@
       </w:pPr>
     </w:lvl>
   </w:abstractNum>
-  <w:abstractNum w:abstractNumId="1">
+  <w:abstractNum w:abstractNumId="4">
+    <w:nsid w:val="38C50D3B"/>
+    <w:multiLevelType w:val="hybridMultilevel"/>
+    <w:tmpl w:val="9A1E1BFE"/>
+    <w:lvl w:ilvl="0" w:tplc="04090001">
+      <w:start w:val="1"/>
+      <w:numFmt w:val="bullet"/>
+      <w:lvlText w:val=""/>
+      <w:lvlJc w:val="left"/>
+      <w:pPr>
+        <w:ind w:left="1440" w:hanging="360"/>
+      </w:pPr>
+      <w:rPr>
+        <w:rFonts w:ascii="Symbol" w:hAnsi="Symbol" w:hint="default"/>
+      </w:rPr>
+    </w:lvl>
+    <w:lvl w:ilvl="1" w:tplc="04090003" w:tentative="1">
+      <w:start w:val="1"/>
+      <w:numFmt w:val="bullet"/>
+      <w:lvlText w:val="o"/>
+      <w:lvlJc w:val="left"/>
+      <w:pPr>
+        <w:ind w:left="2160" w:hanging="360"/>
+      </w:pPr>
+      <w:rPr>
+        <w:rFonts w:ascii="Courier New" w:hAnsi="Courier New" w:hint="default"/>
+      </w:rPr>
+    </w:lvl>
+    <w:lvl w:ilvl="2" w:tplc="04090005" w:tentative="1">
+      <w:start w:val="1"/>
+      <w:numFmt w:val="bullet"/>
+      <w:lvlText w:val=""/>
+      <w:lvlJc w:val="left"/>
+      <w:pPr>
+        <w:ind w:left="2880" w:hanging="360"/>
+      </w:pPr>
+      <w:rPr>
+        <w:rFonts w:ascii="Wingdings" w:hAnsi="Wingdings" w:hint="default"/>
+      </w:rPr>
+    </w:lvl>
+    <w:lvl w:ilvl="3" w:tplc="04090001" w:tentative="1">
+      <w:start w:val="1"/>
+      <w:numFmt w:val="bullet"/>
+      <w:lvlText w:val=""/>
+      <w:lvlJc w:val="left"/>
+      <w:pPr>
+        <w:ind w:left="3600" w:hanging="360"/>
+      </w:pPr>
+      <w:rPr>
+        <w:rFonts w:ascii="Symbol" w:hAnsi="Symbol" w:hint="default"/>
+      </w:rPr>
+    </w:lvl>
+    <w:lvl w:ilvl="4" w:tplc="04090003" w:tentative="1">
+      <w:start w:val="1"/>
+      <w:numFmt w:val="bullet"/>
+      <w:lvlText w:val="o"/>
+      <w:lvlJc w:val="left"/>
+      <w:pPr>
+        <w:ind w:left="4320" w:hanging="360"/>
+      </w:pPr>
+      <w:rPr>
+        <w:rFonts w:ascii="Courier New" w:hAnsi="Courier New" w:hint="default"/>
+      </w:rPr>
+    </w:lvl>
+    <w:lvl w:ilvl="5" w:tplc="04090005" w:tentative="1">
+      <w:start w:val="1"/>
+      <w:numFmt w:val="bullet"/>
+      <w:lvlText w:val=""/>
+      <w:lvlJc w:val="left"/>
+      <w:pPr>
+        <w:ind w:left="5040" w:hanging="360"/>
+      </w:pPr>
+      <w:rPr>
+        <w:rFonts w:ascii="Wingdings" w:hAnsi="Wingdings" w:hint="default"/>
+      </w:rPr>
+    </w:lvl>
+    <w:lvl w:ilvl="6" w:tplc="04090001" w:tentative="1">
+      <w:start w:val="1"/>
+      <w:numFmt w:val="bullet"/>
+      <w:lvlText w:val=""/>
+      <w:lvlJc w:val="left"/>
+      <w:pPr>
+        <w:ind w:left="5760" w:hanging="360"/>
+      </w:pPr>
+      <w:rPr>
+        <w:rFonts w:ascii="Symbol" w:hAnsi="Symbol" w:hint="default"/>
+      </w:rPr>
+    </w:lvl>
+    <w:lvl w:ilvl="7" w:tplc="04090003" w:tentative="1">
+      <w:start w:val="1"/>
+      <w:numFmt w:val="bullet"/>
+      <w:lvlText w:val="o"/>
+      <w:lvlJc w:val="left"/>
+      <w:pPr>
+        <w:ind w:left="6480" w:hanging="360"/>
+      </w:pPr>
+      <w:rPr>
+        <w:rFonts w:ascii="Courier New" w:hAnsi="Courier New" w:hint="default"/>
+      </w:rPr>
+    </w:lvl>
+    <w:lvl w:ilvl="8" w:tplc="04090005" w:tentative="1">
+      <w:start w:val="1"/>
+      <w:numFmt w:val="bullet"/>
+      <w:lvlText w:val=""/>
+      <w:lvlJc w:val="left"/>
+      <w:pPr>
+        <w:ind w:left="7200" w:hanging="360"/>
+      </w:pPr>
+      <w:rPr>
+        <w:rFonts w:ascii="Wingdings" w:hAnsi="Wingdings" w:hint="default"/>
+      </w:rPr>
+    </w:lvl>
+  </w:abstractNum>
+  <w:abstractNum w:abstractNumId="5">
+    <w:nsid w:val="3D327021"/>
+    <w:multiLevelType w:val="hybridMultilevel"/>
+    <w:tmpl w:val="E1AAE46C"/>
+    <w:lvl w:ilvl="0" w:tplc="04090001">
+      <w:start w:val="1"/>
+      <w:numFmt w:val="bullet"/>
+      <w:lvlText w:val=""/>
+      <w:lvlJc w:val="left"/>
+      <w:pPr>
+        <w:ind w:left="720" w:hanging="360"/>
+      </w:pPr>
+      <w:rPr>
+        <w:rFonts w:ascii="Symbol" w:hAnsi="Symbol" w:hint="default"/>
+      </w:rPr>
+    </w:lvl>
+    <w:lvl w:ilvl="1" w:tplc="04090003" w:tentative="1">
+      <w:start w:val="1"/>
+      <w:numFmt w:val="bullet"/>
+      <w:lvlText w:val="o"/>
+      <w:lvlJc w:val="left"/>
+      <w:pPr>
+        <w:ind w:left="1440" w:hanging="360"/>
+      </w:pPr>
+      <w:rPr>
+        <w:rFonts w:ascii="Courier New" w:hAnsi="Courier New" w:hint="default"/>
+      </w:rPr>
+    </w:lvl>
+    <w:lvl w:ilvl="2" w:tplc="04090005" w:tentative="1">
+      <w:start w:val="1"/>
+      <w:numFmt w:val="bullet"/>
+      <w:lvlText w:val=""/>
+      <w:lvlJc w:val="left"/>
+      <w:pPr>
+        <w:ind w:left="2160" w:hanging="360"/>
+      </w:pPr>
+      <w:rPr>
+        <w:rFonts w:ascii="Wingdings" w:hAnsi="Wingdings" w:hint="default"/>
+      </w:rPr>
+    </w:lvl>
+    <w:lvl w:ilvl="3" w:tplc="04090001" w:tentative="1">
+      <w:start w:val="1"/>
+      <w:numFmt w:val="bullet"/>
+      <w:lvlText w:val=""/>
+      <w:lvlJc w:val="left"/>
+      <w:pPr>
+        <w:ind w:left="2880" w:hanging="360"/>
+      </w:pPr>
+      <w:rPr>
+        <w:rFonts w:ascii="Symbol" w:hAnsi="Symbol" w:hint="default"/>
+      </w:rPr>
+    </w:lvl>
+    <w:lvl w:ilvl="4" w:tplc="04090003" w:tentative="1">
+      <w:start w:val="1"/>
+      <w:numFmt w:val="bullet"/>
+      <w:lvlText w:val="o"/>
+      <w:lvlJc w:val="left"/>
+      <w:pPr>
+        <w:ind w:left="3600" w:hanging="360"/>
+      </w:pPr>
+      <w:rPr>
+        <w:rFonts w:ascii="Courier New" w:hAnsi="Courier New" w:hint="default"/>
+      </w:rPr>
+    </w:lvl>
+    <w:lvl w:ilvl="5" w:tplc="04090005" w:tentative="1">
+      <w:start w:val="1"/>
+      <w:numFmt w:val="bullet"/>
+      <w:lvlText w:val=""/>
+      <w:lvlJc w:val="left"/>
+      <w:pPr>
+        <w:ind w:left="4320" w:hanging="360"/>
+      </w:pPr>
+      <w:rPr>
+        <w:rFonts w:ascii="Wingdings" w:hAnsi="Wingdings" w:hint="default"/>
+      </w:rPr>
+    </w:lvl>
+    <w:lvl w:ilvl="6" w:tplc="04090001" w:tentative="1">
+      <w:start w:val="1"/>
+      <w:numFmt w:val="bullet"/>
+      <w:lvlText w:val=""/>
+      <w:lvlJc w:val="left"/>
+      <w:pPr>
+        <w:ind w:left="5040" w:hanging="360"/>
+      </w:pPr>
+      <w:rPr>
+        <w:rFonts w:ascii="Symbol" w:hAnsi="Symbol" w:hint="default"/>
+      </w:rPr>
+    </w:lvl>
+    <w:lvl w:ilvl="7" w:tplc="04090003" w:tentative="1">
+      <w:start w:val="1"/>
+      <w:numFmt w:val="bullet"/>
+      <w:lvlText w:val="o"/>
+      <w:lvlJc w:val="left"/>
+      <w:pPr>
+        <w:ind w:left="5760" w:hanging="360"/>
+      </w:pPr>
+      <w:rPr>
+        <w:rFonts w:ascii="Courier New" w:hAnsi="Courier New" w:hint="default"/>
+      </w:rPr>
+    </w:lvl>
+    <w:lvl w:ilvl="8" w:tplc="04090005" w:tentative="1">
+      <w:start w:val="1"/>
+      <w:numFmt w:val="bullet"/>
+      <w:lvlText w:val=""/>
+      <w:lvlJc w:val="left"/>
+      <w:pPr>
+        <w:ind w:left="6480" w:hanging="360"/>
+      </w:pPr>
+      <w:rPr>
+        <w:rFonts w:ascii="Wingdings" w:hAnsi="Wingdings" w:hint="default"/>
+      </w:rPr>
+    </w:lvl>
+  </w:abstractNum>
+  <w:abstractNum w:abstractNumId="6">
     <w:nsid w:val="3E67301D"/>
     <w:multiLevelType w:val="hybridMultilevel"/>
     <w:tmpl w:val="3878CE20"/>
@@ -2428,7 +4789,93 @@
       </w:rPr>
     </w:lvl>
   </w:abstractNum>
-  <w:abstractNum w:abstractNumId="2">
+  <w:abstractNum w:abstractNumId="7">
+    <w:nsid w:val="4210169F"/>
+    <w:multiLevelType w:val="hybridMultilevel"/>
+    <w:tmpl w:val="2ECA6CE2"/>
+    <w:lvl w:ilvl="0" w:tplc="0409000F">
+      <w:start w:val="1"/>
+      <w:numFmt w:val="decimal"/>
+      <w:lvlText w:val="%1."/>
+      <w:lvlJc w:val="left"/>
+      <w:pPr>
+        <w:ind w:left="720" w:hanging="360"/>
+      </w:pPr>
+    </w:lvl>
+    <w:lvl w:ilvl="1" w:tplc="04090019" w:tentative="1">
+      <w:start w:val="1"/>
+      <w:numFmt w:val="lowerLetter"/>
+      <w:lvlText w:val="%2."/>
+      <w:lvlJc w:val="left"/>
+      <w:pPr>
+        <w:ind w:left="1440" w:hanging="360"/>
+      </w:pPr>
+    </w:lvl>
+    <w:lvl w:ilvl="2" w:tplc="0409001B" w:tentative="1">
+      <w:start w:val="1"/>
+      <w:numFmt w:val="lowerRoman"/>
+      <w:lvlText w:val="%3."/>
+      <w:lvlJc w:val="right"/>
+      <w:pPr>
+        <w:ind w:left="2160" w:hanging="180"/>
+      </w:pPr>
+    </w:lvl>
+    <w:lvl w:ilvl="3" w:tplc="0409000F" w:tentative="1">
+      <w:start w:val="1"/>
+      <w:numFmt w:val="decimal"/>
+      <w:lvlText w:val="%4."/>
+      <w:lvlJc w:val="left"/>
+      <w:pPr>
+        <w:ind w:left="2880" w:hanging="360"/>
+      </w:pPr>
+    </w:lvl>
+    <w:lvl w:ilvl="4" w:tplc="04090019" w:tentative="1">
+      <w:start w:val="1"/>
+      <w:numFmt w:val="lowerLetter"/>
+      <w:lvlText w:val="%5."/>
+      <w:lvlJc w:val="left"/>
+      <w:pPr>
+        <w:ind w:left="3600" w:hanging="360"/>
+      </w:pPr>
+    </w:lvl>
+    <w:lvl w:ilvl="5" w:tplc="0409001B" w:tentative="1">
+      <w:start w:val="1"/>
+      <w:numFmt w:val="lowerRoman"/>
+      <w:lvlText w:val="%6."/>
+      <w:lvlJc w:val="right"/>
+      <w:pPr>
+        <w:ind w:left="4320" w:hanging="180"/>
+      </w:pPr>
+    </w:lvl>
+    <w:lvl w:ilvl="6" w:tplc="0409000F" w:tentative="1">
+      <w:start w:val="1"/>
+      <w:numFmt w:val="decimal"/>
+      <w:lvlText w:val="%7."/>
+      <w:lvlJc w:val="left"/>
+      <w:pPr>
+        <w:ind w:left="5040" w:hanging="360"/>
+      </w:pPr>
+    </w:lvl>
+    <w:lvl w:ilvl="7" w:tplc="04090019" w:tentative="1">
+      <w:start w:val="1"/>
+      <w:numFmt w:val="lowerLetter"/>
+      <w:lvlText w:val="%8."/>
+      <w:lvlJc w:val="left"/>
+      <w:pPr>
+        <w:ind w:left="5760" w:hanging="360"/>
+      </w:pPr>
+    </w:lvl>
+    <w:lvl w:ilvl="8" w:tplc="0409001B" w:tentative="1">
+      <w:start w:val="1"/>
+      <w:numFmt w:val="lowerRoman"/>
+      <w:lvlText w:val="%9."/>
+      <w:lvlJc w:val="right"/>
+      <w:pPr>
+        <w:ind w:left="6480" w:hanging="180"/>
+      </w:pPr>
+    </w:lvl>
+  </w:abstractNum>
+  <w:abstractNum w:abstractNumId="8">
     <w:nsid w:val="52762FD6"/>
     <w:multiLevelType w:val="hybridMultilevel"/>
     <w:tmpl w:val="65E0C31E"/>
@@ -2540,13 +4987,209 @@
       </w:rPr>
     </w:lvl>
   </w:abstractNum>
+  <w:abstractNum w:abstractNumId="9">
+    <w:nsid w:val="63C71966"/>
+    <w:multiLevelType w:val="hybridMultilevel"/>
+    <w:tmpl w:val="FA9CDC1C"/>
+    <w:lvl w:ilvl="0" w:tplc="0409000F">
+      <w:start w:val="1"/>
+      <w:numFmt w:val="decimal"/>
+      <w:lvlText w:val="%1."/>
+      <w:lvlJc w:val="left"/>
+      <w:pPr>
+        <w:ind w:left="720" w:hanging="360"/>
+      </w:pPr>
+    </w:lvl>
+    <w:lvl w:ilvl="1" w:tplc="04090019" w:tentative="1">
+      <w:start w:val="1"/>
+      <w:numFmt w:val="lowerLetter"/>
+      <w:lvlText w:val="%2."/>
+      <w:lvlJc w:val="left"/>
+      <w:pPr>
+        <w:ind w:left="1440" w:hanging="360"/>
+      </w:pPr>
+    </w:lvl>
+    <w:lvl w:ilvl="2" w:tplc="0409001B" w:tentative="1">
+      <w:start w:val="1"/>
+      <w:numFmt w:val="lowerRoman"/>
+      <w:lvlText w:val="%3."/>
+      <w:lvlJc w:val="right"/>
+      <w:pPr>
+        <w:ind w:left="2160" w:hanging="180"/>
+      </w:pPr>
+    </w:lvl>
+    <w:lvl w:ilvl="3" w:tplc="0409000F" w:tentative="1">
+      <w:start w:val="1"/>
+      <w:numFmt w:val="decimal"/>
+      <w:lvlText w:val="%4."/>
+      <w:lvlJc w:val="left"/>
+      <w:pPr>
+        <w:ind w:left="2880" w:hanging="360"/>
+      </w:pPr>
+    </w:lvl>
+    <w:lvl w:ilvl="4" w:tplc="04090019" w:tentative="1">
+      <w:start w:val="1"/>
+      <w:numFmt w:val="lowerLetter"/>
+      <w:lvlText w:val="%5."/>
+      <w:lvlJc w:val="left"/>
+      <w:pPr>
+        <w:ind w:left="3600" w:hanging="360"/>
+      </w:pPr>
+    </w:lvl>
+    <w:lvl w:ilvl="5" w:tplc="0409001B" w:tentative="1">
+      <w:start w:val="1"/>
+      <w:numFmt w:val="lowerRoman"/>
+      <w:lvlText w:val="%6."/>
+      <w:lvlJc w:val="right"/>
+      <w:pPr>
+        <w:ind w:left="4320" w:hanging="180"/>
+      </w:pPr>
+    </w:lvl>
+    <w:lvl w:ilvl="6" w:tplc="0409000F" w:tentative="1">
+      <w:start w:val="1"/>
+      <w:numFmt w:val="decimal"/>
+      <w:lvlText w:val="%7."/>
+      <w:lvlJc w:val="left"/>
+      <w:pPr>
+        <w:ind w:left="5040" w:hanging="360"/>
+      </w:pPr>
+    </w:lvl>
+    <w:lvl w:ilvl="7" w:tplc="04090019" w:tentative="1">
+      <w:start w:val="1"/>
+      <w:numFmt w:val="lowerLetter"/>
+      <w:lvlText w:val="%8."/>
+      <w:lvlJc w:val="left"/>
+      <w:pPr>
+        <w:ind w:left="5760" w:hanging="360"/>
+      </w:pPr>
+    </w:lvl>
+    <w:lvl w:ilvl="8" w:tplc="0409001B" w:tentative="1">
+      <w:start w:val="1"/>
+      <w:numFmt w:val="lowerRoman"/>
+      <w:lvlText w:val="%9."/>
+      <w:lvlJc w:val="right"/>
+      <w:pPr>
+        <w:ind w:left="6480" w:hanging="180"/>
+      </w:pPr>
+    </w:lvl>
+  </w:abstractNum>
+  <w:abstractNum w:abstractNumId="10">
+    <w:nsid w:val="6BBE287A"/>
+    <w:multiLevelType w:val="hybridMultilevel"/>
+    <w:tmpl w:val="03BA5480"/>
+    <w:lvl w:ilvl="0" w:tplc="0409000F">
+      <w:start w:val="1"/>
+      <w:numFmt w:val="decimal"/>
+      <w:lvlText w:val="%1."/>
+      <w:lvlJc w:val="left"/>
+      <w:pPr>
+        <w:ind w:left="720" w:hanging="360"/>
+      </w:pPr>
+    </w:lvl>
+    <w:lvl w:ilvl="1" w:tplc="04090019" w:tentative="1">
+      <w:start w:val="1"/>
+      <w:numFmt w:val="lowerLetter"/>
+      <w:lvlText w:val="%2."/>
+      <w:lvlJc w:val="left"/>
+      <w:pPr>
+        <w:ind w:left="1440" w:hanging="360"/>
+      </w:pPr>
+    </w:lvl>
+    <w:lvl w:ilvl="2" w:tplc="0409001B" w:tentative="1">
+      <w:start w:val="1"/>
+      <w:numFmt w:val="lowerRoman"/>
+      <w:lvlText w:val="%3."/>
+      <w:lvlJc w:val="right"/>
+      <w:pPr>
+        <w:ind w:left="2160" w:hanging="180"/>
+      </w:pPr>
+    </w:lvl>
+    <w:lvl w:ilvl="3" w:tplc="0409000F" w:tentative="1">
+      <w:start w:val="1"/>
+      <w:numFmt w:val="decimal"/>
+      <w:lvlText w:val="%4."/>
+      <w:lvlJc w:val="left"/>
+      <w:pPr>
+        <w:ind w:left="2880" w:hanging="360"/>
+      </w:pPr>
+    </w:lvl>
+    <w:lvl w:ilvl="4" w:tplc="04090019" w:tentative="1">
+      <w:start w:val="1"/>
+      <w:numFmt w:val="lowerLetter"/>
+      <w:lvlText w:val="%5."/>
+      <w:lvlJc w:val="left"/>
+      <w:pPr>
+        <w:ind w:left="3600" w:hanging="360"/>
+      </w:pPr>
+    </w:lvl>
+    <w:lvl w:ilvl="5" w:tplc="0409001B" w:tentative="1">
+      <w:start w:val="1"/>
+      <w:numFmt w:val="lowerRoman"/>
+      <w:lvlText w:val="%6."/>
+      <w:lvlJc w:val="right"/>
+      <w:pPr>
+        <w:ind w:left="4320" w:hanging="180"/>
+      </w:pPr>
+    </w:lvl>
+    <w:lvl w:ilvl="6" w:tplc="0409000F" w:tentative="1">
+      <w:start w:val="1"/>
+      <w:numFmt w:val="decimal"/>
+      <w:lvlText w:val="%7."/>
+      <w:lvlJc w:val="left"/>
+      <w:pPr>
+        <w:ind w:left="5040" w:hanging="360"/>
+      </w:pPr>
+    </w:lvl>
+    <w:lvl w:ilvl="7" w:tplc="04090019" w:tentative="1">
+      <w:start w:val="1"/>
+      <w:numFmt w:val="lowerLetter"/>
+      <w:lvlText w:val="%8."/>
+      <w:lvlJc w:val="left"/>
+      <w:pPr>
+        <w:ind w:left="5760" w:hanging="360"/>
+      </w:pPr>
+    </w:lvl>
+    <w:lvl w:ilvl="8" w:tplc="0409001B" w:tentative="1">
+      <w:start w:val="1"/>
+      <w:numFmt w:val="lowerRoman"/>
+      <w:lvlText w:val="%9."/>
+      <w:lvlJc w:val="right"/>
+      <w:pPr>
+        <w:ind w:left="6480" w:hanging="180"/>
+      </w:pPr>
+    </w:lvl>
+  </w:abstractNum>
   <w:num w:numId="1">
+    <w:abstractNumId w:val="3"/>
+  </w:num>
+  <w:num w:numId="2">
+    <w:abstractNumId w:val="6"/>
+  </w:num>
+  <w:num w:numId="3">
+    <w:abstractNumId w:val="8"/>
+  </w:num>
+  <w:num w:numId="4">
+    <w:abstractNumId w:val="9"/>
+  </w:num>
+  <w:num w:numId="5">
+    <w:abstractNumId w:val="4"/>
+  </w:num>
+  <w:num w:numId="6">
     <w:abstractNumId w:val="0"/>
   </w:num>
-  <w:num w:numId="2">
+  <w:num w:numId="7">
+    <w:abstractNumId w:val="5"/>
+  </w:num>
+  <w:num w:numId="8">
+    <w:abstractNumId w:val="10"/>
+  </w:num>
+  <w:num w:numId="9">
     <w:abstractNumId w:val="1"/>
   </w:num>
-  <w:num w:numId="3">
+  <w:num w:numId="10">
+    <w:abstractNumId w:val="7"/>
+  </w:num>
+  <w:num w:numId="11">
     <w:abstractNumId w:val="2"/>
   </w:num>
 </w:numbering>
@@ -2565,9 +5208,7 @@
     </w:rPrDefault>
     <w:pPrDefault/>
   </w:docDefaults>
-  <w:latentStyles w:defLockedState="0" w:defUIPriority="0" w:defSemiHidden="0" w:defUnhideWhenUsed="0" w:defQFormat="0" w:count="276">
-    <w:lsdException w:name="toc 1" w:uiPriority="39"/>
-  </w:latentStyles>
+  <w:latentStyles w:defLockedState="0" w:defUIPriority="0" w:defSemiHidden="0" w:defUnhideWhenUsed="0" w:defQFormat="0" w:count="276"/>
   <w:style w:type="paragraph" w:default="1" w:styleId="Normal">
     <w:name w:val="Normal"/>
     <w:qFormat/>
@@ -2599,8 +5240,30 @@
       <w:szCs w:val="32"/>
     </w:rPr>
   </w:style>
+  <w:style w:type="paragraph" w:styleId="Heading2">
+    <w:name w:val="heading 2"/>
+    <w:basedOn w:val="Normal"/>
+    <w:next w:val="Normal"/>
+    <w:link w:val="Heading2Char"/>
+    <w:rsid w:val="00923202"/>
+    <w:pPr>
+      <w:keepNext/>
+      <w:keepLines/>
+      <w:spacing w:before="200"/>
+      <w:outlineLvl w:val="1"/>
+    </w:pPr>
+    <w:rPr>
+      <w:rFonts w:asciiTheme="majorHAnsi" w:eastAsiaTheme="majorEastAsia" w:hAnsiTheme="majorHAnsi" w:cstheme="majorBidi"/>
+      <w:b/>
+      <w:bCs/>
+      <w:color w:val="4F81BD" w:themeColor="accent1"/>
+      <w:sz w:val="26"/>
+      <w:szCs w:val="26"/>
+    </w:rPr>
+  </w:style>
   <w:style w:type="character" w:default="1" w:styleId="DefaultParagraphFont">
     <w:name w:val="Default Paragraph Font"/>
+    <w:semiHidden/>
     <w:unhideWhenUsed/>
   </w:style>
   <w:style w:type="table" w:default="1" w:styleId="TableNormal">
@@ -2951,179 +5614,58 @@
       <w:szCs w:val="20"/>
     </w:rPr>
   </w:style>
-</w:styles>
-</file>
-
-<file path=word/stylesWithEffects.xml><?xml version="1.0" encoding="utf-8"?>
-<w:styles xmlns:wpc="http://schemas.microsoft.com/office/word/2010/wordprocessingCanvas" xmlns:mo="http://schemas.microsoft.com/office/mac/office/2008/main" xmlns:mc="http://schemas.openxmlformats.org/markup-compatibility/2006" xmlns:mv="urn:schemas-microsoft-com:mac:vml" xmlns:o="urn:schemas-microsoft-com:office:office" xmlns:r="http://schemas.openxmlformats.org/officeDocument/2006/relationships" xmlns:m="http://schemas.openxmlformats.org/officeDocument/2006/math" xmlns:v="urn:schemas-microsoft-com:vml" xmlns:wp14="http://schemas.microsoft.com/office/word/2010/wordprocessingDrawing" xmlns:wp="http://schemas.openxmlformats.org/drawingml/2006/wordprocessingDrawing" xmlns:w10="urn:schemas-microsoft-com:office:word" xmlns:w="http://schemas.openxmlformats.org/wordprocessingml/2006/main" xmlns:w14="http://schemas.microsoft.com/office/word/2010/wordml" xmlns:wpg="http://schemas.microsoft.com/office/word/2010/wordprocessingGroup" xmlns:wpi="http://schemas.microsoft.com/office/word/2010/wordprocessingInk" xmlns:wne="http://schemas.microsoft.com/office/word/2006/wordml" xmlns:wps="http://schemas.microsoft.com/office/word/2010/wordprocessingShape" mc:Ignorable="w14 wp14">
-  <w:docDefaults>
-    <w:rPrDefault>
-      <w:rPr>
-        <w:rFonts w:ascii="Times" w:eastAsia="Times" w:hAnsi="Times" w:cs="Times New Roman"/>
-        <w:lang w:val="en-US" w:eastAsia="en-US" w:bidi="ar-SA"/>
-      </w:rPr>
-    </w:rPrDefault>
-    <w:pPrDefault/>
-  </w:docDefaults>
-  <w:latentStyles w:defLockedState="0" w:defUIPriority="99" w:defSemiHidden="1" w:defUnhideWhenUsed="1" w:defQFormat="0" w:count="276">
-    <w:lsdException w:name="Normal" w:semiHidden="0" w:uiPriority="0" w:unhideWhenUsed="0" w:qFormat="1"/>
-    <w:lsdException w:name="heading 1" w:semiHidden="0" w:uiPriority="9" w:unhideWhenUsed="0" w:qFormat="1"/>
-    <w:lsdException w:name="heading 2" w:uiPriority="9" w:qFormat="1"/>
-    <w:lsdException w:name="heading 3" w:uiPriority="9" w:qFormat="1"/>
-    <w:lsdException w:name="heading 4" w:uiPriority="9" w:qFormat="1"/>
-    <w:lsdException w:name="heading 5" w:uiPriority="9" w:qFormat="1"/>
-    <w:lsdException w:name="heading 6" w:uiPriority="9" w:qFormat="1"/>
-    <w:lsdException w:name="heading 7" w:uiPriority="9" w:qFormat="1"/>
-    <w:lsdException w:name="heading 8" w:uiPriority="9" w:qFormat="1"/>
-    <w:lsdException w:name="heading 9" w:uiPriority="9" w:qFormat="1"/>
-    <w:lsdException w:name="toc 1" w:uiPriority="39"/>
-    <w:lsdException w:name="toc 2" w:uiPriority="39"/>
-    <w:lsdException w:name="toc 3" w:uiPriority="39"/>
-    <w:lsdException w:name="toc 4" w:uiPriority="39"/>
-    <w:lsdException w:name="toc 5" w:uiPriority="39"/>
-    <w:lsdException w:name="toc 6" w:uiPriority="39"/>
-    <w:lsdException w:name="toc 7" w:uiPriority="39"/>
-    <w:lsdException w:name="toc 8" w:uiPriority="39"/>
-    <w:lsdException w:name="toc 9" w:uiPriority="39"/>
-    <w:lsdException w:name="caption" w:uiPriority="35" w:qFormat="1"/>
-    <w:lsdException w:name="Title" w:semiHidden="0" w:uiPriority="10" w:unhideWhenUsed="0" w:qFormat="1"/>
-    <w:lsdException w:name="Default Paragraph Font" w:uiPriority="1"/>
-    <w:lsdException w:name="Subtitle" w:semiHidden="0" w:uiPriority="11" w:unhideWhenUsed="0" w:qFormat="1"/>
-    <w:lsdException w:name="Strong" w:semiHidden="0" w:uiPriority="22" w:unhideWhenUsed="0" w:qFormat="1"/>
-    <w:lsdException w:name="Emphasis" w:semiHidden="0" w:uiPriority="20" w:unhideWhenUsed="0" w:qFormat="1"/>
-    <w:lsdException w:name="Table Grid" w:semiHidden="0" w:uiPriority="59" w:unhideWhenUsed="0"/>
-    <w:lsdException w:name="Placeholder Text" w:unhideWhenUsed="0"/>
-    <w:lsdException w:name="No Spacing" w:semiHidden="0" w:uiPriority="1" w:unhideWhenUsed="0" w:qFormat="1"/>
-    <w:lsdException w:name="Light Shading" w:semiHidden="0" w:uiPriority="60" w:unhideWhenUsed="0"/>
-    <w:lsdException w:name="Light List" w:semiHidden="0" w:uiPriority="61" w:unhideWhenUsed="0"/>
-    <w:lsdException w:name="Light Grid" w:semiHidden="0" w:uiPriority="62" w:unhideWhenUsed="0"/>
-    <w:lsdException w:name="Medium Shading 1" w:semiHidden="0" w:uiPriority="63" w:unhideWhenUsed="0"/>
-    <w:lsdException w:name="Medium Shading 2" w:semiHidden="0" w:uiPriority="64" w:unhideWhenUsed="0"/>
-    <w:lsdException w:name="Medium List 1" w:semiHidden="0" w:uiPriority="65" w:unhideWhenUsed="0"/>
-    <w:lsdException w:name="Medium List 2" w:semiHidden="0" w:uiPriority="66" w:unhideWhenUsed="0"/>
-    <w:lsdException w:name="Medium Grid 1" w:semiHidden="0" w:uiPriority="67" w:unhideWhenUsed="0"/>
-    <w:lsdException w:name="Medium Grid 2" w:semiHidden="0" w:uiPriority="68" w:unhideWhenUsed="0"/>
-    <w:lsdException w:name="Medium Grid 3" w:semiHidden="0" w:uiPriority="69" w:unhideWhenUsed="0"/>
-    <w:lsdException w:name="Dark List" w:semiHidden="0" w:uiPriority="70" w:unhideWhenUsed="0"/>
-    <w:lsdException w:name="Colorful Shading" w:semiHidden="0" w:uiPriority="71" w:unhideWhenUsed="0"/>
-    <w:lsdException w:name="Colorful List" w:semiHidden="0" w:uiPriority="72" w:unhideWhenUsed="0"/>
-    <w:lsdException w:name="Colorful Grid" w:semiHidden="0" w:uiPriority="73" w:unhideWhenUsed="0"/>
-    <w:lsdException w:name="Light Shading Accent 1" w:semiHidden="0" w:uiPriority="60" w:unhideWhenUsed="0"/>
-    <w:lsdException w:name="Light List Accent 1" w:semiHidden="0" w:uiPriority="61" w:unhideWhenUsed="0"/>
-    <w:lsdException w:name="Light Grid Accent 1" w:semiHidden="0" w:uiPriority="62" w:unhideWhenUsed="0"/>
-    <w:lsdException w:name="Medium Shading 1 Accent 1" w:semiHidden="0" w:uiPriority="63" w:unhideWhenUsed="0"/>
-    <w:lsdException w:name="Medium Shading 2 Accent 1" w:semiHidden="0" w:uiPriority="64" w:unhideWhenUsed="0"/>
-    <w:lsdException w:name="Medium List 1 Accent 1" w:semiHidden="0" w:uiPriority="65" w:unhideWhenUsed="0"/>
-    <w:lsdException w:name="Revision" w:unhideWhenUsed="0"/>
-    <w:lsdException w:name="List Paragraph" w:semiHidden="0" w:uiPriority="34" w:unhideWhenUsed="0" w:qFormat="1"/>
-    <w:lsdException w:name="Quote" w:semiHidden="0" w:uiPriority="29" w:unhideWhenUsed="0" w:qFormat="1"/>
-    <w:lsdException w:name="Intense Quote" w:semiHidden="0" w:uiPriority="30" w:unhideWhenUsed="0" w:qFormat="1"/>
-    <w:lsdException w:name="Medium List 2 Accent 1" w:semiHidden="0" w:uiPriority="66" w:unhideWhenUsed="0"/>
-    <w:lsdException w:name="Medium Grid 1 Accent 1" w:semiHidden="0" w:uiPriority="67" w:unhideWhenUsed="0"/>
-    <w:lsdException w:name="Medium Grid 2 Accent 1" w:semiHidden="0" w:uiPriority="68" w:unhideWhenUsed="0"/>
-    <w:lsdException w:name="Medium Grid 3 Accent 1" w:semiHidden="0" w:uiPriority="69" w:unhideWhenUsed="0"/>
-    <w:lsdException w:name="Dark List Accent 1" w:semiHidden="0" w:uiPriority="70" w:unhideWhenUsed="0"/>
-    <w:lsdException w:name="Colorful Shading Accent 1" w:semiHidden="0" w:uiPriority="71" w:unhideWhenUsed="0"/>
-    <w:lsdException w:name="Colorful List Accent 1" w:semiHidden="0" w:uiPriority="72" w:unhideWhenUsed="0"/>
-    <w:lsdException w:name="Colorful Grid Accent 1" w:semiHidden="0" w:uiPriority="73" w:unhideWhenUsed="0"/>
-    <w:lsdException w:name="Light Shading Accent 2" w:semiHidden="0" w:uiPriority="60" w:unhideWhenUsed="0"/>
-    <w:lsdException w:name="Light List Accent 2" w:semiHidden="0" w:uiPriority="61" w:unhideWhenUsed="0"/>
-    <w:lsdException w:name="Light Grid Accent 2" w:semiHidden="0" w:uiPriority="62" w:unhideWhenUsed="0"/>
-    <w:lsdException w:name="Medium Shading 1 Accent 2" w:semiHidden="0" w:uiPriority="63" w:unhideWhenUsed="0"/>
-    <w:lsdException w:name="Medium Shading 2 Accent 2" w:semiHidden="0" w:uiPriority="64" w:unhideWhenUsed="0"/>
-    <w:lsdException w:name="Medium List 1 Accent 2" w:semiHidden="0" w:uiPriority="65" w:unhideWhenUsed="0"/>
-    <w:lsdException w:name="Medium List 2 Accent 2" w:semiHidden="0" w:uiPriority="66" w:unhideWhenUsed="0"/>
-    <w:lsdException w:name="Medium Grid 1 Accent 2" w:semiHidden="0" w:uiPriority="67" w:unhideWhenUsed="0"/>
-    <w:lsdException w:name="Medium Grid 2 Accent 2" w:semiHidden="0" w:uiPriority="68" w:unhideWhenUsed="0"/>
-    <w:lsdException w:name="Medium Grid 3 Accent 2" w:semiHidden="0" w:uiPriority="69" w:unhideWhenUsed="0"/>
-    <w:lsdException w:name="Dark List Accent 2" w:semiHidden="0" w:uiPriority="70" w:unhideWhenUsed="0"/>
-    <w:lsdException w:name="Colorful Shading Accent 2" w:semiHidden="0" w:uiPriority="71" w:unhideWhenUsed="0"/>
-    <w:lsdException w:name="Colorful List Accent 2" w:semiHidden="0" w:uiPriority="72" w:unhideWhenUsed="0"/>
-    <w:lsdException w:name="Colorful Grid Accent 2" w:semiHidden="0" w:uiPriority="73" w:unhideWhenUsed="0"/>
-    <w:lsdException w:name="Light Shading Accent 3" w:semiHidden="0" w:uiPriority="60" w:unhideWhenUsed="0"/>
-    <w:lsdException w:name="Light List Accent 3" w:semiHidden="0" w:uiPriority="61" w:unhideWhenUsed="0"/>
-    <w:lsdException w:name="Light Grid Accent 3" w:semiHidden="0" w:uiPriority="62" w:unhideWhenUsed="0"/>
-    <w:lsdException w:name="Medium Shading 1 Accent 3" w:semiHidden="0" w:uiPriority="63" w:unhideWhenUsed="0"/>
-    <w:lsdException w:name="Medium Shading 2 Accent 3" w:semiHidden="0" w:uiPriority="64" w:unhideWhenUsed="0"/>
-    <w:lsdException w:name="Medium List 1 Accent 3" w:semiHidden="0" w:uiPriority="65" w:unhideWhenUsed="0"/>
-    <w:lsdException w:name="Medium List 2 Accent 3" w:semiHidden="0" w:uiPriority="66" w:unhideWhenUsed="0"/>
-    <w:lsdException w:name="Medium Grid 1 Accent 3" w:semiHidden="0" w:uiPriority="67" w:unhideWhenUsed="0"/>
-    <w:lsdException w:name="Medium Grid 2 Accent 3" w:semiHidden="0" w:uiPriority="68" w:unhideWhenUsed="0"/>
-    <w:lsdException w:name="Medium Grid 3 Accent 3" w:semiHidden="0" w:uiPriority="69" w:unhideWhenUsed="0"/>
-    <w:lsdException w:name="Dark List Accent 3" w:semiHidden="0" w:uiPriority="70" w:unhideWhenUsed="0"/>
-    <w:lsdException w:name="Colorful Shading Accent 3" w:semiHidden="0" w:uiPriority="71" w:unhideWhenUsed="0"/>
-    <w:lsdException w:name="Colorful List Accent 3" w:semiHidden="0" w:uiPriority="72" w:unhideWhenUsed="0"/>
-    <w:lsdException w:name="Colorful Grid Accent 3" w:semiHidden="0" w:uiPriority="73" w:unhideWhenUsed="0"/>
-    <w:lsdException w:name="Light Shading Accent 4" w:semiHidden="0" w:uiPriority="60" w:unhideWhenUsed="0"/>
-    <w:lsdException w:name="Light List Accent 4" w:semiHidden="0" w:uiPriority="61" w:unhideWhenUsed="0"/>
-    <w:lsdException w:name="Light Grid Accent 4" w:semiHidden="0" w:uiPriority="62" w:unhideWhenUsed="0"/>
-    <w:lsdException w:name="Medium Shading 1 Accent 4" w:semiHidden="0" w:uiPriority="63" w:unhideWhenUsed="0"/>
-    <w:lsdException w:name="Medium Shading 2 Accent 4" w:semiHidden="0" w:uiPriority="64" w:unhideWhenUsed="0"/>
-    <w:lsdException w:name="Medium List 1 Accent 4" w:semiHidden="0" w:uiPriority="65" w:unhideWhenUsed="0"/>
-    <w:lsdException w:name="Medium List 2 Accent 4" w:semiHidden="0" w:uiPriority="66" w:unhideWhenUsed="0"/>
-    <w:lsdException w:name="Medium Grid 1 Accent 4" w:semiHidden="0" w:uiPriority="67" w:unhideWhenUsed="0"/>
-    <w:lsdException w:name="Medium Grid 2 Accent 4" w:semiHidden="0" w:uiPriority="68" w:unhideWhenUsed="0"/>
-    <w:lsdException w:name="Medium Grid 3 Accent 4" w:semiHidden="0" w:uiPriority="69" w:unhideWhenUsed="0"/>
-    <w:lsdException w:name="Dark List Accent 4" w:semiHidden="0" w:uiPriority="70" w:unhideWhenUsed="0"/>
-    <w:lsdException w:name="Colorful Shading Accent 4" w:semiHidden="0" w:uiPriority="71" w:unhideWhenUsed="0"/>
-    <w:lsdException w:name="Colorful List Accent 4" w:semiHidden="0" w:uiPriority="72" w:unhideWhenUsed="0"/>
-    <w:lsdException w:name="Colorful Grid Accent 4" w:semiHidden="0" w:uiPriority="73" w:unhideWhenUsed="0"/>
-    <w:lsdException w:name="Light Shading Accent 5" w:semiHidden="0" w:uiPriority="60" w:unhideWhenUsed="0"/>
-    <w:lsdException w:name="Light List Accent 5" w:semiHidden="0" w:uiPriority="61" w:unhideWhenUsed="0"/>
-    <w:lsdException w:name="Light Grid Accent 5" w:semiHidden="0" w:uiPriority="62" w:unhideWhenUsed="0"/>
-    <w:lsdException w:name="Medium Shading 1 Accent 5" w:semiHidden="0" w:uiPriority="63" w:unhideWhenUsed="0"/>
-    <w:lsdException w:name="Medium Shading 2 Accent 5" w:semiHidden="0" w:uiPriority="64" w:unhideWhenUsed="0"/>
-    <w:lsdException w:name="Medium List 1 Accent 5" w:semiHidden="0" w:uiPriority="65" w:unhideWhenUsed="0"/>
-    <w:lsdException w:name="Medium List 2 Accent 5" w:semiHidden="0" w:uiPriority="66" w:unhideWhenUsed="0"/>
-    <w:lsdException w:name="Medium Grid 1 Accent 5" w:semiHidden="0" w:uiPriority="67" w:unhideWhenUsed="0"/>
-    <w:lsdException w:name="Medium Grid 2 Accent 5" w:semiHidden="0" w:uiPriority="68" w:unhideWhenUsed="0"/>
-    <w:lsdException w:name="Medium Grid 3 Accent 5" w:semiHidden="0" w:uiPriority="69" w:unhideWhenUsed="0"/>
-    <w:lsdException w:name="Dark List Accent 5" w:semiHidden="0" w:uiPriority="70" w:unhideWhenUsed="0"/>
-    <w:lsdException w:name="Colorful Shading Accent 5" w:semiHidden="0" w:uiPriority="71" w:unhideWhenUsed="0"/>
-    <w:lsdException w:name="Colorful List Accent 5" w:semiHidden="0" w:uiPriority="72" w:unhideWhenUsed="0"/>
-    <w:lsdException w:name="Colorful Grid Accent 5" w:semiHidden="0" w:uiPriority="73" w:unhideWhenUsed="0"/>
-    <w:lsdException w:name="Light Shading Accent 6" w:semiHidden="0" w:uiPriority="60" w:unhideWhenUsed="0"/>
-    <w:lsdException w:name="Light List Accent 6" w:semiHidden="0" w:uiPriority="61" w:unhideWhenUsed="0"/>
-    <w:lsdException w:name="Light Grid Accent 6" w:semiHidden="0" w:uiPriority="62" w:unhideWhenUsed="0"/>
-    <w:lsdException w:name="Medium Shading 1 Accent 6" w:semiHidden="0" w:uiPriority="63" w:unhideWhenUsed="0"/>
-    <w:lsdException w:name="Medium Shading 2 Accent 6" w:semiHidden="0" w:uiPriority="64" w:unhideWhenUsed="0"/>
-    <w:lsdException w:name="Medium List 1 Accent 6" w:semiHidden="0" w:uiPriority="65" w:unhideWhenUsed="0"/>
-    <w:lsdException w:name="Medium List 2 Accent 6" w:semiHidden="0" w:uiPriority="66" w:unhideWhenUsed="0"/>
-    <w:lsdException w:name="Medium Grid 1 Accent 6" w:semiHidden="0" w:uiPriority="67" w:unhideWhenUsed="0"/>
-    <w:lsdException w:name="Medium Grid 2 Accent 6" w:semiHidden="0" w:uiPriority="68" w:unhideWhenUsed="0"/>
-    <w:lsdException w:name="Medium Grid 3 Accent 6" w:semiHidden="0" w:uiPriority="69" w:unhideWhenUsed="0"/>
-    <w:lsdException w:name="Dark List Accent 6" w:semiHidden="0" w:uiPriority="70" w:unhideWhenUsed="0"/>
-    <w:lsdException w:name="Colorful Shading Accent 6" w:semiHidden="0" w:uiPriority="71" w:unhideWhenUsed="0"/>
-    <w:lsdException w:name="Colorful List Accent 6" w:semiHidden="0" w:uiPriority="72" w:unhideWhenUsed="0"/>
-    <w:lsdException w:name="Colorful Grid Accent 6" w:semiHidden="0" w:uiPriority="73" w:unhideWhenUsed="0"/>
-    <w:lsdException w:name="Subtle Emphasis" w:semiHidden="0" w:uiPriority="19" w:unhideWhenUsed="0" w:qFormat="1"/>
-    <w:lsdException w:name="Intense Emphasis" w:semiHidden="0" w:uiPriority="21" w:unhideWhenUsed="0" w:qFormat="1"/>
-    <w:lsdException w:name="Subtle Reference" w:semiHidden="0" w:uiPriority="31" w:unhideWhenUsed="0" w:qFormat="1"/>
-    <w:lsdException w:name="Intense Reference" w:semiHidden="0" w:uiPriority="32" w:unhideWhenUsed="0" w:qFormat="1"/>
-    <w:lsdException w:name="Book Title" w:semiHidden="0" w:uiPriority="33" w:unhideWhenUsed="0" w:qFormat="1"/>
-    <w:lsdException w:name="Bibliography" w:uiPriority="37"/>
-    <w:lsdException w:name="TOC Heading" w:uiPriority="39" w:qFormat="1"/>
-  </w:latentStyles>
-  <w:style w:type="paragraph" w:default="1" w:styleId="Normal">
-    <w:name w:val="Normal"/>
-    <w:qFormat/>
+  <w:style w:type="character" w:customStyle="1" w:styleId="Heading2Char">
+    <w:name w:val="Heading 2 Char"/>
+    <w:basedOn w:val="DefaultParagraphFont"/>
+    <w:link w:val="Heading2"/>
+    <w:rsid w:val="00923202"/>
     <w:rPr>
-      <w:sz w:val="24"/>
+      <w:rFonts w:asciiTheme="majorHAnsi" w:eastAsiaTheme="majorEastAsia" w:hAnsiTheme="majorHAnsi" w:cstheme="majorBidi"/>
+      <w:b/>
+      <w:bCs/>
+      <w:color w:val="4F81BD" w:themeColor="accent1"/>
+      <w:sz w:val="26"/>
+      <w:szCs w:val="26"/>
     </w:rPr>
   </w:style>
-  <w:style w:type="character" w:default="1" w:styleId="DefaultParagraphFont">
-    <w:name w:val="Default Paragraph Font"/>
-    <w:uiPriority w:val="1"/>
-    <w:semiHidden/>
-    <w:unhideWhenUsed/>
+  <w:style w:type="character" w:styleId="Hyperlink">
+    <w:name w:val="Hyperlink"/>
+    <w:basedOn w:val="DefaultParagraphFont"/>
+    <w:rsid w:val="00DB41C8"/>
+    <w:rPr>
+      <w:color w:val="0000FF" w:themeColor="hyperlink"/>
+      <w:u w:val="single"/>
+    </w:rPr>
   </w:style>
-  <w:style w:type="table" w:default="1" w:styleId="TableNormal">
-    <w:name w:val="Normal Table"/>
-    <w:uiPriority w:val="99"/>
-    <w:semiHidden/>
-    <w:unhideWhenUsed/>
+  <w:style w:type="paragraph" w:customStyle="1" w:styleId="Code">
+    <w:name w:val="Code"/>
+    <w:basedOn w:val="Normal"/>
+    <w:qFormat/>
+    <w:rsid w:val="002865FC"/>
+    <w:pPr>
+      <w:shd w:val="clear" w:color="auto" w:fill="E6E6E6"/>
+      <w:spacing w:before="120" w:after="120"/>
+      <w:ind w:left="851"/>
+      <w:contextualSpacing/>
+    </w:pPr>
+    <w:rPr>
+      <w:rFonts w:ascii="Courier New" w:hAnsi="Courier New"/>
+    </w:rPr>
+  </w:style>
+  <w:style w:type="table" w:styleId="TableGrid">
+    <w:name w:val="Table Grid"/>
+    <w:basedOn w:val="TableNormal"/>
+    <w:rsid w:val="00426985"/>
     <w:tblPr>
       <w:tblInd w:w="0" w:type="dxa"/>
+      <w:tblBorders>
+        <w:top w:val="single" w:sz="4" w:space="0" w:color="000000" w:themeColor="text1"/>
+        <w:left w:val="single" w:sz="4" w:space="0" w:color="000000" w:themeColor="text1"/>
+        <w:bottom w:val="single" w:sz="4" w:space="0" w:color="000000" w:themeColor="text1"/>
+        <w:right w:val="single" w:sz="4" w:space="0" w:color="000000" w:themeColor="text1"/>
+        <w:insideH w:val="single" w:sz="4" w:space="0" w:color="000000" w:themeColor="text1"/>
+        <w:insideV w:val="single" w:sz="4" w:space="0" w:color="000000" w:themeColor="text1"/>
+      </w:tblBorders>
       <w:tblCellMar>
         <w:top w:w="0" w:type="dxa"/>
         <w:left w:w="108" w:type="dxa"/>
@@ -3131,171 +5673,6 @@
         <w:right w:w="108" w:type="dxa"/>
       </w:tblCellMar>
     </w:tblPr>
-  </w:style>
-  <w:style w:type="numbering" w:default="1" w:styleId="NoList">
-    <w:name w:val="No List"/>
-    <w:uiPriority w:val="99"/>
-    <w:semiHidden/>
-    <w:unhideWhenUsed/>
-  </w:style>
-  <w:style w:type="paragraph" w:styleId="Header">
-    <w:name w:val="header"/>
-    <w:basedOn w:val="Normal"/>
-    <w:pPr>
-      <w:tabs>
-        <w:tab w:val="center" w:pos="4320"/>
-        <w:tab w:val="right" w:pos="8640"/>
-      </w:tabs>
-    </w:pPr>
-  </w:style>
-  <w:style w:type="paragraph" w:styleId="Footer">
-    <w:name w:val="footer"/>
-    <w:basedOn w:val="Normal"/>
-    <w:pPr>
-      <w:tabs>
-        <w:tab w:val="center" w:pos="4320"/>
-        <w:tab w:val="right" w:pos="8640"/>
-      </w:tabs>
-    </w:pPr>
-  </w:style>
-  <w:style w:type="character" w:styleId="PageNumber">
-    <w:name w:val="page number"/>
-    <w:basedOn w:val="DefaultParagraphFont"/>
-  </w:style>
-  <w:style w:type="paragraph" w:customStyle="1" w:styleId="oSessionHeader">
-    <w:name w:val="o. Session Header"/>
-    <w:basedOn w:val="Normal"/>
-    <w:next w:val="Normal"/>
-    <w:autoRedefine/>
-    <w:pPr>
-      <w:pBdr>
-        <w:bottom w:val="single" w:sz="12" w:space="2" w:color="000000"/>
-      </w:pBdr>
-      <w:tabs>
-        <w:tab w:val="center" w:pos="9270"/>
-      </w:tabs>
-      <w:spacing w:line="310" w:lineRule="exact"/>
-      <w:ind w:left="1260" w:right="-90"/>
-      <w:outlineLvl w:val="0"/>
-    </w:pPr>
-    <w:rPr>
-      <w:rFonts w:ascii="Arial" w:eastAsia="Times New Roman" w:hAnsi="Arial"/>
-      <w:color w:val="000000"/>
-      <w:position w:val="6"/>
-      <w:sz w:val="26"/>
-      <w:u w:color="000000"/>
-    </w:rPr>
-  </w:style>
-  <w:style w:type="paragraph" w:customStyle="1" w:styleId="oSessionDate">
-    <w:name w:val="o. Session Date"/>
-    <w:basedOn w:val="Normal"/>
-    <w:next w:val="oTimeTitleLocation"/>
-    <w:pPr>
-      <w:pBdr>
-        <w:bottom w:val="single" w:sz="4" w:space="3" w:color="auto"/>
-      </w:pBdr>
-      <w:spacing w:before="30" w:line="190" w:lineRule="exact"/>
-      <w:ind w:right="2"/>
-    </w:pPr>
-    <w:rPr>
-      <w:rFonts w:ascii="Arial" w:eastAsia="Times New Roman" w:hAnsi="Arial"/>
-      <w:b/>
-      <w:color w:val="000000"/>
-      <w:sz w:val="16"/>
-      <w:u w:color="000000"/>
-    </w:rPr>
-  </w:style>
-  <w:style w:type="paragraph" w:customStyle="1" w:styleId="oTimeTitleLocation">
-    <w:name w:val="o. Time Title Location"/>
-    <w:basedOn w:val="Normal"/>
-    <w:next w:val="Normal"/>
-    <w:autoRedefine/>
-    <w:pPr>
-      <w:pBdr>
-        <w:bottom w:val="single" w:sz="4" w:space="4" w:color="auto"/>
-      </w:pBdr>
-      <w:tabs>
-        <w:tab w:val="left" w:pos="2520"/>
-        <w:tab w:val="left" w:pos="6840"/>
-      </w:tabs>
-      <w:spacing w:before="30" w:after="30" w:line="190" w:lineRule="exact"/>
-    </w:pPr>
-    <w:rPr>
-      <w:rFonts w:ascii="Arial" w:eastAsia="Times New Roman" w:hAnsi="Arial"/>
-      <w:caps/>
-      <w:color w:val="000000"/>
-      <w:spacing w:val="40"/>
-      <w:kern w:val="8"/>
-      <w:sz w:val="11"/>
-      <w:u w:color="000000"/>
-    </w:rPr>
-  </w:style>
-  <w:style w:type="paragraph" w:customStyle="1" w:styleId="oKeynoteInfo">
-    <w:name w:val="o. Keynote Info"/>
-    <w:basedOn w:val="Normal"/>
-    <w:autoRedefine/>
-    <w:pPr>
-      <w:tabs>
-        <w:tab w:val="left" w:pos="2520"/>
-        <w:tab w:val="left" w:pos="6840"/>
-      </w:tabs>
-      <w:spacing w:before="40" w:line="190" w:lineRule="exact"/>
-    </w:pPr>
-    <w:rPr>
-      <w:rFonts w:ascii="Arial" w:eastAsia="Times New Roman" w:hAnsi="Arial"/>
-      <w:color w:val="000000"/>
-      <w:sz w:val="16"/>
-      <w:u w:color="000000"/>
-    </w:rPr>
-  </w:style>
-  <w:style w:type="paragraph" w:customStyle="1" w:styleId="oSessionInfo">
-    <w:name w:val="o. Session Info"/>
-    <w:basedOn w:val="Normal"/>
-    <w:next w:val="Normal"/>
-    <w:pPr>
-      <w:pBdr>
-        <w:bottom w:val="dashSmallGap" w:sz="4" w:space="3" w:color="000000"/>
-        <w:between w:val="dashSmallGap" w:sz="4" w:space="1" w:color="000000"/>
-      </w:pBdr>
-      <w:tabs>
-        <w:tab w:val="left" w:pos="2520"/>
-        <w:tab w:val="left" w:pos="6840"/>
-      </w:tabs>
-      <w:spacing w:before="40" w:after="40" w:line="190" w:lineRule="exact"/>
-    </w:pPr>
-    <w:rPr>
-      <w:rFonts w:ascii="Arial" w:eastAsia="Times New Roman" w:hAnsi="Arial"/>
-      <w:color w:val="000000"/>
-      <w:sz w:val="16"/>
-      <w:u w:color="000000"/>
-    </w:rPr>
-  </w:style>
-  <w:style w:type="paragraph" w:styleId="BalloonText">
-    <w:name w:val="Balloon Text"/>
-    <w:basedOn w:val="Normal"/>
-    <w:link w:val="BalloonTextChar"/>
-    <w:uiPriority w:val="99"/>
-    <w:semiHidden/>
-    <w:unhideWhenUsed/>
-    <w:rsid w:val="00861BA9"/>
-    <w:rPr>
-      <w:rFonts w:ascii="Lucida Grande" w:hAnsi="Lucida Grande" w:cs="Lucida Grande"/>
-      <w:sz w:val="18"/>
-      <w:szCs w:val="18"/>
-    </w:rPr>
-  </w:style>
-  <w:style w:type="character" w:customStyle="1" w:styleId="BalloonTextChar">
-    <w:name w:val="Balloon Text Char"/>
-    <w:basedOn w:val="DefaultParagraphFont"/>
-    <w:link w:val="BalloonText"/>
-    <w:uiPriority w:val="99"/>
-    <w:semiHidden/>
-    <w:rsid w:val="00861BA9"/>
-    <w:rPr>
-      <w:rFonts w:ascii="Lucida Grande" w:hAnsi="Lucida Grande" w:cs="Lucida Grande"/>
-      <w:sz w:val="18"/>
-      <w:szCs w:val="18"/>
-    </w:rPr>
   </w:style>
 </w:styles>
 </file>
@@ -3618,16 +5995,4 @@
   </a:objectDefaults>
   <a:extraClrSchemeLst/>
 </a:theme>
-</file>
-
-<file path=customXml/item1.xml><?xml version="1.0" encoding="utf-8"?>
-<b:Sources xmlns:b="http://schemas.openxmlformats.org/officeDocument/2006/bibliography" xmlns="http://schemas.openxmlformats.org/officeDocument/2006/bibliography" SelectedStyle="/APA.XSL" StyleName="APA"/>
-</file>
-
-<file path=customXml/itemProps1.xml><?xml version="1.0" encoding="utf-8"?>
-<ds:datastoreItem xmlns:ds="http://schemas.openxmlformats.org/officeDocument/2006/customXml" ds:itemID="{593CC67F-5E7A-2846-AFB4-8986B06B33D4}">
-  <ds:schemaRefs>
-    <ds:schemaRef ds:uri="http://schemas.openxmlformats.org/officeDocument/2006/bibliography"/>
-  </ds:schemaRefs>
-</ds:datastoreItem>
 </file>
</xml_diff>

<commit_message>
Added exercise 4, minor fixes
</commit_message>
<xml_diff>
--- a/lab-guide.docx
+++ b/lab-guide.docx
@@ -318,7 +318,7 @@
       <w:r>
         <w:br w:type="column"/>
       </w:r>
-      <w:bookmarkStart w:id="0" w:name="_Toc210131001"/>
+      <w:bookmarkStart w:id="0" w:name="_Toc210629699"/>
       <w:r>
         <w:t>Table of Contents</w:t>
       </w:r>
@@ -368,7 +368,7 @@
         <w:rPr>
           <w:noProof/>
         </w:rPr>
-        <w:instrText xml:space="preserve"> PAGEREF _Toc210131001 \h </w:instrText>
+        <w:instrText xml:space="preserve"> PAGEREF _Toc210629699 \h </w:instrText>
       </w:r>
       <w:r>
         <w:rPr>
@@ -429,7 +429,7 @@
         <w:rPr>
           <w:noProof/>
         </w:rPr>
-        <w:instrText xml:space="preserve"> PAGEREF _Toc210131002 \h </w:instrText>
+        <w:instrText xml:space="preserve"> PAGEREF _Toc210629700 \h </w:instrText>
       </w:r>
       <w:r>
         <w:rPr>
@@ -490,7 +490,7 @@
         <w:rPr>
           <w:noProof/>
         </w:rPr>
-        <w:instrText xml:space="preserve"> PAGEREF _Toc210131003 \h </w:instrText>
+        <w:instrText xml:space="preserve"> PAGEREF _Toc210629701 \h </w:instrText>
       </w:r>
       <w:r>
         <w:rPr>
@@ -508,6 +508,130 @@
           <w:noProof/>
         </w:rPr>
         <w:t>4</w:t>
+      </w:r>
+      <w:r>
+        <w:rPr>
+          <w:noProof/>
+        </w:rPr>
+        <w:fldChar w:fldCharType="end"/>
+      </w:r>
+    </w:p>
+    <w:p>
+      <w:pPr>
+        <w:pStyle w:val="TOC2"/>
+        <w:tabs>
+          <w:tab w:val="right" w:pos="10358"/>
+        </w:tabs>
+        <w:rPr>
+          <w:rFonts w:eastAsiaTheme="minorEastAsia" w:cstheme="minorBidi"/>
+          <w:b w:val="0"/>
+          <w:noProof/>
+          <w:sz w:val="24"/>
+          <w:szCs w:val="24"/>
+        </w:rPr>
+      </w:pPr>
+      <w:r>
+        <w:rPr>
+          <w:noProof/>
+        </w:rPr>
+        <w:t>Step 1: Exploring the Initial Project</w:t>
+      </w:r>
+      <w:r>
+        <w:rPr>
+          <w:noProof/>
+        </w:rPr>
+        <w:tab/>
+      </w:r>
+      <w:r>
+        <w:rPr>
+          <w:noProof/>
+        </w:rPr>
+        <w:fldChar w:fldCharType="begin"/>
+      </w:r>
+      <w:r>
+        <w:rPr>
+          <w:noProof/>
+        </w:rPr>
+        <w:instrText xml:space="preserve"> PAGEREF _Toc210629702 \h </w:instrText>
+      </w:r>
+      <w:r>
+        <w:rPr>
+          <w:noProof/>
+        </w:rPr>
+      </w:r>
+      <w:r>
+        <w:rPr>
+          <w:noProof/>
+        </w:rPr>
+        <w:fldChar w:fldCharType="separate"/>
+      </w:r>
+      <w:r>
+        <w:rPr>
+          <w:noProof/>
+        </w:rPr>
+        <w:t>4</w:t>
+      </w:r>
+      <w:r>
+        <w:rPr>
+          <w:noProof/>
+        </w:rPr>
+        <w:fldChar w:fldCharType="end"/>
+      </w:r>
+    </w:p>
+    <w:p>
+      <w:pPr>
+        <w:pStyle w:val="TOC2"/>
+        <w:tabs>
+          <w:tab w:val="right" w:pos="10358"/>
+        </w:tabs>
+        <w:rPr>
+          <w:rFonts w:eastAsiaTheme="minorEastAsia" w:cstheme="minorBidi"/>
+          <w:b w:val="0"/>
+          <w:noProof/>
+          <w:sz w:val="24"/>
+          <w:szCs w:val="24"/>
+        </w:rPr>
+      </w:pPr>
+      <w:r>
+        <w:rPr>
+          <w:noProof/>
+        </w:rPr>
+        <w:t>Step 2: Adding JAX-RS Resources</w:t>
+      </w:r>
+      <w:r>
+        <w:rPr>
+          <w:noProof/>
+        </w:rPr>
+        <w:tab/>
+      </w:r>
+      <w:r>
+        <w:rPr>
+          <w:noProof/>
+        </w:rPr>
+        <w:fldChar w:fldCharType="begin"/>
+      </w:r>
+      <w:r>
+        <w:rPr>
+          <w:noProof/>
+        </w:rPr>
+        <w:instrText xml:space="preserve"> PAGEREF _Toc210629703 \h </w:instrText>
+      </w:r>
+      <w:r>
+        <w:rPr>
+          <w:noProof/>
+        </w:rPr>
+      </w:r>
+      <w:r>
+        <w:rPr>
+          <w:noProof/>
+        </w:rPr>
+        <w:fldChar w:fldCharType="separate"/>
+      </w:r>
+      <w:r>
+        <w:rPr>
+          <w:noProof/>
+        </w:rPr>
+        <w:t>5</w:t>
       </w:r>
       <w:r>
         <w:rPr>
@@ -551,7 +675,7 @@
         <w:rPr>
           <w:noProof/>
         </w:rPr>
-        <w:instrText xml:space="preserve"> PAGEREF _Toc210131004 \h </w:instrText>
+        <w:instrText xml:space="preserve"> PAGEREF _Toc210629704 \h </w:instrText>
       </w:r>
       <w:r>
         <w:rPr>
@@ -568,7 +692,7 @@
         <w:rPr>
           <w:noProof/>
         </w:rPr>
-        <w:t>5</w:t>
+        <w:t>9</w:t>
       </w:r>
       <w:r>
         <w:rPr>
@@ -612,7 +736,7 @@
         <w:rPr>
           <w:noProof/>
         </w:rPr>
-        <w:instrText xml:space="preserve"> PAGEREF _Toc210131005 \h </w:instrText>
+        <w:instrText xml:space="preserve"> PAGEREF _Toc210629705 \h </w:instrText>
       </w:r>
       <w:r>
         <w:rPr>
@@ -629,7 +753,193 @@
         <w:rPr>
           <w:noProof/>
         </w:rPr>
-        <w:t>6</w:t>
+        <w:t>12</w:t>
+      </w:r>
+      <w:r>
+        <w:rPr>
+          <w:noProof/>
+        </w:rPr>
+        <w:fldChar w:fldCharType="end"/>
+      </w:r>
+    </w:p>
+    <w:p>
+      <w:pPr>
+        <w:pStyle w:val="TOC2"/>
+        <w:tabs>
+          <w:tab w:val="right" w:pos="10358"/>
+        </w:tabs>
+        <w:rPr>
+          <w:rFonts w:eastAsiaTheme="minorEastAsia" w:cstheme="minorBidi"/>
+          <w:b w:val="0"/>
+          <w:noProof/>
+          <w:sz w:val="24"/>
+          <w:szCs w:val="24"/>
+        </w:rPr>
+      </w:pPr>
+      <w:r>
+        <w:rPr>
+          <w:noProof/>
+        </w:rPr>
+        <w:t>Step 1: Implementing Web Socket End-Point</w:t>
+      </w:r>
+      <w:r>
+        <w:rPr>
+          <w:noProof/>
+        </w:rPr>
+        <w:tab/>
+      </w:r>
+      <w:r>
+        <w:rPr>
+          <w:noProof/>
+        </w:rPr>
+        <w:fldChar w:fldCharType="begin"/>
+      </w:r>
+      <w:r>
+        <w:rPr>
+          <w:noProof/>
+        </w:rPr>
+        <w:instrText xml:space="preserve"> PAGEREF _Toc210629706 \h </w:instrText>
+      </w:r>
+      <w:r>
+        <w:rPr>
+          <w:noProof/>
+        </w:rPr>
+      </w:r>
+      <w:r>
+        <w:rPr>
+          <w:noProof/>
+        </w:rPr>
+        <w:fldChar w:fldCharType="separate"/>
+      </w:r>
+      <w:r>
+        <w:rPr>
+          <w:noProof/>
+        </w:rPr>
+        <w:t>12</w:t>
+      </w:r>
+      <w:r>
+        <w:rPr>
+          <w:noProof/>
+        </w:rPr>
+        <w:fldChar w:fldCharType="end"/>
+      </w:r>
+    </w:p>
+    <w:p>
+      <w:pPr>
+        <w:pStyle w:val="TOC2"/>
+        <w:tabs>
+          <w:tab w:val="right" w:pos="10358"/>
+        </w:tabs>
+        <w:rPr>
+          <w:rFonts w:eastAsiaTheme="minorEastAsia" w:cstheme="minorBidi"/>
+          <w:b w:val="0"/>
+          <w:noProof/>
+          <w:sz w:val="24"/>
+          <w:szCs w:val="24"/>
+        </w:rPr>
+      </w:pPr>
+      <w:r>
+        <w:rPr>
+          <w:noProof/>
+        </w:rPr>
+        <w:t>Step 2: Implementing Message Encoding/Decoding</w:t>
+      </w:r>
+      <w:r>
+        <w:rPr>
+          <w:noProof/>
+        </w:rPr>
+        <w:tab/>
+      </w:r>
+      <w:r>
+        <w:rPr>
+          <w:noProof/>
+        </w:rPr>
+        <w:fldChar w:fldCharType="begin"/>
+      </w:r>
+      <w:r>
+        <w:rPr>
+          <w:noProof/>
+        </w:rPr>
+        <w:instrText xml:space="preserve"> PAGEREF _Toc210629707 \h </w:instrText>
+      </w:r>
+      <w:r>
+        <w:rPr>
+          <w:noProof/>
+        </w:rPr>
+      </w:r>
+      <w:r>
+        <w:rPr>
+          <w:noProof/>
+        </w:rPr>
+        <w:fldChar w:fldCharType="separate"/>
+      </w:r>
+      <w:r>
+        <w:rPr>
+          <w:noProof/>
+        </w:rPr>
+        <w:t>14</w:t>
+      </w:r>
+      <w:r>
+        <w:rPr>
+          <w:noProof/>
+        </w:rPr>
+        <w:fldChar w:fldCharType="end"/>
+      </w:r>
+    </w:p>
+    <w:p>
+      <w:pPr>
+        <w:pStyle w:val="TOC2"/>
+        <w:tabs>
+          <w:tab w:val="right" w:pos="10358"/>
+        </w:tabs>
+        <w:rPr>
+          <w:rFonts w:eastAsiaTheme="minorEastAsia" w:cstheme="minorBidi"/>
+          <w:b w:val="0"/>
+          <w:noProof/>
+          <w:sz w:val="24"/>
+          <w:szCs w:val="24"/>
+        </w:rPr>
+      </w:pPr>
+      <w:r>
+        <w:rPr>
+          <w:noProof/>
+        </w:rPr>
+        <w:t>Step 3: Broadcasting Web Socket Messages</w:t>
+      </w:r>
+      <w:r>
+        <w:rPr>
+          <w:noProof/>
+        </w:rPr>
+        <w:tab/>
+      </w:r>
+      <w:r>
+        <w:rPr>
+          <w:noProof/>
+        </w:rPr>
+        <w:fldChar w:fldCharType="begin"/>
+      </w:r>
+      <w:r>
+        <w:rPr>
+          <w:noProof/>
+        </w:rPr>
+        <w:instrText xml:space="preserve"> PAGEREF _Toc210629708 \h </w:instrText>
+      </w:r>
+      <w:r>
+        <w:rPr>
+          <w:noProof/>
+        </w:rPr>
+      </w:r>
+      <w:r>
+        <w:rPr>
+          <w:noProof/>
+        </w:rPr>
+        <w:fldChar w:fldCharType="separate"/>
+      </w:r>
+      <w:r>
+        <w:rPr>
+          <w:noProof/>
+        </w:rPr>
+        <w:t>16</w:t>
       </w:r>
       <w:r>
         <w:rPr>
@@ -655,7 +965,7 @@
         <w:rPr>
           <w:noProof/>
         </w:rPr>
-        <w:t>Exercise 4: Writing a Simple Java Client</w:t>
+        <w:t>Exercise 4: Implementing a Simple Java Client</w:t>
       </w:r>
       <w:r>
         <w:rPr>
@@ -673,7 +983,7 @@
         <w:rPr>
           <w:noProof/>
         </w:rPr>
-        <w:instrText xml:space="preserve"> PAGEREF _Toc210131006 \h </w:instrText>
+        <w:instrText xml:space="preserve"> PAGEREF _Toc210629709 \h </w:instrText>
       </w:r>
       <w:r>
         <w:rPr>
@@ -690,7 +1000,131 @@
         <w:rPr>
           <w:noProof/>
         </w:rPr>
-        <w:t>7</w:t>
+        <w:t>20</w:t>
+      </w:r>
+      <w:r>
+        <w:rPr>
+          <w:noProof/>
+        </w:rPr>
+        <w:fldChar w:fldCharType="end"/>
+      </w:r>
+    </w:p>
+    <w:p>
+      <w:pPr>
+        <w:pStyle w:val="TOC2"/>
+        <w:tabs>
+          <w:tab w:val="right" w:pos="10358"/>
+        </w:tabs>
+        <w:rPr>
+          <w:rFonts w:eastAsiaTheme="minorEastAsia" w:cstheme="minorBidi"/>
+          <w:b w:val="0"/>
+          <w:noProof/>
+          <w:sz w:val="24"/>
+          <w:szCs w:val="24"/>
+        </w:rPr>
+      </w:pPr>
+      <w:r>
+        <w:rPr>
+          <w:noProof/>
+        </w:rPr>
+        <w:t>Step 1: Basic JAX-RS Client</w:t>
+      </w:r>
+      <w:r>
+        <w:rPr>
+          <w:noProof/>
+        </w:rPr>
+        <w:tab/>
+      </w:r>
+      <w:r>
+        <w:rPr>
+          <w:noProof/>
+        </w:rPr>
+        <w:fldChar w:fldCharType="begin"/>
+      </w:r>
+      <w:r>
+        <w:rPr>
+          <w:noProof/>
+        </w:rPr>
+        <w:instrText xml:space="preserve"> PAGEREF _Toc210629710 \h </w:instrText>
+      </w:r>
+      <w:r>
+        <w:rPr>
+          <w:noProof/>
+        </w:rPr>
+      </w:r>
+      <w:r>
+        <w:rPr>
+          <w:noProof/>
+        </w:rPr>
+        <w:fldChar w:fldCharType="separate"/>
+      </w:r>
+      <w:r>
+        <w:rPr>
+          <w:noProof/>
+        </w:rPr>
+        <w:t>20</w:t>
+      </w:r>
+      <w:r>
+        <w:rPr>
+          <w:noProof/>
+        </w:rPr>
+        <w:fldChar w:fldCharType="end"/>
+      </w:r>
+    </w:p>
+    <w:p>
+      <w:pPr>
+        <w:pStyle w:val="TOC2"/>
+        <w:tabs>
+          <w:tab w:val="right" w:pos="10358"/>
+        </w:tabs>
+        <w:rPr>
+          <w:rFonts w:eastAsiaTheme="minorEastAsia" w:cstheme="minorBidi"/>
+          <w:b w:val="0"/>
+          <w:noProof/>
+          <w:sz w:val="24"/>
+          <w:szCs w:val="24"/>
+        </w:rPr>
+      </w:pPr>
+      <w:r>
+        <w:rPr>
+          <w:noProof/>
+        </w:rPr>
+        <w:t>Step 2: Listening to SSE</w:t>
+      </w:r>
+      <w:r>
+        <w:rPr>
+          <w:noProof/>
+        </w:rPr>
+        <w:tab/>
+      </w:r>
+      <w:r>
+        <w:rPr>
+          <w:noProof/>
+        </w:rPr>
+        <w:fldChar w:fldCharType="begin"/>
+      </w:r>
+      <w:r>
+        <w:rPr>
+          <w:noProof/>
+        </w:rPr>
+        <w:instrText xml:space="preserve"> PAGEREF _Toc210629711 \h </w:instrText>
+      </w:r>
+      <w:r>
+        <w:rPr>
+          <w:noProof/>
+        </w:rPr>
+      </w:r>
+      <w:r>
+        <w:rPr>
+          <w:noProof/>
+        </w:rPr>
+        <w:fldChar w:fldCharType="separate"/>
+      </w:r>
+      <w:r>
+        <w:rPr>
+          <w:noProof/>
+        </w:rPr>
+        <w:t>21</w:t>
       </w:r>
       <w:r>
         <w:rPr>
@@ -734,7 +1168,7 @@
         <w:rPr>
           <w:noProof/>
         </w:rPr>
-        <w:instrText xml:space="preserve"> PAGEREF _Toc210131007 \h </w:instrText>
+        <w:instrText xml:space="preserve"> PAGEREF _Toc210629712 \h </w:instrText>
       </w:r>
       <w:r>
         <w:rPr>
@@ -751,7 +1185,7 @@
         <w:rPr>
           <w:noProof/>
         </w:rPr>
-        <w:t>8</w:t>
+        <w:t>23</w:t>
       </w:r>
       <w:r>
         <w:rPr>
@@ -795,7 +1229,7 @@
         <w:rPr>
           <w:noProof/>
         </w:rPr>
-        <w:instrText xml:space="preserve"> PAGEREF _Toc210131008 \h </w:instrText>
+        <w:instrText xml:space="preserve"> PAGEREF _Toc210629713 \h </w:instrText>
       </w:r>
       <w:r>
         <w:rPr>
@@ -812,7 +1246,7 @@
         <w:rPr>
           <w:noProof/>
         </w:rPr>
-        <w:t>9</w:t>
+        <w:t>24</w:t>
       </w:r>
       <w:r>
         <w:rPr>
@@ -831,7 +1265,7 @@
       <w:r>
         <w:br w:type="column"/>
       </w:r>
-      <w:bookmarkStart w:id="1" w:name="_Toc210131002"/>
+      <w:bookmarkStart w:id="1" w:name="_Toc210629700"/>
       <w:r>
         <w:t>Introduction</w:t>
       </w:r>
@@ -1034,7 +1468,7 @@
       <w:r>
         <w:br w:type="column"/>
       </w:r>
-      <w:bookmarkStart w:id="2" w:name="_Toc210131003"/>
+      <w:bookmarkStart w:id="2" w:name="_Toc210629701"/>
       <w:r>
         <w:t xml:space="preserve">Exercise 1: Exposing </w:t>
       </w:r>
@@ -1069,16 +1503,26 @@
       </w:r>
       <w:proofErr w:type="spellEnd"/>
       <w:r>
-        <w:t>&gt;/exercise1 we are going to add this functionality to.</w:t>
+        <w:t>&gt;/</w:t>
+      </w:r>
+      <w:proofErr w:type="spellStart"/>
+      <w:r>
+        <w:t>drawingboard</w:t>
+      </w:r>
+      <w:proofErr w:type="spellEnd"/>
+      <w:r>
+        <w:t xml:space="preserve"> we are going to add this functionality to.</w:t>
       </w:r>
     </w:p>
     <w:p>
       <w:pPr>
         <w:pStyle w:val="Heading2"/>
       </w:pPr>
+      <w:bookmarkStart w:id="3" w:name="_Toc210629702"/>
       <w:r>
         <w:t>Step 1: Exploring the Initial Project</w:t>
       </w:r>
+      <w:bookmarkEnd w:id="3"/>
     </w:p>
     <w:p>
       <w:r>
@@ -1133,7 +1577,7 @@
         <w:rPr>
           <w:b/>
         </w:rPr>
-        <w:t>&gt;/exercise1</w:t>
+        <w:t>&gt;</w:t>
       </w:r>
       <w:r>
         <w:t xml:space="preserve"> directory.</w:t>
@@ -1337,9 +1781,11 @@
       <w:pPr>
         <w:pStyle w:val="Heading2"/>
       </w:pPr>
+      <w:bookmarkStart w:id="4" w:name="_Toc210629703"/>
       <w:r>
         <w:t>Step 2: Adding JAX-RS Resources</w:t>
       </w:r>
+      <w:bookmarkEnd w:id="4"/>
     </w:p>
     <w:p>
       <w:r>
@@ -1547,6 +1993,59 @@
           </w:tcPr>
           <w:p>
             <w:r>
+              <w:t>GET</w:t>
+            </w:r>
+          </w:p>
+        </w:tc>
+        <w:tc>
+          <w:tcPr>
+            <w:tcW w:w="4664" w:type="dxa"/>
+          </w:tcPr>
+          <w:p>
+            <w:r>
+              <w:t>Retrieves a drawing with id = {id}</w:t>
+            </w:r>
+          </w:p>
+        </w:tc>
+      </w:tr>
+      <w:tr>
+        <w:tc>
+          <w:tcPr>
+            <w:tcW w:w="4099" w:type="dxa"/>
+          </w:tcPr>
+          <w:p>
+            <w:r>
+              <w:t>&lt;</w:t>
+            </w:r>
+            <w:proofErr w:type="spellStart"/>
+            <w:proofErr w:type="gramStart"/>
+            <w:r>
+              <w:t>app</w:t>
+            </w:r>
+            <w:proofErr w:type="gramEnd"/>
+            <w:r>
+              <w:t>_context</w:t>
+            </w:r>
+            <w:proofErr w:type="spellEnd"/>
+            <w:r>
+              <w:t>&gt;/</w:t>
+            </w:r>
+            <w:proofErr w:type="spellStart"/>
+            <w:r>
+              <w:t>api</w:t>
+            </w:r>
+            <w:proofErr w:type="spellEnd"/>
+            <w:r>
+              <w:t>/drawings/{id}</w:t>
+            </w:r>
+          </w:p>
+        </w:tc>
+        <w:tc>
+          <w:tcPr>
+            <w:tcW w:w="1821" w:type="dxa"/>
+          </w:tcPr>
+          <w:p>
+            <w:r>
               <w:t>DELETE</w:t>
             </w:r>
           </w:p>
@@ -2381,9 +2880,17 @@
       <w:r>
         <w:t>Now, add a "</w:t>
       </w:r>
-      <w:proofErr w:type="gramStart"/>
-      <w:r>
-        <w:t>get(</w:t>
+      <w:proofErr w:type="spellStart"/>
+      <w:proofErr w:type="gramStart"/>
+      <w:r>
+        <w:t>get</w:t>
+      </w:r>
+      <w:r>
+        <w:t>All</w:t>
+      </w:r>
+      <w:proofErr w:type="spellEnd"/>
+      <w:r>
+        <w:t>(</w:t>
       </w:r>
       <w:proofErr w:type="gramEnd"/>
       <w:r>
@@ -2408,7 +2915,18 @@
       </w:r>
       <w:proofErr w:type="gramEnd"/>
       <w:r>
-        <w:t xml:space="preserve"> List&lt;Drawing&gt; get() {</w:t>
+        <w:t xml:space="preserve"> List&lt;Drawing&gt; </w:t>
+      </w:r>
+      <w:proofErr w:type="spellStart"/>
+      <w:r>
+        <w:t>get</w:t>
+      </w:r>
+      <w:r>
+        <w:t>All</w:t>
+      </w:r>
+      <w:proofErr w:type="spellEnd"/>
+      <w:r>
+        <w:t>() {</w:t>
       </w:r>
     </w:p>
     <w:p>
@@ -2472,7 +2990,10 @@
       </w:r>
       <w:proofErr w:type="gramStart"/>
       <w:r>
-        <w:t>delete(</w:t>
+        <w:t>get</w:t>
+      </w:r>
+      <w:r>
+        <w:t>(</w:t>
       </w:r>
       <w:proofErr w:type="gramEnd"/>
       <w:r>
@@ -2498,6 +3019,233 @@
       </w:r>
       <w:proofErr w:type="gramEnd"/>
       <w:r>
+        <w:t>"{id:[0-9]+}")</w:t>
+      </w:r>
+    </w:p>
+    <w:p>
+      <w:pPr>
+        <w:pStyle w:val="Code"/>
+      </w:pPr>
+      <w:r>
+        <w:t>@GET</w:t>
+      </w:r>
+    </w:p>
+    <w:p>
+      <w:pPr>
+        <w:pStyle w:val="Code"/>
+      </w:pPr>
+      <w:proofErr w:type="gramStart"/>
+      <w:r>
+        <w:t>public</w:t>
+      </w:r>
+      <w:proofErr w:type="gramEnd"/>
+      <w:r>
+        <w:t xml:space="preserve"> Drawing get(@</w:t>
+      </w:r>
+      <w:proofErr w:type="spellStart"/>
+      <w:r>
+        <w:t>PathParam</w:t>
+      </w:r>
+      <w:proofErr w:type="spellEnd"/>
+      <w:r>
+        <w:t xml:space="preserve">("id") </w:t>
+      </w:r>
+      <w:proofErr w:type="spellStart"/>
+      <w:r>
+        <w:t>int</w:t>
+      </w:r>
+      <w:proofErr w:type="spellEnd"/>
+      <w:r>
+        <w:t xml:space="preserve"> </w:t>
+      </w:r>
+      <w:proofErr w:type="spellStart"/>
+      <w:r>
+        <w:t>drawingId</w:t>
+      </w:r>
+      <w:proofErr w:type="spellEnd"/>
+      <w:r>
+        <w:t>) {</w:t>
+      </w:r>
+    </w:p>
+    <w:p>
+      <w:pPr>
+        <w:pStyle w:val="Code"/>
+      </w:pPr>
+      <w:r>
+        <w:t xml:space="preserve">    Drawing result = </w:t>
+      </w:r>
+      <w:proofErr w:type="spellStart"/>
+      <w:proofErr w:type="gramStart"/>
+      <w:r>
+        <w:t>DataProvider.getDrawing</w:t>
+      </w:r>
+      <w:proofErr w:type="spellEnd"/>
+      <w:r>
+        <w:t>(</w:t>
+      </w:r>
+      <w:proofErr w:type="spellStart"/>
+      <w:proofErr w:type="gramEnd"/>
+      <w:r>
+        <w:t>drawingId</w:t>
+      </w:r>
+      <w:proofErr w:type="spellEnd"/>
+      <w:r>
+        <w:t>);</w:t>
+      </w:r>
+    </w:p>
+    <w:p>
+      <w:pPr>
+        <w:pStyle w:val="Code"/>
+      </w:pPr>
+      <w:r>
+        <w:t xml:space="preserve">    </w:t>
+      </w:r>
+      <w:proofErr w:type="gramStart"/>
+      <w:r>
+        <w:t>if</w:t>
+      </w:r>
+      <w:proofErr w:type="gramEnd"/>
+      <w:r>
+        <w:t xml:space="preserve"> (result == null) {</w:t>
+      </w:r>
+    </w:p>
+    <w:p>
+      <w:pPr>
+        <w:pStyle w:val="Code"/>
+      </w:pPr>
+      <w:r>
+        <w:t xml:space="preserve">        </w:t>
+      </w:r>
+      <w:proofErr w:type="gramStart"/>
+      <w:r>
+        <w:t>throw</w:t>
+      </w:r>
+      <w:proofErr w:type="gramEnd"/>
+      <w:r>
+        <w:t xml:space="preserve"> new </w:t>
+      </w:r>
+      <w:proofErr w:type="spellStart"/>
+      <w:r>
+        <w:t>NotFoundException</w:t>
+      </w:r>
+      <w:proofErr w:type="spellEnd"/>
+      <w:r>
+        <w:t>();</w:t>
+      </w:r>
+    </w:p>
+    <w:p>
+      <w:pPr>
+        <w:pStyle w:val="Code"/>
+      </w:pPr>
+      <w:r>
+        <w:t xml:space="preserve">    }</w:t>
+      </w:r>
+    </w:p>
+    <w:p>
+      <w:pPr>
+        <w:pStyle w:val="Code"/>
+      </w:pPr>
+      <w:r>
+        <w:t xml:space="preserve">    </w:t>
+      </w:r>
+      <w:proofErr w:type="gramStart"/>
+      <w:r>
+        <w:t>return</w:t>
+      </w:r>
+      <w:proofErr w:type="gramEnd"/>
+      <w:r>
+        <w:t xml:space="preserve"> result;</w:t>
+      </w:r>
+    </w:p>
+    <w:p>
+      <w:pPr>
+        <w:pStyle w:val="Code"/>
+      </w:pPr>
+      <w:r>
+        <w:t>}</w:t>
+      </w:r>
+    </w:p>
+    <w:p>
+      <w:pPr>
+        <w:pStyle w:val="ListParagraph"/>
+      </w:pPr>
+      <w:r>
+        <w:t xml:space="preserve">As you can see, we are utilizing so called path parameter in this method. We use regular expression in the definition of the path parameter named "id" to indicate the parameter should only match path elements that contain numbers. So, a HTTP </w:t>
+      </w:r>
+      <w:r>
+        <w:t>GET</w:t>
+      </w:r>
+      <w:r>
+        <w:t xml:space="preserve"> request to a URI like "…/drawings/1234" would match this resource method taking "1234" as the value of the "id" path parameter, however "…/drawings/</w:t>
+      </w:r>
+      <w:proofErr w:type="spellStart"/>
+      <w:r>
+        <w:t>abc</w:t>
+      </w:r>
+      <w:proofErr w:type="spellEnd"/>
+      <w:r>
+        <w:t>" will not match.</w:t>
+      </w:r>
+    </w:p>
+    <w:p>
+      <w:pPr>
+        <w:pStyle w:val="ListParagraph"/>
+      </w:pPr>
+      <w:r>
+        <w:t xml:space="preserve">Also note that the method utilizes </w:t>
+      </w:r>
+      <w:proofErr w:type="spellStart"/>
+      <w:proofErr w:type="gramStart"/>
+      <w:r>
+        <w:t>NotFoundException</w:t>
+      </w:r>
+      <w:proofErr w:type="spellEnd"/>
+      <w:r>
+        <w:t>(</w:t>
+      </w:r>
+      <w:proofErr w:type="gramEnd"/>
+      <w:r>
+        <w:t>) which is new to JAX-RS 2.0 and when thrown, produces "404 – Not Found" response code. Our method throws it when no drawing with the given ID was found.</w:t>
+      </w:r>
+    </w:p>
+    <w:p>
+      <w:pPr>
+        <w:pStyle w:val="ListParagraph"/>
+        <w:numPr>
+          <w:ilvl w:val="0"/>
+          <w:numId w:val="4"/>
+        </w:numPr>
+      </w:pPr>
+      <w:r>
+        <w:t>Another sub-resource method we will add is "</w:t>
+      </w:r>
+      <w:proofErr w:type="gramStart"/>
+      <w:r>
+        <w:t>delete(</w:t>
+      </w:r>
+      <w:proofErr w:type="gramEnd"/>
+      <w:r>
+        <w:t>)". It will be mapped to the same path as "</w:t>
+      </w:r>
+      <w:proofErr w:type="gramStart"/>
+      <w:r>
+        <w:t>get(</w:t>
+      </w:r>
+      <w:proofErr w:type="gramEnd"/>
+      <w:r>
+        <w:t>)":</w:t>
+      </w:r>
+    </w:p>
+    <w:p>
+      <w:pPr>
+        <w:pStyle w:val="Code"/>
+      </w:pPr>
+      <w:proofErr w:type="gramStart"/>
+      <w:r>
+        <w:t>@Path(</w:t>
+      </w:r>
+      <w:proofErr w:type="gramEnd"/>
+      <w:r>
         <w:t>"{id</w:t>
       </w:r>
       <w:r>
@@ -2635,43 +3383,6 @@
       </w:pPr>
       <w:r>
         <w:t>}</w:t>
-      </w:r>
-    </w:p>
-    <w:p>
-      <w:pPr>
-        <w:pStyle w:val="ListParagraph"/>
-      </w:pPr>
-      <w:r>
-        <w:t>As you can see, we are utilizing so called path parameter in this method. We use regular expression in the definition of the path parameter named "id" to indicate the parameter should only match path elements that contain numbers. So, a HTTP DELETE request to a URI like "…/drawings/1234" would match this resource method taking "1234" as the value of the "id" path parameter, however "…/drawings/</w:t>
-      </w:r>
-      <w:proofErr w:type="spellStart"/>
-      <w:r>
-        <w:t>abc</w:t>
-      </w:r>
-      <w:proofErr w:type="spellEnd"/>
-      <w:r>
-        <w:t>" will not match.</w:t>
-      </w:r>
-    </w:p>
-    <w:p>
-      <w:pPr>
-        <w:pStyle w:val="ListParagraph"/>
-      </w:pPr>
-      <w:r>
-        <w:t xml:space="preserve">Also note that the method utilizes </w:t>
-      </w:r>
-      <w:proofErr w:type="spellStart"/>
-      <w:proofErr w:type="gramStart"/>
-      <w:r>
-        <w:t>NotFoundException</w:t>
-      </w:r>
-      <w:proofErr w:type="spellEnd"/>
-      <w:r>
-        <w:t>(</w:t>
-      </w:r>
-      <w:proofErr w:type="gramEnd"/>
-      <w:r>
-        <w:t>) which is new to JAX-RS 2.0 and when thrown, produces "404 – Not Found" response code. Our method throws it when no drawing with the given ID was found.</w:t>
       </w:r>
     </w:p>
     <w:p>
@@ -3073,11 +3784,11 @@
       <w:r>
         <w:br w:type="column"/>
       </w:r>
-      <w:bookmarkStart w:id="3" w:name="_Toc210131004"/>
+      <w:bookmarkStart w:id="5" w:name="_Toc210629704"/>
       <w:r>
         <w:t>Exercise 2: Adding Server-Sent Events</w:t>
       </w:r>
-      <w:bookmarkEnd w:id="3"/>
+      <w:bookmarkEnd w:id="5"/>
     </w:p>
     <w:p>
       <w:r>
@@ -4423,11 +5134,11 @@
       <w:r>
         <w:br w:type="column"/>
       </w:r>
-      <w:bookmarkStart w:id="4" w:name="_Toc210131005"/>
+      <w:bookmarkStart w:id="6" w:name="_Toc210629705"/>
       <w:r>
         <w:t>Exercise 3: Adding Web Sockets</w:t>
       </w:r>
-      <w:bookmarkEnd w:id="4"/>
+      <w:bookmarkEnd w:id="6"/>
     </w:p>
     <w:p>
       <w:r>
@@ -4495,9 +5206,11 @@
       <w:pPr>
         <w:pStyle w:val="Heading2"/>
       </w:pPr>
+      <w:bookmarkStart w:id="7" w:name="_Toc210629706"/>
       <w:r>
         <w:t>Step 1: Implementing Web Socket End-Point</w:t>
       </w:r>
+      <w:bookmarkEnd w:id="7"/>
     </w:p>
     <w:p>
       <w:pPr>
@@ -5808,9 +6521,11 @@
       <w:pPr>
         <w:pStyle w:val="Heading2"/>
       </w:pPr>
+      <w:bookmarkStart w:id="8" w:name="_Toc210629707"/>
       <w:r>
         <w:t>Step 2: Implementing Message Encoding/Decoding</w:t>
       </w:r>
+      <w:bookmarkEnd w:id="8"/>
     </w:p>
     <w:p>
       <w:r>
@@ -7303,9 +8018,11 @@
       <w:pPr>
         <w:pStyle w:val="Heading2"/>
       </w:pPr>
+      <w:bookmarkStart w:id="9" w:name="_Toc210629708"/>
       <w:r>
         <w:t>Step 3: Broadcasting Web Socket Messages</w:t>
       </w:r>
+      <w:bookmarkEnd w:id="9"/>
     </w:p>
     <w:p>
       <w:r>
@@ -8943,7 +9660,13 @@
     </w:p>
     <w:p>
       <w:r>
-        <w:t>This concludes the third exercise. At this point we have a complete group drawing application. In the next chapter we will develop a very simple client using the new client API in JAX-RS 2.0 and the Jersey client API for receiving Server-Sent Events.</w:t>
+        <w:t xml:space="preserve">This concludes the third exercise. At this point </w:t>
+      </w:r>
+      <w:r>
+        <w:t>our application is complete</w:t>
+      </w:r>
+      <w:r>
+        <w:t>. In the next chapter we will develop a very simple client using the new client API in JAX-RS 2.0 and the Jersey client API for receiving Server-Sent Events.</w:t>
       </w:r>
     </w:p>
     <w:p>
@@ -8953,7 +9676,7 @@
       <w:r>
         <w:br w:type="column"/>
       </w:r>
-      <w:bookmarkStart w:id="5" w:name="_Toc210131006"/>
+      <w:bookmarkStart w:id="10" w:name="_Toc210629709"/>
       <w:r>
         <w:t xml:space="preserve">Exercise 4: </w:t>
       </w:r>
@@ -8963,165 +9686,987 @@
       <w:r>
         <w:t xml:space="preserve"> a Simple Java Client</w:t>
       </w:r>
-      <w:bookmarkEnd w:id="5"/>
+      <w:bookmarkEnd w:id="10"/>
+    </w:p>
+    <w:p>
+      <w:r>
+        <w:t>In this shortest exercise of our lab we will see the basics of JAX-RS 2.0 client API and the proprietary client-side SSE API in Jersey.</w:t>
+      </w:r>
+    </w:p>
+    <w:p>
+      <w:pPr>
+        <w:pStyle w:val="Heading2"/>
+      </w:pPr>
+      <w:bookmarkStart w:id="11" w:name="_Toc210629710"/>
+      <w:r>
+        <w:t>Step 1: Basic JAX-RS Client</w:t>
+      </w:r>
+      <w:bookmarkEnd w:id="11"/>
     </w:p>
     <w:p>
       <w:pPr>
         <w:pStyle w:val="ListParagraph"/>
         <w:numPr>
           <w:ilvl w:val="0"/>
-          <w:numId w:val="2"/>
+          <w:numId w:val="22"/>
         </w:numPr>
       </w:pPr>
-      <w:proofErr w:type="spellStart"/>
-      <w:proofErr w:type="gramStart"/>
-      <w:r>
-        <w:t>napsat</w:t>
-      </w:r>
-      <w:proofErr w:type="spellEnd"/>
-      <w:proofErr w:type="gramEnd"/>
-      <w:r>
-        <w:t xml:space="preserve"> </w:t>
-      </w:r>
-      <w:proofErr w:type="spellStart"/>
-      <w:r>
-        <w:t>od</w:t>
-      </w:r>
-      <w:proofErr w:type="spellEnd"/>
-      <w:r>
-        <w:t xml:space="preserve"> </w:t>
-      </w:r>
-      <w:proofErr w:type="spellStart"/>
-      <w:r>
-        <w:t>piky</w:t>
-      </w:r>
-      <w:proofErr w:type="spellEnd"/>
-      <w:r>
-        <w:t xml:space="preserve"> </w:t>
-      </w:r>
-      <w:proofErr w:type="spellStart"/>
-      <w:r>
-        <w:t>jednoduchou</w:t>
-      </w:r>
-      <w:proofErr w:type="spellEnd"/>
-      <w:r>
-        <w:t xml:space="preserve"> </w:t>
-      </w:r>
-      <w:proofErr w:type="spellStart"/>
-      <w:r>
-        <w:t>klientskou</w:t>
-      </w:r>
-      <w:proofErr w:type="spellEnd"/>
-      <w:r>
-        <w:t xml:space="preserve"> </w:t>
-      </w:r>
-      <w:proofErr w:type="spellStart"/>
-      <w:r>
-        <w:t>aplikaci</w:t>
-      </w:r>
-      <w:proofErr w:type="spellEnd"/>
-      <w:r>
-        <w:t xml:space="preserve">, </w:t>
-      </w:r>
-      <w:proofErr w:type="spellStart"/>
-      <w:r>
-        <w:t>ktera</w:t>
-      </w:r>
-      <w:proofErr w:type="spellEnd"/>
-      <w:r>
-        <w:t xml:space="preserve"> </w:t>
-      </w:r>
-      <w:proofErr w:type="spellStart"/>
-      <w:r>
-        <w:t>posloucha</w:t>
-      </w:r>
-      <w:proofErr w:type="spellEnd"/>
-      <w:r>
-        <w:t xml:space="preserve"> </w:t>
-      </w:r>
-      <w:proofErr w:type="spellStart"/>
-      <w:r>
-        <w:t>eventy</w:t>
-      </w:r>
-      <w:proofErr w:type="spellEnd"/>
-      <w:r>
-        <w:t xml:space="preserve"> a </w:t>
-      </w:r>
-      <w:proofErr w:type="spellStart"/>
-      <w:r>
-        <w:t>pouziva</w:t>
-      </w:r>
-      <w:proofErr w:type="spellEnd"/>
-      <w:r>
-        <w:t xml:space="preserve"> </w:t>
-      </w:r>
-      <w:proofErr w:type="spellStart"/>
-      <w:r>
-        <w:t>jax-rs</w:t>
-      </w:r>
-      <w:proofErr w:type="spellEnd"/>
-      <w:r>
-        <w:t xml:space="preserve"> client </w:t>
-      </w:r>
-      <w:proofErr w:type="spellStart"/>
-      <w:r>
-        <w:t>api</w:t>
-      </w:r>
-      <w:proofErr w:type="spellEnd"/>
+      <w:r>
+        <w:t xml:space="preserve">Create a new project by choosing File-&gt;New Project… in the </w:t>
+      </w:r>
+      <w:proofErr w:type="spellStart"/>
+      <w:r>
+        <w:t>NetBeans</w:t>
+      </w:r>
+      <w:proofErr w:type="spellEnd"/>
+      <w:r>
+        <w:t xml:space="preserve"> main menu.</w:t>
+      </w:r>
     </w:p>
     <w:p>
       <w:pPr>
         <w:pStyle w:val="ListParagraph"/>
         <w:numPr>
           <w:ilvl w:val="0"/>
-          <w:numId w:val="2"/>
+          <w:numId w:val="22"/>
         </w:numPr>
       </w:pPr>
-      <w:proofErr w:type="spellStart"/>
-      <w:proofErr w:type="gramStart"/>
-      <w:r>
-        <w:t>rict</w:t>
-      </w:r>
-      <w:proofErr w:type="spellEnd"/>
-      <w:proofErr w:type="gramEnd"/>
-      <w:r>
-        <w:t xml:space="preserve">, </w:t>
-      </w:r>
-      <w:proofErr w:type="spellStart"/>
-      <w:r>
-        <w:t>ze</w:t>
-      </w:r>
-      <w:proofErr w:type="spellEnd"/>
+      <w:r>
+        <w:t xml:space="preserve">In the New Project </w:t>
+      </w:r>
+      <w:r>
+        <w:t>wizard, select Maven-&gt;Java Application and click Next.</w:t>
+      </w:r>
+    </w:p>
+    <w:p>
+      <w:pPr>
+        <w:pStyle w:val="ListParagraph"/>
+        <w:numPr>
+          <w:ilvl w:val="0"/>
+          <w:numId w:val="22"/>
+        </w:numPr>
+      </w:pPr>
+      <w:r>
+        <w:t xml:space="preserve">In the next screen type </w:t>
+      </w:r>
+      <w:proofErr w:type="spellStart"/>
+      <w:r>
+        <w:t>drawingboard</w:t>
+      </w:r>
+      <w:proofErr w:type="spellEnd"/>
+      <w:r>
+        <w:t>-client in the Project Name field and click Finish.</w:t>
+      </w:r>
+    </w:p>
+    <w:p>
+      <w:pPr>
+        <w:pStyle w:val="ListParagraph"/>
+        <w:numPr>
+          <w:ilvl w:val="0"/>
+          <w:numId w:val="22"/>
+        </w:numPr>
+      </w:pPr>
+      <w:r>
+        <w:t xml:space="preserve">Once the IDE creates the new project, we need to add the right dependencies to the </w:t>
+      </w:r>
+      <w:proofErr w:type="spellStart"/>
+      <w:r>
+        <w:t>pom.xml</w:t>
+      </w:r>
+      <w:proofErr w:type="spellEnd"/>
+      <w:r>
+        <w:t xml:space="preserve"> file. Open Project Files-&gt;</w:t>
+      </w:r>
+      <w:proofErr w:type="spellStart"/>
+      <w:r>
+        <w:t>pom.xml</w:t>
+      </w:r>
+      <w:proofErr w:type="spellEnd"/>
+      <w:r>
+        <w:t xml:space="preserve"> and add the following to the dependencies section:</w:t>
+      </w:r>
+    </w:p>
+    <w:p>
+      <w:pPr>
+        <w:pStyle w:val="Code"/>
+      </w:pPr>
+      <w:r>
+        <w:t>&lt;</w:t>
+      </w:r>
+      <w:proofErr w:type="gramStart"/>
+      <w:r>
+        <w:t>dependency</w:t>
+      </w:r>
+      <w:proofErr w:type="gramEnd"/>
+      <w:r>
+        <w:t>&gt;</w:t>
+      </w:r>
+    </w:p>
+    <w:p>
+      <w:pPr>
+        <w:pStyle w:val="Code"/>
+      </w:pPr>
+      <w:r>
+        <w:t xml:space="preserve">    &lt;</w:t>
+      </w:r>
+      <w:proofErr w:type="spellStart"/>
+      <w:proofErr w:type="gramStart"/>
+      <w:r>
+        <w:t>groupId</w:t>
+      </w:r>
+      <w:proofErr w:type="spellEnd"/>
+      <w:proofErr w:type="gramEnd"/>
+      <w:r>
+        <w:t>&gt;</w:t>
+      </w:r>
+      <w:proofErr w:type="spellStart"/>
+      <w:r>
+        <w:t>org.glassfish.jersey.core</w:t>
+      </w:r>
+      <w:proofErr w:type="spellEnd"/>
+      <w:r>
+        <w:t>&lt;/</w:t>
+      </w:r>
+      <w:proofErr w:type="spellStart"/>
+      <w:r>
+        <w:t>groupId</w:t>
+      </w:r>
+      <w:proofErr w:type="spellEnd"/>
+      <w:r>
+        <w:t>&gt;</w:t>
+      </w:r>
+    </w:p>
+    <w:p>
+      <w:pPr>
+        <w:pStyle w:val="Code"/>
+      </w:pPr>
+      <w:r>
+        <w:t xml:space="preserve">    &lt;</w:t>
+      </w:r>
+      <w:proofErr w:type="spellStart"/>
+      <w:proofErr w:type="gramStart"/>
+      <w:r>
+        <w:t>artifactId</w:t>
+      </w:r>
+      <w:proofErr w:type="spellEnd"/>
+      <w:proofErr w:type="gramEnd"/>
+      <w:r>
+        <w:t>&gt;jersey-client&lt;/</w:t>
+      </w:r>
+      <w:proofErr w:type="spellStart"/>
+      <w:r>
+        <w:t>artifactId</w:t>
+      </w:r>
+      <w:proofErr w:type="spellEnd"/>
+      <w:r>
+        <w:t>&gt;</w:t>
+      </w:r>
+    </w:p>
+    <w:p>
+      <w:pPr>
+        <w:pStyle w:val="Code"/>
+      </w:pPr>
+      <w:r>
+        <w:t xml:space="preserve">    &lt;</w:t>
+      </w:r>
+      <w:proofErr w:type="gramStart"/>
+      <w:r>
+        <w:t>version</w:t>
+      </w:r>
+      <w:proofErr w:type="gramEnd"/>
+      <w:r>
+        <w:t>&gt;2.0-m08&lt;/version&gt;</w:t>
+      </w:r>
+    </w:p>
+    <w:p>
+      <w:pPr>
+        <w:pStyle w:val="Code"/>
+      </w:pPr>
+      <w:r>
+        <w:t>&lt;/dependency&gt;</w:t>
+      </w:r>
+    </w:p>
+    <w:p>
+      <w:pPr>
+        <w:pStyle w:val="Code"/>
+      </w:pPr>
+      <w:r>
+        <w:t>&lt;</w:t>
+      </w:r>
+      <w:proofErr w:type="gramStart"/>
+      <w:r>
+        <w:t>dependency</w:t>
+      </w:r>
+      <w:proofErr w:type="gramEnd"/>
+      <w:r>
+        <w:t>&gt;</w:t>
+      </w:r>
+    </w:p>
+    <w:p>
+      <w:pPr>
+        <w:pStyle w:val="Code"/>
+      </w:pPr>
+      <w:r>
+        <w:t xml:space="preserve">    &lt;</w:t>
+      </w:r>
+      <w:proofErr w:type="spellStart"/>
+      <w:proofErr w:type="gramStart"/>
+      <w:r>
+        <w:t>groupId</w:t>
+      </w:r>
+      <w:proofErr w:type="spellEnd"/>
+      <w:proofErr w:type="gramEnd"/>
+      <w:r>
+        <w:t>&gt;</w:t>
+      </w:r>
+      <w:proofErr w:type="spellStart"/>
+      <w:r>
+        <w:t>org.glassfish.jersey.media</w:t>
+      </w:r>
+      <w:proofErr w:type="spellEnd"/>
+      <w:r>
+        <w:t>&lt;/</w:t>
+      </w:r>
+      <w:proofErr w:type="spellStart"/>
+      <w:r>
+        <w:t>groupId</w:t>
+      </w:r>
+      <w:proofErr w:type="spellEnd"/>
+      <w:r>
+        <w:t>&gt;</w:t>
+      </w:r>
+    </w:p>
+    <w:p>
+      <w:pPr>
+        <w:pStyle w:val="Code"/>
+      </w:pPr>
+      <w:r>
+        <w:t xml:space="preserve">    &lt;</w:t>
+      </w:r>
+      <w:proofErr w:type="spellStart"/>
+      <w:proofErr w:type="gramStart"/>
+      <w:r>
+        <w:t>artifactId</w:t>
+      </w:r>
+      <w:proofErr w:type="spellEnd"/>
+      <w:proofErr w:type="gramEnd"/>
+      <w:r>
+        <w:t>&gt;jersey-media-</w:t>
+      </w:r>
+      <w:proofErr w:type="spellStart"/>
+      <w:r>
+        <w:t>moxy</w:t>
+      </w:r>
+      <w:proofErr w:type="spellEnd"/>
+      <w:r>
+        <w:t>&lt;/</w:t>
+      </w:r>
+      <w:proofErr w:type="spellStart"/>
+      <w:r>
+        <w:t>artifactId</w:t>
+      </w:r>
+      <w:proofErr w:type="spellEnd"/>
+      <w:r>
+        <w:t>&gt;</w:t>
+      </w:r>
+    </w:p>
+    <w:p>
+      <w:pPr>
+        <w:pStyle w:val="Code"/>
+      </w:pPr>
+      <w:r>
+        <w:t xml:space="preserve">    &lt;</w:t>
+      </w:r>
+      <w:proofErr w:type="gramStart"/>
+      <w:r>
+        <w:t>version</w:t>
+      </w:r>
+      <w:proofErr w:type="gramEnd"/>
+      <w:r>
+        <w:t>&gt;2.0-m08&lt;/version&gt;</w:t>
+      </w:r>
+    </w:p>
+    <w:p>
+      <w:pPr>
+        <w:pStyle w:val="Code"/>
+      </w:pPr>
+      <w:r>
+        <w:t>&lt;/dependency&gt;</w:t>
+      </w:r>
+    </w:p>
+    <w:p>
+      <w:pPr>
+        <w:pStyle w:val="Code"/>
+      </w:pPr>
+      <w:r>
+        <w:t>&lt;</w:t>
+      </w:r>
+      <w:proofErr w:type="gramStart"/>
+      <w:r>
+        <w:t>dependency</w:t>
+      </w:r>
+      <w:proofErr w:type="gramEnd"/>
+      <w:r>
+        <w:t>&gt;</w:t>
+      </w:r>
+    </w:p>
+    <w:p>
+      <w:pPr>
+        <w:pStyle w:val="Code"/>
+      </w:pPr>
+      <w:r>
+        <w:t xml:space="preserve">    &lt;</w:t>
+      </w:r>
+      <w:proofErr w:type="spellStart"/>
+      <w:proofErr w:type="gramStart"/>
+      <w:r>
+        <w:t>groupId</w:t>
+      </w:r>
+      <w:proofErr w:type="spellEnd"/>
+      <w:proofErr w:type="gramEnd"/>
+      <w:r>
+        <w:t>&gt;</w:t>
+      </w:r>
+      <w:proofErr w:type="spellStart"/>
+      <w:r>
+        <w:t>org.glassfish.jersey.media</w:t>
+      </w:r>
+      <w:proofErr w:type="spellEnd"/>
+      <w:r>
+        <w:t>&lt;/</w:t>
+      </w:r>
+      <w:proofErr w:type="spellStart"/>
+      <w:r>
+        <w:t>groupId</w:t>
+      </w:r>
+      <w:proofErr w:type="spellEnd"/>
+      <w:r>
+        <w:t>&gt;</w:t>
+      </w:r>
+    </w:p>
+    <w:p>
+      <w:pPr>
+        <w:pStyle w:val="Code"/>
+      </w:pPr>
+      <w:r>
+        <w:t xml:space="preserve">    &lt;</w:t>
+      </w:r>
+      <w:proofErr w:type="spellStart"/>
+      <w:proofErr w:type="gramStart"/>
+      <w:r>
+        <w:t>artifactId</w:t>
+      </w:r>
+      <w:proofErr w:type="spellEnd"/>
+      <w:proofErr w:type="gramEnd"/>
+      <w:r>
+        <w:t>&gt;jersey-media-</w:t>
+      </w:r>
+      <w:proofErr w:type="spellStart"/>
+      <w:r>
+        <w:t>sse</w:t>
+      </w:r>
+      <w:proofErr w:type="spellEnd"/>
+      <w:r>
+        <w:t>&lt;/</w:t>
+      </w:r>
+      <w:proofErr w:type="spellStart"/>
+      <w:r>
+        <w:t>artifactId</w:t>
+      </w:r>
+      <w:proofErr w:type="spellEnd"/>
+      <w:r>
+        <w:t>&gt;</w:t>
+      </w:r>
+    </w:p>
+    <w:p>
+      <w:pPr>
+        <w:pStyle w:val="Code"/>
+      </w:pPr>
+      <w:r>
+        <w:t xml:space="preserve">    &lt;</w:t>
+      </w:r>
+      <w:proofErr w:type="gramStart"/>
+      <w:r>
+        <w:t>version</w:t>
+      </w:r>
+      <w:proofErr w:type="gramEnd"/>
+      <w:r>
+        <w:t>&gt;2.0-m08&lt;/version&gt;</w:t>
+      </w:r>
+    </w:p>
+    <w:p>
+      <w:pPr>
+        <w:pStyle w:val="Code"/>
+      </w:pPr>
+      <w:r>
+        <w:t>&lt;/dependency&gt;</w:t>
+      </w:r>
+    </w:p>
+    <w:p>
+      <w:pPr>
+        <w:pStyle w:val="ListParagraph"/>
+      </w:pPr>
+      <w:r>
+        <w:t xml:space="preserve">As you can see, we will be depending on the Jersey client module (which implements the JAX-RS 2.0 client API), </w:t>
+      </w:r>
+      <w:proofErr w:type="spellStart"/>
+      <w:r>
+        <w:t>MOXy</w:t>
+      </w:r>
+      <w:proofErr w:type="spellEnd"/>
+      <w:r>
+        <w:t xml:space="preserve"> dependency is there go get the Java&lt;-&gt;JSON mapping functionality and the Jersey SSE library contains the API for working with Server-Sent Events (both server and client side).</w:t>
+      </w:r>
+    </w:p>
+    <w:p>
+      <w:pPr>
+        <w:pStyle w:val="ListParagraph"/>
+        <w:numPr>
+          <w:ilvl w:val="0"/>
+          <w:numId w:val="22"/>
+        </w:numPr>
+      </w:pPr>
+      <w:r>
+        <w:t>Build the project, so that the dependencies we've just added get downloaded.</w:t>
+      </w:r>
+    </w:p>
+    <w:p>
+      <w:pPr>
+        <w:pStyle w:val="ListParagraph"/>
+        <w:numPr>
+          <w:ilvl w:val="0"/>
+          <w:numId w:val="22"/>
+        </w:numPr>
+      </w:pPr>
+      <w:r>
+        <w:t xml:space="preserve">Let's rewrite the content of </w:t>
+      </w:r>
+      <w:proofErr w:type="spellStart"/>
+      <w:proofErr w:type="gramStart"/>
+      <w:r>
+        <w:t>App.main</w:t>
+      </w:r>
+      <w:proofErr w:type="spellEnd"/>
+      <w:r>
+        <w:t>(</w:t>
+      </w:r>
+      <w:proofErr w:type="gramEnd"/>
+      <w:r>
+        <w:t xml:space="preserve">) method to retrieve the list of drawings from the server. First we need to create the JAX-RS client we will use to make the HTTP requests. Open the App class and change the </w:t>
+      </w:r>
+      <w:proofErr w:type="gramStart"/>
+      <w:r>
+        <w:t>main(</w:t>
+      </w:r>
+      <w:proofErr w:type="gramEnd"/>
+      <w:r>
+        <w:t>) method as follows:</w:t>
+      </w:r>
+    </w:p>
+    <w:p>
+      <w:pPr>
+        <w:pStyle w:val="Code"/>
+      </w:pPr>
+      <w:proofErr w:type="gramStart"/>
+      <w:r>
+        <w:t>public</w:t>
+      </w:r>
+      <w:proofErr w:type="gramEnd"/>
+      <w:r>
+        <w:t xml:space="preserve"> static void main(String[] </w:t>
+      </w:r>
+      <w:proofErr w:type="spellStart"/>
+      <w:r>
+        <w:t>args</w:t>
+      </w:r>
+      <w:proofErr w:type="spellEnd"/>
+      <w:r>
+        <w:t xml:space="preserve">) throws </w:t>
+      </w:r>
+      <w:proofErr w:type="spellStart"/>
+      <w:r>
+        <w:t>IOException</w:t>
+      </w:r>
+      <w:proofErr w:type="spellEnd"/>
+      <w:r>
+        <w:t xml:space="preserve"> {</w:t>
+      </w:r>
+    </w:p>
+    <w:p>
+      <w:pPr>
+        <w:pStyle w:val="Code"/>
+      </w:pPr>
+      <w:r>
+        <w:t xml:space="preserve">    Client </w:t>
+      </w:r>
+      <w:proofErr w:type="spellStart"/>
+      <w:r>
+        <w:t>client</w:t>
+      </w:r>
+      <w:proofErr w:type="spellEnd"/>
+      <w:r>
+        <w:t xml:space="preserve"> = </w:t>
+      </w:r>
+      <w:proofErr w:type="spellStart"/>
+      <w:proofErr w:type="gramStart"/>
+      <w:r>
+        <w:t>ClientFactory.newClient</w:t>
+      </w:r>
+      <w:proofErr w:type="spellEnd"/>
+      <w:r>
+        <w:t>(</w:t>
+      </w:r>
+      <w:proofErr w:type="gramEnd"/>
+    </w:p>
+    <w:p>
+      <w:pPr>
+        <w:pStyle w:val="Code"/>
+      </w:pPr>
+      <w:r>
+        <w:t xml:space="preserve">            </w:t>
+      </w:r>
+      <w:proofErr w:type="gramStart"/>
+      <w:r>
+        <w:t>new</w:t>
+      </w:r>
+      <w:proofErr w:type="gramEnd"/>
       <w:r>
         <w:t xml:space="preserve"> </w:t>
       </w:r>
       <w:proofErr w:type="spellStart"/>
       <w:r>
-        <w:t>websocket</w:t>
-      </w:r>
-      <w:proofErr w:type="spellEnd"/>
-      <w:r>
-        <w:t xml:space="preserve"> client </w:t>
-      </w:r>
-      <w:proofErr w:type="spellStart"/>
-      <w:r>
-        <w:t>api</w:t>
+        <w:t>ClientConfig</w:t>
+      </w:r>
+      <w:proofErr w:type="spellEnd"/>
+      <w:r>
+        <w:t xml:space="preserve">().binders(new </w:t>
+      </w:r>
+      <w:proofErr w:type="spellStart"/>
+      <w:r>
+        <w:t>MoxyJsonBinder</w:t>
+      </w:r>
+      <w:proofErr w:type="spellEnd"/>
+      <w:r>
+        <w:t>()));</w:t>
+      </w:r>
+    </w:p>
+    <w:p>
+      <w:pPr>
+        <w:pStyle w:val="Code"/>
+      </w:pPr>
+      <w:r>
+        <w:t>}</w:t>
+      </w:r>
+    </w:p>
+    <w:p>
+      <w:pPr>
+        <w:pStyle w:val="ListParagraph"/>
+        <w:numPr>
+          <w:ilvl w:val="0"/>
+          <w:numId w:val="22"/>
+        </w:numPr>
+      </w:pPr>
+      <w:r>
+        <w:t xml:space="preserve">Now, we'll create a new </w:t>
+      </w:r>
+      <w:proofErr w:type="spellStart"/>
+      <w:r>
+        <w:t>WebTarget</w:t>
+      </w:r>
+      <w:proofErr w:type="spellEnd"/>
+      <w:r>
+        <w:t xml:space="preserve"> pointing to the list of drawings. Add the following to the end of the </w:t>
+      </w:r>
+      <w:proofErr w:type="gramStart"/>
+      <w:r>
+        <w:t>main(</w:t>
+      </w:r>
+      <w:proofErr w:type="gramEnd"/>
+      <w:r>
+        <w:t>) method:</w:t>
+      </w:r>
+    </w:p>
+    <w:p>
+      <w:pPr>
+        <w:pStyle w:val="Code"/>
+      </w:pPr>
+      <w:proofErr w:type="spellStart"/>
+      <w:r>
+        <w:t>WebTarget</w:t>
       </w:r>
       <w:proofErr w:type="spellEnd"/>
       <w:r>
         <w:t xml:space="preserve"> </w:t>
       </w:r>
-      <w:proofErr w:type="spellStart"/>
-      <w:r>
-        <w:t>neni</w:t>
-      </w:r>
-      <w:proofErr w:type="spellEnd"/>
-      <w:r>
-        <w:t xml:space="preserve"> v </w:t>
-      </w:r>
-      <w:proofErr w:type="spellStart"/>
-      <w:r>
-        <w:t>tuto</w:t>
+      <w:r>
+        <w:t>t</w:t>
+      </w:r>
+      <w:r>
+        <w:t xml:space="preserve"> =</w:t>
+      </w:r>
+      <w:r>
+        <w:t xml:space="preserve"> client</w:t>
+      </w:r>
+      <w:r>
+        <w:t>.</w:t>
+      </w:r>
+    </w:p>
+    <w:p>
+      <w:pPr>
+        <w:pStyle w:val="Code"/>
+      </w:pPr>
+      <w:r>
+        <w:t xml:space="preserve">        </w:t>
+      </w:r>
+      <w:proofErr w:type="gramStart"/>
+      <w:r>
+        <w:t>target</w:t>
+      </w:r>
+      <w:proofErr w:type="gramEnd"/>
+      <w:r>
+        <w:t>("http://localhost:8080/drawingboard/api</w:t>
+      </w:r>
+      <w:r>
+        <w:t>/drawings</w:t>
+      </w:r>
+      <w:r>
+        <w:t>");</w:t>
+      </w:r>
+    </w:p>
+    <w:p>
+      <w:pPr>
+        <w:pStyle w:val="ListParagraph"/>
+        <w:numPr>
+          <w:ilvl w:val="0"/>
+          <w:numId w:val="22"/>
+        </w:numPr>
+      </w:pPr>
+      <w:r>
+        <w:t xml:space="preserve">We can use the </w:t>
+      </w:r>
+      <w:proofErr w:type="spellStart"/>
+      <w:r>
+        <w:t>WebTarget</w:t>
+      </w:r>
+      <w:proofErr w:type="spellEnd"/>
+      <w:r>
+        <w:t xml:space="preserve"> to make client requests to the resource identified by the URI we passed to the </w:t>
+      </w:r>
+      <w:proofErr w:type="spellStart"/>
+      <w:proofErr w:type="gramStart"/>
+      <w:r>
+        <w:t>Client.target</w:t>
+      </w:r>
+      <w:proofErr w:type="spellEnd"/>
+      <w:r>
+        <w:t>(</w:t>
+      </w:r>
+      <w:proofErr w:type="gramEnd"/>
+      <w:r>
+        <w:t>) method</w:t>
+      </w:r>
+      <w:r>
+        <w:t>.</w:t>
+      </w:r>
+      <w:r>
+        <w:t xml:space="preserve"> We are going to make an HTTP GET request to retrieve a list of drawings, but first we need to add the Java representation of the drawing to our project. Browse to the Drawing class in the Drawing Board application project, right-click and choose Copy, to copy it to the clipboard. Then go back to the </w:t>
+      </w:r>
+      <w:proofErr w:type="spellStart"/>
+      <w:r>
+        <w:t>drawingboard</w:t>
+      </w:r>
+      <w:proofErr w:type="spellEnd"/>
+      <w:r>
+        <w:t>-client project, right-click the package with</w:t>
+      </w:r>
+      <w:r>
+        <w:t xml:space="preserve"> the App class and choose Paste to copy the Drawing class to the client project.</w:t>
+      </w:r>
+    </w:p>
+    <w:p>
+      <w:pPr>
+        <w:pStyle w:val="ListParagraph"/>
+        <w:numPr>
+          <w:ilvl w:val="0"/>
+          <w:numId w:val="22"/>
+        </w:numPr>
+      </w:pPr>
+      <w:r>
+        <w:t xml:space="preserve">Let's switch back to the App class – we will retrieve the list of drawings by adding the following code right after the </w:t>
+      </w:r>
+      <w:proofErr w:type="spellStart"/>
+      <w:r>
+        <w:t>WebTarget</w:t>
+      </w:r>
+      <w:proofErr w:type="spellEnd"/>
+      <w:r>
+        <w:t xml:space="preserve"> declaration:</w:t>
+      </w:r>
+    </w:p>
+    <w:p>
+      <w:pPr>
+        <w:pStyle w:val="Code"/>
+      </w:pPr>
+      <w:r>
+        <w:t xml:space="preserve">List&lt;Drawing&gt; drawings = </w:t>
+      </w:r>
+      <w:proofErr w:type="spellStart"/>
+      <w:proofErr w:type="gramStart"/>
+      <w:r>
+        <w:t>t.request</w:t>
+      </w:r>
+      <w:proofErr w:type="spellEnd"/>
+      <w:r>
+        <w:t>(</w:t>
+      </w:r>
+      <w:proofErr w:type="spellStart"/>
+      <w:proofErr w:type="gramEnd"/>
+      <w:r>
+        <w:t>MediaType.APPLICATION_JSON</w:t>
+      </w:r>
+      <w:proofErr w:type="spellEnd"/>
+      <w:r>
+        <w:t>)</w:t>
+      </w:r>
+    </w:p>
+    <w:p>
+      <w:pPr>
+        <w:pStyle w:val="Code"/>
+      </w:pPr>
+      <w:r>
+        <w:t xml:space="preserve">        </w:t>
+      </w:r>
+      <w:proofErr w:type="gramStart"/>
+      <w:r>
+        <w:t>.get</w:t>
+      </w:r>
+      <w:proofErr w:type="gramEnd"/>
+      <w:r>
+        <w:t xml:space="preserve">(new </w:t>
+      </w:r>
+      <w:proofErr w:type="spellStart"/>
+      <w:r>
+        <w:t>GenericType</w:t>
+      </w:r>
+      <w:proofErr w:type="spellEnd"/>
+      <w:r>
+        <w:t>&lt;List&lt;Drawing&gt;&gt;() {});</w:t>
+      </w:r>
+    </w:p>
+    <w:p>
+      <w:pPr>
+        <w:pStyle w:val="ListParagraph"/>
+      </w:pPr>
+      <w:r>
+        <w:t xml:space="preserve">In the above code we are saying we want to make HTTP GET request (hence calling the </w:t>
+      </w:r>
+      <w:proofErr w:type="gramStart"/>
+      <w:r>
+        <w:t>get(</w:t>
+      </w:r>
+      <w:proofErr w:type="gramEnd"/>
+      <w:r>
+        <w:t>) method), accepting a response of "application/</w:t>
+      </w:r>
+      <w:proofErr w:type="spellStart"/>
+      <w:r>
+        <w:t>json</w:t>
+      </w:r>
+      <w:proofErr w:type="spellEnd"/>
+      <w:r>
+        <w:t xml:space="preserve">" media type from the server (that's what the request() method indicates) and we want to </w:t>
+      </w:r>
+      <w:proofErr w:type="spellStart"/>
+      <w:r>
+        <w:t>unmarshall</w:t>
+      </w:r>
+      <w:proofErr w:type="spellEnd"/>
+      <w:r>
+        <w:t xml:space="preserve"> the response into List&lt;Drawing&gt; type. Note we are wrapping this in </w:t>
+      </w:r>
+      <w:proofErr w:type="spellStart"/>
+      <w:r>
+        <w:t>GenericType</w:t>
+      </w:r>
+      <w:proofErr w:type="spellEnd"/>
+      <w:r>
+        <w:t xml:space="preserve"> when passing it to the </w:t>
+      </w:r>
+      <w:proofErr w:type="gramStart"/>
+      <w:r>
+        <w:t>get(</w:t>
+      </w:r>
+      <w:proofErr w:type="gramEnd"/>
+      <w:r>
+        <w:t xml:space="preserve">) method. This is needed to make the information about the type parameter available to Jersey during the runtime (due to type erasure in Java, unless we use </w:t>
+      </w:r>
+      <w:proofErr w:type="spellStart"/>
+      <w:r>
+        <w:t>GenericType</w:t>
+      </w:r>
+      <w:proofErr w:type="spellEnd"/>
+      <w:r>
+        <w:t>, Jersey would see only List during the runtime, without the type parameter – so it would not know it should be the list of Drawing objects).</w:t>
+      </w:r>
+    </w:p>
+    <w:p>
+      <w:pPr>
+        <w:pStyle w:val="ListParagraph"/>
+        <w:numPr>
+          <w:ilvl w:val="0"/>
+          <w:numId w:val="22"/>
+        </w:numPr>
+      </w:pPr>
+      <w:r>
+        <w:t>Finally we can print the list of drawings we received:</w:t>
+      </w:r>
+    </w:p>
+    <w:p>
+      <w:pPr>
+        <w:pStyle w:val="Code"/>
+      </w:pPr>
+      <w:proofErr w:type="spellStart"/>
+      <w:proofErr w:type="gramStart"/>
+      <w:r>
+        <w:t>System.out.println</w:t>
+      </w:r>
+      <w:proofErr w:type="spellEnd"/>
+      <w:r>
+        <w:t>(</w:t>
+      </w:r>
+      <w:proofErr w:type="gramEnd"/>
+      <w:r>
+        <w:t>drawings);</w:t>
+      </w:r>
+    </w:p>
+    <w:p>
+      <w:pPr>
+        <w:pStyle w:val="ListParagraph"/>
+        <w:numPr>
+          <w:ilvl w:val="0"/>
+          <w:numId w:val="22"/>
+        </w:numPr>
+      </w:pPr>
+      <w:r>
+        <w:t xml:space="preserve">Let's run the application and see if it correctly prints out the list of drawings in the Output windows in </w:t>
+      </w:r>
+      <w:proofErr w:type="spellStart"/>
+      <w:r>
+        <w:t>NetBeans</w:t>
+      </w:r>
+      <w:proofErr w:type="spellEnd"/>
+      <w:r>
+        <w:t xml:space="preserve">. </w:t>
+      </w:r>
+    </w:p>
+    <w:p>
+      <w:pPr>
+        <w:pStyle w:val="Heading2"/>
+      </w:pPr>
+      <w:bookmarkStart w:id="12" w:name="_Toc210629711"/>
+      <w:r>
+        <w:t>Step 2: Listening to SSE</w:t>
+      </w:r>
+      <w:bookmarkEnd w:id="12"/>
+    </w:p>
+    <w:p>
+      <w:r>
+        <w:t>One last thing to add is the client code that listens to the server-sent events. Let's add that to our client:</w:t>
+      </w:r>
+    </w:p>
+    <w:p>
+      <w:pPr>
+        <w:pStyle w:val="ListParagraph"/>
+        <w:numPr>
+          <w:ilvl w:val="0"/>
+          <w:numId w:val="32"/>
+        </w:numPr>
+      </w:pPr>
+      <w:r>
+        <w:t xml:space="preserve">Add the following code at the end of the </w:t>
+      </w:r>
+      <w:proofErr w:type="spellStart"/>
+      <w:proofErr w:type="gramStart"/>
+      <w:r>
+        <w:t>App.main</w:t>
+      </w:r>
+      <w:proofErr w:type="spellEnd"/>
+      <w:r>
+        <w:t>(</w:t>
+      </w:r>
+      <w:proofErr w:type="gramEnd"/>
+      <w:r>
+        <w:t>) method:</w:t>
+      </w:r>
+    </w:p>
+    <w:p>
+      <w:pPr>
+        <w:pStyle w:val="Code"/>
+      </w:pPr>
+      <w:proofErr w:type="spellStart"/>
+      <w:r>
+        <w:t>EventSource</w:t>
+      </w:r>
+      <w:proofErr w:type="spellEnd"/>
+      <w:r>
+        <w:t xml:space="preserve"> events = new </w:t>
+      </w:r>
+      <w:proofErr w:type="spellStart"/>
+      <w:proofErr w:type="gramStart"/>
+      <w:r>
+        <w:t>EventSource</w:t>
+      </w:r>
+      <w:proofErr w:type="spellEnd"/>
+      <w:r>
+        <w:t>(</w:t>
+      </w:r>
+      <w:proofErr w:type="spellStart"/>
+      <w:proofErr w:type="gramEnd"/>
+      <w:r>
+        <w:t>t</w:t>
+      </w:r>
+      <w:r>
+        <w:t>.path</w:t>
+      </w:r>
+      <w:proofErr w:type="spellEnd"/>
+      <w:r>
+        <w:t>("events")) {</w:t>
+      </w:r>
+    </w:p>
+    <w:p>
+      <w:pPr>
+        <w:pStyle w:val="Code"/>
+      </w:pPr>
+      <w:r>
+        <w:t xml:space="preserve">    @Override</w:t>
+      </w:r>
+    </w:p>
+    <w:p>
+      <w:pPr>
+        <w:pStyle w:val="Code"/>
+      </w:pPr>
+      <w:r>
+        <w:t xml:space="preserve">    </w:t>
+      </w:r>
+      <w:proofErr w:type="gramStart"/>
+      <w:r>
+        <w:t>public</w:t>
+      </w:r>
+      <w:proofErr w:type="gramEnd"/>
+      <w:r>
+        <w:t xml:space="preserve"> void </w:t>
+      </w:r>
+      <w:proofErr w:type="spellStart"/>
+      <w:r>
+        <w:t>onEvent</w:t>
+      </w:r>
+      <w:proofErr w:type="spellEnd"/>
+      <w:r>
+        <w:t>(</w:t>
+      </w:r>
+      <w:proofErr w:type="spellStart"/>
+      <w:r>
+        <w:t>InboundEvent</w:t>
       </w:r>
       <w:proofErr w:type="spellEnd"/>
       <w:r>
@@ -9129,7 +10674,412 @@
       </w:r>
       <w:proofErr w:type="spellStart"/>
       <w:r>
-        <w:t>chvili</w:t>
+        <w:t>inboundEvent</w:t>
+      </w:r>
+      <w:proofErr w:type="spellEnd"/>
+      <w:r>
+        <w:t>) {</w:t>
+      </w:r>
+    </w:p>
+    <w:p>
+      <w:pPr>
+        <w:pStyle w:val="Code"/>
+      </w:pPr>
+      <w:r>
+        <w:t xml:space="preserve">        </w:t>
+      </w:r>
+      <w:proofErr w:type="gramStart"/>
+      <w:r>
+        <w:t>try</w:t>
+      </w:r>
+      <w:proofErr w:type="gramEnd"/>
+      <w:r>
+        <w:t xml:space="preserve"> {</w:t>
+      </w:r>
+    </w:p>
+    <w:p>
+      <w:pPr>
+        <w:pStyle w:val="Code"/>
+      </w:pPr>
+      <w:r>
+        <w:t xml:space="preserve">            </w:t>
+      </w:r>
+      <w:proofErr w:type="spellStart"/>
+      <w:proofErr w:type="gramStart"/>
+      <w:r>
+        <w:t>System.out.println</w:t>
+      </w:r>
+      <w:proofErr w:type="spellEnd"/>
+      <w:r>
+        <w:t>(</w:t>
+      </w:r>
+      <w:proofErr w:type="gramEnd"/>
+      <w:r>
+        <w:t xml:space="preserve">"Event " + </w:t>
+      </w:r>
+    </w:p>
+    <w:p>
+      <w:pPr>
+        <w:pStyle w:val="Code"/>
+      </w:pPr>
+      <w:r>
+        <w:t xml:space="preserve">                    </w:t>
+      </w:r>
+      <w:proofErr w:type="spellStart"/>
+      <w:proofErr w:type="gramStart"/>
+      <w:r>
+        <w:t>inboundEvent.getName</w:t>
+      </w:r>
+      <w:proofErr w:type="spellEnd"/>
+      <w:proofErr w:type="gramEnd"/>
+      <w:r>
+        <w:t>() + ": " +</w:t>
+      </w:r>
+    </w:p>
+    <w:p>
+      <w:pPr>
+        <w:pStyle w:val="Code"/>
+      </w:pPr>
+      <w:r>
+        <w:t xml:space="preserve">                    </w:t>
+      </w:r>
+      <w:proofErr w:type="spellStart"/>
+      <w:proofErr w:type="gramStart"/>
+      <w:r>
+        <w:t>inboundEvent.getData</w:t>
+      </w:r>
+      <w:proofErr w:type="spellEnd"/>
+      <w:proofErr w:type="gramEnd"/>
+      <w:r>
+        <w:t>());</w:t>
+      </w:r>
+    </w:p>
+    <w:p>
+      <w:pPr>
+        <w:pStyle w:val="Code"/>
+      </w:pPr>
+      <w:r>
+        <w:t xml:space="preserve">        } </w:t>
+      </w:r>
+      <w:proofErr w:type="gramStart"/>
+      <w:r>
+        <w:t>catch</w:t>
+      </w:r>
+      <w:proofErr w:type="gramEnd"/>
+      <w:r>
+        <w:t xml:space="preserve"> (</w:t>
+      </w:r>
+      <w:proofErr w:type="spellStart"/>
+      <w:r>
+        <w:t>IOException</w:t>
+      </w:r>
+      <w:proofErr w:type="spellEnd"/>
+      <w:r>
+        <w:t xml:space="preserve"> ex) {</w:t>
+      </w:r>
+    </w:p>
+    <w:p>
+      <w:pPr>
+        <w:pStyle w:val="Code"/>
+      </w:pPr>
+      <w:r>
+        <w:t xml:space="preserve">            </w:t>
+      </w:r>
+      <w:proofErr w:type="spellStart"/>
+      <w:proofErr w:type="gramStart"/>
+      <w:r>
+        <w:t>ex.printStackTrace</w:t>
+      </w:r>
+      <w:proofErr w:type="spellEnd"/>
+      <w:proofErr w:type="gramEnd"/>
+      <w:r>
+        <w:t>();</w:t>
+      </w:r>
+    </w:p>
+    <w:p>
+      <w:pPr>
+        <w:pStyle w:val="Code"/>
+      </w:pPr>
+      <w:r>
+        <w:t xml:space="preserve">        }</w:t>
+      </w:r>
+    </w:p>
+    <w:p>
+      <w:pPr>
+        <w:pStyle w:val="Code"/>
+      </w:pPr>
+      <w:r>
+        <w:t xml:space="preserve">    }</w:t>
+      </w:r>
+    </w:p>
+    <w:p>
+      <w:pPr>
+        <w:pStyle w:val="Code"/>
+      </w:pPr>
+      <w:r>
+        <w:t>};</w:t>
+      </w:r>
+    </w:p>
+    <w:p>
+      <w:pPr>
+        <w:pStyle w:val="ListParagraph"/>
+      </w:pPr>
+      <w:proofErr w:type="spellStart"/>
+      <w:r>
+        <w:t>EventSource</w:t>
+      </w:r>
+      <w:proofErr w:type="spellEnd"/>
+      <w:r>
+        <w:t xml:space="preserve"> is a Jersey API class similar to the one that's available to JavaScript in HTML5. As the constructor parameter we are passing </w:t>
+      </w:r>
+      <w:proofErr w:type="spellStart"/>
+      <w:r>
+        <w:t>WebTarget</w:t>
+      </w:r>
+      <w:proofErr w:type="spellEnd"/>
+      <w:r>
+        <w:t xml:space="preserve"> pointing to the events URI and we are implementing </w:t>
+      </w:r>
+      <w:proofErr w:type="spellStart"/>
+      <w:proofErr w:type="gramStart"/>
+      <w:r>
+        <w:t>onEvent</w:t>
+      </w:r>
+      <w:proofErr w:type="spellEnd"/>
+      <w:r>
+        <w:t>(</w:t>
+      </w:r>
+      <w:proofErr w:type="gramEnd"/>
+      <w:r>
+        <w:t xml:space="preserve">) method, which gets called for every incoming event. </w:t>
+      </w:r>
+      <w:proofErr w:type="spellStart"/>
+      <w:r>
+        <w:t>EventSource</w:t>
+      </w:r>
+      <w:proofErr w:type="spellEnd"/>
+      <w:r>
+        <w:t xml:space="preserve"> object automatically establishes the connection (by making HTTP GET request to the passed web target) and calls the </w:t>
+      </w:r>
+      <w:proofErr w:type="spellStart"/>
+      <w:r>
+        <w:t>onEvent</w:t>
+      </w:r>
+      <w:proofErr w:type="spellEnd"/>
+      <w:r>
+        <w:t xml:space="preserve"> method and all the registered listeners (besides implementing the </w:t>
+      </w:r>
+      <w:proofErr w:type="spellStart"/>
+      <w:proofErr w:type="gramStart"/>
+      <w:r>
+        <w:t>onEvent</w:t>
+      </w:r>
+      <w:proofErr w:type="spellEnd"/>
+      <w:r>
+        <w:t>(</w:t>
+      </w:r>
+      <w:proofErr w:type="gramEnd"/>
+      <w:r>
+        <w:t xml:space="preserve">) method you can also implement event listeners and register them to the event source object) for every event. This is all asynchronous – i.e. happens on a separate thread – the call to </w:t>
+      </w:r>
+      <w:proofErr w:type="spellStart"/>
+      <w:r>
+        <w:t>EventSource</w:t>
+      </w:r>
+      <w:proofErr w:type="spellEnd"/>
+      <w:r>
+        <w:t xml:space="preserve"> constructors returns immediately.</w:t>
+      </w:r>
+    </w:p>
+    <w:p>
+      <w:pPr>
+        <w:pStyle w:val="ListParagraph"/>
+        <w:numPr>
+          <w:ilvl w:val="0"/>
+          <w:numId w:val="32"/>
+        </w:numPr>
+      </w:pPr>
+      <w:r>
+        <w:t xml:space="preserve">To make sure our application does not finish running immediately after the call to </w:t>
+      </w:r>
+      <w:proofErr w:type="spellStart"/>
+      <w:r>
+        <w:t>EventSource</w:t>
+      </w:r>
+      <w:proofErr w:type="spellEnd"/>
+      <w:r>
+        <w:t xml:space="preserve"> constructor, let's keep it running until user hits Enter in the console – add the following at the end of the </w:t>
+      </w:r>
+      <w:proofErr w:type="gramStart"/>
+      <w:r>
+        <w:t>main(</w:t>
+      </w:r>
+      <w:proofErr w:type="gramEnd"/>
+      <w:r>
+        <w:t>) method:</w:t>
+      </w:r>
+    </w:p>
+    <w:p>
+      <w:pPr>
+        <w:pStyle w:val="Code"/>
+      </w:pPr>
+      <w:proofErr w:type="spellStart"/>
+      <w:proofErr w:type="gramStart"/>
+      <w:r>
+        <w:t>System.out.println</w:t>
+      </w:r>
+      <w:proofErr w:type="spellEnd"/>
+      <w:r>
+        <w:t>(</w:t>
+      </w:r>
+      <w:proofErr w:type="gramEnd"/>
+      <w:r>
+        <w:t xml:space="preserve">"Listening </w:t>
+      </w:r>
+      <w:r>
+        <w:t xml:space="preserve">to </w:t>
+      </w:r>
+      <w:r>
+        <w:t>the SSE. Press Enter to stop.");</w:t>
+      </w:r>
+    </w:p>
+    <w:p>
+      <w:pPr>
+        <w:pStyle w:val="Code"/>
+      </w:pPr>
+      <w:proofErr w:type="spellStart"/>
+      <w:proofErr w:type="gramStart"/>
+      <w:r>
+        <w:t>System.in.read</w:t>
+      </w:r>
+      <w:proofErr w:type="spellEnd"/>
+      <w:r>
+        <w:t>(</w:t>
+      </w:r>
+      <w:proofErr w:type="gramEnd"/>
+      <w:r>
+        <w:t>);</w:t>
+      </w:r>
+    </w:p>
+    <w:p>
+      <w:pPr>
+        <w:pStyle w:val="ListParagraph"/>
+        <w:numPr>
+          <w:ilvl w:val="0"/>
+          <w:numId w:val="32"/>
+        </w:numPr>
+      </w:pPr>
+      <w:r>
+        <w:t xml:space="preserve">And </w:t>
+      </w:r>
+      <w:r>
+        <w:t>then</w:t>
+      </w:r>
+      <w:r>
+        <w:t xml:space="preserve"> we will close the event source </w:t>
+      </w:r>
+      <w:r>
+        <w:t>and exit</w:t>
+      </w:r>
+      <w:r>
+        <w:t>:</w:t>
+      </w:r>
+    </w:p>
+    <w:p>
+      <w:pPr>
+        <w:pStyle w:val="Code"/>
+      </w:pPr>
+      <w:proofErr w:type="spellStart"/>
+      <w:proofErr w:type="gramStart"/>
+      <w:r>
+        <w:t>events</w:t>
+      </w:r>
+      <w:r>
+        <w:t>.close</w:t>
+      </w:r>
+      <w:proofErr w:type="spellEnd"/>
+      <w:proofErr w:type="gramEnd"/>
+      <w:r>
+        <w:t>();</w:t>
+      </w:r>
+    </w:p>
+    <w:p>
+      <w:pPr>
+        <w:pStyle w:val="Code"/>
+      </w:pPr>
+      <w:proofErr w:type="spellStart"/>
+      <w:proofErr w:type="gramStart"/>
+      <w:r>
+        <w:t>System.exit</w:t>
+      </w:r>
+      <w:proofErr w:type="spellEnd"/>
+      <w:r>
+        <w:t>(</w:t>
+      </w:r>
+      <w:proofErr w:type="gramEnd"/>
+      <w:r>
+        <w:t>0);</w:t>
+      </w:r>
+    </w:p>
+    <w:p>
+      <w:pPr>
+        <w:pStyle w:val="ListParagraph"/>
+        <w:numPr>
+          <w:ilvl w:val="0"/>
+          <w:numId w:val="32"/>
+        </w:numPr>
+      </w:pPr>
+      <w:r>
+        <w:t xml:space="preserve">At this point we are done. Run the application and try adding/removing drawings using the web browser – you should see events being printed out to the </w:t>
+      </w:r>
+      <w:proofErr w:type="spellStart"/>
+      <w:r>
+        <w:t>NetBeans</w:t>
+      </w:r>
+      <w:proofErr w:type="spellEnd"/>
+      <w:r>
+        <w:t xml:space="preserve"> Output window from our client as you modify the list of drawings through the web interface.</w:t>
+      </w:r>
+    </w:p>
+    <w:p>
+      <w:r>
+        <w:t xml:space="preserve">This concludes the last exercise of this </w:t>
+      </w:r>
+      <w:proofErr w:type="gramStart"/>
+      <w:r>
+        <w:t>lab which</w:t>
+      </w:r>
+      <w:proofErr w:type="gramEnd"/>
+      <w:r>
+        <w:t xml:space="preserve"> served as a quick introduction to basics of the JAX-RS and Jersey client-side programming model.</w:t>
+      </w:r>
+    </w:p>
+    <w:p/>
+    <w:p>
+      <w:pPr>
+        <w:pStyle w:val="Heading1"/>
+      </w:pPr>
+      <w:r>
+        <w:br w:type="column"/>
+      </w:r>
+      <w:bookmarkStart w:id="13" w:name="_Toc210629712"/>
+      <w:r>
+        <w:t>Summary</w:t>
+      </w:r>
+      <w:bookmarkEnd w:id="13"/>
+    </w:p>
+    <w:p>
+      <w:proofErr w:type="spellStart"/>
+      <w:r>
+        <w:t>Shrnuti</w:t>
+      </w:r>
+      <w:proofErr w:type="spellEnd"/>
+      <w:r>
+        <w:t xml:space="preserve">, co se </w:t>
+      </w:r>
+      <w:proofErr w:type="spellStart"/>
+      <w:r>
+        <w:t>vsechno</w:t>
       </w:r>
       <w:proofErr w:type="spellEnd"/>
       <w:r>
@@ -9137,14 +11087,34 @@
       </w:r>
       <w:proofErr w:type="spellStart"/>
       <w:r>
-        <w:t>uplne</w:t>
-      </w:r>
-      <w:proofErr w:type="spellEnd"/>
-      <w:r>
-        <w:t xml:space="preserve"> ready</w:t>
-      </w:r>
-    </w:p>
-    <w:p/>
+        <w:t>naucili</w:t>
+      </w:r>
+      <w:proofErr w:type="spellEnd"/>
+      <w:r>
+        <w:t xml:space="preserve"> a </w:t>
+      </w:r>
+      <w:proofErr w:type="spellStart"/>
+      <w:r>
+        <w:t>kde</w:t>
+      </w:r>
+      <w:proofErr w:type="spellEnd"/>
+      <w:r>
+        <w:t xml:space="preserve"> </w:t>
+      </w:r>
+      <w:proofErr w:type="spellStart"/>
+      <w:r>
+        <w:t>ziskat</w:t>
+      </w:r>
+      <w:proofErr w:type="spellEnd"/>
+      <w:r>
+        <w:t xml:space="preserve"> vice </w:t>
+      </w:r>
+      <w:proofErr w:type="spellStart"/>
+      <w:r>
+        <w:t>informaci</w:t>
+      </w:r>
+      <w:proofErr w:type="spellEnd"/>
+    </w:p>
     <w:p>
       <w:pPr>
         <w:pStyle w:val="Heading1"/>
@@ -9152,71 +11122,11 @@
       <w:r>
         <w:br w:type="column"/>
       </w:r>
-      <w:bookmarkStart w:id="6" w:name="_Toc210131007"/>
-      <w:r>
-        <w:t>Summary</w:t>
-      </w:r>
-      <w:bookmarkEnd w:id="6"/>
-    </w:p>
-    <w:p>
-      <w:proofErr w:type="spellStart"/>
-      <w:r>
-        <w:t>Shrnuti</w:t>
-      </w:r>
-      <w:proofErr w:type="spellEnd"/>
-      <w:r>
-        <w:t xml:space="preserve">, co se </w:t>
-      </w:r>
-      <w:proofErr w:type="spellStart"/>
-      <w:r>
-        <w:t>vsechno</w:t>
-      </w:r>
-      <w:proofErr w:type="spellEnd"/>
-      <w:r>
-        <w:t xml:space="preserve"> </w:t>
-      </w:r>
-      <w:proofErr w:type="spellStart"/>
-      <w:r>
-        <w:t>naucili</w:t>
-      </w:r>
-      <w:proofErr w:type="spellEnd"/>
-      <w:r>
-        <w:t xml:space="preserve"> a </w:t>
-      </w:r>
-      <w:proofErr w:type="spellStart"/>
-      <w:r>
-        <w:t>kde</w:t>
-      </w:r>
-      <w:proofErr w:type="spellEnd"/>
-      <w:r>
-        <w:t xml:space="preserve"> </w:t>
-      </w:r>
-      <w:proofErr w:type="spellStart"/>
-      <w:r>
-        <w:t>ziskat</w:t>
-      </w:r>
-      <w:proofErr w:type="spellEnd"/>
-      <w:r>
-        <w:t xml:space="preserve"> vice </w:t>
-      </w:r>
-      <w:proofErr w:type="spellStart"/>
-      <w:r>
-        <w:t>informaci</w:t>
-      </w:r>
-      <w:proofErr w:type="spellEnd"/>
-    </w:p>
-    <w:p>
-      <w:pPr>
-        <w:pStyle w:val="Heading1"/>
-      </w:pPr>
-      <w:r>
-        <w:br w:type="column"/>
-      </w:r>
-      <w:bookmarkStart w:id="7" w:name="_Toc210131008"/>
+      <w:bookmarkStart w:id="14" w:name="_Toc210629713"/>
       <w:r>
         <w:t>Appendix: Setting up the Lab Environment</w:t>
       </w:r>
-      <w:bookmarkEnd w:id="7"/>
+      <w:bookmarkEnd w:id="14"/>
     </w:p>
     <w:p>
       <w:r>
@@ -9537,7 +11447,7 @@
         <w:sz w:val="14"/>
       </w:rPr>
     </w:pPr>
-    <w:bookmarkStart w:id="8" w:name="_GoBack"/>
+    <w:bookmarkStart w:id="15" w:name="_GoBack"/>
     <w:r>
       <w:rPr>
         <w:noProof/>
@@ -9591,7 +11501,7 @@
         </wp:inline>
       </w:drawing>
     </w:r>
-    <w:bookmarkEnd w:id="8"/>
+    <w:bookmarkEnd w:id="15"/>
   </w:p>
 </w:ftr>
 </file>
@@ -9618,6 +11528,92 @@
 <file path=word/numbering.xml><?xml version="1.0" encoding="utf-8"?>
 <w:numbering xmlns:mo="http://schemas.microsoft.com/office/mac/office/2008/main" xmlns:ve="http://schemas.openxmlformats.org/markup-compatibility/2006" xmlns:mv="urn:schemas-microsoft-com:mac:vml" xmlns:o="urn:schemas-microsoft-com:office:office" xmlns:r="http://schemas.openxmlformats.org/officeDocument/2006/relationships" xmlns:m="http://schemas.openxmlformats.org/officeDocument/2006/math" xmlns:v="urn:schemas-microsoft-com:vml" xmlns:wp="http://schemas.openxmlformats.org/drawingml/2006/wordprocessingDrawing" xmlns:w10="urn:schemas-microsoft-com:office:word" xmlns:w="http://schemas.openxmlformats.org/wordprocessingml/2006/main" xmlns:wne="http://schemas.microsoft.com/office/word/2006/wordml">
   <w:abstractNum w:abstractNumId="0">
+    <w:nsid w:val="0CF8440E"/>
+    <w:multiLevelType w:val="hybridMultilevel"/>
+    <w:tmpl w:val="300EF7CC"/>
+    <w:lvl w:ilvl="0" w:tplc="0409000F">
+      <w:start w:val="1"/>
+      <w:numFmt w:val="decimal"/>
+      <w:lvlText w:val="%1."/>
+      <w:lvlJc w:val="left"/>
+      <w:pPr>
+        <w:ind w:left="787" w:hanging="360"/>
+      </w:pPr>
+    </w:lvl>
+    <w:lvl w:ilvl="1" w:tplc="04090019" w:tentative="1">
+      <w:start w:val="1"/>
+      <w:numFmt w:val="lowerLetter"/>
+      <w:lvlText w:val="%2."/>
+      <w:lvlJc w:val="left"/>
+      <w:pPr>
+        <w:ind w:left="1507" w:hanging="360"/>
+      </w:pPr>
+    </w:lvl>
+    <w:lvl w:ilvl="2" w:tplc="0409001B" w:tentative="1">
+      <w:start w:val="1"/>
+      <w:numFmt w:val="lowerRoman"/>
+      <w:lvlText w:val="%3."/>
+      <w:lvlJc w:val="right"/>
+      <w:pPr>
+        <w:ind w:left="2227" w:hanging="180"/>
+      </w:pPr>
+    </w:lvl>
+    <w:lvl w:ilvl="3" w:tplc="0409000F" w:tentative="1">
+      <w:start w:val="1"/>
+      <w:numFmt w:val="decimal"/>
+      <w:lvlText w:val="%4."/>
+      <w:lvlJc w:val="left"/>
+      <w:pPr>
+        <w:ind w:left="2947" w:hanging="360"/>
+      </w:pPr>
+    </w:lvl>
+    <w:lvl w:ilvl="4" w:tplc="04090019" w:tentative="1">
+      <w:start w:val="1"/>
+      <w:numFmt w:val="lowerLetter"/>
+      <w:lvlText w:val="%5."/>
+      <w:lvlJc w:val="left"/>
+      <w:pPr>
+        <w:ind w:left="3667" w:hanging="360"/>
+      </w:pPr>
+    </w:lvl>
+    <w:lvl w:ilvl="5" w:tplc="0409001B" w:tentative="1">
+      <w:start w:val="1"/>
+      <w:numFmt w:val="lowerRoman"/>
+      <w:lvlText w:val="%6."/>
+      <w:lvlJc w:val="right"/>
+      <w:pPr>
+        <w:ind w:left="4387" w:hanging="180"/>
+      </w:pPr>
+    </w:lvl>
+    <w:lvl w:ilvl="6" w:tplc="0409000F" w:tentative="1">
+      <w:start w:val="1"/>
+      <w:numFmt w:val="decimal"/>
+      <w:lvlText w:val="%7."/>
+      <w:lvlJc w:val="left"/>
+      <w:pPr>
+        <w:ind w:left="5107" w:hanging="360"/>
+      </w:pPr>
+    </w:lvl>
+    <w:lvl w:ilvl="7" w:tplc="04090019" w:tentative="1">
+      <w:start w:val="1"/>
+      <w:numFmt w:val="lowerLetter"/>
+      <w:lvlText w:val="%8."/>
+      <w:lvlJc w:val="left"/>
+      <w:pPr>
+        <w:ind w:left="5827" w:hanging="360"/>
+      </w:pPr>
+    </w:lvl>
+    <w:lvl w:ilvl="8" w:tplc="0409001B" w:tentative="1">
+      <w:start w:val="1"/>
+      <w:numFmt w:val="lowerRoman"/>
+      <w:lvlText w:val="%9."/>
+      <w:lvlJc w:val="right"/>
+      <w:pPr>
+        <w:ind w:left="6547" w:hanging="180"/>
+      </w:pPr>
+    </w:lvl>
+  </w:abstractNum>
+  <w:abstractNum w:abstractNumId="1">
     <w:nsid w:val="0E6570FB"/>
     <w:multiLevelType w:val="hybridMultilevel"/>
     <w:tmpl w:val="D384E85A"/>
@@ -9703,7 +11699,7 @@
       </w:pPr>
     </w:lvl>
   </w:abstractNum>
-  <w:abstractNum w:abstractNumId="1">
+  <w:abstractNum w:abstractNumId="2">
     <w:nsid w:val="106B09BE"/>
     <w:multiLevelType w:val="hybridMultilevel"/>
     <w:tmpl w:val="F138B050"/>
@@ -9789,7 +11785,7 @@
       </w:pPr>
     </w:lvl>
   </w:abstractNum>
-  <w:abstractNum w:abstractNumId="2">
+  <w:abstractNum w:abstractNumId="3">
     <w:nsid w:val="117321B3"/>
     <w:multiLevelType w:val="hybridMultilevel"/>
     <w:tmpl w:val="F85EBD02"/>
@@ -9875,7 +11871,7 @@
       </w:pPr>
     </w:lvl>
   </w:abstractNum>
-  <w:abstractNum w:abstractNumId="3">
+  <w:abstractNum w:abstractNumId="4">
     <w:nsid w:val="13525D1F"/>
     <w:multiLevelType w:val="hybridMultilevel"/>
     <w:tmpl w:val="6A5A74F0"/>
@@ -9961,7 +11957,7 @@
       </w:pPr>
     </w:lvl>
   </w:abstractNum>
-  <w:abstractNum w:abstractNumId="4">
+  <w:abstractNum w:abstractNumId="5">
     <w:nsid w:val="145D7084"/>
     <w:multiLevelType w:val="hybridMultilevel"/>
     <w:tmpl w:val="56D4677A"/>
@@ -10047,7 +12043,351 @@
       </w:pPr>
     </w:lvl>
   </w:abstractNum>
-  <w:abstractNum w:abstractNumId="5">
+  <w:abstractNum w:abstractNumId="6">
+    <w:nsid w:val="19592591"/>
+    <w:multiLevelType w:val="hybridMultilevel"/>
+    <w:tmpl w:val="BDF059B4"/>
+    <w:lvl w:ilvl="0" w:tplc="0409000F">
+      <w:start w:val="1"/>
+      <w:numFmt w:val="decimal"/>
+      <w:lvlText w:val="%1."/>
+      <w:lvlJc w:val="left"/>
+      <w:pPr>
+        <w:ind w:left="720" w:hanging="360"/>
+      </w:pPr>
+    </w:lvl>
+    <w:lvl w:ilvl="1" w:tplc="04090019" w:tentative="1">
+      <w:start w:val="1"/>
+      <w:numFmt w:val="lowerLetter"/>
+      <w:lvlText w:val="%2."/>
+      <w:lvlJc w:val="left"/>
+      <w:pPr>
+        <w:ind w:left="1440" w:hanging="360"/>
+      </w:pPr>
+    </w:lvl>
+    <w:lvl w:ilvl="2" w:tplc="0409001B" w:tentative="1">
+      <w:start w:val="1"/>
+      <w:numFmt w:val="lowerRoman"/>
+      <w:lvlText w:val="%3."/>
+      <w:lvlJc w:val="right"/>
+      <w:pPr>
+        <w:ind w:left="2160" w:hanging="180"/>
+      </w:pPr>
+    </w:lvl>
+    <w:lvl w:ilvl="3" w:tplc="0409000F" w:tentative="1">
+      <w:start w:val="1"/>
+      <w:numFmt w:val="decimal"/>
+      <w:lvlText w:val="%4."/>
+      <w:lvlJc w:val="left"/>
+      <w:pPr>
+        <w:ind w:left="2880" w:hanging="360"/>
+      </w:pPr>
+    </w:lvl>
+    <w:lvl w:ilvl="4" w:tplc="04090019" w:tentative="1">
+      <w:start w:val="1"/>
+      <w:numFmt w:val="lowerLetter"/>
+      <w:lvlText w:val="%5."/>
+      <w:lvlJc w:val="left"/>
+      <w:pPr>
+        <w:ind w:left="3600" w:hanging="360"/>
+      </w:pPr>
+    </w:lvl>
+    <w:lvl w:ilvl="5" w:tplc="0409001B" w:tentative="1">
+      <w:start w:val="1"/>
+      <w:numFmt w:val="lowerRoman"/>
+      <w:lvlText w:val="%6."/>
+      <w:lvlJc w:val="right"/>
+      <w:pPr>
+        <w:ind w:left="4320" w:hanging="180"/>
+      </w:pPr>
+    </w:lvl>
+    <w:lvl w:ilvl="6" w:tplc="0409000F" w:tentative="1">
+      <w:start w:val="1"/>
+      <w:numFmt w:val="decimal"/>
+      <w:lvlText w:val="%7."/>
+      <w:lvlJc w:val="left"/>
+      <w:pPr>
+        <w:ind w:left="5040" w:hanging="360"/>
+      </w:pPr>
+    </w:lvl>
+    <w:lvl w:ilvl="7" w:tplc="04090019" w:tentative="1">
+      <w:start w:val="1"/>
+      <w:numFmt w:val="lowerLetter"/>
+      <w:lvlText w:val="%8."/>
+      <w:lvlJc w:val="left"/>
+      <w:pPr>
+        <w:ind w:left="5760" w:hanging="360"/>
+      </w:pPr>
+    </w:lvl>
+    <w:lvl w:ilvl="8" w:tplc="0409001B" w:tentative="1">
+      <w:start w:val="1"/>
+      <w:numFmt w:val="lowerRoman"/>
+      <w:lvlText w:val="%9."/>
+      <w:lvlJc w:val="right"/>
+      <w:pPr>
+        <w:ind w:left="6480" w:hanging="180"/>
+      </w:pPr>
+    </w:lvl>
+  </w:abstractNum>
+  <w:abstractNum w:abstractNumId="7">
+    <w:nsid w:val="1A2B1FFF"/>
+    <w:multiLevelType w:val="hybridMultilevel"/>
+    <w:tmpl w:val="7FD470BC"/>
+    <w:lvl w:ilvl="0" w:tplc="0409000F">
+      <w:start w:val="1"/>
+      <w:numFmt w:val="decimal"/>
+      <w:lvlText w:val="%1."/>
+      <w:lvlJc w:val="left"/>
+      <w:pPr>
+        <w:ind w:left="1507" w:hanging="360"/>
+      </w:pPr>
+    </w:lvl>
+    <w:lvl w:ilvl="1" w:tplc="04090019" w:tentative="1">
+      <w:start w:val="1"/>
+      <w:numFmt w:val="lowerLetter"/>
+      <w:lvlText w:val="%2."/>
+      <w:lvlJc w:val="left"/>
+      <w:pPr>
+        <w:ind w:left="2227" w:hanging="360"/>
+      </w:pPr>
+    </w:lvl>
+    <w:lvl w:ilvl="2" w:tplc="0409001B" w:tentative="1">
+      <w:start w:val="1"/>
+      <w:numFmt w:val="lowerRoman"/>
+      <w:lvlText w:val="%3."/>
+      <w:lvlJc w:val="right"/>
+      <w:pPr>
+        <w:ind w:left="2947" w:hanging="180"/>
+      </w:pPr>
+    </w:lvl>
+    <w:lvl w:ilvl="3" w:tplc="0409000F" w:tentative="1">
+      <w:start w:val="1"/>
+      <w:numFmt w:val="decimal"/>
+      <w:lvlText w:val="%4."/>
+      <w:lvlJc w:val="left"/>
+      <w:pPr>
+        <w:ind w:left="3667" w:hanging="360"/>
+      </w:pPr>
+    </w:lvl>
+    <w:lvl w:ilvl="4" w:tplc="04090019" w:tentative="1">
+      <w:start w:val="1"/>
+      <w:numFmt w:val="lowerLetter"/>
+      <w:lvlText w:val="%5."/>
+      <w:lvlJc w:val="left"/>
+      <w:pPr>
+        <w:ind w:left="4387" w:hanging="360"/>
+      </w:pPr>
+    </w:lvl>
+    <w:lvl w:ilvl="5" w:tplc="0409001B" w:tentative="1">
+      <w:start w:val="1"/>
+      <w:numFmt w:val="lowerRoman"/>
+      <w:lvlText w:val="%6."/>
+      <w:lvlJc w:val="right"/>
+      <w:pPr>
+        <w:ind w:left="5107" w:hanging="180"/>
+      </w:pPr>
+    </w:lvl>
+    <w:lvl w:ilvl="6" w:tplc="0409000F" w:tentative="1">
+      <w:start w:val="1"/>
+      <w:numFmt w:val="decimal"/>
+      <w:lvlText w:val="%7."/>
+      <w:lvlJc w:val="left"/>
+      <w:pPr>
+        <w:ind w:left="5827" w:hanging="360"/>
+      </w:pPr>
+    </w:lvl>
+    <w:lvl w:ilvl="7" w:tplc="04090019" w:tentative="1">
+      <w:start w:val="1"/>
+      <w:numFmt w:val="lowerLetter"/>
+      <w:lvlText w:val="%8."/>
+      <w:lvlJc w:val="left"/>
+      <w:pPr>
+        <w:ind w:left="6547" w:hanging="360"/>
+      </w:pPr>
+    </w:lvl>
+    <w:lvl w:ilvl="8" w:tplc="0409001B" w:tentative="1">
+      <w:start w:val="1"/>
+      <w:numFmt w:val="lowerRoman"/>
+      <w:lvlText w:val="%9."/>
+      <w:lvlJc w:val="right"/>
+      <w:pPr>
+        <w:ind w:left="7267" w:hanging="180"/>
+      </w:pPr>
+    </w:lvl>
+  </w:abstractNum>
+  <w:abstractNum w:abstractNumId="8">
+    <w:nsid w:val="1A876ED7"/>
+    <w:multiLevelType w:val="hybridMultilevel"/>
+    <w:tmpl w:val="DFAA0744"/>
+    <w:lvl w:ilvl="0" w:tplc="0409000F">
+      <w:start w:val="1"/>
+      <w:numFmt w:val="decimal"/>
+      <w:lvlText w:val="%1."/>
+      <w:lvlJc w:val="left"/>
+      <w:pPr>
+        <w:ind w:left="720" w:hanging="360"/>
+      </w:pPr>
+    </w:lvl>
+    <w:lvl w:ilvl="1" w:tplc="04090019" w:tentative="1">
+      <w:start w:val="1"/>
+      <w:numFmt w:val="lowerLetter"/>
+      <w:lvlText w:val="%2."/>
+      <w:lvlJc w:val="left"/>
+      <w:pPr>
+        <w:ind w:left="1440" w:hanging="360"/>
+      </w:pPr>
+    </w:lvl>
+    <w:lvl w:ilvl="2" w:tplc="0409001B" w:tentative="1">
+      <w:start w:val="1"/>
+      <w:numFmt w:val="lowerRoman"/>
+      <w:lvlText w:val="%3."/>
+      <w:lvlJc w:val="right"/>
+      <w:pPr>
+        <w:ind w:left="2160" w:hanging="180"/>
+      </w:pPr>
+    </w:lvl>
+    <w:lvl w:ilvl="3" w:tplc="0409000F" w:tentative="1">
+      <w:start w:val="1"/>
+      <w:numFmt w:val="decimal"/>
+      <w:lvlText w:val="%4."/>
+      <w:lvlJc w:val="left"/>
+      <w:pPr>
+        <w:ind w:left="2880" w:hanging="360"/>
+      </w:pPr>
+    </w:lvl>
+    <w:lvl w:ilvl="4" w:tplc="04090019" w:tentative="1">
+      <w:start w:val="1"/>
+      <w:numFmt w:val="lowerLetter"/>
+      <w:lvlText w:val="%5."/>
+      <w:lvlJc w:val="left"/>
+      <w:pPr>
+        <w:ind w:left="3600" w:hanging="360"/>
+      </w:pPr>
+    </w:lvl>
+    <w:lvl w:ilvl="5" w:tplc="0409001B" w:tentative="1">
+      <w:start w:val="1"/>
+      <w:numFmt w:val="lowerRoman"/>
+      <w:lvlText w:val="%6."/>
+      <w:lvlJc w:val="right"/>
+      <w:pPr>
+        <w:ind w:left="4320" w:hanging="180"/>
+      </w:pPr>
+    </w:lvl>
+    <w:lvl w:ilvl="6" w:tplc="0409000F" w:tentative="1">
+      <w:start w:val="1"/>
+      <w:numFmt w:val="decimal"/>
+      <w:lvlText w:val="%7."/>
+      <w:lvlJc w:val="left"/>
+      <w:pPr>
+        <w:ind w:left="5040" w:hanging="360"/>
+      </w:pPr>
+    </w:lvl>
+    <w:lvl w:ilvl="7" w:tplc="04090019" w:tentative="1">
+      <w:start w:val="1"/>
+      <w:numFmt w:val="lowerLetter"/>
+      <w:lvlText w:val="%8."/>
+      <w:lvlJc w:val="left"/>
+      <w:pPr>
+        <w:ind w:left="5760" w:hanging="360"/>
+      </w:pPr>
+    </w:lvl>
+    <w:lvl w:ilvl="8" w:tplc="0409001B" w:tentative="1">
+      <w:start w:val="1"/>
+      <w:numFmt w:val="lowerRoman"/>
+      <w:lvlText w:val="%9."/>
+      <w:lvlJc w:val="right"/>
+      <w:pPr>
+        <w:ind w:left="6480" w:hanging="180"/>
+      </w:pPr>
+    </w:lvl>
+  </w:abstractNum>
+  <w:abstractNum w:abstractNumId="9">
+    <w:nsid w:val="1AD05E05"/>
+    <w:multiLevelType w:val="hybridMultilevel"/>
+    <w:tmpl w:val="31FAB5DE"/>
+    <w:lvl w:ilvl="0" w:tplc="0409000F">
+      <w:start w:val="1"/>
+      <w:numFmt w:val="decimal"/>
+      <w:lvlText w:val="%1."/>
+      <w:lvlJc w:val="left"/>
+      <w:pPr>
+        <w:ind w:left="720" w:hanging="360"/>
+      </w:pPr>
+    </w:lvl>
+    <w:lvl w:ilvl="1" w:tplc="04090019" w:tentative="1">
+      <w:start w:val="1"/>
+      <w:numFmt w:val="lowerLetter"/>
+      <w:lvlText w:val="%2."/>
+      <w:lvlJc w:val="left"/>
+      <w:pPr>
+        <w:ind w:left="1440" w:hanging="360"/>
+      </w:pPr>
+    </w:lvl>
+    <w:lvl w:ilvl="2" w:tplc="0409001B" w:tentative="1">
+      <w:start w:val="1"/>
+      <w:numFmt w:val="lowerRoman"/>
+      <w:lvlText w:val="%3."/>
+      <w:lvlJc w:val="right"/>
+      <w:pPr>
+        <w:ind w:left="2160" w:hanging="180"/>
+      </w:pPr>
+    </w:lvl>
+    <w:lvl w:ilvl="3" w:tplc="0409000F" w:tentative="1">
+      <w:start w:val="1"/>
+      <w:numFmt w:val="decimal"/>
+      <w:lvlText w:val="%4."/>
+      <w:lvlJc w:val="left"/>
+      <w:pPr>
+        <w:ind w:left="2880" w:hanging="360"/>
+      </w:pPr>
+    </w:lvl>
+    <w:lvl w:ilvl="4" w:tplc="04090019" w:tentative="1">
+      <w:start w:val="1"/>
+      <w:numFmt w:val="lowerLetter"/>
+      <w:lvlText w:val="%5."/>
+      <w:lvlJc w:val="left"/>
+      <w:pPr>
+        <w:ind w:left="3600" w:hanging="360"/>
+      </w:pPr>
+    </w:lvl>
+    <w:lvl w:ilvl="5" w:tplc="0409001B" w:tentative="1">
+      <w:start w:val="1"/>
+      <w:numFmt w:val="lowerRoman"/>
+      <w:lvlText w:val="%6."/>
+      <w:lvlJc w:val="right"/>
+      <w:pPr>
+        <w:ind w:left="4320" w:hanging="180"/>
+      </w:pPr>
+    </w:lvl>
+    <w:lvl w:ilvl="6" w:tplc="0409000F" w:tentative="1">
+      <w:start w:val="1"/>
+      <w:numFmt w:val="decimal"/>
+      <w:lvlText w:val="%7."/>
+      <w:lvlJc w:val="left"/>
+      <w:pPr>
+        <w:ind w:left="5040" w:hanging="360"/>
+      </w:pPr>
+    </w:lvl>
+    <w:lvl w:ilvl="7" w:tplc="04090019" w:tentative="1">
+      <w:start w:val="1"/>
+      <w:numFmt w:val="lowerLetter"/>
+      <w:lvlText w:val="%8."/>
+      <w:lvlJc w:val="left"/>
+      <w:pPr>
+        <w:ind w:left="5760" w:hanging="360"/>
+      </w:pPr>
+    </w:lvl>
+    <w:lvl w:ilvl="8" w:tplc="0409001B" w:tentative="1">
+      <w:start w:val="1"/>
+      <w:numFmt w:val="lowerRoman"/>
+      <w:lvlText w:val="%9."/>
+      <w:lvlJc w:val="right"/>
+      <w:pPr>
+        <w:ind w:left="6480" w:hanging="180"/>
+      </w:pPr>
+    </w:lvl>
+  </w:abstractNum>
+  <w:abstractNum w:abstractNumId="10">
     <w:nsid w:val="1C57603C"/>
     <w:multiLevelType w:val="hybridMultilevel"/>
     <w:tmpl w:val="FF54E668"/>
@@ -10133,7 +12473,93 @@
       </w:pPr>
     </w:lvl>
   </w:abstractNum>
-  <w:abstractNum w:abstractNumId="6">
+  <w:abstractNum w:abstractNumId="11">
+    <w:nsid w:val="204E03C2"/>
+    <w:multiLevelType w:val="hybridMultilevel"/>
+    <w:tmpl w:val="96024102"/>
+    <w:lvl w:ilvl="0" w:tplc="0409000F">
+      <w:start w:val="1"/>
+      <w:numFmt w:val="decimal"/>
+      <w:lvlText w:val="%1."/>
+      <w:lvlJc w:val="left"/>
+      <w:pPr>
+        <w:ind w:left="720" w:hanging="360"/>
+      </w:pPr>
+    </w:lvl>
+    <w:lvl w:ilvl="1" w:tplc="04090019" w:tentative="1">
+      <w:start w:val="1"/>
+      <w:numFmt w:val="lowerLetter"/>
+      <w:lvlText w:val="%2."/>
+      <w:lvlJc w:val="left"/>
+      <w:pPr>
+        <w:ind w:left="1440" w:hanging="360"/>
+      </w:pPr>
+    </w:lvl>
+    <w:lvl w:ilvl="2" w:tplc="0409001B" w:tentative="1">
+      <w:start w:val="1"/>
+      <w:numFmt w:val="lowerRoman"/>
+      <w:lvlText w:val="%3."/>
+      <w:lvlJc w:val="right"/>
+      <w:pPr>
+        <w:ind w:left="2160" w:hanging="180"/>
+      </w:pPr>
+    </w:lvl>
+    <w:lvl w:ilvl="3" w:tplc="0409000F" w:tentative="1">
+      <w:start w:val="1"/>
+      <w:numFmt w:val="decimal"/>
+      <w:lvlText w:val="%4."/>
+      <w:lvlJc w:val="left"/>
+      <w:pPr>
+        <w:ind w:left="2880" w:hanging="360"/>
+      </w:pPr>
+    </w:lvl>
+    <w:lvl w:ilvl="4" w:tplc="04090019" w:tentative="1">
+      <w:start w:val="1"/>
+      <w:numFmt w:val="lowerLetter"/>
+      <w:lvlText w:val="%5."/>
+      <w:lvlJc w:val="left"/>
+      <w:pPr>
+        <w:ind w:left="3600" w:hanging="360"/>
+      </w:pPr>
+    </w:lvl>
+    <w:lvl w:ilvl="5" w:tplc="0409001B" w:tentative="1">
+      <w:start w:val="1"/>
+      <w:numFmt w:val="lowerRoman"/>
+      <w:lvlText w:val="%6."/>
+      <w:lvlJc w:val="right"/>
+      <w:pPr>
+        <w:ind w:left="4320" w:hanging="180"/>
+      </w:pPr>
+    </w:lvl>
+    <w:lvl w:ilvl="6" w:tplc="0409000F" w:tentative="1">
+      <w:start w:val="1"/>
+      <w:numFmt w:val="decimal"/>
+      <w:lvlText w:val="%7."/>
+      <w:lvlJc w:val="left"/>
+      <w:pPr>
+        <w:ind w:left="5040" w:hanging="360"/>
+      </w:pPr>
+    </w:lvl>
+    <w:lvl w:ilvl="7" w:tplc="04090019" w:tentative="1">
+      <w:start w:val="1"/>
+      <w:numFmt w:val="lowerLetter"/>
+      <w:lvlText w:val="%8."/>
+      <w:lvlJc w:val="left"/>
+      <w:pPr>
+        <w:ind w:left="5760" w:hanging="360"/>
+      </w:pPr>
+    </w:lvl>
+    <w:lvl w:ilvl="8" w:tplc="0409001B" w:tentative="1">
+      <w:start w:val="1"/>
+      <w:numFmt w:val="lowerRoman"/>
+      <w:lvlText w:val="%9."/>
+      <w:lvlJc w:val="right"/>
+      <w:pPr>
+        <w:ind w:left="6480" w:hanging="180"/>
+      </w:pPr>
+    </w:lvl>
+  </w:abstractNum>
+  <w:abstractNum w:abstractNumId="12">
     <w:nsid w:val="23A3620E"/>
     <w:multiLevelType w:val="hybridMultilevel"/>
     <w:tmpl w:val="26A03848"/>
@@ -10219,7 +12645,7 @@
       </w:pPr>
     </w:lvl>
   </w:abstractNum>
-  <w:abstractNum w:abstractNumId="7">
+  <w:abstractNum w:abstractNumId="13">
     <w:nsid w:val="2612283C"/>
     <w:multiLevelType w:val="hybridMultilevel"/>
     <w:tmpl w:val="80EAF87E"/>
@@ -10305,7 +12731,265 @@
       </w:pPr>
     </w:lvl>
   </w:abstractNum>
-  <w:abstractNum w:abstractNumId="8">
+  <w:abstractNum w:abstractNumId="14">
+    <w:nsid w:val="2867223A"/>
+    <w:multiLevelType w:val="hybridMultilevel"/>
+    <w:tmpl w:val="6CBA9BDA"/>
+    <w:lvl w:ilvl="0" w:tplc="0409000F">
+      <w:start w:val="1"/>
+      <w:numFmt w:val="decimal"/>
+      <w:lvlText w:val="%1."/>
+      <w:lvlJc w:val="left"/>
+      <w:pPr>
+        <w:ind w:left="720" w:hanging="360"/>
+      </w:pPr>
+    </w:lvl>
+    <w:lvl w:ilvl="1" w:tplc="04090019" w:tentative="1">
+      <w:start w:val="1"/>
+      <w:numFmt w:val="lowerLetter"/>
+      <w:lvlText w:val="%2."/>
+      <w:lvlJc w:val="left"/>
+      <w:pPr>
+        <w:ind w:left="1440" w:hanging="360"/>
+      </w:pPr>
+    </w:lvl>
+    <w:lvl w:ilvl="2" w:tplc="0409001B" w:tentative="1">
+      <w:start w:val="1"/>
+      <w:numFmt w:val="lowerRoman"/>
+      <w:lvlText w:val="%3."/>
+      <w:lvlJc w:val="right"/>
+      <w:pPr>
+        <w:ind w:left="2160" w:hanging="180"/>
+      </w:pPr>
+    </w:lvl>
+    <w:lvl w:ilvl="3" w:tplc="0409000F" w:tentative="1">
+      <w:start w:val="1"/>
+      <w:numFmt w:val="decimal"/>
+      <w:lvlText w:val="%4."/>
+      <w:lvlJc w:val="left"/>
+      <w:pPr>
+        <w:ind w:left="2880" w:hanging="360"/>
+      </w:pPr>
+    </w:lvl>
+    <w:lvl w:ilvl="4" w:tplc="04090019" w:tentative="1">
+      <w:start w:val="1"/>
+      <w:numFmt w:val="lowerLetter"/>
+      <w:lvlText w:val="%5."/>
+      <w:lvlJc w:val="left"/>
+      <w:pPr>
+        <w:ind w:left="3600" w:hanging="360"/>
+      </w:pPr>
+    </w:lvl>
+    <w:lvl w:ilvl="5" w:tplc="0409001B" w:tentative="1">
+      <w:start w:val="1"/>
+      <w:numFmt w:val="lowerRoman"/>
+      <w:lvlText w:val="%6."/>
+      <w:lvlJc w:val="right"/>
+      <w:pPr>
+        <w:ind w:left="4320" w:hanging="180"/>
+      </w:pPr>
+    </w:lvl>
+    <w:lvl w:ilvl="6" w:tplc="0409000F" w:tentative="1">
+      <w:start w:val="1"/>
+      <w:numFmt w:val="decimal"/>
+      <w:lvlText w:val="%7."/>
+      <w:lvlJc w:val="left"/>
+      <w:pPr>
+        <w:ind w:left="5040" w:hanging="360"/>
+      </w:pPr>
+    </w:lvl>
+    <w:lvl w:ilvl="7" w:tplc="04090019" w:tentative="1">
+      <w:start w:val="1"/>
+      <w:numFmt w:val="lowerLetter"/>
+      <w:lvlText w:val="%8."/>
+      <w:lvlJc w:val="left"/>
+      <w:pPr>
+        <w:ind w:left="5760" w:hanging="360"/>
+      </w:pPr>
+    </w:lvl>
+    <w:lvl w:ilvl="8" w:tplc="0409001B" w:tentative="1">
+      <w:start w:val="1"/>
+      <w:numFmt w:val="lowerRoman"/>
+      <w:lvlText w:val="%9."/>
+      <w:lvlJc w:val="right"/>
+      <w:pPr>
+        <w:ind w:left="6480" w:hanging="180"/>
+      </w:pPr>
+    </w:lvl>
+  </w:abstractNum>
+  <w:abstractNum w:abstractNumId="15">
+    <w:nsid w:val="2BF76391"/>
+    <w:multiLevelType w:val="hybridMultilevel"/>
+    <w:tmpl w:val="0D5CEE6E"/>
+    <w:lvl w:ilvl="0" w:tplc="0409000F">
+      <w:start w:val="1"/>
+      <w:numFmt w:val="decimal"/>
+      <w:lvlText w:val="%1."/>
+      <w:lvlJc w:val="left"/>
+      <w:pPr>
+        <w:ind w:left="720" w:hanging="360"/>
+      </w:pPr>
+    </w:lvl>
+    <w:lvl w:ilvl="1" w:tplc="04090019" w:tentative="1">
+      <w:start w:val="1"/>
+      <w:numFmt w:val="lowerLetter"/>
+      <w:lvlText w:val="%2."/>
+      <w:lvlJc w:val="left"/>
+      <w:pPr>
+        <w:ind w:left="1440" w:hanging="360"/>
+      </w:pPr>
+    </w:lvl>
+    <w:lvl w:ilvl="2" w:tplc="0409001B" w:tentative="1">
+      <w:start w:val="1"/>
+      <w:numFmt w:val="lowerRoman"/>
+      <w:lvlText w:val="%3."/>
+      <w:lvlJc w:val="right"/>
+      <w:pPr>
+        <w:ind w:left="2160" w:hanging="180"/>
+      </w:pPr>
+    </w:lvl>
+    <w:lvl w:ilvl="3" w:tplc="0409000F" w:tentative="1">
+      <w:start w:val="1"/>
+      <w:numFmt w:val="decimal"/>
+      <w:lvlText w:val="%4."/>
+      <w:lvlJc w:val="left"/>
+      <w:pPr>
+        <w:ind w:left="2880" w:hanging="360"/>
+      </w:pPr>
+    </w:lvl>
+    <w:lvl w:ilvl="4" w:tplc="04090019" w:tentative="1">
+      <w:start w:val="1"/>
+      <w:numFmt w:val="lowerLetter"/>
+      <w:lvlText w:val="%5."/>
+      <w:lvlJc w:val="left"/>
+      <w:pPr>
+        <w:ind w:left="3600" w:hanging="360"/>
+      </w:pPr>
+    </w:lvl>
+    <w:lvl w:ilvl="5" w:tplc="0409001B" w:tentative="1">
+      <w:start w:val="1"/>
+      <w:numFmt w:val="lowerRoman"/>
+      <w:lvlText w:val="%6."/>
+      <w:lvlJc w:val="right"/>
+      <w:pPr>
+        <w:ind w:left="4320" w:hanging="180"/>
+      </w:pPr>
+    </w:lvl>
+    <w:lvl w:ilvl="6" w:tplc="0409000F" w:tentative="1">
+      <w:start w:val="1"/>
+      <w:numFmt w:val="decimal"/>
+      <w:lvlText w:val="%7."/>
+      <w:lvlJc w:val="left"/>
+      <w:pPr>
+        <w:ind w:left="5040" w:hanging="360"/>
+      </w:pPr>
+    </w:lvl>
+    <w:lvl w:ilvl="7" w:tplc="04090019" w:tentative="1">
+      <w:start w:val="1"/>
+      <w:numFmt w:val="lowerLetter"/>
+      <w:lvlText w:val="%8."/>
+      <w:lvlJc w:val="left"/>
+      <w:pPr>
+        <w:ind w:left="5760" w:hanging="360"/>
+      </w:pPr>
+    </w:lvl>
+    <w:lvl w:ilvl="8" w:tplc="0409001B" w:tentative="1">
+      <w:start w:val="1"/>
+      <w:numFmt w:val="lowerRoman"/>
+      <w:lvlText w:val="%9."/>
+      <w:lvlJc w:val="right"/>
+      <w:pPr>
+        <w:ind w:left="6480" w:hanging="180"/>
+      </w:pPr>
+    </w:lvl>
+  </w:abstractNum>
+  <w:abstractNum w:abstractNumId="16">
+    <w:nsid w:val="2FC83A1E"/>
+    <w:multiLevelType w:val="hybridMultilevel"/>
+    <w:tmpl w:val="8528CACE"/>
+    <w:lvl w:ilvl="0" w:tplc="0409000F">
+      <w:start w:val="1"/>
+      <w:numFmt w:val="decimal"/>
+      <w:lvlText w:val="%1."/>
+      <w:lvlJc w:val="left"/>
+      <w:pPr>
+        <w:ind w:left="720" w:hanging="360"/>
+      </w:pPr>
+    </w:lvl>
+    <w:lvl w:ilvl="1" w:tplc="04090019" w:tentative="1">
+      <w:start w:val="1"/>
+      <w:numFmt w:val="lowerLetter"/>
+      <w:lvlText w:val="%2."/>
+      <w:lvlJc w:val="left"/>
+      <w:pPr>
+        <w:ind w:left="1440" w:hanging="360"/>
+      </w:pPr>
+    </w:lvl>
+    <w:lvl w:ilvl="2" w:tplc="0409001B" w:tentative="1">
+      <w:start w:val="1"/>
+      <w:numFmt w:val="lowerRoman"/>
+      <w:lvlText w:val="%3."/>
+      <w:lvlJc w:val="right"/>
+      <w:pPr>
+        <w:ind w:left="2160" w:hanging="180"/>
+      </w:pPr>
+    </w:lvl>
+    <w:lvl w:ilvl="3" w:tplc="0409000F" w:tentative="1">
+      <w:start w:val="1"/>
+      <w:numFmt w:val="decimal"/>
+      <w:lvlText w:val="%4."/>
+      <w:lvlJc w:val="left"/>
+      <w:pPr>
+        <w:ind w:left="2880" w:hanging="360"/>
+      </w:pPr>
+    </w:lvl>
+    <w:lvl w:ilvl="4" w:tplc="04090019" w:tentative="1">
+      <w:start w:val="1"/>
+      <w:numFmt w:val="lowerLetter"/>
+      <w:lvlText w:val="%5."/>
+      <w:lvlJc w:val="left"/>
+      <w:pPr>
+        <w:ind w:left="3600" w:hanging="360"/>
+      </w:pPr>
+    </w:lvl>
+    <w:lvl w:ilvl="5" w:tplc="0409001B" w:tentative="1">
+      <w:start w:val="1"/>
+      <w:numFmt w:val="lowerRoman"/>
+      <w:lvlText w:val="%6."/>
+      <w:lvlJc w:val="right"/>
+      <w:pPr>
+        <w:ind w:left="4320" w:hanging="180"/>
+      </w:pPr>
+    </w:lvl>
+    <w:lvl w:ilvl="6" w:tplc="0409000F" w:tentative="1">
+      <w:start w:val="1"/>
+      <w:numFmt w:val="decimal"/>
+      <w:lvlText w:val="%7."/>
+      <w:lvlJc w:val="left"/>
+      <w:pPr>
+        <w:ind w:left="5040" w:hanging="360"/>
+      </w:pPr>
+    </w:lvl>
+    <w:lvl w:ilvl="7" w:tplc="04090019" w:tentative="1">
+      <w:start w:val="1"/>
+      <w:numFmt w:val="lowerLetter"/>
+      <w:lvlText w:val="%8."/>
+      <w:lvlJc w:val="left"/>
+      <w:pPr>
+        <w:ind w:left="5760" w:hanging="360"/>
+      </w:pPr>
+    </w:lvl>
+    <w:lvl w:ilvl="8" w:tplc="0409001B" w:tentative="1">
+      <w:start w:val="1"/>
+      <w:numFmt w:val="lowerRoman"/>
+      <w:lvlText w:val="%9."/>
+      <w:lvlJc w:val="right"/>
+      <w:pPr>
+        <w:ind w:left="6480" w:hanging="180"/>
+      </w:pPr>
+    </w:lvl>
+  </w:abstractNum>
+  <w:abstractNum w:abstractNumId="17">
     <w:nsid w:val="301606FE"/>
     <w:multiLevelType w:val="hybridMultilevel"/>
     <w:tmpl w:val="D2F0F750"/>
@@ -10391,7 +13075,7 @@
       </w:pPr>
     </w:lvl>
   </w:abstractNum>
-  <w:abstractNum w:abstractNumId="9">
+  <w:abstractNum w:abstractNumId="18">
     <w:nsid w:val="30CC3922"/>
     <w:multiLevelType w:val="hybridMultilevel"/>
     <w:tmpl w:val="FE92EB80"/>
@@ -10504,7 +13188,7 @@
       </w:rPr>
     </w:lvl>
   </w:abstractNum>
-  <w:abstractNum w:abstractNumId="10">
+  <w:abstractNum w:abstractNumId="19">
     <w:nsid w:val="340A2E8A"/>
     <w:multiLevelType w:val="hybridMultilevel"/>
     <w:tmpl w:val="2152CC20"/>
@@ -10590,7 +13274,7 @@
       </w:pPr>
     </w:lvl>
   </w:abstractNum>
-  <w:abstractNum w:abstractNumId="11">
+  <w:abstractNum w:abstractNumId="20">
     <w:nsid w:val="38C50D3B"/>
     <w:multiLevelType w:val="hybridMultilevel"/>
     <w:tmpl w:val="9A1E1BFE"/>
@@ -10703,7 +13387,7 @@
       </w:rPr>
     </w:lvl>
   </w:abstractNum>
-  <w:abstractNum w:abstractNumId="12">
+  <w:abstractNum w:abstractNumId="21">
     <w:nsid w:val="3D327021"/>
     <w:multiLevelType w:val="hybridMultilevel"/>
     <w:tmpl w:val="E1AAE46C"/>
@@ -10816,7 +13500,7 @@
       </w:rPr>
     </w:lvl>
   </w:abstractNum>
-  <w:abstractNum w:abstractNumId="13">
+  <w:abstractNum w:abstractNumId="22">
     <w:nsid w:val="3E67301D"/>
     <w:multiLevelType w:val="hybridMultilevel"/>
     <w:tmpl w:val="3878CE20"/>
@@ -10928,7 +13612,7 @@
       </w:rPr>
     </w:lvl>
   </w:abstractNum>
-  <w:abstractNum w:abstractNumId="14">
+  <w:abstractNum w:abstractNumId="23">
     <w:nsid w:val="4210169F"/>
     <w:multiLevelType w:val="hybridMultilevel"/>
     <w:tmpl w:val="2ECA6CE2"/>
@@ -11014,7 +13698,7 @@
       </w:pPr>
     </w:lvl>
   </w:abstractNum>
-  <w:abstractNum w:abstractNumId="15">
+  <w:abstractNum w:abstractNumId="24">
     <w:nsid w:val="46764EBD"/>
     <w:multiLevelType w:val="hybridMultilevel"/>
     <w:tmpl w:val="E00E3D70"/>
@@ -11100,7 +13784,7 @@
       </w:pPr>
     </w:lvl>
   </w:abstractNum>
-  <w:abstractNum w:abstractNumId="16">
+  <w:abstractNum w:abstractNumId="25">
     <w:nsid w:val="47D908A9"/>
     <w:multiLevelType w:val="hybridMultilevel"/>
     <w:tmpl w:val="B7D29AE6"/>
@@ -11186,7 +13870,7 @@
       </w:pPr>
     </w:lvl>
   </w:abstractNum>
-  <w:abstractNum w:abstractNumId="17">
+  <w:abstractNum w:abstractNumId="26">
     <w:nsid w:val="52762FD6"/>
     <w:multiLevelType w:val="hybridMultilevel"/>
     <w:tmpl w:val="65E0C31E"/>
@@ -11298,10 +13982,10 @@
       </w:rPr>
     </w:lvl>
   </w:abstractNum>
-  <w:abstractNum w:abstractNumId="18">
-    <w:nsid w:val="63C71966"/>
+  <w:abstractNum w:abstractNumId="27">
+    <w:nsid w:val="5E023C12"/>
     <w:multiLevelType w:val="hybridMultilevel"/>
-    <w:tmpl w:val="FA9CDC1C"/>
+    <w:tmpl w:val="7FD0F73A"/>
     <w:lvl w:ilvl="0" w:tplc="0409000F">
       <w:start w:val="1"/>
       <w:numFmt w:val="decimal"/>
@@ -11384,7 +14068,179 @@
       </w:pPr>
     </w:lvl>
   </w:abstractNum>
-  <w:abstractNum w:abstractNumId="19">
+  <w:abstractNum w:abstractNumId="28">
+    <w:nsid w:val="61065D1B"/>
+    <w:multiLevelType w:val="hybridMultilevel"/>
+    <w:tmpl w:val="2A38E97A"/>
+    <w:lvl w:ilvl="0" w:tplc="0409000F">
+      <w:start w:val="1"/>
+      <w:numFmt w:val="decimal"/>
+      <w:lvlText w:val="%1."/>
+      <w:lvlJc w:val="left"/>
+      <w:pPr>
+        <w:ind w:left="720" w:hanging="360"/>
+      </w:pPr>
+    </w:lvl>
+    <w:lvl w:ilvl="1" w:tplc="04090019" w:tentative="1">
+      <w:start w:val="1"/>
+      <w:numFmt w:val="lowerLetter"/>
+      <w:lvlText w:val="%2."/>
+      <w:lvlJc w:val="left"/>
+      <w:pPr>
+        <w:ind w:left="1440" w:hanging="360"/>
+      </w:pPr>
+    </w:lvl>
+    <w:lvl w:ilvl="2" w:tplc="0409001B" w:tentative="1">
+      <w:start w:val="1"/>
+      <w:numFmt w:val="lowerRoman"/>
+      <w:lvlText w:val="%3."/>
+      <w:lvlJc w:val="right"/>
+      <w:pPr>
+        <w:ind w:left="2160" w:hanging="180"/>
+      </w:pPr>
+    </w:lvl>
+    <w:lvl w:ilvl="3" w:tplc="0409000F" w:tentative="1">
+      <w:start w:val="1"/>
+      <w:numFmt w:val="decimal"/>
+      <w:lvlText w:val="%4."/>
+      <w:lvlJc w:val="left"/>
+      <w:pPr>
+        <w:ind w:left="2880" w:hanging="360"/>
+      </w:pPr>
+    </w:lvl>
+    <w:lvl w:ilvl="4" w:tplc="04090019" w:tentative="1">
+      <w:start w:val="1"/>
+      <w:numFmt w:val="lowerLetter"/>
+      <w:lvlText w:val="%5."/>
+      <w:lvlJc w:val="left"/>
+      <w:pPr>
+        <w:ind w:left="3600" w:hanging="360"/>
+      </w:pPr>
+    </w:lvl>
+    <w:lvl w:ilvl="5" w:tplc="0409001B" w:tentative="1">
+      <w:start w:val="1"/>
+      <w:numFmt w:val="lowerRoman"/>
+      <w:lvlText w:val="%6."/>
+      <w:lvlJc w:val="right"/>
+      <w:pPr>
+        <w:ind w:left="4320" w:hanging="180"/>
+      </w:pPr>
+    </w:lvl>
+    <w:lvl w:ilvl="6" w:tplc="0409000F" w:tentative="1">
+      <w:start w:val="1"/>
+      <w:numFmt w:val="decimal"/>
+      <w:lvlText w:val="%7."/>
+      <w:lvlJc w:val="left"/>
+      <w:pPr>
+        <w:ind w:left="5040" w:hanging="360"/>
+      </w:pPr>
+    </w:lvl>
+    <w:lvl w:ilvl="7" w:tplc="04090019" w:tentative="1">
+      <w:start w:val="1"/>
+      <w:numFmt w:val="lowerLetter"/>
+      <w:lvlText w:val="%8."/>
+      <w:lvlJc w:val="left"/>
+      <w:pPr>
+        <w:ind w:left="5760" w:hanging="360"/>
+      </w:pPr>
+    </w:lvl>
+    <w:lvl w:ilvl="8" w:tplc="0409001B" w:tentative="1">
+      <w:start w:val="1"/>
+      <w:numFmt w:val="lowerRoman"/>
+      <w:lvlText w:val="%9."/>
+      <w:lvlJc w:val="right"/>
+      <w:pPr>
+        <w:ind w:left="6480" w:hanging="180"/>
+      </w:pPr>
+    </w:lvl>
+  </w:abstractNum>
+  <w:abstractNum w:abstractNumId="29">
+    <w:nsid w:val="63C71966"/>
+    <w:multiLevelType w:val="hybridMultilevel"/>
+    <w:tmpl w:val="CA26953E"/>
+    <w:lvl w:ilvl="0" w:tplc="0409000F">
+      <w:start w:val="1"/>
+      <w:numFmt w:val="decimal"/>
+      <w:lvlText w:val="%1."/>
+      <w:lvlJc w:val="left"/>
+      <w:pPr>
+        <w:ind w:left="720" w:hanging="360"/>
+      </w:pPr>
+    </w:lvl>
+    <w:lvl w:ilvl="1" w:tplc="04090019" w:tentative="1">
+      <w:start w:val="1"/>
+      <w:numFmt w:val="lowerLetter"/>
+      <w:lvlText w:val="%2."/>
+      <w:lvlJc w:val="left"/>
+      <w:pPr>
+        <w:ind w:left="1440" w:hanging="360"/>
+      </w:pPr>
+    </w:lvl>
+    <w:lvl w:ilvl="2" w:tplc="0409001B" w:tentative="1">
+      <w:start w:val="1"/>
+      <w:numFmt w:val="lowerRoman"/>
+      <w:lvlText w:val="%3."/>
+      <w:lvlJc w:val="right"/>
+      <w:pPr>
+        <w:ind w:left="2160" w:hanging="180"/>
+      </w:pPr>
+    </w:lvl>
+    <w:lvl w:ilvl="3" w:tplc="0409000F" w:tentative="1">
+      <w:start w:val="1"/>
+      <w:numFmt w:val="decimal"/>
+      <w:lvlText w:val="%4."/>
+      <w:lvlJc w:val="left"/>
+      <w:pPr>
+        <w:ind w:left="2880" w:hanging="360"/>
+      </w:pPr>
+    </w:lvl>
+    <w:lvl w:ilvl="4" w:tplc="04090019" w:tentative="1">
+      <w:start w:val="1"/>
+      <w:numFmt w:val="lowerLetter"/>
+      <w:lvlText w:val="%5."/>
+      <w:lvlJc w:val="left"/>
+      <w:pPr>
+        <w:ind w:left="3600" w:hanging="360"/>
+      </w:pPr>
+    </w:lvl>
+    <w:lvl w:ilvl="5" w:tplc="0409001B" w:tentative="1">
+      <w:start w:val="1"/>
+      <w:numFmt w:val="lowerRoman"/>
+      <w:lvlText w:val="%6."/>
+      <w:lvlJc w:val="right"/>
+      <w:pPr>
+        <w:ind w:left="4320" w:hanging="180"/>
+      </w:pPr>
+    </w:lvl>
+    <w:lvl w:ilvl="6" w:tplc="0409000F" w:tentative="1">
+      <w:start w:val="1"/>
+      <w:numFmt w:val="decimal"/>
+      <w:lvlText w:val="%7."/>
+      <w:lvlJc w:val="left"/>
+      <w:pPr>
+        <w:ind w:left="5040" w:hanging="360"/>
+      </w:pPr>
+    </w:lvl>
+    <w:lvl w:ilvl="7" w:tplc="04090019" w:tentative="1">
+      <w:start w:val="1"/>
+      <w:numFmt w:val="lowerLetter"/>
+      <w:lvlText w:val="%8."/>
+      <w:lvlJc w:val="left"/>
+      <w:pPr>
+        <w:ind w:left="5760" w:hanging="360"/>
+      </w:pPr>
+    </w:lvl>
+    <w:lvl w:ilvl="8" w:tplc="0409001B" w:tentative="1">
+      <w:start w:val="1"/>
+      <w:numFmt w:val="lowerRoman"/>
+      <w:lvlText w:val="%9."/>
+      <w:lvlJc w:val="right"/>
+      <w:pPr>
+        <w:ind w:left="6480" w:hanging="180"/>
+      </w:pPr>
+    </w:lvl>
+  </w:abstractNum>
+  <w:abstractNum w:abstractNumId="30">
     <w:nsid w:val="688E6A8D"/>
     <w:multiLevelType w:val="hybridMultilevel"/>
     <w:tmpl w:val="E898B450"/>
@@ -11470,7 +14326,7 @@
       </w:pPr>
     </w:lvl>
   </w:abstractNum>
-  <w:abstractNum w:abstractNumId="20">
+  <w:abstractNum w:abstractNumId="31">
     <w:nsid w:val="6BBE287A"/>
     <w:multiLevelType w:val="hybridMultilevel"/>
     <w:tmpl w:val="03BA5480"/>
@@ -11556,68 +14412,279 @@
       </w:pPr>
     </w:lvl>
   </w:abstractNum>
+  <w:abstractNum w:abstractNumId="32">
+    <w:nsid w:val="76A9023B"/>
+    <w:multiLevelType w:val="hybridMultilevel"/>
+    <w:tmpl w:val="A5F4101A"/>
+    <w:lvl w:ilvl="0" w:tplc="0409000F">
+      <w:start w:val="7"/>
+      <w:numFmt w:val="decimal"/>
+      <w:lvlText w:val="%1."/>
+      <w:lvlJc w:val="left"/>
+      <w:pPr>
+        <w:ind w:left="720" w:hanging="360"/>
+      </w:pPr>
+    </w:lvl>
+    <w:lvl w:ilvl="1" w:tplc="04090019" w:tentative="1">
+      <w:start w:val="1"/>
+      <w:numFmt w:val="lowerLetter"/>
+      <w:lvlText w:val="%2."/>
+      <w:lvlJc w:val="left"/>
+      <w:pPr>
+        <w:ind w:left="1440" w:hanging="360"/>
+      </w:pPr>
+    </w:lvl>
+    <w:lvl w:ilvl="2" w:tplc="0409001B" w:tentative="1">
+      <w:start w:val="1"/>
+      <w:numFmt w:val="lowerRoman"/>
+      <w:lvlText w:val="%3."/>
+      <w:lvlJc w:val="right"/>
+      <w:pPr>
+        <w:ind w:left="2160" w:hanging="180"/>
+      </w:pPr>
+    </w:lvl>
+    <w:lvl w:ilvl="3" w:tplc="0409000F" w:tentative="1">
+      <w:start w:val="1"/>
+      <w:numFmt w:val="decimal"/>
+      <w:lvlText w:val="%4."/>
+      <w:lvlJc w:val="left"/>
+      <w:pPr>
+        <w:ind w:left="2880" w:hanging="360"/>
+      </w:pPr>
+    </w:lvl>
+    <w:lvl w:ilvl="4" w:tplc="04090019" w:tentative="1">
+      <w:start w:val="1"/>
+      <w:numFmt w:val="lowerLetter"/>
+      <w:lvlText w:val="%5."/>
+      <w:lvlJc w:val="left"/>
+      <w:pPr>
+        <w:ind w:left="3600" w:hanging="360"/>
+      </w:pPr>
+    </w:lvl>
+    <w:lvl w:ilvl="5" w:tplc="0409001B" w:tentative="1">
+      <w:start w:val="1"/>
+      <w:numFmt w:val="lowerRoman"/>
+      <w:lvlText w:val="%6."/>
+      <w:lvlJc w:val="right"/>
+      <w:pPr>
+        <w:ind w:left="4320" w:hanging="180"/>
+      </w:pPr>
+    </w:lvl>
+    <w:lvl w:ilvl="6" w:tplc="0409000F" w:tentative="1">
+      <w:start w:val="1"/>
+      <w:numFmt w:val="decimal"/>
+      <w:lvlText w:val="%7."/>
+      <w:lvlJc w:val="left"/>
+      <w:pPr>
+        <w:ind w:left="5040" w:hanging="360"/>
+      </w:pPr>
+    </w:lvl>
+    <w:lvl w:ilvl="7" w:tplc="04090019" w:tentative="1">
+      <w:start w:val="1"/>
+      <w:numFmt w:val="lowerLetter"/>
+      <w:lvlText w:val="%8."/>
+      <w:lvlJc w:val="left"/>
+      <w:pPr>
+        <w:ind w:left="5760" w:hanging="360"/>
+      </w:pPr>
+    </w:lvl>
+    <w:lvl w:ilvl="8" w:tplc="0409001B" w:tentative="1">
+      <w:start w:val="1"/>
+      <w:numFmt w:val="lowerRoman"/>
+      <w:lvlText w:val="%9."/>
+      <w:lvlJc w:val="right"/>
+      <w:pPr>
+        <w:ind w:left="6480" w:hanging="180"/>
+      </w:pPr>
+    </w:lvl>
+  </w:abstractNum>
+  <w:abstractNum w:abstractNumId="33">
+    <w:nsid w:val="7AA61726"/>
+    <w:multiLevelType w:val="hybridMultilevel"/>
+    <w:tmpl w:val="6AD85EB0"/>
+    <w:lvl w:ilvl="0" w:tplc="0409000F">
+      <w:start w:val="1"/>
+      <w:numFmt w:val="decimal"/>
+      <w:lvlText w:val="%1."/>
+      <w:lvlJc w:val="left"/>
+      <w:pPr>
+        <w:ind w:left="720" w:hanging="360"/>
+      </w:pPr>
+    </w:lvl>
+    <w:lvl w:ilvl="1" w:tplc="04090019" w:tentative="1">
+      <w:start w:val="1"/>
+      <w:numFmt w:val="lowerLetter"/>
+      <w:lvlText w:val="%2."/>
+      <w:lvlJc w:val="left"/>
+      <w:pPr>
+        <w:ind w:left="1440" w:hanging="360"/>
+      </w:pPr>
+    </w:lvl>
+    <w:lvl w:ilvl="2" w:tplc="0409001B" w:tentative="1">
+      <w:start w:val="1"/>
+      <w:numFmt w:val="lowerRoman"/>
+      <w:lvlText w:val="%3."/>
+      <w:lvlJc w:val="right"/>
+      <w:pPr>
+        <w:ind w:left="2160" w:hanging="180"/>
+      </w:pPr>
+    </w:lvl>
+    <w:lvl w:ilvl="3" w:tplc="0409000F" w:tentative="1">
+      <w:start w:val="1"/>
+      <w:numFmt w:val="decimal"/>
+      <w:lvlText w:val="%4."/>
+      <w:lvlJc w:val="left"/>
+      <w:pPr>
+        <w:ind w:left="2880" w:hanging="360"/>
+      </w:pPr>
+    </w:lvl>
+    <w:lvl w:ilvl="4" w:tplc="04090019" w:tentative="1">
+      <w:start w:val="1"/>
+      <w:numFmt w:val="lowerLetter"/>
+      <w:lvlText w:val="%5."/>
+      <w:lvlJc w:val="left"/>
+      <w:pPr>
+        <w:ind w:left="3600" w:hanging="360"/>
+      </w:pPr>
+    </w:lvl>
+    <w:lvl w:ilvl="5" w:tplc="0409001B" w:tentative="1">
+      <w:start w:val="1"/>
+      <w:numFmt w:val="lowerRoman"/>
+      <w:lvlText w:val="%6."/>
+      <w:lvlJc w:val="right"/>
+      <w:pPr>
+        <w:ind w:left="4320" w:hanging="180"/>
+      </w:pPr>
+    </w:lvl>
+    <w:lvl w:ilvl="6" w:tplc="0409000F" w:tentative="1">
+      <w:start w:val="1"/>
+      <w:numFmt w:val="decimal"/>
+      <w:lvlText w:val="%7."/>
+      <w:lvlJc w:val="left"/>
+      <w:pPr>
+        <w:ind w:left="5040" w:hanging="360"/>
+      </w:pPr>
+    </w:lvl>
+    <w:lvl w:ilvl="7" w:tplc="04090019" w:tentative="1">
+      <w:start w:val="1"/>
+      <w:numFmt w:val="lowerLetter"/>
+      <w:lvlText w:val="%8."/>
+      <w:lvlJc w:val="left"/>
+      <w:pPr>
+        <w:ind w:left="5760" w:hanging="360"/>
+      </w:pPr>
+    </w:lvl>
+    <w:lvl w:ilvl="8" w:tplc="0409001B" w:tentative="1">
+      <w:start w:val="1"/>
+      <w:numFmt w:val="lowerRoman"/>
+      <w:lvlText w:val="%9."/>
+      <w:lvlJc w:val="right"/>
+      <w:pPr>
+        <w:ind w:left="6480" w:hanging="180"/>
+      </w:pPr>
+    </w:lvl>
+  </w:abstractNum>
   <w:num w:numId="1">
-    <w:abstractNumId w:val="8"/>
+    <w:abstractNumId w:val="17"/>
   </w:num>
   <w:num w:numId="2">
+    <w:abstractNumId w:val="22"/>
+  </w:num>
+  <w:num w:numId="3">
+    <w:abstractNumId w:val="26"/>
+  </w:num>
+  <w:num w:numId="4">
+    <w:abstractNumId w:val="29"/>
+  </w:num>
+  <w:num w:numId="5">
+    <w:abstractNumId w:val="20"/>
+  </w:num>
+  <w:num w:numId="6">
+    <w:abstractNumId w:val="3"/>
+  </w:num>
+  <w:num w:numId="7">
+    <w:abstractNumId w:val="21"/>
+  </w:num>
+  <w:num w:numId="8">
+    <w:abstractNumId w:val="31"/>
+  </w:num>
+  <w:num w:numId="9">
+    <w:abstractNumId w:val="4"/>
+  </w:num>
+  <w:num w:numId="10">
+    <w:abstractNumId w:val="23"/>
+  </w:num>
+  <w:num w:numId="11">
+    <w:abstractNumId w:val="12"/>
+  </w:num>
+  <w:num w:numId="12">
+    <w:abstractNumId w:val="30"/>
+  </w:num>
+  <w:num w:numId="13">
+    <w:abstractNumId w:val="25"/>
+  </w:num>
+  <w:num w:numId="14">
+    <w:abstractNumId w:val="19"/>
+  </w:num>
+  <w:num w:numId="15">
+    <w:abstractNumId w:val="2"/>
+  </w:num>
+  <w:num w:numId="16">
+    <w:abstractNumId w:val="18"/>
+  </w:num>
+  <w:num w:numId="17">
     <w:abstractNumId w:val="13"/>
   </w:num>
-  <w:num w:numId="3">
-    <w:abstractNumId w:val="17"/>
+  <w:num w:numId="18">
+    <w:abstractNumId w:val="10"/>
   </w:num>
-  <w:num w:numId="4">
-    <w:abstractNumId w:val="18"/>
+  <w:num w:numId="19">
+    <w:abstractNumId w:val="5"/>
   </w:num>
-  <w:num w:numId="5">
+  <w:num w:numId="20">
+    <w:abstractNumId w:val="1"/>
+  </w:num>
+  <w:num w:numId="21">
+    <w:abstractNumId w:val="24"/>
+  </w:num>
+  <w:num w:numId="22">
+    <w:abstractNumId w:val="6"/>
+  </w:num>
+  <w:num w:numId="23">
+    <w:abstractNumId w:val="0"/>
+  </w:num>
+  <w:num w:numId="24">
+    <w:abstractNumId w:val="7"/>
+  </w:num>
+  <w:num w:numId="25">
     <w:abstractNumId w:val="11"/>
   </w:num>
-  <w:num w:numId="6">
-    <w:abstractNumId w:val="2"/>
-  </w:num>
-  <w:num w:numId="7">
-    <w:abstractNumId w:val="12"/>
-  </w:num>
-  <w:num w:numId="8">
-    <w:abstractNumId w:val="20"/>
-  </w:num>
-  <w:num w:numId="9">
-    <w:abstractNumId w:val="3"/>
-  </w:num>
-  <w:num w:numId="10">
+  <w:num w:numId="26">
     <w:abstractNumId w:val="14"/>
   </w:num>
-  <w:num w:numId="11">
-    <w:abstractNumId w:val="6"/>
+  <w:num w:numId="27">
+    <w:abstractNumId w:val="33"/>
   </w:num>
-  <w:num w:numId="12">
-    <w:abstractNumId w:val="19"/>
+  <w:num w:numId="28">
+    <w:abstractNumId w:val="28"/>
   </w:num>
-  <w:num w:numId="13">
+  <w:num w:numId="29">
+    <w:abstractNumId w:val="32"/>
+  </w:num>
+  <w:num w:numId="30">
+    <w:abstractNumId w:val="9"/>
+  </w:num>
+  <w:num w:numId="31">
+    <w:abstractNumId w:val="27"/>
+  </w:num>
+  <w:num w:numId="32">
     <w:abstractNumId w:val="16"/>
   </w:num>
-  <w:num w:numId="14">
-    <w:abstractNumId w:val="10"/>
+  <w:num w:numId="33">
+    <w:abstractNumId w:val="15"/>
   </w:num>
-  <w:num w:numId="15">
-    <w:abstractNumId w:val="1"/>
-  </w:num>
-  <w:num w:numId="16">
-    <w:abstractNumId w:val="9"/>
-  </w:num>
-  <w:num w:numId="17">
-    <w:abstractNumId w:val="7"/>
-  </w:num>
-  <w:num w:numId="18">
-    <w:abstractNumId w:val="5"/>
-  </w:num>
-  <w:num w:numId="19">
-    <w:abstractNumId w:val="4"/>
-  </w:num>
-  <w:num w:numId="20">
-    <w:abstractNumId w:val="0"/>
-  </w:num>
-  <w:num w:numId="21">
-    <w:abstractNumId w:val="15"/>
+  <w:num w:numId="34">
+    <w:abstractNumId w:val="8"/>
   </w:num>
 </w:numbering>
 </file>
@@ -11635,7 +14702,10 @@
     </w:rPrDefault>
     <w:pPrDefault/>
   </w:docDefaults>
-  <w:latentStyles w:defLockedState="0" w:defUIPriority="0" w:defSemiHidden="0" w:defUnhideWhenUsed="0" w:defQFormat="0" w:count="276"/>
+  <w:latentStyles w:defLockedState="0" w:defUIPriority="0" w:defSemiHidden="0" w:defUnhideWhenUsed="0" w:defQFormat="0" w:count="276">
+    <w:lsdException w:name="toc 1" w:uiPriority="39"/>
+    <w:lsdException w:name="toc 2" w:uiPriority="39"/>
+  </w:latentStyles>
   <w:style w:type="paragraph" w:default="1" w:styleId="Normal">
     <w:name w:val="Normal"/>
     <w:qFormat/>
@@ -11924,6 +14994,7 @@
     <w:basedOn w:val="Normal"/>
     <w:next w:val="Normal"/>
     <w:autoRedefine/>
+    <w:uiPriority w:val="39"/>
     <w:rsid w:val="004C672A"/>
     <w:pPr>
       <w:spacing w:before="240"/>

</xml_diff>

<commit_message>
minor fix in DataProvider so in Exercise3, after step 1.2 and 1.4 the code can be compiled; minor fixes in lab document, recorded in lab-guide-with-updates.docx
</commit_message>
<xml_diff>
--- a/lab-guide.docx
+++ b/lab-guide.docx
@@ -29,7 +29,7 @@
                     <a:blip r:embed="rId8">
                       <a:extLst>
                         <a:ext uri="{28A0092B-C50C-407E-A947-70E740481C1C}">
-                          <a14:useLocalDpi xmlns="" xmlns:wpc="http://schemas.microsoft.com/office/word/2010/wordprocessingCanvas" xmlns:mo="http://schemas.microsoft.com/office/mac/office/2008/main" xmlns:mc="http://schemas.openxmlformats.org/markup-compatibility/2006" xmlns:mv="urn:schemas-microsoft-com:mac:vml" xmlns:o="urn:schemas-microsoft-com:office:office" xmlns:v="urn:schemas-microsoft-com:vml" xmlns:wp14="http://schemas.microsoft.com/office/word/2010/wordprocessingDrawing" xmlns:w10="urn:schemas-microsoft-com:office:word" xmlns:w="http://schemas.openxmlformats.org/wordprocessingml/2006/main" xmlns:w14="http://schemas.microsoft.com/office/word/2010/wordml" xmlns:wpg="http://schemas.microsoft.com/office/word/2010/wordprocessingGroup" xmlns:wpi="http://schemas.microsoft.com/office/word/2010/wordprocessingInk" xmlns:wps="http://schemas.microsoft.com/office/word/2010/wordprocessingShape" xmlns:a14="http://schemas.microsoft.com/office/drawing/2010/main" val="0"/>
+                          <a14:useLocalDpi xmlns:a14="http://schemas.microsoft.com/office/drawing/2010/main" xmlns:wps="http://schemas.microsoft.com/office/word/2010/wordprocessingShape" xmlns:wpi="http://schemas.microsoft.com/office/word/2010/wordprocessingInk" xmlns:wpg="http://schemas.microsoft.com/office/word/2010/wordprocessingGroup" xmlns:w14="http://schemas.microsoft.com/office/word/2010/wordml" xmlns:w="http://schemas.openxmlformats.org/wordprocessingml/2006/main" xmlns:w10="urn:schemas-microsoft-com:office:word" xmlns:wp14="http://schemas.microsoft.com/office/word/2010/wordprocessingDrawing" xmlns:v="urn:schemas-microsoft-com:vml" xmlns:o="urn:schemas-microsoft-com:office:office" xmlns:mv="urn:schemas-microsoft-com:mac:vml" xmlns:mc="http://schemas.openxmlformats.org/markup-compatibility/2006" xmlns:mo="http://schemas.microsoft.com/office/mac/office/2008/main" xmlns:wpc="http://schemas.microsoft.com/office/word/2010/wordprocessingCanvas" xmlns="" val="0"/>
                         </a:ext>
                       </a:extLst>
                     </a:blip>
@@ -295,7 +295,7 @@
           <w:lang w:val="en-US" w:eastAsia="en-US"/>
         </w:rPr>
       </w:pPr>
-      <w:bookmarkStart w:id="0" w:name="_Toc355699458"/>
+      <w:bookmarkStart w:id="0" w:name="_Toc357000292"/>
       <w:r>
         <w:rPr>
           <w:lang w:val="en-US" w:eastAsia="en-US"/>
@@ -538,6 +538,9 @@
           <w:p>
             <w:pPr>
               <w:pStyle w:val="Tabellentext"/>
+              <w:keepNext/>
+              <w:keepLines/>
+              <w:outlineLvl w:val="3"/>
               <w:rPr>
                 <w:lang w:val="en-US"/>
               </w:rPr>
@@ -565,7 +568,7 @@
       <w:pPr>
         <w:pStyle w:val="Heading1"/>
       </w:pPr>
-      <w:bookmarkStart w:id="2" w:name="_Toc355699459"/>
+      <w:bookmarkStart w:id="2" w:name="_Toc357000293"/>
       <w:r>
         <w:t>Table of Contents</w:t>
       </w:r>
@@ -595,7 +598,7 @@
       <w:r>
         <w:fldChar w:fldCharType="separate"/>
       </w:r>
-      <w:hyperlink w:anchor="_Toc355699458" w:history="1">
+      <w:hyperlink w:anchor="_Toc357000292" w:history="1">
         <w:r>
           <w:rPr>
             <w:rStyle w:val="Hyperlink"/>
@@ -622,7 +625,7 @@
             <w:noProof/>
             <w:webHidden/>
           </w:rPr>
-          <w:instrText xml:space="preserve"> PAGEREF _Toc355699458 \h </w:instrText>
+          <w:instrText xml:space="preserve"> PAGEREF _Toc357000292 \h </w:instrText>
         </w:r>
         <w:r>
           <w:rPr>
@@ -668,7 +671,7 @@
           <w:szCs w:val="22"/>
         </w:rPr>
       </w:pPr>
-      <w:hyperlink w:anchor="_Toc355699459" w:history="1">
+      <w:hyperlink w:anchor="_Toc357000293" w:history="1">
         <w:r>
           <w:rPr>
             <w:rStyle w:val="Hyperlink"/>
@@ -695,7 +698,7 @@
             <w:noProof/>
             <w:webHidden/>
           </w:rPr>
-          <w:instrText xml:space="preserve"> PAGEREF _Toc355699459 \h </w:instrText>
+          <w:instrText xml:space="preserve"> PAGEREF _Toc357000293 \h </w:instrText>
         </w:r>
         <w:r>
           <w:rPr>
@@ -741,7 +744,7 @@
           <w:szCs w:val="22"/>
         </w:rPr>
       </w:pPr>
-      <w:hyperlink w:anchor="_Toc355699460" w:history="1">
+      <w:hyperlink w:anchor="_Toc357000294" w:history="1">
         <w:r>
           <w:rPr>
             <w:rStyle w:val="Hyperlink"/>
@@ -768,7 +771,7 @@
             <w:noProof/>
             <w:webHidden/>
           </w:rPr>
-          <w:instrText xml:space="preserve"> PAGEREF _Toc355699460 \h </w:instrText>
+          <w:instrText xml:space="preserve"> PAGEREF _Toc357000294 \h </w:instrText>
         </w:r>
         <w:r>
           <w:rPr>
@@ -814,7 +817,7 @@
           <w:szCs w:val="22"/>
         </w:rPr>
       </w:pPr>
-      <w:hyperlink w:anchor="_Toc355699461" w:history="1">
+      <w:hyperlink w:anchor="_Toc357000295" w:history="1">
         <w:r>
           <w:rPr>
             <w:rStyle w:val="Hyperlink"/>
@@ -841,7 +844,7 @@
             <w:noProof/>
             <w:webHidden/>
           </w:rPr>
-          <w:instrText xml:space="preserve"> PAGEREF _Toc355699461 \h </w:instrText>
+          <w:instrText xml:space="preserve"> PAGEREF _Toc357000295 \h </w:instrText>
         </w:r>
         <w:r>
           <w:rPr>
@@ -886,7 +889,7 @@
           <w:szCs w:val="22"/>
         </w:rPr>
       </w:pPr>
-      <w:hyperlink w:anchor="_Toc355699462" w:history="1">
+      <w:hyperlink w:anchor="_Toc357000296" w:history="1">
         <w:r>
           <w:rPr>
             <w:rStyle w:val="Hyperlink"/>
@@ -913,7 +916,7 @@
             <w:noProof/>
             <w:webHidden/>
           </w:rPr>
-          <w:instrText xml:space="preserve"> PAGEREF _Toc355699462 \h </w:instrText>
+          <w:instrText xml:space="preserve"> PAGEREF _Toc357000296 \h </w:instrText>
         </w:r>
         <w:r>
           <w:rPr>
@@ -958,7 +961,7 @@
           <w:szCs w:val="22"/>
         </w:rPr>
       </w:pPr>
-      <w:hyperlink w:anchor="_Toc355699463" w:history="1">
+      <w:hyperlink w:anchor="_Toc357000297" w:history="1">
         <w:r>
           <w:rPr>
             <w:rStyle w:val="Hyperlink"/>
@@ -985,7 +988,7 @@
             <w:noProof/>
             <w:webHidden/>
           </w:rPr>
-          <w:instrText xml:space="preserve"> PAGEREF _Toc355699463 \h </w:instrText>
+          <w:instrText xml:space="preserve"> PAGEREF _Toc357000297 \h </w:instrText>
         </w:r>
         <w:r>
           <w:rPr>
@@ -1031,7 +1034,7 @@
           <w:szCs w:val="22"/>
         </w:rPr>
       </w:pPr>
-      <w:hyperlink w:anchor="_Toc355699464" w:history="1">
+      <w:hyperlink w:anchor="_Toc357000298" w:history="1">
         <w:r>
           <w:rPr>
             <w:rStyle w:val="Hyperlink"/>
@@ -1058,7 +1061,7 @@
             <w:noProof/>
             <w:webHidden/>
           </w:rPr>
-          <w:instrText xml:space="preserve"> PAGEREF _Toc355699464 \h </w:instrText>
+          <w:instrText xml:space="preserve"> PAGEREF _Toc357000298 \h </w:instrText>
         </w:r>
         <w:r>
           <w:rPr>
@@ -1104,7 +1107,7 @@
           <w:szCs w:val="22"/>
         </w:rPr>
       </w:pPr>
-      <w:hyperlink w:anchor="_Toc355699465" w:history="1">
+      <w:hyperlink w:anchor="_Toc357000299" w:history="1">
         <w:r>
           <w:rPr>
             <w:rStyle w:val="Hyperlink"/>
@@ -1131,7 +1134,7 @@
             <w:noProof/>
             <w:webHidden/>
           </w:rPr>
-          <w:instrText xml:space="preserve"> PAGEREF _Toc355699465 \h </w:instrText>
+          <w:instrText xml:space="preserve"> PAGEREF _Toc357000299 \h </w:instrText>
         </w:r>
         <w:r>
           <w:rPr>
@@ -1176,7 +1179,7 @@
           <w:szCs w:val="22"/>
         </w:rPr>
       </w:pPr>
-      <w:hyperlink w:anchor="_Toc355699466" w:history="1">
+      <w:hyperlink w:anchor="_Toc357000300" w:history="1">
         <w:r>
           <w:rPr>
             <w:rStyle w:val="Hyperlink"/>
@@ -1203,7 +1206,7 @@
             <w:noProof/>
             <w:webHidden/>
           </w:rPr>
-          <w:instrText xml:space="preserve"> PAGEREF _Toc355699466 \h </w:instrText>
+          <w:instrText xml:space="preserve"> PAGEREF _Toc357000300 \h </w:instrText>
         </w:r>
         <w:r>
           <w:rPr>
@@ -1248,7 +1251,7 @@
           <w:szCs w:val="22"/>
         </w:rPr>
       </w:pPr>
-      <w:hyperlink w:anchor="_Toc355699467" w:history="1">
+      <w:hyperlink w:anchor="_Toc357000301" w:history="1">
         <w:r>
           <w:rPr>
             <w:rStyle w:val="Hyperlink"/>
@@ -1275,7 +1278,7 @@
             <w:noProof/>
             <w:webHidden/>
           </w:rPr>
-          <w:instrText xml:space="preserve"> PAGEREF _Toc355699467 \h </w:instrText>
+          <w:instrText xml:space="preserve"> PAGEREF _Toc357000301 \h </w:instrText>
         </w:r>
         <w:r>
           <w:rPr>
@@ -1320,7 +1323,7 @@
           <w:szCs w:val="22"/>
         </w:rPr>
       </w:pPr>
-      <w:hyperlink w:anchor="_Toc355699468" w:history="1">
+      <w:hyperlink w:anchor="_Toc357000302" w:history="1">
         <w:r>
           <w:rPr>
             <w:rStyle w:val="Hyperlink"/>
@@ -1347,7 +1350,7 @@
             <w:noProof/>
             <w:webHidden/>
           </w:rPr>
-          <w:instrText xml:space="preserve"> PAGEREF _Toc355699468 \h </w:instrText>
+          <w:instrText xml:space="preserve"> PAGEREF _Toc357000302 \h </w:instrText>
         </w:r>
         <w:r>
           <w:rPr>
@@ -1393,7 +1396,7 @@
           <w:szCs w:val="22"/>
         </w:rPr>
       </w:pPr>
-      <w:hyperlink w:anchor="_Toc355699469" w:history="1">
+      <w:hyperlink w:anchor="_Toc357000303" w:history="1">
         <w:r>
           <w:rPr>
             <w:rStyle w:val="Hyperlink"/>
@@ -1420,7 +1423,7 @@
             <w:noProof/>
             <w:webHidden/>
           </w:rPr>
-          <w:instrText xml:space="preserve"> PAGEREF _Toc355699469 \h </w:instrText>
+          <w:instrText xml:space="preserve"> PAGEREF _Toc357000303 \h </w:instrText>
         </w:r>
         <w:r>
           <w:rPr>
@@ -1465,7 +1468,7 @@
           <w:szCs w:val="22"/>
         </w:rPr>
       </w:pPr>
-      <w:hyperlink w:anchor="_Toc355699470" w:history="1">
+      <w:hyperlink w:anchor="_Toc357000304" w:history="1">
         <w:r>
           <w:rPr>
             <w:rStyle w:val="Hyperlink"/>
@@ -1492,7 +1495,7 @@
             <w:noProof/>
             <w:webHidden/>
           </w:rPr>
-          <w:instrText xml:space="preserve"> PAGEREF _Toc355699470 \h </w:instrText>
+          <w:instrText xml:space="preserve"> PAGEREF _Toc357000304 \h </w:instrText>
         </w:r>
         <w:r>
           <w:rPr>
@@ -1537,7 +1540,7 @@
           <w:szCs w:val="22"/>
         </w:rPr>
       </w:pPr>
-      <w:hyperlink w:anchor="_Toc355699471" w:history="1">
+      <w:hyperlink w:anchor="_Toc357000305" w:history="1">
         <w:r>
           <w:rPr>
             <w:rStyle w:val="Hyperlink"/>
@@ -1564,7 +1567,7 @@
             <w:noProof/>
             <w:webHidden/>
           </w:rPr>
-          <w:instrText xml:space="preserve"> PAGEREF _Toc355699471 \h </w:instrText>
+          <w:instrText xml:space="preserve"> PAGEREF _Toc357000305 \h </w:instrText>
         </w:r>
         <w:r>
           <w:rPr>
@@ -1609,7 +1612,7 @@
           <w:szCs w:val="22"/>
         </w:rPr>
       </w:pPr>
-      <w:hyperlink w:anchor="_Toc355699472" w:history="1">
+      <w:hyperlink w:anchor="_Toc357000306" w:history="1">
         <w:r>
           <w:rPr>
             <w:rStyle w:val="Hyperlink"/>
@@ -1636,7 +1639,7 @@
             <w:noProof/>
             <w:webHidden/>
           </w:rPr>
-          <w:instrText xml:space="preserve"> PAGEREF _Toc355699472 \h </w:instrText>
+          <w:instrText xml:space="preserve"> PAGEREF _Toc357000306 \h </w:instrText>
         </w:r>
         <w:r>
           <w:rPr>
@@ -1681,7 +1684,7 @@
           <w:szCs w:val="22"/>
         </w:rPr>
       </w:pPr>
-      <w:hyperlink w:anchor="_Toc355699473" w:history="1">
+      <w:hyperlink w:anchor="_Toc357000307" w:history="1">
         <w:r>
           <w:rPr>
             <w:rStyle w:val="Hyperlink"/>
@@ -1708,7 +1711,7 @@
             <w:noProof/>
             <w:webHidden/>
           </w:rPr>
-          <w:instrText xml:space="preserve"> PAGEREF _Toc355699473 \h </w:instrText>
+          <w:instrText xml:space="preserve"> PAGEREF _Toc357000307 \h </w:instrText>
         </w:r>
         <w:r>
           <w:rPr>
@@ -1754,7 +1757,7 @@
           <w:szCs w:val="22"/>
         </w:rPr>
       </w:pPr>
-      <w:hyperlink w:anchor="_Toc355699474" w:history="1">
+      <w:hyperlink w:anchor="_Toc357000308" w:history="1">
         <w:r>
           <w:rPr>
             <w:rStyle w:val="Hyperlink"/>
@@ -1781,7 +1784,7 @@
             <w:noProof/>
             <w:webHidden/>
           </w:rPr>
-          <w:instrText xml:space="preserve"> PAGEREF _Toc355699474 \h </w:instrText>
+          <w:instrText xml:space="preserve"> PAGEREF _Toc357000308 \h </w:instrText>
         </w:r>
         <w:r>
           <w:rPr>
@@ -1826,7 +1829,7 @@
           <w:szCs w:val="22"/>
         </w:rPr>
       </w:pPr>
-      <w:hyperlink w:anchor="_Toc355699475" w:history="1">
+      <w:hyperlink w:anchor="_Toc357000309" w:history="1">
         <w:r>
           <w:rPr>
             <w:rStyle w:val="Hyperlink"/>
@@ -1853,7 +1856,7 @@
             <w:noProof/>
             <w:webHidden/>
           </w:rPr>
-          <w:instrText xml:space="preserve"> PAGEREF _Toc355699475 \h </w:instrText>
+          <w:instrText xml:space="preserve"> PAGEREF _Toc357000309 \h </w:instrText>
         </w:r>
         <w:r>
           <w:rPr>
@@ -1898,7 +1901,7 @@
           <w:szCs w:val="22"/>
         </w:rPr>
       </w:pPr>
-      <w:hyperlink w:anchor="_Toc355699476" w:history="1">
+      <w:hyperlink w:anchor="_Toc357000310" w:history="1">
         <w:r>
           <w:rPr>
             <w:rStyle w:val="Hyperlink"/>
@@ -1925,7 +1928,7 @@
             <w:noProof/>
             <w:webHidden/>
           </w:rPr>
-          <w:instrText xml:space="preserve"> PAGEREF _Toc355699476 \h </w:instrText>
+          <w:instrText xml:space="preserve"> PAGEREF _Toc357000310 \h </w:instrText>
         </w:r>
         <w:r>
           <w:rPr>
@@ -1970,7 +1973,7 @@
           <w:szCs w:val="22"/>
         </w:rPr>
       </w:pPr>
-      <w:hyperlink w:anchor="_Toc355699477" w:history="1">
+      <w:hyperlink w:anchor="_Toc357000311" w:history="1">
         <w:r>
           <w:rPr>
             <w:rStyle w:val="Hyperlink"/>
@@ -1997,7 +2000,7 @@
             <w:noProof/>
             <w:webHidden/>
           </w:rPr>
-          <w:instrText xml:space="preserve"> PAGEREF _Toc355699477 \h </w:instrText>
+          <w:instrText xml:space="preserve"> PAGEREF _Toc357000311 \h </w:instrText>
         </w:r>
         <w:r>
           <w:rPr>
@@ -2042,7 +2045,7 @@
           <w:szCs w:val="22"/>
         </w:rPr>
       </w:pPr>
-      <w:hyperlink w:anchor="_Toc355699478" w:history="1">
+      <w:hyperlink w:anchor="_Toc357000312" w:history="1">
         <w:r>
           <w:rPr>
             <w:rStyle w:val="Hyperlink"/>
@@ -2069,7 +2072,7 @@
             <w:noProof/>
             <w:webHidden/>
           </w:rPr>
-          <w:instrText xml:space="preserve"> PAGEREF _Toc355699478 \h </w:instrText>
+          <w:instrText xml:space="preserve"> PAGEREF _Toc357000312 \h </w:instrText>
         </w:r>
         <w:r>
           <w:rPr>
@@ -2115,7 +2118,7 @@
           <w:szCs w:val="22"/>
         </w:rPr>
       </w:pPr>
-      <w:hyperlink w:anchor="_Toc355699479" w:history="1">
+      <w:hyperlink w:anchor="_Toc357000313" w:history="1">
         <w:r>
           <w:rPr>
             <w:rStyle w:val="Hyperlink"/>
@@ -2142,7 +2145,7 @@
             <w:noProof/>
             <w:webHidden/>
           </w:rPr>
-          <w:instrText xml:space="preserve"> PAGEREF _Toc355699479 \h </w:instrText>
+          <w:instrText xml:space="preserve"> PAGEREF _Toc357000313 \h </w:instrText>
         </w:r>
         <w:r>
           <w:rPr>
@@ -2188,7 +2191,7 @@
           <w:szCs w:val="22"/>
         </w:rPr>
       </w:pPr>
-      <w:hyperlink w:anchor="_Toc355699480" w:history="1">
+      <w:hyperlink w:anchor="_Toc357000314" w:history="1">
         <w:r>
           <w:rPr>
             <w:rStyle w:val="Hyperlink"/>
@@ -2215,7 +2218,7 @@
             <w:noProof/>
             <w:webHidden/>
           </w:rPr>
-          <w:instrText xml:space="preserve"> PAGEREF _Toc355699480 \h </w:instrText>
+          <w:instrText xml:space="preserve"> PAGEREF _Toc357000314 \h </w:instrText>
         </w:r>
         <w:r>
           <w:rPr>
@@ -2251,12 +2254,16 @@
         <w:pStyle w:val="Heading1"/>
       </w:pPr>
       <w:r>
+        <w:rPr>
+          <w:b w:val="0"/>
+          <w:caps/>
+        </w:rPr>
         <w:fldChar w:fldCharType="end"/>
       </w:r>
       <w:r>
         <w:br w:type="column"/>
       </w:r>
-      <w:bookmarkStart w:id="3" w:name="_Toc355699460"/>
+      <w:bookmarkStart w:id="3" w:name="_Toc357000294"/>
       <w:r>
         <w:lastRenderedPageBreak/>
         <w:t>Introduction</w:t>
@@ -5396,7 +5403,13 @@
     </w:p>
     <w:p>
       <w:r>
-        <w:t xml:space="preserve">Development of this application is split into three exercises. In the first one, we are going to develop a simple </w:t>
+        <w:t xml:space="preserve">Development of this application is split into </w:t>
+      </w:r>
+      <w:r>
+        <w:t xml:space="preserve">five </w:t>
+      </w:r>
+      <w:r>
+        <w:t xml:space="preserve">exercises. In the first one, we are going to develop a simple </w:t>
       </w:r>
       <w:proofErr w:type="spellStart"/>
       <w:r>
@@ -5404,11 +5417,40 @@
       </w:r>
       <w:proofErr w:type="spellEnd"/>
       <w:r>
-        <w:t xml:space="preserve"> API for our application, in the second one we will add server-sent events and the third exercise is focused on web sockets.</w:t>
-      </w:r>
-    </w:p>
-    <w:p>
-      <w:r>
+        <w:t xml:space="preserve"> API for our </w:t>
+      </w:r>
+      <w:r>
+        <w:t xml:space="preserve">web </w:t>
+      </w:r>
+      <w:r>
+        <w:t>application, in the second one we will add server-sent events and the third exercise is focused on web sockets.</w:t>
+      </w:r>
+      <w:r>
+        <w:t xml:space="preserve"> </w:t>
+      </w:r>
+      <w:r>
+        <w:t xml:space="preserve">In the next two exercises we are concerned with the client-side: the fourth exercise we will implement a Java based SSE-Client and lastly in the fifth exercise we are going to implement a </w:t>
+      </w:r>
+      <w:proofErr w:type="spellStart"/>
+      <w:r>
+        <w:t>JavaFX</w:t>
+      </w:r>
+      <w:proofErr w:type="spellEnd"/>
+      <w:r>
+        <w:t xml:space="preserve"> client with a </w:t>
+      </w:r>
+      <w:proofErr w:type="spellStart"/>
+      <w:r>
+        <w:t>WebSocket</w:t>
+      </w:r>
+      <w:proofErr w:type="spellEnd"/>
+      <w:r>
+        <w:t>- and SSE-Support and the same functionality as the Browser- and JavaScript-based client from exercise 3.</w:t>
+      </w:r>
+    </w:p>
+    <w:p>
+      <w:r>
+        <w:lastRenderedPageBreak/>
         <w:t>We are also going to briefly look at the client programming model by developing a simple console application</w:t>
       </w:r>
       <w:r>
@@ -5420,7 +5462,6 @@
     </w:p>
     <w:p>
       <w:r>
-        <w:lastRenderedPageBreak/>
         <w:t>If you ever get stuck while following the lab guide, you can look at the solution for the exercise. Solutions are located in &lt;</w:t>
       </w:r>
       <w:proofErr w:type="spellStart"/>
@@ -5465,7 +5506,7 @@
       <w:r>
         <w:br w:type="column"/>
       </w:r>
-      <w:bookmarkStart w:id="4" w:name="_Toc355699461"/>
+      <w:bookmarkStart w:id="4" w:name="_Toc357000295"/>
       <w:r>
         <w:lastRenderedPageBreak/>
         <w:t xml:space="preserve">Exercise 1: Exposing </w:t>
@@ -5522,7 +5563,7 @@
       <w:pPr>
         <w:pStyle w:val="Heading2"/>
       </w:pPr>
-      <w:bookmarkStart w:id="5" w:name="_Toc355699462"/>
+      <w:bookmarkStart w:id="5" w:name="_Toc357000296"/>
       <w:r>
         <w:t>Step 1: Exploring the Initial Project</w:t>
       </w:r>
@@ -5814,7 +5855,13 @@
         </w:numPr>
       </w:pPr>
       <w:r>
-        <w:t>You can confirm that the front-end makes HTTP requests to the back-end by enabling the network monitoring in Chrome browser. To do that, choose View-&gt;Developer-&gt;Developer Tools in the Chrome application menu. The Developer Tools will show up at the bottom of the browser window. Switch to the Network tab.</w:t>
+        <w:t xml:space="preserve">You can confirm that the front-end makes HTTP requests to the back-end by enabling the network monitoring in Chrome browser. To do that, choose </w:t>
+      </w:r>
+      <w:r>
+        <w:t>Tools</w:t>
+      </w:r>
+      <w:r>
+        <w:t>-&gt;Developer Tools in the Chrome application menu. The Developer Tools will show up at the bottom of the browser window. Switch to the Network tab.</w:t>
       </w:r>
     </w:p>
     <w:p>
@@ -5865,7 +5912,7 @@
       <w:pPr>
         <w:pStyle w:val="Heading2"/>
       </w:pPr>
-      <w:bookmarkStart w:id="6" w:name="_Toc355699463"/>
+      <w:bookmarkStart w:id="6" w:name="_Toc357000297"/>
       <w:r>
         <w:t>Step 2: Adding JAX-RS Resources</w:t>
       </w:r>
@@ -8041,7 +8088,13 @@
         </w:numPr>
       </w:pPr>
       <w:r>
-        <w:t xml:space="preserve">To directly make POST and DELETE requests to our REST API you can utilize the Postman Chrome add-on that's installed on your machine. To try adding a new drawing, you can enter </w:t>
+        <w:t xml:space="preserve">To directly make POST and DELETE requests to our REST API you can </w:t>
+      </w:r>
+      <w:r>
+        <w:t xml:space="preserve">install and use </w:t>
+      </w:r>
+      <w:r>
+        <w:t xml:space="preserve">the Postman Chrome add-. To try adding a new drawing, you can enter </w:t>
       </w:r>
       <w:hyperlink r:id="rId11" w:history="1">
         <w:r>
@@ -8125,7 +8178,7 @@
       <w:r>
         <w:br w:type="column"/>
       </w:r>
-      <w:bookmarkStart w:id="7" w:name="_Toc355699464"/>
+      <w:bookmarkStart w:id="7" w:name="_Toc357000298"/>
       <w:r>
         <w:lastRenderedPageBreak/>
         <w:t>Exercise 2: Adding Server-Sent Events</w:t>
@@ -9524,7 +9577,7 @@
       <w:r>
         <w:br w:type="column"/>
       </w:r>
-      <w:bookmarkStart w:id="8" w:name="_Toc355699465"/>
+      <w:bookmarkStart w:id="8" w:name="_Toc357000299"/>
       <w:r>
         <w:lastRenderedPageBreak/>
         <w:t>Exercise 3: Adding Web Sockets</w:t>
@@ -9602,7 +9655,7 @@
       <w:pPr>
         <w:pStyle w:val="Heading2"/>
       </w:pPr>
-      <w:bookmarkStart w:id="9" w:name="_Toc355699466"/>
+      <w:bookmarkStart w:id="9" w:name="_Toc357000300"/>
       <w:r>
         <w:t>Step 1: Implementing Web Socket End-Point</w:t>
       </w:r>
@@ -9757,6 +9810,11 @@
     </w:p>
     <w:p>
       <w:pPr>
+        <w:pStyle w:val="Code"/>
+      </w:pPr>
+    </w:p>
+    <w:p>
+      <w:pPr>
         <w:pStyle w:val="ListParagraph"/>
       </w:pPr>
       <w:r>
@@ -9875,6 +9933,7 @@
         <w:pStyle w:val="ListParagraph"/>
       </w:pPr>
       <w:r>
+        <w:lastRenderedPageBreak/>
         <w:t>}</w:t>
       </w:r>
       <w:r>
@@ -9899,11 +9958,7 @@
         <w:t xml:space="preserve">session </w:t>
       </w:r>
       <w:r>
-        <w:t xml:space="preserve">object contains contextual information for the connection being </w:t>
-      </w:r>
-      <w:r>
-        <w:lastRenderedPageBreak/>
-        <w:t>opened (such as the request URI for example) and methods enabling to send messages to the connection peer.</w:t>
+        <w:t>object contains contextual information for the connection being opened (such as the request URI for example) and methods enabling to send messages to the connection peer.</w:t>
       </w:r>
     </w:p>
     <w:p>
@@ -10240,7 +10295,7 @@
       <w:pPr>
         <w:pStyle w:val="Heading2"/>
       </w:pPr>
-      <w:bookmarkStart w:id="10" w:name="_Toc355699467"/>
+      <w:bookmarkStart w:id="10" w:name="_Toc357000301"/>
       <w:r>
         <w:t>Step 2: Implementing Message Encoding/Decoding</w:t>
       </w:r>
@@ -10313,6 +10368,7 @@
       </w:pPr>
       <w:proofErr w:type="gramStart"/>
       <w:r>
+        <w:lastRenderedPageBreak/>
         <w:t>public</w:t>
       </w:r>
       <w:proofErr w:type="gramEnd"/>
@@ -10373,7 +10429,6 @@
         <w:pStyle w:val="Code"/>
       </w:pPr>
       <w:r>
-        <w:lastRenderedPageBreak/>
         <w:t xml:space="preserve">    </w:t>
       </w:r>
       <w:proofErr w:type="gramStart"/>
@@ -10966,6 +11021,7 @@
         </w:numPr>
       </w:pPr>
       <w:r>
+        <w:lastRenderedPageBreak/>
         <w:t>We've seen how you can read JSON using the JSON Processing API. Let's see how you can produce JSON. Implement the encode() method as follows:</w:t>
       </w:r>
     </w:p>
@@ -10974,7 +11030,6 @@
         <w:pStyle w:val="Code"/>
       </w:pPr>
       <w:r>
-        <w:lastRenderedPageBreak/>
         <w:t>@Override</w:t>
       </w:r>
     </w:p>
@@ -11442,7 +11497,7 @@
       <w:pPr>
         <w:pStyle w:val="Heading2"/>
       </w:pPr>
-      <w:bookmarkStart w:id="11" w:name="_Toc355699468"/>
+      <w:bookmarkStart w:id="11" w:name="_Toc357000302"/>
       <w:r>
         <w:t>Step 3: Broadcasting Web Socket Messages</w:t>
       </w:r>
@@ -11479,7 +11534,11 @@
       </w:r>
       <w:proofErr w:type="spellEnd"/>
       <w:r>
-        <w:t xml:space="preserve"> for registering and unregistering of web socket sessions. And then in the </w:t>
+        <w:t xml:space="preserve"> for registering and </w:t>
+      </w:r>
+      <w:r>
+        <w:lastRenderedPageBreak/>
+        <w:t xml:space="preserve">unregistering of web socket sessions. And then in the </w:t>
       </w:r>
       <w:proofErr w:type="spellStart"/>
       <w:proofErr w:type="gramStart"/>
@@ -11509,7 +11568,6 @@
         </w:numPr>
       </w:pPr>
       <w:r>
-        <w:lastRenderedPageBreak/>
         <w:t xml:space="preserve">Open </w:t>
       </w:r>
       <w:proofErr w:type="spellStart"/>
@@ -12069,6 +12127,7 @@
         <w:pStyle w:val="Code"/>
       </w:pPr>
       <w:r>
+        <w:lastRenderedPageBreak/>
         <w:t xml:space="preserve">        Session </w:t>
       </w:r>
       <w:proofErr w:type="spellStart"/>
@@ -12156,7 +12215,6 @@
         <w:pStyle w:val="Code"/>
       </w:pPr>
       <w:r>
-        <w:lastRenderedPageBreak/>
         <w:t>}</w:t>
       </w:r>
     </w:p>
@@ -12689,7 +12747,11 @@
         </w:numPr>
       </w:pPr>
       <w:r>
-        <w:t xml:space="preserve">That's it. Let's try to run the application to confirm everything works. Once the browser comes up, open another browser window at the same URI like in the last exercise. Add a new drawing, open it in both windows and start drawing in one of the windows to see if the same is drawn in the other one. You can try hitting the Back button to get back to the list of drawings and click on the drawing again to see that when opening the drawing again, all the existing shapes will get drawn (thanks to the code in </w:t>
+        <w:t xml:space="preserve">That's it. Let's try to run the application to confirm everything works. Once the browser comes up, open another browser window at the same URI like in the last exercise. Add a new drawing, open it in both windows and start drawing in one of the windows to see if the </w:t>
+      </w:r>
+      <w:r>
+        <w:lastRenderedPageBreak/>
+        <w:t xml:space="preserve">same is drawn in the other one. You can try hitting the Back button to get back to the list of drawings and click on the drawing again to see that when opening the drawing again, all the existing shapes will get drawn (thanks to the code in </w:t>
       </w:r>
       <w:proofErr w:type="spellStart"/>
       <w:proofErr w:type="gramStart"/>
@@ -12725,7 +12787,6 @@
         </w:numPr>
       </w:pPr>
       <w:r>
-        <w:lastRenderedPageBreak/>
         <w:t>Before we move on to the next exercise, let's also quickly go through how the web socket communication is implemented on the JavaScript side. Open the controller.js file (under Web Pages node) again. The code that opens the web socket connection and listens to web socket messages is between lines 46 and 51:</w:t>
       </w:r>
     </w:p>
@@ -13017,7 +13078,7 @@
       <w:r>
         <w:br w:type="column"/>
       </w:r>
-      <w:bookmarkStart w:id="12" w:name="_Toc355699469"/>
+      <w:bookmarkStart w:id="12" w:name="_Toc357000303"/>
       <w:r>
         <w:lastRenderedPageBreak/>
         <w:t xml:space="preserve">Exercise 4: </w:t>
@@ -13057,7 +13118,7 @@
       <w:pPr>
         <w:pStyle w:val="Heading2"/>
       </w:pPr>
-      <w:bookmarkStart w:id="13" w:name="_Toc355699470"/>
+      <w:bookmarkStart w:id="13" w:name="_Toc357000304"/>
       <w:r>
         <w:t>Step 1: Explore the initial SSE Client project</w:t>
       </w:r>
@@ -13898,7 +13959,7 @@
                     <a:blip r:embed="rId12">
                       <a:extLst>
                         <a:ext uri="{28A0092B-C50C-407E-A947-70E740481C1C}">
-                          <a14:useLocalDpi xmlns="" xmlns:wpc="http://schemas.microsoft.com/office/word/2010/wordprocessingCanvas" xmlns:mo="http://schemas.microsoft.com/office/mac/office/2008/main" xmlns:mc="http://schemas.openxmlformats.org/markup-compatibility/2006" xmlns:mv="urn:schemas-microsoft-com:mac:vml" xmlns:o="urn:schemas-microsoft-com:office:office" xmlns:v="urn:schemas-microsoft-com:vml" xmlns:wp14="http://schemas.microsoft.com/office/word/2010/wordprocessingDrawing" xmlns:w10="urn:schemas-microsoft-com:office:word" xmlns:w="http://schemas.openxmlformats.org/wordprocessingml/2006/main" xmlns:w14="http://schemas.microsoft.com/office/word/2010/wordml" xmlns:wpg="http://schemas.microsoft.com/office/word/2010/wordprocessingGroup" xmlns:wpi="http://schemas.microsoft.com/office/word/2010/wordprocessingInk" xmlns:wps="http://schemas.microsoft.com/office/word/2010/wordprocessingShape" xmlns:a14="http://schemas.microsoft.com/office/drawing/2010/main" val="0"/>
+                          <a14:useLocalDpi xmlns:a14="http://schemas.microsoft.com/office/drawing/2010/main" xmlns:wps="http://schemas.microsoft.com/office/word/2010/wordprocessingShape" xmlns:wpi="http://schemas.microsoft.com/office/word/2010/wordprocessingInk" xmlns:wpg="http://schemas.microsoft.com/office/word/2010/wordprocessingGroup" xmlns:w14="http://schemas.microsoft.com/office/word/2010/wordml" xmlns:w="http://schemas.openxmlformats.org/wordprocessingml/2006/main" xmlns:w10="urn:schemas-microsoft-com:office:word" xmlns:wp14="http://schemas.microsoft.com/office/word/2010/wordprocessingDrawing" xmlns:v="urn:schemas-microsoft-com:vml" xmlns:o="urn:schemas-microsoft-com:office:office" xmlns:mv="urn:schemas-microsoft-com:mac:vml" xmlns:mc="http://schemas.openxmlformats.org/markup-compatibility/2006" xmlns:mo="http://schemas.microsoft.com/office/mac/office/2008/main" xmlns:wpc="http://schemas.microsoft.com/office/word/2010/wordprocessingCanvas" xmlns="" val="0"/>
                         </a:ext>
                       </a:extLst>
                     </a:blip>
@@ -13992,7 +14053,7 @@
       <w:pPr>
         <w:pStyle w:val="Heading2"/>
       </w:pPr>
-      <w:bookmarkStart w:id="14" w:name="_Toc355699471"/>
+      <w:bookmarkStart w:id="14" w:name="_Toc357000305"/>
       <w:r>
         <w:t xml:space="preserve">Step 2: Exploring the details of </w:t>
       </w:r>
@@ -14436,7 +14497,7 @@
       <w:pPr>
         <w:pStyle w:val="Heading2"/>
       </w:pPr>
-      <w:bookmarkStart w:id="15" w:name="_Toc355699472"/>
+      <w:bookmarkStart w:id="15" w:name="_Toc357000306"/>
       <w:r>
         <w:t xml:space="preserve">Step </w:t>
       </w:r>
@@ -14572,46 +14633,58 @@
     </w:p>
     <w:p>
       <w:pPr>
+        <w:pStyle w:val="Code"/>
+      </w:pPr>
+    </w:p>
+    <w:p>
+      <w:pPr>
+        <w:pStyle w:val="Code"/>
+      </w:pPr>
+      <w:proofErr w:type="spellStart"/>
+      <w:r>
+        <w:t>this.jaxrsClient</w:t>
+      </w:r>
+      <w:proofErr w:type="spellEnd"/>
+      <w:r>
+        <w:t xml:space="preserve"> = </w:t>
+      </w:r>
+      <w:proofErr w:type="spellStart"/>
+      <w:proofErr w:type="gramStart"/>
+      <w:r>
+        <w:t>ClientBuilder.newClient</w:t>
+      </w:r>
+      <w:proofErr w:type="spellEnd"/>
+      <w:r>
+        <w:t>(</w:t>
+      </w:r>
+      <w:proofErr w:type="gramEnd"/>
+      <w:r>
+        <w:t>).register(</w:t>
+      </w:r>
+      <w:proofErr w:type="spellStart"/>
+      <w:r>
+        <w:t>MoxyJsonFeature.class</w:t>
+      </w:r>
+      <w:proofErr w:type="spellEnd"/>
+      <w:r>
+        <w:t>);</w:t>
+      </w:r>
+    </w:p>
+    <w:p>
+      <w:pPr>
         <w:pStyle w:val="ListParagraph"/>
       </w:pPr>
-      <w:proofErr w:type="spellStart"/>
-      <w:r>
-        <w:t>this.jaxrsClient</w:t>
-      </w:r>
-      <w:proofErr w:type="spellEnd"/>
-      <w:r>
-        <w:t xml:space="preserve"> = </w:t>
-      </w:r>
-      <w:proofErr w:type="spellStart"/>
-      <w:proofErr w:type="gramStart"/>
-      <w:r>
-        <w:t>ClientBuilder.newClient</w:t>
-      </w:r>
-      <w:proofErr w:type="spellEnd"/>
-      <w:r>
-        <w:t>(</w:t>
-      </w:r>
-      <w:proofErr w:type="gramEnd"/>
-      <w:r>
-        <w:t>).register(</w:t>
-      </w:r>
-      <w:proofErr w:type="spellStart"/>
-      <w:r>
-        <w:t>MoxyJsonFeature.class</w:t>
-      </w:r>
-      <w:proofErr w:type="spellEnd"/>
-      <w:r>
-        <w:t>);</w:t>
-      </w:r>
       <w:r>
         <w:t xml:space="preserve">We’ll be re-using the same client instance in our </w:t>
       </w:r>
+      <w:proofErr w:type="gramStart"/>
       <w:r>
         <w:rPr>
           <w:rStyle w:val="InlineCode"/>
         </w:rPr>
         <w:t>connect(</w:t>
       </w:r>
+      <w:proofErr w:type="gramEnd"/>
       <w:r>
         <w:rPr>
           <w:rStyle w:val="InlineCode"/>
@@ -14912,6 +14985,7 @@
         </w:numPr>
       </w:pPr>
       <w:r>
+        <w:lastRenderedPageBreak/>
         <w:t xml:space="preserve">The </w:t>
       </w:r>
       <w:proofErr w:type="spellStart"/>
@@ -15031,7 +15105,6 @@
         <w:t xml:space="preserve">drawings </w:t>
       </w:r>
       <w:r>
-        <w:lastRenderedPageBreak/>
         <w:t>resource</w:t>
       </w:r>
       <w:r>
@@ -15333,7 +15406,7 @@
       <w:pPr>
         <w:pStyle w:val="Heading2"/>
       </w:pPr>
-      <w:bookmarkStart w:id="16" w:name="_Toc355699473"/>
+      <w:bookmarkStart w:id="16" w:name="_Toc357000307"/>
       <w:r>
         <w:t xml:space="preserve">Step </w:t>
       </w:r>
@@ -16050,6 +16123,7 @@
         <w:rPr>
           <w:rStyle w:val="InlineCode"/>
         </w:rPr>
+        <w:lastRenderedPageBreak/>
         <w:t>EventSource</w:t>
       </w:r>
       <w:proofErr w:type="spellEnd"/>
@@ -16065,11 +16139,7 @@
       </w:r>
       <w:proofErr w:type="spellEnd"/>
       <w:r>
-        <w:t xml:space="preserve"> pointing to the events </w:t>
-      </w:r>
-      <w:r>
-        <w:lastRenderedPageBreak/>
-        <w:t xml:space="preserve">URI and we are implementing </w:t>
+        <w:t xml:space="preserve"> pointing to the events URI and we are implementing </w:t>
       </w:r>
       <w:proofErr w:type="spellStart"/>
       <w:proofErr w:type="gramStart"/>
@@ -16266,7 +16336,7 @@
       <w:pPr>
         <w:pStyle w:val="Heading1"/>
       </w:pPr>
-      <w:bookmarkStart w:id="17" w:name="_Toc355699474"/>
+      <w:bookmarkStart w:id="17" w:name="_Toc357000308"/>
       <w:r>
         <w:t xml:space="preserve">Exercise 5: Implementing a </w:t>
       </w:r>
@@ -16406,7 +16476,7 @@
       <w:pPr>
         <w:pStyle w:val="Heading2"/>
       </w:pPr>
-      <w:bookmarkStart w:id="18" w:name="_Toc355699475"/>
+      <w:bookmarkStart w:id="18" w:name="_Toc357000309"/>
       <w:r>
         <w:t xml:space="preserve">Step 1: Explore the initial </w:t>
       </w:r>
@@ -16567,6 +16637,7 @@
         <w:rPr>
           <w:rStyle w:val="InlineCode"/>
         </w:rPr>
+        <w:lastRenderedPageBreak/>
         <w:t xml:space="preserve">    &lt;</w:t>
       </w:r>
       <w:proofErr w:type="spellStart"/>
@@ -16681,7 +16752,6 @@
         <w:rPr>
           <w:rStyle w:val="InlineCode"/>
         </w:rPr>
-        <w:lastRenderedPageBreak/>
         <w:t xml:space="preserve">    &lt;</w:t>
       </w:r>
       <w:proofErr w:type="gramStart"/>
@@ -18053,7 +18123,7 @@
       <w:pPr>
         <w:pStyle w:val="Heading2"/>
       </w:pPr>
-      <w:bookmarkStart w:id="19" w:name="_Toc355699476"/>
+      <w:bookmarkStart w:id="19" w:name="_Toc357000310"/>
       <w:r>
         <w:t xml:space="preserve">Step 2: </w:t>
       </w:r>
@@ -19702,7 +19772,7 @@
       <w:pPr>
         <w:pStyle w:val="Heading2"/>
       </w:pPr>
-      <w:bookmarkStart w:id="20" w:name="_Toc355699477"/>
+      <w:bookmarkStart w:id="20" w:name="_Toc357000311"/>
       <w:r>
         <w:lastRenderedPageBreak/>
         <w:t>Step 3</w:t>
@@ -23140,7 +23210,7 @@
       <w:pPr>
         <w:pStyle w:val="Heading2"/>
       </w:pPr>
-      <w:bookmarkStart w:id="21" w:name="_Toc355699478"/>
+      <w:bookmarkStart w:id="21" w:name="_Toc357000312"/>
       <w:r>
         <w:lastRenderedPageBreak/>
         <w:t>Step 4</w:t>
@@ -26063,7 +26133,7 @@
       <w:pPr>
         <w:pStyle w:val="Heading1"/>
       </w:pPr>
-      <w:bookmarkStart w:id="22" w:name="_Toc355699479"/>
+      <w:bookmarkStart w:id="22" w:name="_Toc357000313"/>
       <w:r>
         <w:lastRenderedPageBreak/>
         <w:t>Summary</w:t>
@@ -26330,7 +26400,7 @@
       <w:r>
         <w:br w:type="column"/>
       </w:r>
-      <w:bookmarkStart w:id="23" w:name="_Toc355699480"/>
+      <w:bookmarkStart w:id="23" w:name="_Toc357000314"/>
       <w:r>
         <w:lastRenderedPageBreak/>
         <w:t>Appendix: Setting up the Lab Environment</w:t>
@@ -26727,7 +26797,7 @@
                   <a:blip r:embed="rId1">
                     <a:extLst>
                       <a:ext uri="{28A0092B-C50C-407E-A947-70E740481C1C}">
-                        <a14:useLocalDpi xmlns="" xmlns:wpc="http://schemas.microsoft.com/office/word/2010/wordprocessingCanvas" xmlns:mo="http://schemas.microsoft.com/office/mac/office/2008/main" xmlns:mc="http://schemas.openxmlformats.org/markup-compatibility/2006" xmlns:mv="urn:schemas-microsoft-com:mac:vml" xmlns:o="urn:schemas-microsoft-com:office:office" xmlns:v="urn:schemas-microsoft-com:vml" xmlns:wp14="http://schemas.microsoft.com/office/word/2010/wordprocessingDrawing" xmlns:w10="urn:schemas-microsoft-com:office:word" xmlns:w="http://schemas.openxmlformats.org/wordprocessingml/2006/main" xmlns:w14="http://schemas.microsoft.com/office/word/2010/wordml" xmlns:wpg="http://schemas.microsoft.com/office/word/2010/wordprocessingGroup" xmlns:wpi="http://schemas.microsoft.com/office/word/2010/wordprocessingInk" xmlns:wps="http://schemas.microsoft.com/office/word/2010/wordprocessingShape" xmlns:a14="http://schemas.microsoft.com/office/drawing/2010/main" val="0"/>
+                        <a14:useLocalDpi xmlns:a14="http://schemas.microsoft.com/office/drawing/2010/main" xmlns:wps="http://schemas.microsoft.com/office/word/2010/wordprocessingShape" xmlns:wpi="http://schemas.microsoft.com/office/word/2010/wordprocessingInk" xmlns:wpg="http://schemas.microsoft.com/office/word/2010/wordprocessingGroup" xmlns:w14="http://schemas.microsoft.com/office/word/2010/wordml" xmlns:w="http://schemas.openxmlformats.org/wordprocessingml/2006/main" xmlns:w10="urn:schemas-microsoft-com:office:word" xmlns:wp14="http://schemas.microsoft.com/office/word/2010/wordprocessingDrawing" xmlns:v="urn:schemas-microsoft-com:vml" xmlns:o="urn:schemas-microsoft-com:office:office" xmlns:mv="urn:schemas-microsoft-com:mac:vml" xmlns:mc="http://schemas.openxmlformats.org/markup-compatibility/2006" xmlns:mo="http://schemas.microsoft.com/office/mac/office/2008/main" xmlns:wpc="http://schemas.microsoft.com/office/word/2010/wordprocessingCanvas" xmlns="" val="0"/>
                       </a:ext>
                     </a:extLst>
                   </a:blip>
@@ -30167,7 +30237,7 @@
 </file>
 
 <file path=customXml/itemProps1.xml><?xml version="1.0" encoding="utf-8"?>
-<ds:datastoreItem xmlns:ds="http://schemas.openxmlformats.org/officeDocument/2006/customXml" ds:itemID="{F222EF12-4B4C-44E5-858D-DD4C4A539ABD}">
+<ds:datastoreItem xmlns:ds="http://schemas.openxmlformats.org/officeDocument/2006/customXml" ds:itemID="{3B1AAEC0-8AAD-41A4-ADA5-5018F517CA54}">
   <ds:schemaRefs>
     <ds:schemaRef ds:uri="http://schemas.openxmlformats.org/officeDocument/2006/bibliography"/>
   </ds:schemaRefs>

</xml_diff>